<commit_message>
- Update Inhaltsverzeichnis Pflichtenheft - Erstellung Arbeitsprotokoll
</commit_message>
<xml_diff>
--- a/docs/Pflichtenheft/Pflichtenheft.docx
+++ b/docs/Pflichtenheft/Pflichtenheft.docx
@@ -1,6 +1,6 @@
 
 <file path=word/document.xml><?xml version="1.0" encoding="utf-8"?>
-<w:document xmlns:wpc="http://schemas.microsoft.com/office/word/2010/wordprocessingCanvas" xmlns:mo="http://schemas.microsoft.com/office/mac/office/2008/main" xmlns:mc="http://schemas.openxmlformats.org/markup-compatibility/2006" xmlns:mv="urn:schemas-microsoft-com:mac:vml" xmlns:o="urn:schemas-microsoft-com:office:office" xmlns:r="http://schemas.openxmlformats.org/officeDocument/2006/relationships" xmlns:m="http://schemas.openxmlformats.org/officeDocument/2006/math" xmlns:v="urn:schemas-microsoft-com:vml" xmlns:wp14="http://schemas.microsoft.com/office/word/2010/wordprocessingDrawing" xmlns:wp="http://schemas.openxmlformats.org/drawingml/2006/wordprocessingDrawing" xmlns:w10="urn:schemas-microsoft-com:office:word" xmlns:w="http://schemas.openxmlformats.org/wordprocessingml/2006/main" xmlns:w14="http://schemas.microsoft.com/office/word/2010/wordml" xmlns:wpg="http://schemas.microsoft.com/office/word/2010/wordprocessingGroup" xmlns:wpi="http://schemas.microsoft.com/office/word/2010/wordprocessingInk" xmlns:wne="http://schemas.microsoft.com/office/word/2006/wordml" xmlns:wps="http://schemas.microsoft.com/office/word/2010/wordprocessingShape" mc:Ignorable="w14 wp14">
+<w:document xmlns:wpc="http://schemas.microsoft.com/office/word/2010/wordprocessingCanvas" xmlns:mc="http://schemas.openxmlformats.org/markup-compatibility/2006" xmlns:o="urn:schemas-microsoft-com:office:office" xmlns:r="http://schemas.openxmlformats.org/officeDocument/2006/relationships" xmlns:m="http://schemas.openxmlformats.org/officeDocument/2006/math" xmlns:v="urn:schemas-microsoft-com:vml" xmlns:wp14="http://schemas.microsoft.com/office/word/2010/wordprocessingDrawing" xmlns:wp="http://schemas.openxmlformats.org/drawingml/2006/wordprocessingDrawing" xmlns:w10="urn:schemas-microsoft-com:office:word" xmlns:w="http://schemas.openxmlformats.org/wordprocessingml/2006/main" xmlns:w14="http://schemas.microsoft.com/office/word/2010/wordml" xmlns:w15="http://schemas.microsoft.com/office/word/2012/wordml" xmlns:wpg="http://schemas.microsoft.com/office/word/2010/wordprocessingGroup" xmlns:wpi="http://schemas.microsoft.com/office/word/2010/wordprocessingInk" xmlns:wne="http://schemas.microsoft.com/office/word/2006/wordml" xmlns:wps="http://schemas.microsoft.com/office/word/2010/wordprocessingShape" mc:Ignorable="w14 w15 wp14">
   <w:body>
     <w:tbl>
       <w:tblPr>
@@ -38,7 +38,7 @@
             <w:r>
               <w:rPr>
                 <w:noProof/>
-                <w:lang w:val="de-DE" w:eastAsia="de-DE"/>
+                <w:lang w:val="en-US"/>
               </w:rPr>
               <w:drawing>
                 <wp:inline distT="0" distB="0" distL="0" distR="0" wp14:anchorId="56816F78" wp14:editId="3E9E2224">
@@ -58,7 +58,7 @@
                           </pic:cNvPicPr>
                         </pic:nvPicPr>
                         <pic:blipFill>
-                          <a:blip r:embed="rId9" cstate="print">
+                          <a:blip r:embed="rId8" cstate="print">
                             <a:extLst>
                               <a:ext uri="{28A0092B-C50C-407E-A947-70E740481C1C}">
                                 <a14:useLocalDpi xmlns:a14="http://schemas.microsoft.com/office/drawing/2010/main" val="0"/>
@@ -118,19 +118,7 @@
               <w:rPr>
                 <w:lang w:val="en-US"/>
               </w:rPr>
-              <w:t>Unity 3D Server for CAVE Rende</w:t>
-            </w:r>
-            <w:r>
-              <w:rPr>
-                <w:lang w:val="en-US"/>
-              </w:rPr>
-              <w:t>r</w:t>
-            </w:r>
-            <w:r>
-              <w:rPr>
-                <w:lang w:val="en-US"/>
-              </w:rPr>
-              <w:t>ing</w:t>
+              <w:t>Unity 3D Server for CAVE Rendering</w:t>
             </w:r>
           </w:p>
           <w:p>
@@ -173,8 +161,6 @@
               </w:rPr>
               <w:t>, 25</w:t>
             </w:r>
-            <w:bookmarkStart w:id="0" w:name="_GoBack"/>
-            <w:bookmarkEnd w:id="0"/>
             <w:r>
               <w:rPr>
                 <w:b/>
@@ -255,12 +241,12 @@
           <w:szCs w:val="10"/>
         </w:rPr>
         <w:sectPr>
-          <w:headerReference w:type="even" r:id="rId10"/>
-          <w:headerReference w:type="default" r:id="rId11"/>
-          <w:footerReference w:type="even" r:id="rId12"/>
-          <w:footerReference w:type="default" r:id="rId13"/>
-          <w:headerReference w:type="first" r:id="rId14"/>
-          <w:footerReference w:type="first" r:id="rId15"/>
+          <w:headerReference w:type="even" r:id="rId9"/>
+          <w:headerReference w:type="default" r:id="rId10"/>
+          <w:footerReference w:type="even" r:id="rId11"/>
+          <w:footerReference w:type="default" r:id="rId12"/>
+          <w:headerReference w:type="first" r:id="rId13"/>
+          <w:footerReference w:type="first" r:id="rId14"/>
           <w:pgSz w:w="11906" w:h="16838" w:code="9"/>
           <w:pgMar w:top="1758" w:right="2081" w:bottom="680" w:left="1435" w:header="709" w:footer="510" w:gutter="0"/>
           <w:cols w:space="708"/>
@@ -281,6 +267,8 @@
     </w:p>
     <w:p/>
     <w:p/>
+    <w:bookmarkStart w:id="0" w:name="_GoBack"/>
+    <w:bookmarkEnd w:id="0"/>
     <w:p>
       <w:pPr>
         <w:pStyle w:val="Verzeichnis1"/>
@@ -289,7 +277,7 @@
           <w:noProof/>
           <w:sz w:val="22"/>
           <w:szCs w:val="22"/>
-          <w:lang w:val="de-CH" w:eastAsia="de-CH"/>
+          <w:lang w:val="en-US"/>
         </w:rPr>
       </w:pPr>
       <w:r>
@@ -301,10 +289,10 @@
       <w:r>
         <w:fldChar w:fldCharType="separate"/>
       </w:r>
-      <w:hyperlink w:anchor="_Toc430772793" w:history="1">
-        <w:r>
-          <w:rPr>
-            <w:rStyle w:val="Link"/>
+      <w:hyperlink w:anchor="_Toc431051218" w:history="1">
+        <w:r>
+          <w:rPr>
+            <w:rStyle w:val="Hyperlink"/>
             <w:noProof/>
           </w:rPr>
           <w:t>1</w:t>
@@ -315,13 +303,13 @@
             <w:noProof/>
             <w:sz w:val="22"/>
             <w:szCs w:val="22"/>
-            <w:lang w:val="de-CH" w:eastAsia="de-CH"/>
+            <w:lang w:val="en-US"/>
           </w:rPr>
           <w:tab/>
         </w:r>
         <w:r>
           <w:rPr>
-            <w:rStyle w:val="Link"/>
+            <w:rStyle w:val="Hyperlink"/>
             <w:noProof/>
           </w:rPr>
           <w:t>Allgemeines</w:t>
@@ -345,7 +333,7 @@
             <w:noProof/>
             <w:webHidden/>
           </w:rPr>
-          <w:instrText xml:space="preserve"> PAGEREF _Toc430772793 \h </w:instrText>
+          <w:instrText xml:space="preserve"> PAGEREF _Toc431051218 \h </w:instrText>
         </w:r>
         <w:r>
           <w:rPr>
@@ -384,13 +372,13 @@
           <w:noProof/>
           <w:sz w:val="22"/>
           <w:szCs w:val="22"/>
-          <w:lang w:eastAsia="de-CH"/>
+          <w:lang w:val="en-US"/>
         </w:rPr>
       </w:pPr>
-      <w:hyperlink w:anchor="_Toc430772794" w:history="1">
-        <w:r>
-          <w:rPr>
-            <w:rStyle w:val="Link"/>
+      <w:hyperlink w:anchor="_Toc431051219" w:history="1">
+        <w:r>
+          <w:rPr>
+            <w:rStyle w:val="Hyperlink"/>
             <w:noProof/>
           </w:rPr>
           <w:t>1.1 Zweck dieses Dokumentes</w:t>
@@ -414,7 +402,7 @@
             <w:noProof/>
             <w:webHidden/>
           </w:rPr>
-          <w:instrText xml:space="preserve"> PAGEREF _Toc430772794 \h </w:instrText>
+          <w:instrText xml:space="preserve"> PAGEREF _Toc431051219 \h </w:instrText>
         </w:r>
         <w:r>
           <w:rPr>
@@ -453,13 +441,13 @@
           <w:noProof/>
           <w:sz w:val="22"/>
           <w:szCs w:val="22"/>
-          <w:lang w:eastAsia="de-CH"/>
+          <w:lang w:val="en-US"/>
         </w:rPr>
       </w:pPr>
-      <w:hyperlink w:anchor="_Toc430772795" w:history="1">
-        <w:r>
-          <w:rPr>
-            <w:rStyle w:val="Link"/>
+      <w:hyperlink w:anchor="_Toc431051220" w:history="1">
+        <w:r>
+          <w:rPr>
+            <w:rStyle w:val="Hyperlink"/>
             <w:noProof/>
           </w:rPr>
           <w:t>1.2 Lesekreis</w:t>
@@ -483,7 +471,7 @@
             <w:noProof/>
             <w:webHidden/>
           </w:rPr>
-          <w:instrText xml:space="preserve"> PAGEREF _Toc430772795 \h </w:instrText>
+          <w:instrText xml:space="preserve"> PAGEREF _Toc431051220 \h </w:instrText>
         </w:r>
         <w:r>
           <w:rPr>
@@ -522,13 +510,13 @@
           <w:noProof/>
           <w:sz w:val="22"/>
           <w:szCs w:val="22"/>
-          <w:lang w:eastAsia="de-CH"/>
+          <w:lang w:val="en-US"/>
         </w:rPr>
       </w:pPr>
-      <w:hyperlink w:anchor="_Toc430772796" w:history="1">
-        <w:r>
-          <w:rPr>
-            <w:rStyle w:val="Link"/>
+      <w:hyperlink w:anchor="_Toc431051221" w:history="1">
+        <w:r>
+          <w:rPr>
+            <w:rStyle w:val="Hyperlink"/>
             <w:noProof/>
           </w:rPr>
           <w:t>1.3 Ausgangslage</w:t>
@@ -552,7 +540,7 @@
             <w:noProof/>
             <w:webHidden/>
           </w:rPr>
-          <w:instrText xml:space="preserve"> PAGEREF _Toc430772796 \h </w:instrText>
+          <w:instrText xml:space="preserve"> PAGEREF _Toc431051221 \h </w:instrText>
         </w:r>
         <w:r>
           <w:rPr>
@@ -591,13 +579,13 @@
           <w:noProof/>
           <w:sz w:val="22"/>
           <w:szCs w:val="22"/>
-          <w:lang w:eastAsia="de-CH"/>
+          <w:lang w:val="en-US"/>
         </w:rPr>
       </w:pPr>
-      <w:hyperlink w:anchor="_Toc430772797" w:history="1">
-        <w:r>
-          <w:rPr>
-            <w:rStyle w:val="Link"/>
+      <w:hyperlink w:anchor="_Toc431051222" w:history="1">
+        <w:r>
+          <w:rPr>
+            <w:rStyle w:val="Hyperlink"/>
             <w:noProof/>
           </w:rPr>
           <w:t>1.4 Umfang und Ziele der Bachelor Thesis</w:t>
@@ -621,7 +609,7 @@
             <w:noProof/>
             <w:webHidden/>
           </w:rPr>
-          <w:instrText xml:space="preserve"> PAGEREF _Toc430772797 \h </w:instrText>
+          <w:instrText xml:space="preserve"> PAGEREF _Toc431051222 \h </w:instrText>
         </w:r>
         <w:r>
           <w:rPr>
@@ -660,13 +648,13 @@
           <w:noProof/>
           <w:sz w:val="22"/>
           <w:szCs w:val="22"/>
-          <w:lang w:eastAsia="de-CH"/>
+          <w:lang w:val="en-US"/>
         </w:rPr>
       </w:pPr>
-      <w:hyperlink w:anchor="_Toc430772798" w:history="1">
-        <w:r>
-          <w:rPr>
-            <w:rStyle w:val="Link"/>
+      <w:hyperlink w:anchor="_Toc431051223" w:history="1">
+        <w:r>
+          <w:rPr>
+            <w:rStyle w:val="Hyperlink"/>
             <w:noProof/>
           </w:rPr>
           <w:t>1.5 Abgrenzungen</w:t>
@@ -690,7 +678,7 @@
             <w:noProof/>
             <w:webHidden/>
           </w:rPr>
-          <w:instrText xml:space="preserve"> PAGEREF _Toc430772798 \h </w:instrText>
+          <w:instrText xml:space="preserve"> PAGEREF _Toc431051223 \h </w:instrText>
         </w:r>
         <w:r>
           <w:rPr>
@@ -710,7 +698,7 @@
             <w:noProof/>
             <w:webHidden/>
           </w:rPr>
-          <w:t>4</w:t>
+          <w:t>3</w:t>
         </w:r>
         <w:r>
           <w:rPr>
@@ -732,13 +720,13 @@
           <w:noProof/>
           <w:sz w:val="22"/>
           <w:szCs w:val="22"/>
-          <w:lang w:eastAsia="de-CH"/>
+          <w:lang w:val="en-US"/>
         </w:rPr>
       </w:pPr>
-      <w:hyperlink w:anchor="_Toc430772799" w:history="1">
-        <w:r>
-          <w:rPr>
-            <w:rStyle w:val="Link"/>
+      <w:hyperlink w:anchor="_Toc431051224" w:history="1">
+        <w:r>
+          <w:rPr>
+            <w:rStyle w:val="Hyperlink"/>
             <w:noProof/>
           </w:rPr>
           <w:t>1.5.1 Technische Abgrenzungen</w:t>
@@ -762,7 +750,7 @@
             <w:noProof/>
             <w:webHidden/>
           </w:rPr>
-          <w:instrText xml:space="preserve"> PAGEREF _Toc430772799 \h </w:instrText>
+          <w:instrText xml:space="preserve"> PAGEREF _Toc431051224 \h </w:instrText>
         </w:r>
         <w:r>
           <w:rPr>
@@ -782,7 +770,7 @@
             <w:noProof/>
             <w:webHidden/>
           </w:rPr>
-          <w:t>4</w:t>
+          <w:t>3</w:t>
         </w:r>
         <w:r>
           <w:rPr>
@@ -804,13 +792,13 @@
           <w:noProof/>
           <w:sz w:val="22"/>
           <w:szCs w:val="22"/>
-          <w:lang w:eastAsia="de-CH"/>
+          <w:lang w:val="en-US"/>
         </w:rPr>
       </w:pPr>
-      <w:hyperlink w:anchor="_Toc430772800" w:history="1">
-        <w:r>
-          <w:rPr>
-            <w:rStyle w:val="Link"/>
+      <w:hyperlink w:anchor="_Toc431051225" w:history="1">
+        <w:r>
+          <w:rPr>
+            <w:rStyle w:val="Hyperlink"/>
             <w:noProof/>
           </w:rPr>
           <w:t>1.5.2 Weitere Abgrenzungen</w:t>
@@ -834,7 +822,7 @@
             <w:noProof/>
             <w:webHidden/>
           </w:rPr>
-          <w:instrText xml:space="preserve"> PAGEREF _Toc430772800 \h </w:instrText>
+          <w:instrText xml:space="preserve"> PAGEREF _Toc431051225 \h </w:instrText>
         </w:r>
         <w:r>
           <w:rPr>
@@ -854,7 +842,7 @@
             <w:noProof/>
             <w:webHidden/>
           </w:rPr>
-          <w:t>4</w:t>
+          <w:t>3</w:t>
         </w:r>
         <w:r>
           <w:rPr>
@@ -873,13 +861,13 @@
           <w:noProof/>
           <w:sz w:val="22"/>
           <w:szCs w:val="22"/>
-          <w:lang w:eastAsia="de-CH"/>
+          <w:lang w:val="en-US"/>
         </w:rPr>
       </w:pPr>
-      <w:hyperlink w:anchor="_Toc430772801" w:history="1">
-        <w:r>
-          <w:rPr>
-            <w:rStyle w:val="Link"/>
+      <w:hyperlink w:anchor="_Toc431051226" w:history="1">
+        <w:r>
+          <w:rPr>
+            <w:rStyle w:val="Hyperlink"/>
             <w:noProof/>
           </w:rPr>
           <w:t>1.6 Voraussetzungen und Ressourcen</w:t>
@@ -903,7 +891,7 @@
             <w:noProof/>
             <w:webHidden/>
           </w:rPr>
-          <w:instrText xml:space="preserve"> PAGEREF _Toc430772801 \h </w:instrText>
+          <w:instrText xml:space="preserve"> PAGEREF _Toc431051226 \h </w:instrText>
         </w:r>
         <w:r>
           <w:rPr>
@@ -942,13 +930,13 @@
           <w:noProof/>
           <w:sz w:val="22"/>
           <w:szCs w:val="22"/>
-          <w:lang w:val="de-CH" w:eastAsia="de-CH"/>
+          <w:lang w:val="en-US"/>
         </w:rPr>
       </w:pPr>
-      <w:hyperlink w:anchor="_Toc430772802" w:history="1">
-        <w:r>
-          <w:rPr>
-            <w:rStyle w:val="Link"/>
+      <w:hyperlink w:anchor="_Toc431051227" w:history="1">
+        <w:r>
+          <w:rPr>
+            <w:rStyle w:val="Hyperlink"/>
             <w:noProof/>
           </w:rPr>
           <w:t>2</w:t>
@@ -959,13 +947,13 @@
             <w:noProof/>
             <w:sz w:val="22"/>
             <w:szCs w:val="22"/>
-            <w:lang w:val="de-CH" w:eastAsia="de-CH"/>
+            <w:lang w:val="en-US"/>
           </w:rPr>
           <w:tab/>
         </w:r>
         <w:r>
           <w:rPr>
-            <w:rStyle w:val="Link"/>
+            <w:rStyle w:val="Hyperlink"/>
             <w:noProof/>
           </w:rPr>
           <w:t>Funktionale Anforderungen</w:t>
@@ -989,7 +977,7 @@
             <w:noProof/>
             <w:webHidden/>
           </w:rPr>
-          <w:instrText xml:space="preserve"> PAGEREF _Toc430772802 \h </w:instrText>
+          <w:instrText xml:space="preserve"> PAGEREF _Toc431051227 \h </w:instrText>
         </w:r>
         <w:r>
           <w:rPr>
@@ -1009,7 +997,7 @@
             <w:noProof/>
             <w:webHidden/>
           </w:rPr>
-          <w:t>5</w:t>
+          <w:t>4</w:t>
         </w:r>
         <w:r>
           <w:rPr>
@@ -1028,13 +1016,13 @@
           <w:noProof/>
           <w:sz w:val="22"/>
           <w:szCs w:val="22"/>
-          <w:lang w:eastAsia="de-CH"/>
+          <w:lang w:val="en-US"/>
         </w:rPr>
       </w:pPr>
-      <w:hyperlink w:anchor="_Toc430772803" w:history="1">
-        <w:r>
-          <w:rPr>
-            <w:rStyle w:val="Link"/>
+      <w:hyperlink w:anchor="_Toc431051228" w:history="1">
+        <w:r>
+          <w:rPr>
+            <w:rStyle w:val="Hyperlink"/>
             <w:noProof/>
           </w:rPr>
           <w:t>2.1 Adaption Unity Anwendung für den CAVE</w:t>
@@ -1058,7 +1046,7 @@
             <w:noProof/>
             <w:webHidden/>
           </w:rPr>
-          <w:instrText xml:space="preserve"> PAGEREF _Toc430772803 \h </w:instrText>
+          <w:instrText xml:space="preserve"> PAGEREF _Toc431051228 \h </w:instrText>
         </w:r>
         <w:r>
           <w:rPr>
@@ -1078,7 +1066,7 @@
             <w:noProof/>
             <w:webHidden/>
           </w:rPr>
-          <w:t>5</w:t>
+          <w:t>4</w:t>
         </w:r>
         <w:r>
           <w:rPr>
@@ -1097,13 +1085,13 @@
           <w:noProof/>
           <w:sz w:val="22"/>
           <w:szCs w:val="22"/>
-          <w:lang w:eastAsia="de-CH"/>
+          <w:lang w:val="en-US"/>
         </w:rPr>
       </w:pPr>
-      <w:hyperlink w:anchor="_Toc430772804" w:history="1">
-        <w:r>
-          <w:rPr>
-            <w:rStyle w:val="Link"/>
+      <w:hyperlink w:anchor="_Toc431051229" w:history="1">
+        <w:r>
+          <w:rPr>
+            <w:rStyle w:val="Hyperlink"/>
             <w:noProof/>
           </w:rPr>
           <w:t>2.2 Kompatibilität</w:t>
@@ -1127,7 +1115,7 @@
             <w:noProof/>
             <w:webHidden/>
           </w:rPr>
-          <w:instrText xml:space="preserve"> PAGEREF _Toc430772804 \h </w:instrText>
+          <w:instrText xml:space="preserve"> PAGEREF _Toc431051229 \h </w:instrText>
         </w:r>
         <w:r>
           <w:rPr>
@@ -1147,7 +1135,7 @@
             <w:noProof/>
             <w:webHidden/>
           </w:rPr>
-          <w:t>5</w:t>
+          <w:t>4</w:t>
         </w:r>
         <w:r>
           <w:rPr>
@@ -1169,13 +1157,13 @@
           <w:noProof/>
           <w:sz w:val="22"/>
           <w:szCs w:val="22"/>
-          <w:lang w:eastAsia="de-CH"/>
+          <w:lang w:val="en-US"/>
         </w:rPr>
       </w:pPr>
-      <w:hyperlink w:anchor="_Toc430772805" w:history="1">
-        <w:r>
-          <w:rPr>
-            <w:rStyle w:val="Link"/>
+      <w:hyperlink w:anchor="_Toc431051230" w:history="1">
+        <w:r>
+          <w:rPr>
+            <w:rStyle w:val="Hyperlink"/>
             <w:noProof/>
           </w:rPr>
           <w:t>2.2.1 Dynamic Linked Library (.dll)</w:t>
@@ -1199,7 +1187,7 @@
             <w:noProof/>
             <w:webHidden/>
           </w:rPr>
-          <w:instrText xml:space="preserve"> PAGEREF _Toc430772805 \h </w:instrText>
+          <w:instrText xml:space="preserve"> PAGEREF _Toc431051230 \h </w:instrText>
         </w:r>
         <w:r>
           <w:rPr>
@@ -1219,7 +1207,7 @@
             <w:noProof/>
             <w:webHidden/>
           </w:rPr>
-          <w:t>5</w:t>
+          <w:t>4</w:t>
         </w:r>
         <w:r>
           <w:rPr>
@@ -1241,13 +1229,13 @@
           <w:noProof/>
           <w:sz w:val="22"/>
           <w:szCs w:val="22"/>
-          <w:lang w:eastAsia="de-CH"/>
+          <w:lang w:val="en-US"/>
         </w:rPr>
       </w:pPr>
-      <w:hyperlink w:anchor="_Toc430772806" w:history="1">
-        <w:r>
-          <w:rPr>
-            <w:rStyle w:val="Link"/>
+      <w:hyperlink w:anchor="_Toc431051231" w:history="1">
+        <w:r>
+          <w:rPr>
+            <w:rStyle w:val="Hyperlink"/>
             <w:noProof/>
           </w:rPr>
           <w:t>2.2.2 Asset Store (Packages)</w:t>
@@ -1271,7 +1259,7 @@
             <w:noProof/>
             <w:webHidden/>
           </w:rPr>
-          <w:instrText xml:space="preserve"> PAGEREF _Toc430772806 \h </w:instrText>
+          <w:instrText xml:space="preserve"> PAGEREF _Toc431051231 \h </w:instrText>
         </w:r>
         <w:r>
           <w:rPr>
@@ -1291,7 +1279,7 @@
             <w:noProof/>
             <w:webHidden/>
           </w:rPr>
-          <w:t>5</w:t>
+          <w:t>4</w:t>
         </w:r>
         <w:r>
           <w:rPr>
@@ -1313,13 +1301,13 @@
           <w:noProof/>
           <w:sz w:val="22"/>
           <w:szCs w:val="22"/>
-          <w:lang w:eastAsia="de-CH"/>
+          <w:lang w:val="en-US"/>
         </w:rPr>
       </w:pPr>
-      <w:hyperlink w:anchor="_Toc430772807" w:history="1">
-        <w:r>
-          <w:rPr>
-            <w:rStyle w:val="Link"/>
+      <w:hyperlink w:anchor="_Toc431051232" w:history="1">
+        <w:r>
+          <w:rPr>
+            <w:rStyle w:val="Hyperlink"/>
             <w:noProof/>
           </w:rPr>
           <w:t>2.2.3 Source Code API</w:t>
@@ -1343,7 +1331,7 @@
             <w:noProof/>
             <w:webHidden/>
           </w:rPr>
-          <w:instrText xml:space="preserve"> PAGEREF _Toc430772807 \h </w:instrText>
+          <w:instrText xml:space="preserve"> PAGEREF _Toc431051232 \h </w:instrText>
         </w:r>
         <w:r>
           <w:rPr>
@@ -1363,7 +1351,7 @@
             <w:noProof/>
             <w:webHidden/>
           </w:rPr>
-          <w:t>5</w:t>
+          <w:t>4</w:t>
         </w:r>
         <w:r>
           <w:rPr>
@@ -1382,13 +1370,13 @@
           <w:noProof/>
           <w:sz w:val="22"/>
           <w:szCs w:val="22"/>
-          <w:lang w:eastAsia="de-CH"/>
+          <w:lang w:val="en-US"/>
         </w:rPr>
       </w:pPr>
-      <w:hyperlink w:anchor="_Toc430772808" w:history="1">
-        <w:r>
-          <w:rPr>
-            <w:rStyle w:val="Link"/>
+      <w:hyperlink w:anchor="_Toc431051233" w:history="1">
+        <w:r>
+          <w:rPr>
+            <w:rStyle w:val="Hyperlink"/>
             <w:noProof/>
           </w:rPr>
           <w:t>2.3 Plattformunabhängigkeit</w:t>
@@ -1412,7 +1400,7 @@
             <w:noProof/>
             <w:webHidden/>
           </w:rPr>
-          <w:instrText xml:space="preserve"> PAGEREF _Toc430772808 \h </w:instrText>
+          <w:instrText xml:space="preserve"> PAGEREF _Toc431051233 \h </w:instrText>
         </w:r>
         <w:r>
           <w:rPr>
@@ -1432,7 +1420,7 @@
             <w:noProof/>
             <w:webHidden/>
           </w:rPr>
-          <w:t>5</w:t>
+          <w:t>4</w:t>
         </w:r>
         <w:r>
           <w:rPr>
@@ -1451,13 +1439,13 @@
           <w:noProof/>
           <w:sz w:val="22"/>
           <w:szCs w:val="22"/>
-          <w:lang w:eastAsia="de-CH"/>
+          <w:lang w:val="en-US"/>
         </w:rPr>
       </w:pPr>
-      <w:hyperlink w:anchor="_Toc430772809" w:history="1">
-        <w:r>
-          <w:rPr>
-            <w:rStyle w:val="Link"/>
+      <w:hyperlink w:anchor="_Toc431051234" w:history="1">
+        <w:r>
+          <w:rPr>
+            <w:rStyle w:val="Hyperlink"/>
             <w:noProof/>
           </w:rPr>
           <w:t>2.4 WorldViz Tracking</w:t>
@@ -1481,7 +1469,7 @@
             <w:noProof/>
             <w:webHidden/>
           </w:rPr>
-          <w:instrText xml:space="preserve"> PAGEREF _Toc430772809 \h </w:instrText>
+          <w:instrText xml:space="preserve"> PAGEREF _Toc431051234 \h </w:instrText>
         </w:r>
         <w:r>
           <w:rPr>
@@ -1501,7 +1489,7 @@
             <w:noProof/>
             <w:webHidden/>
           </w:rPr>
-          <w:t>5</w:t>
+          <w:t>4</w:t>
         </w:r>
         <w:r>
           <w:rPr>
@@ -1523,13 +1511,13 @@
           <w:noProof/>
           <w:sz w:val="22"/>
           <w:szCs w:val="22"/>
-          <w:lang w:eastAsia="de-CH"/>
+          <w:lang w:val="en-US"/>
         </w:rPr>
       </w:pPr>
-      <w:hyperlink w:anchor="_Toc430772810" w:history="1">
-        <w:r>
-          <w:rPr>
-            <w:rStyle w:val="Link"/>
+      <w:hyperlink w:anchor="_Toc431051235" w:history="1">
+        <w:r>
+          <w:rPr>
+            <w:rStyle w:val="Hyperlink"/>
             <w:noProof/>
           </w:rPr>
           <w:t>2.4.1 Head Tracking</w:t>
@@ -1553,7 +1541,7 @@
             <w:noProof/>
             <w:webHidden/>
           </w:rPr>
-          <w:instrText xml:space="preserve"> PAGEREF _Toc430772810 \h </w:instrText>
+          <w:instrText xml:space="preserve"> PAGEREF _Toc431051235 \h </w:instrText>
         </w:r>
         <w:r>
           <w:rPr>
@@ -1573,7 +1561,7 @@
             <w:noProof/>
             <w:webHidden/>
           </w:rPr>
-          <w:t>5</w:t>
+          <w:t>4</w:t>
         </w:r>
         <w:r>
           <w:rPr>
@@ -1595,13 +1583,13 @@
           <w:noProof/>
           <w:sz w:val="22"/>
           <w:szCs w:val="22"/>
-          <w:lang w:eastAsia="de-CH"/>
+          <w:lang w:val="en-US"/>
         </w:rPr>
       </w:pPr>
-      <w:hyperlink w:anchor="_Toc430772811" w:history="1">
-        <w:r>
-          <w:rPr>
-            <w:rStyle w:val="Link"/>
+      <w:hyperlink w:anchor="_Toc431051236" w:history="1">
+        <w:r>
+          <w:rPr>
+            <w:rStyle w:val="Hyperlink"/>
             <w:noProof/>
           </w:rPr>
           <w:t>2.4.2 Wand Tracking</w:t>
@@ -1625,7 +1613,7 @@
             <w:noProof/>
             <w:webHidden/>
           </w:rPr>
-          <w:instrText xml:space="preserve"> PAGEREF _Toc430772811 \h </w:instrText>
+          <w:instrText xml:space="preserve"> PAGEREF _Toc431051236 \h </w:instrText>
         </w:r>
         <w:r>
           <w:rPr>
@@ -1645,7 +1633,7 @@
             <w:noProof/>
             <w:webHidden/>
           </w:rPr>
-          <w:t>6</w:t>
+          <w:t>5</w:t>
         </w:r>
         <w:r>
           <w:rPr>
@@ -1664,13 +1652,13 @@
           <w:noProof/>
           <w:sz w:val="22"/>
           <w:szCs w:val="22"/>
-          <w:lang w:eastAsia="de-CH"/>
+          <w:lang w:val="en-US"/>
         </w:rPr>
       </w:pPr>
-      <w:hyperlink w:anchor="_Toc430772812" w:history="1">
-        <w:r>
-          <w:rPr>
-            <w:rStyle w:val="Link"/>
+      <w:hyperlink w:anchor="_Toc431051237" w:history="1">
+        <w:r>
+          <w:rPr>
+            <w:rStyle w:val="Hyperlink"/>
             <w:noProof/>
           </w:rPr>
           <w:t>2.5 Setup</w:t>
@@ -1694,7 +1682,7 @@
             <w:noProof/>
             <w:webHidden/>
           </w:rPr>
-          <w:instrText xml:space="preserve"> PAGEREF _Toc430772812 \h </w:instrText>
+          <w:instrText xml:space="preserve"> PAGEREF _Toc431051237 \h </w:instrText>
         </w:r>
         <w:r>
           <w:rPr>
@@ -1714,7 +1702,7 @@
             <w:noProof/>
             <w:webHidden/>
           </w:rPr>
-          <w:t>7</w:t>
+          <w:t>5</w:t>
         </w:r>
         <w:r>
           <w:rPr>
@@ -1733,13 +1721,13 @@
           <w:noProof/>
           <w:sz w:val="22"/>
           <w:szCs w:val="22"/>
-          <w:lang w:eastAsia="de-CH"/>
+          <w:lang w:val="en-US"/>
         </w:rPr>
       </w:pPr>
-      <w:hyperlink w:anchor="_Toc430772813" w:history="1">
-        <w:r>
-          <w:rPr>
-            <w:rStyle w:val="Link"/>
+      <w:hyperlink w:anchor="_Toc431051238" w:history="1">
+        <w:r>
+          <w:rPr>
+            <w:rStyle w:val="Hyperlink"/>
             <w:noProof/>
           </w:rPr>
           <w:t>2.6 Demoapplikation</w:t>
@@ -1763,7 +1751,7 @@
             <w:noProof/>
             <w:webHidden/>
           </w:rPr>
-          <w:instrText xml:space="preserve"> PAGEREF _Toc430772813 \h </w:instrText>
+          <w:instrText xml:space="preserve"> PAGEREF _Toc431051238 \h </w:instrText>
         </w:r>
         <w:r>
           <w:rPr>
@@ -1783,7 +1771,7 @@
             <w:noProof/>
             <w:webHidden/>
           </w:rPr>
-          <w:t>7</w:t>
+          <w:t>5</w:t>
         </w:r>
         <w:r>
           <w:rPr>
@@ -1802,13 +1790,13 @@
           <w:noProof/>
           <w:sz w:val="22"/>
           <w:szCs w:val="22"/>
-          <w:lang w:val="de-CH" w:eastAsia="de-CH"/>
+          <w:lang w:val="en-US"/>
         </w:rPr>
       </w:pPr>
-      <w:hyperlink w:anchor="_Toc430772814" w:history="1">
-        <w:r>
-          <w:rPr>
-            <w:rStyle w:val="Link"/>
+      <w:hyperlink w:anchor="_Toc431051239" w:history="1">
+        <w:r>
+          <w:rPr>
+            <w:rStyle w:val="Hyperlink"/>
             <w:noProof/>
           </w:rPr>
           <w:t>3</w:t>
@@ -1819,13 +1807,13 @@
             <w:noProof/>
             <w:sz w:val="22"/>
             <w:szCs w:val="22"/>
-            <w:lang w:val="de-CH" w:eastAsia="de-CH"/>
+            <w:lang w:val="en-US"/>
           </w:rPr>
           <w:tab/>
         </w:r>
         <w:r>
           <w:rPr>
-            <w:rStyle w:val="Link"/>
+            <w:rStyle w:val="Hyperlink"/>
             <w:noProof/>
           </w:rPr>
           <w:t>Nicht funktionale Anforderungen</w:t>
@@ -1849,7 +1837,7 @@
             <w:noProof/>
             <w:webHidden/>
           </w:rPr>
-          <w:instrText xml:space="preserve"> PAGEREF _Toc430772814 \h </w:instrText>
+          <w:instrText xml:space="preserve"> PAGEREF _Toc431051239 \h </w:instrText>
         </w:r>
         <w:r>
           <w:rPr>
@@ -1869,7 +1857,7 @@
             <w:noProof/>
             <w:webHidden/>
           </w:rPr>
-          <w:t>8</w:t>
+          <w:t>6</w:t>
         </w:r>
         <w:r>
           <w:rPr>
@@ -1888,13 +1876,13 @@
           <w:noProof/>
           <w:sz w:val="22"/>
           <w:szCs w:val="22"/>
-          <w:lang w:eastAsia="de-CH"/>
+          <w:lang w:val="en-US"/>
         </w:rPr>
       </w:pPr>
-      <w:hyperlink w:anchor="_Toc430772815" w:history="1">
-        <w:r>
-          <w:rPr>
-            <w:rStyle w:val="Link"/>
+      <w:hyperlink w:anchor="_Toc431051240" w:history="1">
+        <w:r>
+          <w:rPr>
+            <w:rStyle w:val="Hyperlink"/>
             <w:noProof/>
           </w:rPr>
           <w:t>3.1 Wiederverwendbarkeit</w:t>
@@ -1918,7 +1906,7 @@
             <w:noProof/>
             <w:webHidden/>
           </w:rPr>
-          <w:instrText xml:space="preserve"> PAGEREF _Toc430772815 \h </w:instrText>
+          <w:instrText xml:space="preserve"> PAGEREF _Toc431051240 \h </w:instrText>
         </w:r>
         <w:r>
           <w:rPr>
@@ -1938,7 +1926,7 @@
             <w:noProof/>
             <w:webHidden/>
           </w:rPr>
-          <w:t>8</w:t>
+          <w:t>6</w:t>
         </w:r>
         <w:r>
           <w:rPr>
@@ -1957,13 +1945,13 @@
           <w:noProof/>
           <w:sz w:val="22"/>
           <w:szCs w:val="22"/>
-          <w:lang w:eastAsia="de-CH"/>
+          <w:lang w:val="en-US"/>
         </w:rPr>
       </w:pPr>
-      <w:hyperlink w:anchor="_Toc430772816" w:history="1">
-        <w:r>
-          <w:rPr>
-            <w:rStyle w:val="Link"/>
+      <w:hyperlink w:anchor="_Toc431051241" w:history="1">
+        <w:r>
+          <w:rPr>
+            <w:rStyle w:val="Hyperlink"/>
             <w:noProof/>
           </w:rPr>
           <w:t>3.2 Ergonomie</w:t>
@@ -1987,7 +1975,7 @@
             <w:noProof/>
             <w:webHidden/>
           </w:rPr>
-          <w:instrText xml:space="preserve"> PAGEREF _Toc430772816 \h </w:instrText>
+          <w:instrText xml:space="preserve"> PAGEREF _Toc431051241 \h </w:instrText>
         </w:r>
         <w:r>
           <w:rPr>
@@ -2007,7 +1995,7 @@
             <w:noProof/>
             <w:webHidden/>
           </w:rPr>
-          <w:t>8</w:t>
+          <w:t>6</w:t>
         </w:r>
         <w:r>
           <w:rPr>
@@ -2026,13 +2014,13 @@
           <w:noProof/>
           <w:sz w:val="22"/>
           <w:szCs w:val="22"/>
-          <w:lang w:val="de-CH" w:eastAsia="de-CH"/>
+          <w:lang w:val="en-US"/>
         </w:rPr>
       </w:pPr>
-      <w:hyperlink w:anchor="_Toc430772817" w:history="1">
-        <w:r>
-          <w:rPr>
-            <w:rStyle w:val="Link"/>
+      <w:hyperlink w:anchor="_Toc431051242" w:history="1">
+        <w:r>
+          <w:rPr>
+            <w:rStyle w:val="Hyperlink"/>
             <w:noProof/>
           </w:rPr>
           <w:t>4</w:t>
@@ -2043,13 +2031,13 @@
             <w:noProof/>
             <w:sz w:val="22"/>
             <w:szCs w:val="22"/>
-            <w:lang w:val="de-CH" w:eastAsia="de-CH"/>
+            <w:lang w:val="en-US"/>
           </w:rPr>
           <w:tab/>
         </w:r>
         <w:r>
           <w:rPr>
-            <w:rStyle w:val="Link"/>
+            <w:rStyle w:val="Hyperlink"/>
             <w:noProof/>
           </w:rPr>
           <w:t>Testing</w:t>
@@ -2073,7 +2061,7 @@
             <w:noProof/>
             <w:webHidden/>
           </w:rPr>
-          <w:instrText xml:space="preserve"> PAGEREF _Toc430772817 \h </w:instrText>
+          <w:instrText xml:space="preserve"> PAGEREF _Toc431051242 \h </w:instrText>
         </w:r>
         <w:r>
           <w:rPr>
@@ -2093,7 +2081,7 @@
             <w:noProof/>
             <w:webHidden/>
           </w:rPr>
-          <w:t>8</w:t>
+          <w:t>6</w:t>
         </w:r>
         <w:r>
           <w:rPr>
@@ -2112,13 +2100,13 @@
           <w:noProof/>
           <w:sz w:val="22"/>
           <w:szCs w:val="22"/>
-          <w:lang w:eastAsia="de-CH"/>
+          <w:lang w:val="en-US"/>
         </w:rPr>
       </w:pPr>
-      <w:hyperlink w:anchor="_Toc430772818" w:history="1">
-        <w:r>
-          <w:rPr>
-            <w:rStyle w:val="Link"/>
+      <w:hyperlink w:anchor="_Toc431051243" w:history="1">
+        <w:r>
+          <w:rPr>
+            <w:rStyle w:val="Hyperlink"/>
             <w:noProof/>
           </w:rPr>
           <w:t>4.1 6.1 Systemtests</w:t>
@@ -2142,7 +2130,7 @@
             <w:noProof/>
             <w:webHidden/>
           </w:rPr>
-          <w:instrText xml:space="preserve"> PAGEREF _Toc430772818 \h </w:instrText>
+          <w:instrText xml:space="preserve"> PAGEREF _Toc431051243 \h </w:instrText>
         </w:r>
         <w:r>
           <w:rPr>
@@ -2162,7 +2150,7 @@
             <w:noProof/>
             <w:webHidden/>
           </w:rPr>
-          <w:t>8</w:t>
+          <w:t>6</w:t>
         </w:r>
         <w:r>
           <w:rPr>
@@ -2181,13 +2169,13 @@
           <w:noProof/>
           <w:sz w:val="22"/>
           <w:szCs w:val="22"/>
-          <w:lang w:eastAsia="de-CH"/>
+          <w:lang w:val="en-US"/>
         </w:rPr>
       </w:pPr>
-      <w:hyperlink w:anchor="_Toc430772819" w:history="1">
-        <w:r>
-          <w:rPr>
-            <w:rStyle w:val="Link"/>
+      <w:hyperlink w:anchor="_Toc431051244" w:history="1">
+        <w:r>
+          <w:rPr>
+            <w:rStyle w:val="Hyperlink"/>
             <w:noProof/>
           </w:rPr>
           <w:t>4.2 6.2 Usabilitytests</w:t>
@@ -2211,7 +2199,7 @@
             <w:noProof/>
             <w:webHidden/>
           </w:rPr>
-          <w:instrText xml:space="preserve"> PAGEREF _Toc430772819 \h </w:instrText>
+          <w:instrText xml:space="preserve"> PAGEREF _Toc431051244 \h </w:instrText>
         </w:r>
         <w:r>
           <w:rPr>
@@ -2231,7 +2219,7 @@
             <w:noProof/>
             <w:webHidden/>
           </w:rPr>
-          <w:t>8</w:t>
+          <w:t>7</w:t>
         </w:r>
         <w:r>
           <w:rPr>
@@ -2250,13 +2238,13 @@
           <w:noProof/>
           <w:sz w:val="22"/>
           <w:szCs w:val="22"/>
-          <w:lang w:val="de-CH" w:eastAsia="de-CH"/>
+          <w:lang w:val="en-US"/>
         </w:rPr>
       </w:pPr>
-      <w:hyperlink w:anchor="_Toc430772820" w:history="1">
-        <w:r>
-          <w:rPr>
-            <w:rStyle w:val="Link"/>
+      <w:hyperlink w:anchor="_Toc431051245" w:history="1">
+        <w:r>
+          <w:rPr>
+            <w:rStyle w:val="Hyperlink"/>
             <w:noProof/>
           </w:rPr>
           <w:t>5</w:t>
@@ -2267,13 +2255,13 @@
             <w:noProof/>
             <w:sz w:val="22"/>
             <w:szCs w:val="22"/>
-            <w:lang w:val="de-CH" w:eastAsia="de-CH"/>
+            <w:lang w:val="en-US"/>
           </w:rPr>
           <w:tab/>
         </w:r>
         <w:r>
           <w:rPr>
-            <w:rStyle w:val="Link"/>
+            <w:rStyle w:val="Hyperlink"/>
             <w:noProof/>
           </w:rPr>
           <w:t>Administratives</w:t>
@@ -2297,7 +2285,7 @@
             <w:noProof/>
             <w:webHidden/>
           </w:rPr>
-          <w:instrText xml:space="preserve"> PAGEREF _Toc430772820 \h </w:instrText>
+          <w:instrText xml:space="preserve"> PAGEREF _Toc431051245 \h </w:instrText>
         </w:r>
         <w:r>
           <w:rPr>
@@ -2317,7 +2305,7 @@
             <w:noProof/>
             <w:webHidden/>
           </w:rPr>
-          <w:t>8</w:t>
+          <w:t>7</w:t>
         </w:r>
         <w:r>
           <w:rPr>
@@ -2336,13 +2324,13 @@
           <w:noProof/>
           <w:sz w:val="22"/>
           <w:szCs w:val="22"/>
-          <w:lang w:eastAsia="de-CH"/>
+          <w:lang w:val="en-US"/>
         </w:rPr>
       </w:pPr>
-      <w:hyperlink w:anchor="_Toc430772821" w:history="1">
-        <w:r>
-          <w:rPr>
-            <w:rStyle w:val="Link"/>
+      <w:hyperlink w:anchor="_Toc431051246" w:history="1">
+        <w:r>
+          <w:rPr>
+            <w:rStyle w:val="Hyperlink"/>
             <w:noProof/>
           </w:rPr>
           <w:t>5.1 Projektorganisation</w:t>
@@ -2366,7 +2354,7 @@
             <w:noProof/>
             <w:webHidden/>
           </w:rPr>
-          <w:instrText xml:space="preserve"> PAGEREF _Toc430772821 \h </w:instrText>
+          <w:instrText xml:space="preserve"> PAGEREF _Toc431051246 \h </w:instrText>
         </w:r>
         <w:r>
           <w:rPr>
@@ -2386,7 +2374,7 @@
             <w:noProof/>
             <w:webHidden/>
           </w:rPr>
-          <w:t>8</w:t>
+          <w:t>7</w:t>
         </w:r>
         <w:r>
           <w:rPr>
@@ -2408,13 +2396,13 @@
           <w:noProof/>
           <w:sz w:val="22"/>
           <w:szCs w:val="22"/>
-          <w:lang w:eastAsia="de-CH"/>
+          <w:lang w:val="en-US"/>
         </w:rPr>
       </w:pPr>
-      <w:hyperlink w:anchor="_Toc430772822" w:history="1">
-        <w:r>
-          <w:rPr>
-            <w:rStyle w:val="Link"/>
+      <w:hyperlink w:anchor="_Toc431051247" w:history="1">
+        <w:r>
+          <w:rPr>
+            <w:rStyle w:val="Hyperlink"/>
             <w:noProof/>
           </w:rPr>
           <w:t>5.1.1 Projektteam</w:t>
@@ -2438,7 +2426,7 @@
             <w:noProof/>
             <w:webHidden/>
           </w:rPr>
-          <w:instrText xml:space="preserve"> PAGEREF _Toc430772822 \h </w:instrText>
+          <w:instrText xml:space="preserve"> PAGEREF _Toc431051247 \h </w:instrText>
         </w:r>
         <w:r>
           <w:rPr>
@@ -2458,7 +2446,7 @@
             <w:noProof/>
             <w:webHidden/>
           </w:rPr>
-          <w:t>8</w:t>
+          <w:t>7</w:t>
         </w:r>
         <w:r>
           <w:rPr>
@@ -2480,13 +2468,13 @@
           <w:noProof/>
           <w:sz w:val="22"/>
           <w:szCs w:val="22"/>
-          <w:lang w:eastAsia="de-CH"/>
+          <w:lang w:val="en-US"/>
         </w:rPr>
       </w:pPr>
-      <w:hyperlink w:anchor="_Toc430772823" w:history="1">
-        <w:r>
-          <w:rPr>
-            <w:rStyle w:val="Link"/>
+      <w:hyperlink w:anchor="_Toc431051248" w:history="1">
+        <w:r>
+          <w:rPr>
+            <w:rStyle w:val="Hyperlink"/>
             <w:noProof/>
           </w:rPr>
           <w:t>5.1.2 Betreuer</w:t>
@@ -2510,7 +2498,7 @@
             <w:noProof/>
             <w:webHidden/>
           </w:rPr>
-          <w:instrText xml:space="preserve"> PAGEREF _Toc430772823 \h </w:instrText>
+          <w:instrText xml:space="preserve"> PAGEREF _Toc431051248 \h </w:instrText>
         </w:r>
         <w:r>
           <w:rPr>
@@ -2530,7 +2518,7 @@
             <w:noProof/>
             <w:webHidden/>
           </w:rPr>
-          <w:t>8</w:t>
+          <w:t>7</w:t>
         </w:r>
         <w:r>
           <w:rPr>
@@ -2552,13 +2540,13 @@
           <w:noProof/>
           <w:sz w:val="22"/>
           <w:szCs w:val="22"/>
-          <w:lang w:eastAsia="de-CH"/>
+          <w:lang w:val="en-US"/>
         </w:rPr>
       </w:pPr>
-      <w:hyperlink w:anchor="_Toc430772824" w:history="1">
-        <w:r>
-          <w:rPr>
-            <w:rStyle w:val="Link"/>
+      <w:hyperlink w:anchor="_Toc431051249" w:history="1">
+        <w:r>
+          <w:rPr>
+            <w:rStyle w:val="Hyperlink"/>
             <w:noProof/>
           </w:rPr>
           <w:t>5.1.3 Experte</w:t>
@@ -2582,7 +2570,7 @@
             <w:noProof/>
             <w:webHidden/>
           </w:rPr>
-          <w:instrText xml:space="preserve"> PAGEREF _Toc430772824 \h </w:instrText>
+          <w:instrText xml:space="preserve"> PAGEREF _Toc431051249 \h </w:instrText>
         </w:r>
         <w:r>
           <w:rPr>
@@ -2602,7 +2590,7 @@
             <w:noProof/>
             <w:webHidden/>
           </w:rPr>
-          <w:t>9</w:t>
+          <w:t>7</w:t>
         </w:r>
         <w:r>
           <w:rPr>
@@ -2621,13 +2609,13 @@
           <w:noProof/>
           <w:sz w:val="22"/>
           <w:szCs w:val="22"/>
-          <w:lang w:eastAsia="de-CH"/>
+          <w:lang w:val="en-US"/>
         </w:rPr>
       </w:pPr>
-      <w:hyperlink w:anchor="_Toc430772825" w:history="1">
-        <w:r>
-          <w:rPr>
-            <w:rStyle w:val="Link"/>
+      <w:hyperlink w:anchor="_Toc431051250" w:history="1">
+        <w:r>
+          <w:rPr>
+            <w:rStyle w:val="Hyperlink"/>
             <w:noProof/>
           </w:rPr>
           <w:t>5.2 Projektplan</w:t>
@@ -2651,7 +2639,7 @@
             <w:noProof/>
             <w:webHidden/>
           </w:rPr>
-          <w:instrText xml:space="preserve"> PAGEREF _Toc430772825 \h </w:instrText>
+          <w:instrText xml:space="preserve"> PAGEREF _Toc431051250 \h </w:instrText>
         </w:r>
         <w:r>
           <w:rPr>
@@ -2671,7 +2659,7 @@
             <w:noProof/>
             <w:webHidden/>
           </w:rPr>
-          <w:t>9</w:t>
+          <w:t>7</w:t>
         </w:r>
         <w:r>
           <w:rPr>
@@ -2690,13 +2678,13 @@
           <w:noProof/>
           <w:sz w:val="22"/>
           <w:szCs w:val="22"/>
-          <w:lang w:eastAsia="de-CH"/>
+          <w:lang w:val="en-US"/>
         </w:rPr>
       </w:pPr>
-      <w:hyperlink w:anchor="_Toc430772826" w:history="1">
-        <w:r>
-          <w:rPr>
-            <w:rStyle w:val="Link"/>
+      <w:hyperlink w:anchor="_Toc431051251" w:history="1">
+        <w:r>
+          <w:rPr>
+            <w:rStyle w:val="Hyperlink"/>
             <w:noProof/>
           </w:rPr>
           <w:t>5.3 Projektsitzungen</w:t>
@@ -2720,7 +2708,7 @@
             <w:noProof/>
             <w:webHidden/>
           </w:rPr>
-          <w:instrText xml:space="preserve"> PAGEREF _Toc430772826 \h </w:instrText>
+          <w:instrText xml:space="preserve"> PAGEREF _Toc431051251 \h </w:instrText>
         </w:r>
         <w:r>
           <w:rPr>
@@ -2740,7 +2728,7 @@
             <w:noProof/>
             <w:webHidden/>
           </w:rPr>
-          <w:t>9</w:t>
+          <w:t>8</w:t>
         </w:r>
         <w:r>
           <w:rPr>
@@ -2759,13 +2747,13 @@
           <w:noProof/>
           <w:sz w:val="22"/>
           <w:szCs w:val="22"/>
-          <w:lang w:eastAsia="de-CH"/>
+          <w:lang w:val="en-US"/>
         </w:rPr>
       </w:pPr>
-      <w:hyperlink w:anchor="_Toc430772827" w:history="1">
-        <w:r>
-          <w:rPr>
-            <w:rStyle w:val="Link"/>
+      <w:hyperlink w:anchor="_Toc431051252" w:history="1">
+        <w:r>
+          <w:rPr>
+            <w:rStyle w:val="Hyperlink"/>
             <w:noProof/>
           </w:rPr>
           <w:t>5.4 Meilensteine</w:t>
@@ -2789,7 +2777,7 @@
             <w:noProof/>
             <w:webHidden/>
           </w:rPr>
-          <w:instrText xml:space="preserve"> PAGEREF _Toc430772827 \h </w:instrText>
+          <w:instrText xml:space="preserve"> PAGEREF _Toc431051252 \h </w:instrText>
         </w:r>
         <w:r>
           <w:rPr>
@@ -2809,7 +2797,7 @@
             <w:noProof/>
             <w:webHidden/>
           </w:rPr>
-          <w:t>9</w:t>
+          <w:t>8</w:t>
         </w:r>
         <w:r>
           <w:rPr>
@@ -2831,13 +2819,13 @@
           <w:noProof/>
           <w:sz w:val="22"/>
           <w:szCs w:val="22"/>
-          <w:lang w:eastAsia="de-CH"/>
+          <w:lang w:val="en-US"/>
         </w:rPr>
       </w:pPr>
-      <w:hyperlink w:anchor="_Toc430772828" w:history="1">
-        <w:r>
-          <w:rPr>
-            <w:rStyle w:val="Link"/>
+      <w:hyperlink w:anchor="_Toc431051253" w:history="1">
+        <w:r>
+          <w:rPr>
+            <w:rStyle w:val="Hyperlink"/>
             <w:noProof/>
           </w:rPr>
           <w:t>5.4.1 Prototyp Unity Plugin</w:t>
@@ -2861,7 +2849,7 @@
             <w:noProof/>
             <w:webHidden/>
           </w:rPr>
-          <w:instrText xml:space="preserve"> PAGEREF _Toc430772828 \h </w:instrText>
+          <w:instrText xml:space="preserve"> PAGEREF _Toc431051253 \h </w:instrText>
         </w:r>
         <w:r>
           <w:rPr>
@@ -2881,7 +2869,7 @@
             <w:noProof/>
             <w:webHidden/>
           </w:rPr>
-          <w:t>9</w:t>
+          <w:t>8</w:t>
         </w:r>
         <w:r>
           <w:rPr>
@@ -2903,13 +2891,13 @@
           <w:noProof/>
           <w:sz w:val="22"/>
           <w:szCs w:val="22"/>
-          <w:lang w:eastAsia="de-CH"/>
+          <w:lang w:val="en-US"/>
         </w:rPr>
       </w:pPr>
-      <w:hyperlink w:anchor="_Toc430772829" w:history="1">
-        <w:r>
-          <w:rPr>
-            <w:rStyle w:val="Link"/>
+      <w:hyperlink w:anchor="_Toc431051254" w:history="1">
+        <w:r>
+          <w:rPr>
+            <w:rStyle w:val="Hyperlink"/>
             <w:noProof/>
           </w:rPr>
           <w:t>5.4.2 Tracking</w:t>
@@ -2933,7 +2921,7 @@
             <w:noProof/>
             <w:webHidden/>
           </w:rPr>
-          <w:instrText xml:space="preserve"> PAGEREF _Toc430772829 \h </w:instrText>
+          <w:instrText xml:space="preserve"> PAGEREF _Toc431051254 \h </w:instrText>
         </w:r>
         <w:r>
           <w:rPr>
@@ -2953,7 +2941,7 @@
             <w:noProof/>
             <w:webHidden/>
           </w:rPr>
-          <w:t>9</w:t>
+          <w:t>8</w:t>
         </w:r>
         <w:r>
           <w:rPr>
@@ -2975,13 +2963,13 @@
           <w:noProof/>
           <w:sz w:val="22"/>
           <w:szCs w:val="22"/>
-          <w:lang w:eastAsia="de-CH"/>
+          <w:lang w:val="en-US"/>
         </w:rPr>
       </w:pPr>
-      <w:hyperlink w:anchor="_Toc430772830" w:history="1">
-        <w:r>
-          <w:rPr>
-            <w:rStyle w:val="Link"/>
+      <w:hyperlink w:anchor="_Toc431051255" w:history="1">
+        <w:r>
+          <w:rPr>
+            <w:rStyle w:val="Hyperlink"/>
             <w:noProof/>
           </w:rPr>
           <w:t>5.4.3 Unity Plugin / Handbuch / Dokumentation</w:t>
@@ -3005,7 +2993,7 @@
             <w:noProof/>
             <w:webHidden/>
           </w:rPr>
-          <w:instrText xml:space="preserve"> PAGEREF _Toc430772830 \h </w:instrText>
+          <w:instrText xml:space="preserve"> PAGEREF _Toc431051255 \h </w:instrText>
         </w:r>
         <w:r>
           <w:rPr>
@@ -3025,7 +3013,7 @@
             <w:noProof/>
             <w:webHidden/>
           </w:rPr>
-          <w:t>10</w:t>
+          <w:t>8</w:t>
         </w:r>
         <w:r>
           <w:rPr>
@@ -3047,13 +3035,13 @@
           <w:noProof/>
           <w:sz w:val="22"/>
           <w:szCs w:val="22"/>
-          <w:lang w:eastAsia="de-CH"/>
+          <w:lang w:val="en-US"/>
         </w:rPr>
       </w:pPr>
-      <w:hyperlink w:anchor="_Toc430772831" w:history="1">
-        <w:r>
-          <w:rPr>
-            <w:rStyle w:val="Link"/>
+      <w:hyperlink w:anchor="_Toc431051256" w:history="1">
+        <w:r>
+          <w:rPr>
+            <w:rStyle w:val="Hyperlink"/>
             <w:noProof/>
           </w:rPr>
           <w:t>5.4.4 Präsentation</w:t>
@@ -3077,7 +3065,7 @@
             <w:noProof/>
             <w:webHidden/>
           </w:rPr>
-          <w:instrText xml:space="preserve"> PAGEREF _Toc430772831 \h </w:instrText>
+          <w:instrText xml:space="preserve"> PAGEREF _Toc431051256 \h </w:instrText>
         </w:r>
         <w:r>
           <w:rPr>
@@ -3097,7 +3085,7 @@
             <w:noProof/>
             <w:webHidden/>
           </w:rPr>
-          <w:t>10</w:t>
+          <w:t>8</w:t>
         </w:r>
         <w:r>
           <w:rPr>
@@ -3116,13 +3104,13 @@
           <w:noProof/>
           <w:sz w:val="22"/>
           <w:szCs w:val="22"/>
-          <w:lang w:val="de-CH" w:eastAsia="de-CH"/>
+          <w:lang w:val="en-US"/>
         </w:rPr>
       </w:pPr>
-      <w:hyperlink w:anchor="_Toc430772832" w:history="1">
-        <w:r>
-          <w:rPr>
-            <w:rStyle w:val="Link"/>
+      <w:hyperlink w:anchor="_Toc431051257" w:history="1">
+        <w:r>
+          <w:rPr>
+            <w:rStyle w:val="Hyperlink"/>
             <w:noProof/>
           </w:rPr>
           <w:t>6</w:t>
@@ -3133,13 +3121,13 @@
             <w:noProof/>
             <w:sz w:val="22"/>
             <w:szCs w:val="22"/>
-            <w:lang w:val="de-CH" w:eastAsia="de-CH"/>
+            <w:lang w:val="en-US"/>
           </w:rPr>
           <w:tab/>
         </w:r>
         <w:r>
           <w:rPr>
-            <w:rStyle w:val="Link"/>
+            <w:rStyle w:val="Hyperlink"/>
             <w:noProof/>
           </w:rPr>
           <w:t>Versionskontrolle</w:t>
@@ -3163,7 +3151,7 @@
             <w:noProof/>
             <w:webHidden/>
           </w:rPr>
-          <w:instrText xml:space="preserve"> PAGEREF _Toc430772832 \h </w:instrText>
+          <w:instrText xml:space="preserve"> PAGEREF _Toc431051257 \h </w:instrText>
         </w:r>
         <w:r>
           <w:rPr>
@@ -3183,7 +3171,7 @@
             <w:noProof/>
             <w:webHidden/>
           </w:rPr>
-          <w:t>10</w:t>
+          <w:t>8</w:t>
         </w:r>
         <w:r>
           <w:rPr>
@@ -3206,7 +3194,7 @@
       <w:r>
         <w:br w:type="page"/>
       </w:r>
-      <w:bookmarkStart w:id="1" w:name="_Toc430772793"/>
+      <w:bookmarkStart w:id="1" w:name="_Toc431051218"/>
       <w:r>
         <w:lastRenderedPageBreak/>
         <w:t>Allgemeines</w:t>
@@ -3219,7 +3207,7 @@
         <w:jc w:val="both"/>
       </w:pPr>
       <w:bookmarkStart w:id="2" w:name="_Toc414275590"/>
-      <w:bookmarkStart w:id="3" w:name="_Toc430772794"/>
+      <w:bookmarkStart w:id="3" w:name="_Toc431051219"/>
       <w:r>
         <w:t>Zweck dieses Dokumentes</w:t>
       </w:r>
@@ -3240,7 +3228,7 @@
         <w:jc w:val="both"/>
       </w:pPr>
       <w:bookmarkStart w:id="4" w:name="_Toc414275591"/>
-      <w:bookmarkStart w:id="5" w:name="_Toc430772795"/>
+      <w:bookmarkStart w:id="5" w:name="_Toc431051220"/>
       <w:r>
         <w:t>Lesekreis</w:t>
       </w:r>
@@ -3279,7 +3267,7 @@
         <w:jc w:val="both"/>
       </w:pPr>
       <w:bookmarkStart w:id="6" w:name="_Toc414275592"/>
-      <w:bookmarkStart w:id="7" w:name="_Toc430772796"/>
+      <w:bookmarkStart w:id="7" w:name="_Toc431051221"/>
       <w:r>
         <w:t>Ausgangslage</w:t>
       </w:r>
@@ -3300,37 +3288,13 @@
         <w:t>Computer</w:t>
       </w:r>
       <w:r>
-        <w:t xml:space="preserve"> Automated Virtual Environment) mit dem virt</w:t>
-      </w:r>
-      <w:r>
-        <w:t>u</w:t>
-      </w:r>
-      <w:r>
-        <w:t>elle 3D-Welten in Echtgrösse über drei Projektionswände und eine Bodenprojektion erzeugt werden können. Alle Projektionsflächen werden dabei mit zwei Projektoren in stereoskopisch projiziert, s</w:t>
-      </w:r>
-      <w:r>
-        <w:t>o</w:t>
-      </w:r>
-      <w:r>
-        <w:t>dass eine nahezu perfekte Raumwahrnehmung entsteht. Die Entwicklung von virtuellen 3D-Welten mit Basis-APIs wie OpenGL oder OpenSceneGraph ist nach wie vor eine zeitraubende und aufwendige A</w:t>
-      </w:r>
-      <w:r>
-        <w:t>r</w:t>
-      </w:r>
-      <w:r>
-        <w:t>beit und jedes Mal eine Einzelentwicklung.</w:t>
+        <w:t xml:space="preserve"> Automated Virtual Environment) mit dem virtuelle 3D-Welten in Echtgrösse über drei Projektionswände und eine Bodenprojektion erzeugt werden können. Alle Projektionsflächen werden dabei mit zwei Projektoren in stereoskopisch projiziert, sodass eine nahezu perfekte Raumwahrnehmung entsteht. Die Entwicklung von virtuellen 3D-Welten mit Basis-APIs wie OpenGL oder OpenSceneGraph ist nach wie vor eine zeitraubende und aufwendige Arbeit und jedes Mal eine Einzelentwicklung.</w:t>
       </w:r>
       <w:r>
         <w:t xml:space="preserve"> </w:t>
       </w:r>
       <w:r>
-        <w:t>Es liegt deshalb nahe, eine High-Level Game Engine einz</w:t>
-      </w:r>
-      <w:r>
-        <w:t>u</w:t>
-      </w:r>
-      <w:r>
-        <w:t>setzen, mit der die Entwicklungszyklen</w:t>
+        <w:t>Es liegt deshalb nahe, eine High-Level Game Engine einzusetzen, mit der die Entwicklungszyklen</w:t>
       </w:r>
       <w:r>
         <w:t xml:space="preserve"> </w:t>
@@ -3388,13 +3352,7 @@
         <w:t xml:space="preserve">Weiter wurden bereits erste </w:t>
       </w:r>
       <w:r>
-        <w:t>Prototyp entw</w:t>
-      </w:r>
-      <w:r>
-        <w:t>i</w:t>
-      </w:r>
-      <w:r>
-        <w:t>ckelt.</w:t>
+        <w:t>Prototyp entwickelt.</w:t>
       </w:r>
     </w:p>
     <w:p>
@@ -3403,7 +3361,7 @@
         <w:jc w:val="both"/>
       </w:pPr>
       <w:bookmarkStart w:id="8" w:name="_Toc414275593"/>
-      <w:bookmarkStart w:id="9" w:name="_Toc430772797"/>
+      <w:bookmarkStart w:id="9" w:name="_Toc431051222"/>
       <w:r>
         <w:t>Umfang</w:t>
       </w:r>
@@ -3446,13 +3404,7 @@
         <w:t>Unabhängiges Unity Plugin, welches die Konfigu</w:t>
       </w:r>
       <w:r>
-        <w:t>ration für den CAVE ermöglicht. Hier muss b</w:t>
-      </w:r>
-      <w:r>
-        <w:t>e</w:t>
-      </w:r>
-      <w:r>
-        <w:t>sonders auf die Konfiguration des Nvidia-Mosaic Rücksicht genommen werden.</w:t>
+        <w:t>ration für den CAVE ermöglicht. Hier muss besonders auf die Konfiguration des Nvidia-Mosaic Rücksicht genommen werden.</w:t>
       </w:r>
     </w:p>
     <w:p>
@@ -3487,13 +3439,7 @@
         <w:jc w:val="both"/>
       </w:pPr>
       <w:r>
-        <w:t>Implementierung einer Unity-Demoapplikation, welche die Fähigkeiten dieser Installation demon</w:t>
-      </w:r>
-      <w:r>
-        <w:t>s</w:t>
-      </w:r>
-      <w:r>
-        <w:t>triert</w:t>
+        <w:t>Implementierung einer Unity-Demoapplikation, welche die Fähigkeiten dieser Installation demonstriert</w:t>
       </w:r>
       <w:r>
         <w:t>.</w:t>
@@ -3598,7 +3544,7 @@
         <w:jc w:val="both"/>
       </w:pPr>
       <w:bookmarkStart w:id="10" w:name="_Toc414275595"/>
-      <w:bookmarkStart w:id="11" w:name="_Toc430772798"/>
+      <w:bookmarkStart w:id="11" w:name="_Toc431051223"/>
       <w:r>
         <w:t>Abgrenzungen</w:t>
       </w:r>
@@ -3611,7 +3557,7 @@
         <w:jc w:val="both"/>
       </w:pPr>
       <w:bookmarkStart w:id="12" w:name="_Toc414275596"/>
-      <w:bookmarkStart w:id="13" w:name="_Toc430772799"/>
+      <w:bookmarkStart w:id="13" w:name="_Toc431051224"/>
       <w:r>
         <w:t>Technische Abgrenzungen</w:t>
       </w:r>
@@ -3623,13 +3569,7 @@
         <w:jc w:val="both"/>
       </w:pPr>
       <w:r>
-        <w:t>Um eine möglichst saubere, wartebare und moderne Applikation anbieten zu können, wird nach Mö</w:t>
-      </w:r>
-      <w:r>
-        <w:t>g</w:t>
-      </w:r>
-      <w:r>
-        <w:t>lichkeit</w:t>
+        <w:t>Um eine möglichst saubere, wartebare und moderne Applikation anbieten zu können, wird nach Möglichkeit</w:t>
       </w:r>
       <w:r>
         <w:t xml:space="preserve"> nur</w:t>
@@ -3652,7 +3592,7 @@
         <w:jc w:val="both"/>
       </w:pPr>
       <w:bookmarkStart w:id="14" w:name="_Toc414275597"/>
-      <w:bookmarkStart w:id="15" w:name="_Toc430772800"/>
+      <w:bookmarkStart w:id="15" w:name="_Toc431051225"/>
       <w:r>
         <w:t>Weitere Abgrenzungen</w:t>
       </w:r>
@@ -3691,7 +3631,7 @@
         <w:jc w:val="both"/>
       </w:pPr>
       <w:bookmarkStart w:id="16" w:name="_Toc414275598"/>
-      <w:bookmarkStart w:id="17" w:name="_Toc430772801"/>
+      <w:bookmarkStart w:id="17" w:name="_Toc431051226"/>
       <w:r>
         <w:lastRenderedPageBreak/>
         <w:t>Voraussetzungen und Ressourcen</w:t>
@@ -3710,20 +3650,14 @@
         <w:t xml:space="preserve"> </w:t>
       </w:r>
       <w:r>
-        <w:t>Desweitern muss der Zutritt zu den Räumlichkeiten der BFH, wo sich die Installation des CAVEs befi</w:t>
-      </w:r>
-      <w:r>
-        <w:t>n</w:t>
-      </w:r>
-      <w:r>
-        <w:t xml:space="preserve">det, sichergestellt werden. </w:t>
+        <w:t xml:space="preserve">Desweitern muss der Zutritt zu den Räumlichkeiten der BFH, wo sich die Installation des CAVEs befindet, sichergestellt werden. </w:t>
       </w:r>
     </w:p>
     <w:p>
       <w:pPr>
         <w:pStyle w:val="berschrift1"/>
       </w:pPr>
-      <w:bookmarkStart w:id="18" w:name="_Toc430772802"/>
+      <w:bookmarkStart w:id="18" w:name="_Toc431051227"/>
       <w:r>
         <w:t>Funktionale Anforderungen</w:t>
       </w:r>
@@ -3735,7 +3669,7 @@
         <w:jc w:val="both"/>
       </w:pPr>
       <w:bookmarkStart w:id="19" w:name="_Toc414275616"/>
-      <w:bookmarkStart w:id="20" w:name="_Toc430772803"/>
+      <w:bookmarkStart w:id="20" w:name="_Toc431051228"/>
       <w:r>
         <w:t>Adaption Unity Anwendung für den CAVE</w:t>
       </w:r>
@@ -3747,13 +3681,7 @@
         <w:jc w:val="both"/>
       </w:pPr>
       <w:r>
-        <w:t>Beliebige Spiele, Simulationen oder sonstige Anwendungen die mit Unity umgesetzt wurden, sollen so manipuliert werden, dass auf sämtlichen Leinwänden des CAVEs eine stereoskopische Projektion da</w:t>
-      </w:r>
-      <w:r>
-        <w:t>r</w:t>
-      </w:r>
-      <w:r>
-        <w:t>gestellt wird.</w:t>
+        <w:t>Beliebige Spiele, Simulationen oder sonstige Anwendungen die mit Unity umgesetzt wurden, sollen so manipuliert werden, dass auf sämtlichen Leinwänden des CAVEs eine stereoskopische Projektion dargestellt wird.</w:t>
       </w:r>
     </w:p>
     <w:p>
@@ -3762,7 +3690,7 @@
         <w:jc w:val="both"/>
       </w:pPr>
       <w:bookmarkStart w:id="21" w:name="_Toc414275617"/>
-      <w:bookmarkStart w:id="22" w:name="_Toc430772804"/>
+      <w:bookmarkStart w:id="22" w:name="_Toc431051229"/>
       <w:r>
         <w:t>Kompatibilität</w:t>
       </w:r>
@@ -3818,7 +3746,7 @@
         <w:pStyle w:val="berschrift3"/>
         <w:jc w:val="both"/>
       </w:pPr>
-      <w:bookmarkStart w:id="23" w:name="_Toc430772805"/>
+      <w:bookmarkStart w:id="23" w:name="_Toc431051230"/>
       <w:r>
         <w:t>Dynamic Linked Library (.dll)</w:t>
       </w:r>
@@ -3843,7 +3771,7 @@
         <w:jc w:val="both"/>
       </w:pPr>
       <w:bookmarkStart w:id="24" w:name="_Toc414275619"/>
-      <w:bookmarkStart w:id="25" w:name="_Toc430772806"/>
+      <w:bookmarkStart w:id="25" w:name="_Toc431051231"/>
       <w:r>
         <w:t>Asset Store (Packages)</w:t>
       </w:r>
@@ -3869,7 +3797,7 @@
         <w:jc w:val="both"/>
       </w:pPr>
       <w:bookmarkStart w:id="26" w:name="_Toc414275620"/>
-      <w:bookmarkStart w:id="27" w:name="_Toc430772807"/>
+      <w:bookmarkStart w:id="27" w:name="_Toc431051232"/>
       <w:r>
         <w:t>Source Code API</w:t>
       </w:r>
@@ -3890,7 +3818,7 @@
         <w:jc w:val="both"/>
       </w:pPr>
       <w:bookmarkStart w:id="28" w:name="_Toc414275621"/>
-      <w:bookmarkStart w:id="29" w:name="_Toc430772808"/>
+      <w:bookmarkStart w:id="29" w:name="_Toc431051233"/>
       <w:r>
         <w:t>Plattformunabhängigkeit</w:t>
       </w:r>
@@ -3909,7 +3837,7 @@
       <w:pPr>
         <w:pStyle w:val="berschrift2"/>
       </w:pPr>
-      <w:bookmarkStart w:id="30" w:name="_Toc430772809"/>
+      <w:bookmarkStart w:id="30" w:name="_Toc431051234"/>
       <w:r>
         <w:t>WorldV</w:t>
       </w:r>
@@ -3922,7 +3850,7 @@
       <w:pPr>
         <w:pStyle w:val="berschrift3"/>
       </w:pPr>
-      <w:bookmarkStart w:id="31" w:name="_Toc430772810"/>
+      <w:bookmarkStart w:id="31" w:name="_Toc431051235"/>
       <w:r>
         <w:t>Head Tracking</w:t>
       </w:r>
@@ -4022,13 +3950,7 @@
         <w:t xml:space="preserve"> Relation </w:t>
       </w:r>
       <w:r>
-        <w:t>zur Änderung, die ohnehin von der Applikation g</w:t>
-      </w:r>
-      <w:r>
-        <w:t>e</w:t>
-      </w:r>
-      <w:r>
-        <w:t>geben ist</w:t>
+        <w:t>zur Änderung, die ohnehin von der Applikation gegeben ist</w:t>
       </w:r>
       <w:r>
         <w:t>.</w:t>
@@ -4047,13 +3969,7 @@
         <w:t>Entscheidend ist, dass die zwei</w:t>
       </w:r>
       <w:r>
-        <w:t xml:space="preserve"> verschiedenen Inputs, Unity und WorldViz, klar getrennt werden. Sonst kann u.U. eine Situation entstehen, welche nicht definiert ist. (Kombinationen der jeweiligen Positi</w:t>
-      </w:r>
-      <w:r>
-        <w:t>o</w:t>
-      </w:r>
-      <w:r>
-        <w:t xml:space="preserve">nen und Rotationen). </w:t>
+        <w:t xml:space="preserve"> verschiedenen Inputs, Unity und WorldViz, klar getrennt werden. Sonst kann u.U. eine Situation entstehen, welche nicht definiert ist. (Kombinationen der jeweiligen Positionen und Rotationen). </w:t>
       </w:r>
       <w:r>
         <w:t>Ansonsten wäre eine generische Lösung</w:t>
@@ -4065,13 +3981,7 @@
         <w:t xml:space="preserve"> möglichst alle Applikationen </w:t>
       </w:r>
       <w:r>
-        <w:t>a</w:t>
-      </w:r>
-      <w:r>
-        <w:t>b</w:t>
-      </w:r>
-      <w:r>
-        <w:t>deckt,</w:t>
+        <w:t>abdeckt,</w:t>
       </w:r>
       <w:r>
         <w:t xml:space="preserve"> unrealistisch.</w:t>
@@ -4096,13 +4006,7 @@
         <w:t xml:space="preserve">wird durch diese Methode </w:t>
       </w:r>
       <w:r>
-        <w:t>deutlich gesteigert, weil sich die Oberkörper-, bzw. Kopfb</w:t>
-      </w:r>
-      <w:r>
-        <w:t>e</w:t>
-      </w:r>
-      <w:r>
-        <w:t>wegung in der virtuellen Welt genau gleich wie in der realen Welt verhält.</w:t>
+        <w:t>deutlich gesteigert, weil sich die Oberkörper-, bzw. Kopfbewegung in der virtuellen Welt genau gleich wie in der realen Welt verhält.</w:t>
       </w:r>
     </w:p>
     <w:p>
@@ -4154,13 +4058,7 @@
         <w:br/>
       </w:r>
       <w:r>
-        <w:t>Verschiebt die Kameras um den Betrag, welcher von einem initialen Punkt aus erfolgte. Rein mit dem Head Tracking ist es nicht möglich, die Steuerung des Spiels (welche die Hauptkamera beei</w:t>
-      </w:r>
-      <w:r>
-        <w:t>n</w:t>
-      </w:r>
-      <w:r>
-        <w:t>flussen würde) zu übernehmen. Nur dieses Offset wird interpretiert.</w:t>
+        <w:t>Verschiebt die Kameras um den Betrag, welcher von einem initialen Punkt aus erfolgte. Rein mit dem Head Tracking ist es nicht möglich, die Steuerung des Spiels (welche die Hauptkamera beeinflussen würde) zu übernehmen. Nur dieses Offset wird interpretiert.</w:t>
       </w:r>
     </w:p>
     <w:p>
@@ -4206,7 +4104,7 @@
       <w:pPr>
         <w:pStyle w:val="berschrift3"/>
       </w:pPr>
-      <w:bookmarkStart w:id="32" w:name="_Toc430772811"/>
+      <w:bookmarkStart w:id="32" w:name="_Toc431051236"/>
       <w:r>
         <w:t>Wand</w:t>
       </w:r>
@@ -4224,13 +4122,7 @@
         <w:t xml:space="preserve">Ein weiteres Input Device ist der Wand von WorldViz. Das Tracking dieses Gerätes bewirkt die </w:t>
       </w:r>
       <w:r>
-        <w:t>Steu</w:t>
-      </w:r>
-      <w:r>
-        <w:t>e</w:t>
-      </w:r>
-      <w:r>
-        <w:t>rung der Applikation</w:t>
+        <w:t>Steuerung der Applikation</w:t>
       </w:r>
       <w:r>
         <w:t>, die anstelle einer Tastatur, der Maus oder des Gamepads erfolgen kann</w:t>
@@ -4258,13 +4150,7 @@
         <w:t xml:space="preserve"> werden vom Unity Plugin interpretiert</w:t>
       </w:r>
       <w:r>
-        <w:t xml:space="preserve"> und auf die Appl</w:t>
-      </w:r>
-      <w:r>
-        <w:t>i</w:t>
-      </w:r>
-      <w:r>
-        <w:t>kationslogik so weit wie möglich angewandt</w:t>
+        <w:t xml:space="preserve"> und auf die Applikationslogik so weit wie möglich angewandt</w:t>
       </w:r>
       <w:r>
         <w:t>:</w:t>
@@ -4366,13 +4252,7 @@
         <w:t xml:space="preserve"> (Linke Maustaste, rechte Maustaste, Leertaste, Control, usw.)</w:t>
       </w:r>
       <w:r>
-        <w:t xml:space="preserve"> Die Konfiguration des Unity Plugins lässt aber eine neue Zuordnung zu, um der aktuellen Applik</w:t>
-      </w:r>
-      <w:r>
-        <w:t>a</w:t>
-      </w:r>
-      <w:r>
-        <w:t>tion zu entsprechen.</w:t>
+        <w:t xml:space="preserve"> Die Konfiguration des Unity Plugins lässt aber eine neue Zuordnung zu, um der aktuellen Applikation zu entsprechen.</w:t>
       </w:r>
     </w:p>
     <w:p>
@@ -4409,13 +4289,7 @@
         <w:t>Da uns die WorldViz Ins</w:t>
       </w:r>
       <w:r>
-        <w:t>tallation über das VRPN Protokoll die Positionen und Rotationen aller e</w:t>
-      </w:r>
-      <w:r>
-        <w:t>r</w:t>
-      </w:r>
-      <w:r>
-        <w:t xml:space="preserve">kannten und verfolgbaren Objekte übermittelt, </w:t>
+        <w:t xml:space="preserve">tallation über das VRPN Protokoll die Positionen und Rotationen aller erkannten und verfolgbaren Objekte übermittelt, </w:t>
       </w:r>
       <w:r>
         <w:t>kann alternativ statt des Head Trackings auch die Position des Wand</w:t>
@@ -4431,7 +4305,7 @@
       <w:pPr>
         <w:pStyle w:val="berschrift2"/>
       </w:pPr>
-      <w:bookmarkStart w:id="33" w:name="_Toc430772812"/>
+      <w:bookmarkStart w:id="33" w:name="_Toc431051237"/>
       <w:r>
         <w:t>Setup</w:t>
       </w:r>
@@ -4480,7 +4354,7 @@
         <w:pStyle w:val="berschrift2"/>
         <w:jc w:val="both"/>
       </w:pPr>
-      <w:bookmarkStart w:id="34" w:name="_Toc430772813"/>
+      <w:bookmarkStart w:id="34" w:name="_Toc431051238"/>
       <w:r>
         <w:t>Demo</w:t>
       </w:r>
@@ -4561,28 +4435,10 @@
       </w:r>
       <w:r>
         <w:lastRenderedPageBreak/>
-        <w:t>des Head Trackings kann sich der Spieler in der gesamten Szenerie umschauen, leichte Bewegu</w:t>
-      </w:r>
-      <w:r>
-        <w:t>n</w:t>
-      </w:r>
-      <w:r>
-        <w:t>gen ausführen und die abzuschiessenden Objekte aus verschiedenen Perspektiven betrachten. Das Wand Device steuert das Luftgewehr, um die Zielscheiben anzuvisieren und mit Hilfe des Jo</w:t>
-      </w:r>
-      <w:r>
-        <w:t>y</w:t>
-      </w:r>
-      <w:r>
-        <w:t>sticks kann sich der Spieler in der Schiessbude frei bewegen und Drehungen ausführen.</w:t>
-      </w:r>
-      <w:r>
-        <w:t xml:space="preserve"> Die Bu</w:t>
-      </w:r>
-      <w:r>
-        <w:t>t</w:t>
-      </w:r>
-      <w:r>
-        <w:t>tons des Wands werden gebraucht um das Gewehr abzufeuern und nachzuladen.</w:t>
+        <w:t>des Head Trackings kann sich der Spieler in der gesamten Szenerie umschauen, leichte Bewegungen ausführen und die abzuschiessenden Objekte aus verschiedenen Perspektiven betrachten. Das Wand Device steuert das Luftgewehr, um die Zielscheiben anzuvisieren und mit Hilfe des Joysticks kann sich der Spieler in der Schiessbude frei bewegen und Drehungen ausführen.</w:t>
+      </w:r>
+      <w:r>
+        <w:t xml:space="preserve"> Die Buttons des Wands werden gebraucht um das Gewehr abzufeuern und nachzuladen.</w:t>
       </w:r>
     </w:p>
     <w:p>
@@ -4826,25 +4682,7 @@
         <w:jc w:val="both"/>
       </w:pPr>
       <w:r>
-        <w:t>Eine nicht von uns, spezifisch auf das Unity Plugin massgeschneiderte Applikation wird ausg</w:t>
-      </w:r>
-      <w:r>
-        <w:t>e</w:t>
-      </w:r>
-      <w:r>
-        <w:t>wählt, um die Wiederverwendbarkeit und Kompatibilität des erstellten Unity Plugins zu demons</w:t>
-      </w:r>
-      <w:r>
-        <w:t>t</w:t>
-      </w:r>
-      <w:r>
-        <w:t>rieren. Möglicherweise können nicht alle Features, die das Plugin bieten würde, vom Spiel inte</w:t>
-      </w:r>
-      <w:r>
-        <w:t>r</w:t>
-      </w:r>
-      <w:r>
-        <w:t>pretiert werden, weil dies von der Spiellogik her nicht möglich ist.</w:t>
+        <w:t>Eine nicht von uns, spezifisch auf das Unity Plugin massgeschneiderte Applikation wird ausgewählt, um die Wiederverwendbarkeit und Kompatibilität des erstellten Unity Plugins zu demonstrieren. Möglicherweise können nicht alle Features, die das Plugin bieten würde, vom Spiel interpretiert werden, weil dies von der Spiellogik her nicht möglich ist.</w:t>
       </w:r>
     </w:p>
     <w:p>
@@ -4863,13 +4701,7 @@
         <w:t xml:space="preserve">ion muss noch evaluiert werden, naheliegend ist das automatisch ausgelieferte </w:t>
       </w:r>
       <w:r>
-        <w:t>A</w:t>
-      </w:r>
-      <w:r>
-        <w:t>u</w:t>
-      </w:r>
-      <w:r>
-        <w:t>torenn</w:t>
+        <w:t>Autorenn</w:t>
       </w:r>
       <w:r>
         <w:t>spiel von Unity. Alternativ finden</w:t>
@@ -4888,7 +4720,7 @@
       <w:pPr>
         <w:pStyle w:val="berschrift1"/>
       </w:pPr>
-      <w:bookmarkStart w:id="35" w:name="_Toc430772814"/>
+      <w:bookmarkStart w:id="35" w:name="_Toc431051239"/>
       <w:r>
         <w:t>Nicht funktionale Anforderungen</w:t>
       </w:r>
@@ -4898,7 +4730,7 @@
       <w:pPr>
         <w:pStyle w:val="berschrift2"/>
       </w:pPr>
-      <w:bookmarkStart w:id="36" w:name="_Toc430772815"/>
+      <w:bookmarkStart w:id="36" w:name="_Toc431051240"/>
       <w:r>
         <w:t>Wiederverwendbarkeit</w:t>
       </w:r>
@@ -4929,26 +4761,14 @@
         <w:rPr>
           <w:szCs w:val="19"/>
         </w:rPr>
-        <w:t>Anwender aus verschiedenen Bereichen wie Architektur, Autoindustrie, Game Development usw. kö</w:t>
-      </w:r>
-      <w:r>
-        <w:rPr>
-          <w:szCs w:val="19"/>
-        </w:rPr>
-        <w:t>n</w:t>
-      </w:r>
-      <w:r>
-        <w:rPr>
-          <w:szCs w:val="19"/>
-        </w:rPr>
-        <w:t>nen ihre Simulationen in den CAVE einpflegen und ausführen.</w:t>
+        <w:t>Anwender aus verschiedenen Bereichen wie Architektur, Autoindustrie, Game Development usw. können ihre Simulationen in den CAVE einpflegen und ausführen.</w:t>
       </w:r>
     </w:p>
     <w:p>
       <w:pPr>
         <w:pStyle w:val="berschrift2"/>
       </w:pPr>
-      <w:bookmarkStart w:id="37" w:name="_Toc430772816"/>
+      <w:bookmarkStart w:id="37" w:name="_Toc431051241"/>
       <w:r>
         <w:t>Ergonomie</w:t>
       </w:r>
@@ -4969,7 +4789,7 @@
       <w:pPr>
         <w:pStyle w:val="berschrift1"/>
       </w:pPr>
-      <w:bookmarkStart w:id="38" w:name="_Toc430772817"/>
+      <w:bookmarkStart w:id="38" w:name="_Toc431051242"/>
       <w:r>
         <w:t>Testing</w:t>
       </w:r>
@@ -4979,7 +4799,7 @@
       <w:pPr>
         <w:pStyle w:val="berschrift2"/>
       </w:pPr>
-      <w:bookmarkStart w:id="39" w:name="_Toc430772818"/>
+      <w:bookmarkStart w:id="39" w:name="_Toc431051243"/>
       <w:r>
         <w:t>6.1 Systemtests</w:t>
       </w:r>
@@ -5010,7 +4830,7 @@
         <w:pStyle w:val="berschrift2"/>
         <w:jc w:val="both"/>
       </w:pPr>
-      <w:bookmarkStart w:id="40" w:name="_Toc430772819"/>
+      <w:bookmarkStart w:id="40" w:name="_Toc431051244"/>
       <w:r>
         <w:lastRenderedPageBreak/>
         <w:t>6.2 Usabilitytests</w:t>
@@ -5035,7 +4855,7 @@
       <w:pPr>
         <w:pStyle w:val="berschrift1"/>
       </w:pPr>
-      <w:bookmarkStart w:id="41" w:name="_Toc430772820"/>
+      <w:bookmarkStart w:id="41" w:name="_Toc431051245"/>
       <w:r>
         <w:t>Administratives</w:t>
       </w:r>
@@ -5047,7 +4867,7 @@
         <w:jc w:val="both"/>
       </w:pPr>
       <w:bookmarkStart w:id="42" w:name="_Toc414275630"/>
-      <w:bookmarkStart w:id="43" w:name="_Toc430772821"/>
+      <w:bookmarkStart w:id="43" w:name="_Toc431051246"/>
       <w:r>
         <w:t>Projektorganisation</w:t>
       </w:r>
@@ -5073,7 +4893,7 @@
         <w:jc w:val="both"/>
       </w:pPr>
       <w:bookmarkStart w:id="44" w:name="_Toc414275631"/>
-      <w:bookmarkStart w:id="45" w:name="_Toc430772822"/>
+      <w:bookmarkStart w:id="45" w:name="_Toc431051247"/>
       <w:r>
         <w:t>Projektteam</w:t>
       </w:r>
@@ -5095,36 +4915,36 @@
       <w:r>
         <w:tab/>
       </w:r>
+      <w:hyperlink r:id="rId15" w:history="1">
+        <w:r>
+          <w:rPr>
+            <w:rStyle w:val="Hyperlink"/>
+          </w:rPr>
+          <w:t>daniel.inversini@students.bfh.ch</w:t>
+        </w:r>
+      </w:hyperlink>
+    </w:p>
+    <w:p>
+      <w:pPr>
+        <w:jc w:val="both"/>
+      </w:pPr>
+      <w:r>
+        <w:t>Julien Villiger</w:t>
+      </w:r>
+      <w:r>
+        <w:tab/>
+      </w:r>
+      <w:r>
+        <w:tab/>
+      </w:r>
       <w:hyperlink r:id="rId16" w:history="1">
         <w:r>
           <w:rPr>
-            <w:rStyle w:val="Link"/>
-          </w:rPr>
-          <w:t>daniel.inversini@students.bfh.ch</w:t>
+            <w:rStyle w:val="Hyperlink"/>
+          </w:rPr>
+          <w:t>julien.villiger@students.bfh.ch</w:t>
         </w:r>
       </w:hyperlink>
-    </w:p>
-    <w:p>
-      <w:pPr>
-        <w:jc w:val="both"/>
-      </w:pPr>
-      <w:r>
-        <w:t>Julien Villiger</w:t>
-      </w:r>
-      <w:r>
-        <w:tab/>
-      </w:r>
-      <w:r>
-        <w:tab/>
-      </w:r>
-      <w:hyperlink r:id="rId17" w:history="1">
-        <w:r>
-          <w:rPr>
-            <w:rStyle w:val="Link"/>
-          </w:rPr>
-          <w:t>julien.villiger@students.bfh.ch</w:t>
-        </w:r>
-      </w:hyperlink>
       <w:r>
         <w:t xml:space="preserve"> </w:t>
       </w:r>
@@ -5140,7 +4960,7 @@
         <w:jc w:val="both"/>
       </w:pPr>
       <w:bookmarkStart w:id="46" w:name="_Toc414275632"/>
-      <w:bookmarkStart w:id="47" w:name="_Toc430772823"/>
+      <w:bookmarkStart w:id="47" w:name="_Toc431051248"/>
       <w:r>
         <w:t>Betreuer</w:t>
       </w:r>
@@ -5156,7 +4976,7 @@
       <w:pPr>
         <w:jc w:val="both"/>
         <w:rPr>
-          <w:rStyle w:val="Link"/>
+          <w:rStyle w:val="Hyperlink"/>
         </w:rPr>
       </w:pPr>
       <w:r>
@@ -5165,17 +4985,17 @@
       <w:r>
         <w:tab/>
       </w:r>
-      <w:hyperlink r:id="rId18" w:history="1">
-        <w:r>
-          <w:rPr>
-            <w:rStyle w:val="Link"/>
+      <w:hyperlink r:id="rId17" w:history="1">
+        <w:r>
+          <w:rPr>
+            <w:rStyle w:val="Hyperlink"/>
           </w:rPr>
           <w:t>urs.kuenzler@bfh.ch</w:t>
         </w:r>
       </w:hyperlink>
       <w:r>
         <w:rPr>
-          <w:rStyle w:val="Link"/>
+          <w:rStyle w:val="Hyperlink"/>
         </w:rPr>
         <w:t xml:space="preserve"> </w:t>
       </w:r>
@@ -5193,29 +5013,29 @@
       <w:pPr>
         <w:pStyle w:val="berschrift3"/>
       </w:pPr>
-      <w:bookmarkStart w:id="48" w:name="_Toc430772824"/>
-      <w:bookmarkStart w:id="49" w:name="_Toc414275633"/>
+      <w:bookmarkStart w:id="48" w:name="_Toc414275633"/>
+      <w:bookmarkStart w:id="49" w:name="_Toc431051249"/>
       <w:r>
         <w:t>Experte</w:t>
       </w:r>
+      <w:bookmarkEnd w:id="49"/>
+    </w:p>
+    <w:p/>
+    <w:p>
+      <w:r>
+        <w:t>tbd</w:t>
+      </w:r>
+    </w:p>
+    <w:p>
+      <w:pPr>
+        <w:pStyle w:val="berschrift2"/>
+        <w:jc w:val="both"/>
+      </w:pPr>
+      <w:bookmarkStart w:id="50" w:name="_Toc431051250"/>
+      <w:r>
+        <w:t>Projektplan</w:t>
+      </w:r>
       <w:bookmarkEnd w:id="48"/>
-    </w:p>
-    <w:p/>
-    <w:p>
-      <w:r>
-        <w:t>tbd</w:t>
-      </w:r>
-    </w:p>
-    <w:p>
-      <w:pPr>
-        <w:pStyle w:val="berschrift2"/>
-        <w:jc w:val="both"/>
-      </w:pPr>
-      <w:bookmarkStart w:id="50" w:name="_Toc430772825"/>
-      <w:r>
-        <w:t>Projektplan</w:t>
-      </w:r>
-      <w:bookmarkEnd w:id="49"/>
       <w:bookmarkEnd w:id="50"/>
     </w:p>
     <w:p>
@@ -5225,7 +5045,7 @@
       <w:r>
         <w:rPr>
           <w:noProof/>
-          <w:lang w:val="de-DE" w:eastAsia="de-DE"/>
+          <w:lang w:val="en-US"/>
         </w:rPr>
         <w:drawing>
           <wp:inline distT="0" distB="0" distL="0" distR="0" wp14:anchorId="539086DC" wp14:editId="2E0395E3">
@@ -5243,7 +5063,7 @@
                     <pic:cNvPicPr/>
                   </pic:nvPicPr>
                   <pic:blipFill>
-                    <a:blip r:embed="rId19">
+                    <a:blip r:embed="rId18">
                       <a:extLst>
                         <a:ext uri="{28A0092B-C50C-407E-A947-70E740481C1C}">
                           <a14:useLocalDpi xmlns:a14="http://schemas.microsoft.com/office/drawing/2010/main" val="0"/>
@@ -5274,10 +5094,10 @@
       <w:pPr>
         <w:jc w:val="both"/>
       </w:pPr>
-      <w:hyperlink r:id="rId20" w:history="1">
-        <w:r>
-          <w:rPr>
-            <w:rStyle w:val="Link"/>
+      <w:hyperlink r:id="rId19" w:history="1">
+        <w:r>
+          <w:rPr>
+            <w:rStyle w:val="Hyperlink"/>
           </w:rPr>
           <w:t>https://pm.ti.bfh.ch/projects/unity-cave-thesis/issues/gantt</w:t>
         </w:r>
@@ -5289,7 +5109,7 @@
         <w:jc w:val="both"/>
       </w:pPr>
       <w:bookmarkStart w:id="51" w:name="_Toc414275634"/>
-      <w:bookmarkStart w:id="52" w:name="_Toc430772826"/>
+      <w:bookmarkStart w:id="52" w:name="_Toc431051251"/>
       <w:r>
         <w:t>Projektsitzungen</w:t>
       </w:r>
@@ -5331,7 +5151,7 @@
         <w:jc w:val="both"/>
       </w:pPr>
       <w:bookmarkStart w:id="53" w:name="_Toc414275635"/>
-      <w:bookmarkStart w:id="54" w:name="_Toc430772827"/>
+      <w:bookmarkStart w:id="54" w:name="_Toc431051252"/>
       <w:r>
         <w:t>Meilensteine</w:t>
       </w:r>
@@ -5356,7 +5176,7 @@
         <w:pStyle w:val="berschrift3"/>
         <w:jc w:val="both"/>
       </w:pPr>
-      <w:bookmarkStart w:id="55" w:name="_Toc430772828"/>
+      <w:bookmarkStart w:id="55" w:name="_Toc431051253"/>
       <w:r>
         <w:t>Prototyp Unity Plugin</w:t>
       </w:r>
@@ -5408,7 +5228,7 @@
         <w:pStyle w:val="berschrift3"/>
         <w:jc w:val="both"/>
       </w:pPr>
-      <w:bookmarkStart w:id="56" w:name="_Toc430772829"/>
+      <w:bookmarkStart w:id="56" w:name="_Toc431051254"/>
       <w:r>
         <w:t>Tracking</w:t>
       </w:r>
@@ -5447,13 +5267,7 @@
         <w:t xml:space="preserve">Die Analysephase des VRPN Protokolls </w:t>
       </w:r>
       <w:r>
-        <w:t>wurde abgeschlossen, damit die Integration des WorldWiz Tr</w:t>
-      </w:r>
-      <w:r>
-        <w:t>a</w:t>
-      </w:r>
-      <w:r>
-        <w:t xml:space="preserve">cking Systems in das Unity Plugin </w:t>
+        <w:t xml:space="preserve">wurde abgeschlossen, damit die Integration des WorldWiz Tracking Systems in das Unity Plugin </w:t>
       </w:r>
       <w:r>
         <w:t>erfolgen</w:t>
@@ -5476,7 +5290,7 @@
         <w:jc w:val="both"/>
       </w:pPr>
       <w:bookmarkStart w:id="57" w:name="_Toc414275638"/>
-      <w:bookmarkStart w:id="58" w:name="_Toc430772830"/>
+      <w:bookmarkStart w:id="58" w:name="_Toc431051255"/>
       <w:r>
         <w:t>Unity Plugin</w:t>
       </w:r>
@@ -5516,13 +5330,7 @@
         <w:jc w:val="both"/>
       </w:pPr>
       <w:r>
-        <w:t>Das Unity Plugin wurde fertiggestellt und getestet. Kleinere Anpassungen und die Finalisierung erfo</w:t>
-      </w:r>
-      <w:r>
-        <w:t>l</w:t>
-      </w:r>
-      <w:r>
-        <w:t>gen noch. Zusätzlich wurde ein Handbuch / Anleitung erstellt, um die Verwendung des Plugins zu vereinfachen. Die Dokumentation ist an dieser Stelle ebenfalls möglichst weit fertiggestellt.</w:t>
+        <w:t>Das Unity Plugin wurde fertiggestellt und getestet. Kleinere Anpassungen und die Finalisierung erfolgen noch. Zusätzlich wurde ein Handbuch / Anleitung erstellt, um die Verwendung des Plugins zu vereinfachen. Die Dokumentation ist an dieser Stelle ebenfalls möglichst weit fertiggestellt.</w:t>
       </w:r>
     </w:p>
     <w:p>
@@ -5534,7 +5342,7 @@
       <w:pPr>
         <w:pStyle w:val="berschrift3"/>
       </w:pPr>
-      <w:bookmarkStart w:id="59" w:name="_Toc430772831"/>
+      <w:bookmarkStart w:id="59" w:name="_Toc431051256"/>
       <w:r>
         <w:t>Präsentation</w:t>
       </w:r>
@@ -5560,7 +5368,7 @@
         <w:jc w:val="both"/>
       </w:pPr>
       <w:bookmarkStart w:id="60" w:name="_Toc414275639"/>
-      <w:bookmarkStart w:id="61" w:name="_Toc430772832"/>
+      <w:bookmarkStart w:id="61" w:name="_Toc431051257"/>
       <w:r>
         <w:t>Versionskontrolle</w:t>
       </w:r>
@@ -5919,7 +5727,7 @@
 </file>
 
 <file path=word/endnotes.xml><?xml version="1.0" encoding="utf-8"?>
-<w:endnotes xmlns:wpc="http://schemas.microsoft.com/office/word/2010/wordprocessingCanvas" xmlns:mo="http://schemas.microsoft.com/office/mac/office/2008/main" xmlns:mc="http://schemas.openxmlformats.org/markup-compatibility/2006" xmlns:mv="urn:schemas-microsoft-com:mac:vml" xmlns:o="urn:schemas-microsoft-com:office:office" xmlns:r="http://schemas.openxmlformats.org/officeDocument/2006/relationships" xmlns:m="http://schemas.openxmlformats.org/officeDocument/2006/math" xmlns:v="urn:schemas-microsoft-com:vml" xmlns:wp14="http://schemas.microsoft.com/office/word/2010/wordprocessingDrawing" xmlns:wp="http://schemas.openxmlformats.org/drawingml/2006/wordprocessingDrawing" xmlns:w10="urn:schemas-microsoft-com:office:word" xmlns:w="http://schemas.openxmlformats.org/wordprocessingml/2006/main" xmlns:w14="http://schemas.microsoft.com/office/word/2010/wordml" xmlns:wpg="http://schemas.microsoft.com/office/word/2010/wordprocessingGroup" xmlns:wpi="http://schemas.microsoft.com/office/word/2010/wordprocessingInk" xmlns:wne="http://schemas.microsoft.com/office/word/2006/wordml" xmlns:wps="http://schemas.microsoft.com/office/word/2010/wordprocessingShape" mc:Ignorable="w14 wp14">
+<w:endnotes xmlns:wpc="http://schemas.microsoft.com/office/word/2010/wordprocessingCanvas" xmlns:mc="http://schemas.openxmlformats.org/markup-compatibility/2006" xmlns:o="urn:schemas-microsoft-com:office:office" xmlns:r="http://schemas.openxmlformats.org/officeDocument/2006/relationships" xmlns:m="http://schemas.openxmlformats.org/officeDocument/2006/math" xmlns:v="urn:schemas-microsoft-com:vml" xmlns:wp14="http://schemas.microsoft.com/office/word/2010/wordprocessingDrawing" xmlns:wp="http://schemas.openxmlformats.org/drawingml/2006/wordprocessingDrawing" xmlns:w10="urn:schemas-microsoft-com:office:word" xmlns:w="http://schemas.openxmlformats.org/wordprocessingml/2006/main" xmlns:w14="http://schemas.microsoft.com/office/word/2010/wordml" xmlns:w15="http://schemas.microsoft.com/office/word/2012/wordml" xmlns:wpg="http://schemas.microsoft.com/office/word/2010/wordprocessingGroup" xmlns:wpi="http://schemas.microsoft.com/office/word/2010/wordprocessingInk" xmlns:wne="http://schemas.microsoft.com/office/word/2006/wordml" xmlns:wps="http://schemas.microsoft.com/office/word/2010/wordprocessingShape" mc:Ignorable="w14 w15 wp14">
   <w:endnote w:type="separator" w:id="-1">
     <w:p>
       <w:pPr>
@@ -5944,7 +5752,7 @@
 </file>
 
 <file path=word/footer1.xml><?xml version="1.0" encoding="utf-8"?>
-<w:ftr xmlns:wpc="http://schemas.microsoft.com/office/word/2010/wordprocessingCanvas" xmlns:mo="http://schemas.microsoft.com/office/mac/office/2008/main" xmlns:mc="http://schemas.openxmlformats.org/markup-compatibility/2006" xmlns:mv="urn:schemas-microsoft-com:mac:vml" xmlns:o="urn:schemas-microsoft-com:office:office" xmlns:r="http://schemas.openxmlformats.org/officeDocument/2006/relationships" xmlns:m="http://schemas.openxmlformats.org/officeDocument/2006/math" xmlns:v="urn:schemas-microsoft-com:vml" xmlns:wp14="http://schemas.microsoft.com/office/word/2010/wordprocessingDrawing" xmlns:wp="http://schemas.openxmlformats.org/drawingml/2006/wordprocessingDrawing" xmlns:w10="urn:schemas-microsoft-com:office:word" xmlns:w="http://schemas.openxmlformats.org/wordprocessingml/2006/main" xmlns:w14="http://schemas.microsoft.com/office/word/2010/wordml" xmlns:wpg="http://schemas.microsoft.com/office/word/2010/wordprocessingGroup" xmlns:wpi="http://schemas.microsoft.com/office/word/2010/wordprocessingInk" xmlns:wne="http://schemas.microsoft.com/office/word/2006/wordml" xmlns:wps="http://schemas.microsoft.com/office/word/2010/wordprocessingShape" mc:Ignorable="w14 wp14">
+<w:ftr xmlns:wpc="http://schemas.microsoft.com/office/word/2010/wordprocessingCanvas" xmlns:mc="http://schemas.openxmlformats.org/markup-compatibility/2006" xmlns:o="urn:schemas-microsoft-com:office:office" xmlns:r="http://schemas.openxmlformats.org/officeDocument/2006/relationships" xmlns:m="http://schemas.openxmlformats.org/officeDocument/2006/math" xmlns:v="urn:schemas-microsoft-com:vml" xmlns:wp14="http://schemas.microsoft.com/office/word/2010/wordprocessingDrawing" xmlns:wp="http://schemas.openxmlformats.org/drawingml/2006/wordprocessingDrawing" xmlns:w10="urn:schemas-microsoft-com:office:word" xmlns:w="http://schemas.openxmlformats.org/wordprocessingml/2006/main" xmlns:w14="http://schemas.microsoft.com/office/word/2010/wordml" xmlns:w15="http://schemas.microsoft.com/office/word/2012/wordml" xmlns:wpg="http://schemas.microsoft.com/office/word/2010/wordprocessingGroup" xmlns:wpi="http://schemas.microsoft.com/office/word/2010/wordprocessingInk" xmlns:wne="http://schemas.microsoft.com/office/word/2006/wordml" xmlns:wps="http://schemas.microsoft.com/office/word/2010/wordprocessingShape" mc:Ignorable="w14 w15 wp14">
   <w:p>
     <w:pPr>
       <w:pStyle w:val="Fuzeile"/>
@@ -5954,7 +5762,7 @@
 </file>
 
 <file path=word/footer2.xml><?xml version="1.0" encoding="utf-8"?>
-<w:ftr xmlns:wpc="http://schemas.microsoft.com/office/word/2010/wordprocessingCanvas" xmlns:mo="http://schemas.microsoft.com/office/mac/office/2008/main" xmlns:mc="http://schemas.openxmlformats.org/markup-compatibility/2006" xmlns:mv="urn:schemas-microsoft-com:mac:vml" xmlns:o="urn:schemas-microsoft-com:office:office" xmlns:r="http://schemas.openxmlformats.org/officeDocument/2006/relationships" xmlns:m="http://schemas.openxmlformats.org/officeDocument/2006/math" xmlns:v="urn:schemas-microsoft-com:vml" xmlns:wp14="http://schemas.microsoft.com/office/word/2010/wordprocessingDrawing" xmlns:wp="http://schemas.openxmlformats.org/drawingml/2006/wordprocessingDrawing" xmlns:w10="urn:schemas-microsoft-com:office:word" xmlns:w="http://schemas.openxmlformats.org/wordprocessingml/2006/main" xmlns:w14="http://schemas.microsoft.com/office/word/2010/wordml" xmlns:wpg="http://schemas.microsoft.com/office/word/2010/wordprocessingGroup" xmlns:wpi="http://schemas.microsoft.com/office/word/2010/wordprocessingInk" xmlns:wne="http://schemas.microsoft.com/office/word/2006/wordml" xmlns:wps="http://schemas.microsoft.com/office/word/2010/wordprocessingShape" mc:Ignorable="w14 wp14">
+<w:ftr xmlns:wpc="http://schemas.microsoft.com/office/word/2010/wordprocessingCanvas" xmlns:mc="http://schemas.openxmlformats.org/markup-compatibility/2006" xmlns:o="urn:schemas-microsoft-com:office:office" xmlns:r="http://schemas.openxmlformats.org/officeDocument/2006/relationships" xmlns:m="http://schemas.openxmlformats.org/officeDocument/2006/math" xmlns:v="urn:schemas-microsoft-com:vml" xmlns:wp14="http://schemas.microsoft.com/office/word/2010/wordprocessingDrawing" xmlns:wp="http://schemas.openxmlformats.org/drawingml/2006/wordprocessingDrawing" xmlns:w10="urn:schemas-microsoft-com:office:word" xmlns:w="http://schemas.openxmlformats.org/wordprocessingml/2006/main" xmlns:w14="http://schemas.microsoft.com/office/word/2010/wordml" xmlns:w15="http://schemas.microsoft.com/office/word/2012/wordml" xmlns:wpg="http://schemas.microsoft.com/office/word/2010/wordprocessingGroup" xmlns:wpi="http://schemas.microsoft.com/office/word/2010/wordprocessingInk" xmlns:wne="http://schemas.microsoft.com/office/word/2006/wordml" xmlns:wps="http://schemas.microsoft.com/office/word/2010/wordprocessingShape" mc:Ignorable="w14 w15 wp14">
   <w:p>
     <w:pPr>
       <w:pStyle w:val="Fuzeile"/>
@@ -5968,7 +5776,7 @@
       <w:rPr>
         <w:noProof/>
         <w:color w:val="697D91"/>
-        <w:lang w:val="de-DE" w:eastAsia="de-DE"/>
+        <w:lang w:val="en-US"/>
       </w:rPr>
       <mc:AlternateContent>
         <mc:Choice Requires="wps">
@@ -6010,7 +5818,7 @@
                       </a:ln>
                       <a:extLst>
                         <a:ext uri="{91240B29-F687-4f45-9708-019B960494DF}">
-                          <a14:hiddenLine xmlns:a14="http://schemas.microsoft.com/office/drawing/2010/main" w="9525">
+                          <a14:hiddenLine xmlns:a14="http://schemas.microsoft.com/office/drawing/2010/main" xmlns:w="http://schemas.openxmlformats.org/wordprocessingml/2006/main" xmlns:w10="urn:schemas-microsoft-com:office:word" xmlns:v="urn:schemas-microsoft-com:vml" xmlns:o="urn:schemas-microsoft-com:office:office" xmlns:mv="urn:schemas-microsoft-com:mac:vml" xmlns:mo="http://schemas.microsoft.com/office/mac/office/2008/main" xmlns="" w="9525">
                             <a:solidFill>
                               <a:srgbClr val="000000"/>
                             </a:solidFill>
@@ -6087,11 +5895,11 @@
         </mc:Choice>
         <mc:Fallback>
           <w:pict>
-            <v:shapetype id="_x0000_t202" coordsize="21600,21600" o:spt="202" path="m,l,21600r21600,l21600,xe">
+            <v:shapetype w14:anchorId="7C1951CF" id="_x0000_t202" coordsize="21600,21600" o:spt="202" path="m,l,21600r21600,l21600,xe">
               <v:stroke joinstyle="miter"/>
               <v:path gradientshapeok="t" o:connecttype="rect"/>
             </v:shapetype>
-            <v:shape id="Text Box 12" o:spid="_x0000_s1026" type="#_x0000_t202" style="position:absolute;margin-left:512.55pt;margin-top:805.1pt;width:33.4pt;height:11.8pt;z-index:251658240;visibility:visible;mso-wrap-style:square;mso-width-percent:0;mso-height-percent:0;mso-wrap-distance-left:9pt;mso-wrap-distance-top:0;mso-wrap-distance-right:9pt;mso-wrap-distance-bottom:0;mso-position-horizontal:absolute;mso-position-horizontal-relative:page;mso-position-vertical:absolute;mso-position-vertical-relative:page;mso-width-percent:0;mso-height-percent:0;mso-width-relative:page;mso-height-relative:page;v-text-anchor:top" o:gfxdata="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" o:allowoverlap="f" stroked="f">
+            <v:shape id="Text Box 12" o:spid="_x0000_s1026" type="#_x0000_t202" style="position:absolute;margin-left:512.55pt;margin-top:805.1pt;width:33.4pt;height:11.8pt;z-index:251658240;visibility:visible;mso-wrap-style:square;mso-width-percent:0;mso-height-percent:0;mso-wrap-distance-left:9pt;mso-wrap-distance-top:0;mso-wrap-distance-right:9pt;mso-wrap-distance-bottom:0;mso-position-horizontal:absolute;mso-position-horizontal-relative:page;mso-position-vertical:absolute;mso-position-vertical-relative:page;mso-width-percent:0;mso-height-percent:0;mso-width-relative:page;mso-height-relative:page;v-text-anchor:top" o:gfxdata="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" o:allowoverlap="f" stroked="f">
               <v:textbox inset="0,0,0,0">
                 <w:txbxContent>
                   <w:p>
@@ -6129,7 +5937,7 @@
                         <w:sz w:val="16"/>
                         <w:szCs w:val="16"/>
                       </w:rPr>
-                      <w:t>4</w:t>
+                      <w:t>2</w:t>
                     </w:r>
                     <w:r>
                       <w:rPr>
@@ -6159,7 +5967,7 @@
 </file>
 
 <file path=word/footer3.xml><?xml version="1.0" encoding="utf-8"?>
-<w:ftr xmlns:wpc="http://schemas.microsoft.com/office/word/2010/wordprocessingCanvas" xmlns:mo="http://schemas.microsoft.com/office/mac/office/2008/main" xmlns:mc="http://schemas.openxmlformats.org/markup-compatibility/2006" xmlns:mv="urn:schemas-microsoft-com:mac:vml" xmlns:o="urn:schemas-microsoft-com:office:office" xmlns:r="http://schemas.openxmlformats.org/officeDocument/2006/relationships" xmlns:m="http://schemas.openxmlformats.org/officeDocument/2006/math" xmlns:v="urn:schemas-microsoft-com:vml" xmlns:wp14="http://schemas.microsoft.com/office/word/2010/wordprocessingDrawing" xmlns:wp="http://schemas.openxmlformats.org/drawingml/2006/wordprocessingDrawing" xmlns:w10="urn:schemas-microsoft-com:office:word" xmlns:w="http://schemas.openxmlformats.org/wordprocessingml/2006/main" xmlns:w14="http://schemas.microsoft.com/office/word/2010/wordml" xmlns:wpg="http://schemas.microsoft.com/office/word/2010/wordprocessingGroup" xmlns:wpi="http://schemas.microsoft.com/office/word/2010/wordprocessingInk" xmlns:wne="http://schemas.microsoft.com/office/word/2006/wordml" xmlns:wps="http://schemas.microsoft.com/office/word/2010/wordprocessingShape" mc:Ignorable="w14 wp14">
+<w:ftr xmlns:wpc="http://schemas.microsoft.com/office/word/2010/wordprocessingCanvas" xmlns:mc="http://schemas.openxmlformats.org/markup-compatibility/2006" xmlns:o="urn:schemas-microsoft-com:office:office" xmlns:r="http://schemas.openxmlformats.org/officeDocument/2006/relationships" xmlns:m="http://schemas.openxmlformats.org/officeDocument/2006/math" xmlns:v="urn:schemas-microsoft-com:vml" xmlns:wp14="http://schemas.microsoft.com/office/word/2010/wordprocessingDrawing" xmlns:wp="http://schemas.openxmlformats.org/drawingml/2006/wordprocessingDrawing" xmlns:w10="urn:schemas-microsoft-com:office:word" xmlns:w="http://schemas.openxmlformats.org/wordprocessingml/2006/main" xmlns:w14="http://schemas.microsoft.com/office/word/2010/wordml" xmlns:w15="http://schemas.microsoft.com/office/word/2012/wordml" xmlns:wpg="http://schemas.microsoft.com/office/word/2010/wordprocessingGroup" xmlns:wpi="http://schemas.microsoft.com/office/word/2010/wordprocessingInk" xmlns:wne="http://schemas.microsoft.com/office/word/2006/wordml" xmlns:wps="http://schemas.microsoft.com/office/word/2010/wordprocessingShape" mc:Ignorable="w14 w15 wp14">
   <w:p>
     <w:pPr>
       <w:pStyle w:val="Fuzeile"/>
@@ -6169,7 +5977,7 @@
 </file>
 
 <file path=word/footnotes.xml><?xml version="1.0" encoding="utf-8"?>
-<w:footnotes xmlns:wpc="http://schemas.microsoft.com/office/word/2010/wordprocessingCanvas" xmlns:mo="http://schemas.microsoft.com/office/mac/office/2008/main" xmlns:mc="http://schemas.openxmlformats.org/markup-compatibility/2006" xmlns:mv="urn:schemas-microsoft-com:mac:vml" xmlns:o="urn:schemas-microsoft-com:office:office" xmlns:r="http://schemas.openxmlformats.org/officeDocument/2006/relationships" xmlns:m="http://schemas.openxmlformats.org/officeDocument/2006/math" xmlns:v="urn:schemas-microsoft-com:vml" xmlns:wp14="http://schemas.microsoft.com/office/word/2010/wordprocessingDrawing" xmlns:wp="http://schemas.openxmlformats.org/drawingml/2006/wordprocessingDrawing" xmlns:w10="urn:schemas-microsoft-com:office:word" xmlns:w="http://schemas.openxmlformats.org/wordprocessingml/2006/main" xmlns:w14="http://schemas.microsoft.com/office/word/2010/wordml" xmlns:wpg="http://schemas.microsoft.com/office/word/2010/wordprocessingGroup" xmlns:wpi="http://schemas.microsoft.com/office/word/2010/wordprocessingInk" xmlns:wne="http://schemas.microsoft.com/office/word/2006/wordml" xmlns:wps="http://schemas.microsoft.com/office/word/2010/wordprocessingShape" mc:Ignorable="w14 wp14">
+<w:footnotes xmlns:wpc="http://schemas.microsoft.com/office/word/2010/wordprocessingCanvas" xmlns:mc="http://schemas.openxmlformats.org/markup-compatibility/2006" xmlns:o="urn:schemas-microsoft-com:office:office" xmlns:r="http://schemas.openxmlformats.org/officeDocument/2006/relationships" xmlns:m="http://schemas.openxmlformats.org/officeDocument/2006/math" xmlns:v="urn:schemas-microsoft-com:vml" xmlns:wp14="http://schemas.microsoft.com/office/word/2010/wordprocessingDrawing" xmlns:wp="http://schemas.openxmlformats.org/drawingml/2006/wordprocessingDrawing" xmlns:w10="urn:schemas-microsoft-com:office:word" xmlns:w="http://schemas.openxmlformats.org/wordprocessingml/2006/main" xmlns:w14="http://schemas.microsoft.com/office/word/2010/wordml" xmlns:w15="http://schemas.microsoft.com/office/word/2012/wordml" xmlns:wpg="http://schemas.microsoft.com/office/word/2010/wordprocessingGroup" xmlns:wpi="http://schemas.microsoft.com/office/word/2010/wordprocessingInk" xmlns:wne="http://schemas.microsoft.com/office/word/2006/wordml" xmlns:wps="http://schemas.microsoft.com/office/word/2010/wordprocessingShape" mc:Ignorable="w14 w15 wp14">
   <w:footnote w:type="separator" w:id="-1">
     <w:p>
       <w:pPr>
@@ -6191,7 +5999,7 @@
 </file>
 
 <file path=word/header1.xml><?xml version="1.0" encoding="utf-8"?>
-<w:hdr xmlns:wpc="http://schemas.microsoft.com/office/word/2010/wordprocessingCanvas" xmlns:mo="http://schemas.microsoft.com/office/mac/office/2008/main" xmlns:mc="http://schemas.openxmlformats.org/markup-compatibility/2006" xmlns:mv="urn:schemas-microsoft-com:mac:vml" xmlns:o="urn:schemas-microsoft-com:office:office" xmlns:r="http://schemas.openxmlformats.org/officeDocument/2006/relationships" xmlns:m="http://schemas.openxmlformats.org/officeDocument/2006/math" xmlns:v="urn:schemas-microsoft-com:vml" xmlns:wp14="http://schemas.microsoft.com/office/word/2010/wordprocessingDrawing" xmlns:wp="http://schemas.openxmlformats.org/drawingml/2006/wordprocessingDrawing" xmlns:w10="urn:schemas-microsoft-com:office:word" xmlns:w="http://schemas.openxmlformats.org/wordprocessingml/2006/main" xmlns:w14="http://schemas.microsoft.com/office/word/2010/wordml" xmlns:wpg="http://schemas.microsoft.com/office/word/2010/wordprocessingGroup" xmlns:wpi="http://schemas.microsoft.com/office/word/2010/wordprocessingInk" xmlns:wne="http://schemas.microsoft.com/office/word/2006/wordml" xmlns:wps="http://schemas.microsoft.com/office/word/2010/wordprocessingShape" mc:Ignorable="w14 wp14">
+<w:hdr xmlns:wpc="http://schemas.microsoft.com/office/word/2010/wordprocessingCanvas" xmlns:mc="http://schemas.openxmlformats.org/markup-compatibility/2006" xmlns:o="urn:schemas-microsoft-com:office:office" xmlns:r="http://schemas.openxmlformats.org/officeDocument/2006/relationships" xmlns:m="http://schemas.openxmlformats.org/officeDocument/2006/math" xmlns:v="urn:schemas-microsoft-com:vml" xmlns:wp14="http://schemas.microsoft.com/office/word/2010/wordprocessingDrawing" xmlns:wp="http://schemas.openxmlformats.org/drawingml/2006/wordprocessingDrawing" xmlns:w10="urn:schemas-microsoft-com:office:word" xmlns:w="http://schemas.openxmlformats.org/wordprocessingml/2006/main" xmlns:w14="http://schemas.microsoft.com/office/word/2010/wordml" xmlns:w15="http://schemas.microsoft.com/office/word/2012/wordml" xmlns:wpg="http://schemas.microsoft.com/office/word/2010/wordprocessingGroup" xmlns:wpi="http://schemas.microsoft.com/office/word/2010/wordprocessingInk" xmlns:wne="http://schemas.microsoft.com/office/word/2006/wordml" xmlns:wps="http://schemas.microsoft.com/office/word/2010/wordprocessingShape" mc:Ignorable="w14 w15 wp14">
   <w:p>
     <w:pPr>
       <w:pStyle w:val="Kopfzeile"/>
@@ -6201,7 +6009,7 @@
 </file>
 
 <file path=word/header2.xml><?xml version="1.0" encoding="utf-8"?>
-<w:hdr xmlns:wpc="http://schemas.microsoft.com/office/word/2010/wordprocessingCanvas" xmlns:mo="http://schemas.microsoft.com/office/mac/office/2008/main" xmlns:mc="http://schemas.openxmlformats.org/markup-compatibility/2006" xmlns:mv="urn:schemas-microsoft-com:mac:vml" xmlns:o="urn:schemas-microsoft-com:office:office" xmlns:r="http://schemas.openxmlformats.org/officeDocument/2006/relationships" xmlns:m="http://schemas.openxmlformats.org/officeDocument/2006/math" xmlns:v="urn:schemas-microsoft-com:vml" xmlns:wp14="http://schemas.microsoft.com/office/word/2010/wordprocessingDrawing" xmlns:wp="http://schemas.openxmlformats.org/drawingml/2006/wordprocessingDrawing" xmlns:w10="urn:schemas-microsoft-com:office:word" xmlns:w="http://schemas.openxmlformats.org/wordprocessingml/2006/main" xmlns:w14="http://schemas.microsoft.com/office/word/2010/wordml" xmlns:wpg="http://schemas.microsoft.com/office/word/2010/wordprocessingGroup" xmlns:wpi="http://schemas.microsoft.com/office/word/2010/wordprocessingInk" xmlns:wne="http://schemas.microsoft.com/office/word/2006/wordml" xmlns:wps="http://schemas.microsoft.com/office/word/2010/wordprocessingShape" mc:Ignorable="w14 wp14">
+<w:hdr xmlns:wpc="http://schemas.microsoft.com/office/word/2010/wordprocessingCanvas" xmlns:mc="http://schemas.openxmlformats.org/markup-compatibility/2006" xmlns:o="urn:schemas-microsoft-com:office:office" xmlns:r="http://schemas.openxmlformats.org/officeDocument/2006/relationships" xmlns:m="http://schemas.openxmlformats.org/officeDocument/2006/math" xmlns:v="urn:schemas-microsoft-com:vml" xmlns:wp14="http://schemas.microsoft.com/office/word/2010/wordprocessingDrawing" xmlns:wp="http://schemas.openxmlformats.org/drawingml/2006/wordprocessingDrawing" xmlns:w10="urn:schemas-microsoft-com:office:word" xmlns:w="http://schemas.openxmlformats.org/wordprocessingml/2006/main" xmlns:w14="http://schemas.microsoft.com/office/word/2010/wordml" xmlns:w15="http://schemas.microsoft.com/office/word/2012/wordml" xmlns:wpg="http://schemas.microsoft.com/office/word/2010/wordprocessingGroup" xmlns:wpi="http://schemas.microsoft.com/office/word/2010/wordprocessingInk" xmlns:wne="http://schemas.microsoft.com/office/word/2006/wordml" xmlns:wps="http://schemas.microsoft.com/office/word/2010/wordprocessingShape" mc:Ignorable="w14 w15 wp14">
   <w:p>
     <w:pPr>
       <w:pStyle w:val="Kopfzeile"/>
@@ -6209,7 +6017,7 @@
     <w:r>
       <w:rPr>
         <w:noProof/>
-        <w:lang w:val="de-DE" w:eastAsia="de-DE"/>
+        <w:lang w:val="en-US"/>
       </w:rPr>
       <w:drawing>
         <wp:anchor distT="0" distB="0" distL="114300" distR="114300" simplePos="0" relativeHeight="251657216" behindDoc="0" locked="1" layoutInCell="1" allowOverlap="1" wp14:anchorId="5DA67AE6" wp14:editId="56C5C4BC">
@@ -6279,7 +6087,7 @@
 </file>
 
 <file path=word/header3.xml><?xml version="1.0" encoding="utf-8"?>
-<w:hdr xmlns:wpc="http://schemas.microsoft.com/office/word/2010/wordprocessingCanvas" xmlns:mo="http://schemas.microsoft.com/office/mac/office/2008/main" xmlns:mc="http://schemas.openxmlformats.org/markup-compatibility/2006" xmlns:mv="urn:schemas-microsoft-com:mac:vml" xmlns:o="urn:schemas-microsoft-com:office:office" xmlns:r="http://schemas.openxmlformats.org/officeDocument/2006/relationships" xmlns:m="http://schemas.openxmlformats.org/officeDocument/2006/math" xmlns:v="urn:schemas-microsoft-com:vml" xmlns:wp14="http://schemas.microsoft.com/office/word/2010/wordprocessingDrawing" xmlns:wp="http://schemas.openxmlformats.org/drawingml/2006/wordprocessingDrawing" xmlns:w10="urn:schemas-microsoft-com:office:word" xmlns:w="http://schemas.openxmlformats.org/wordprocessingml/2006/main" xmlns:w14="http://schemas.microsoft.com/office/word/2010/wordml" xmlns:wpg="http://schemas.microsoft.com/office/word/2010/wordprocessingGroup" xmlns:wpi="http://schemas.microsoft.com/office/word/2010/wordprocessingInk" xmlns:wne="http://schemas.microsoft.com/office/word/2006/wordml" xmlns:wps="http://schemas.microsoft.com/office/word/2010/wordprocessingShape" mc:Ignorable="w14 wp14">
+<w:hdr xmlns:wpc="http://schemas.microsoft.com/office/word/2010/wordprocessingCanvas" xmlns:mc="http://schemas.openxmlformats.org/markup-compatibility/2006" xmlns:o="urn:schemas-microsoft-com:office:office" xmlns:r="http://schemas.openxmlformats.org/officeDocument/2006/relationships" xmlns:m="http://schemas.openxmlformats.org/officeDocument/2006/math" xmlns:v="urn:schemas-microsoft-com:vml" xmlns:wp14="http://schemas.microsoft.com/office/word/2010/wordprocessingDrawing" xmlns:wp="http://schemas.openxmlformats.org/drawingml/2006/wordprocessingDrawing" xmlns:w10="urn:schemas-microsoft-com:office:word" xmlns:w="http://schemas.openxmlformats.org/wordprocessingml/2006/main" xmlns:w14="http://schemas.microsoft.com/office/word/2010/wordml" xmlns:w15="http://schemas.microsoft.com/office/word/2012/wordml" xmlns:wpg="http://schemas.microsoft.com/office/word/2010/wordprocessingGroup" xmlns:wpi="http://schemas.microsoft.com/office/word/2010/wordprocessingInk" xmlns:wne="http://schemas.microsoft.com/office/word/2006/wordml" xmlns:wps="http://schemas.microsoft.com/office/word/2010/wordprocessingShape" mc:Ignorable="w14 w15 wp14">
   <w:p>
     <w:pPr>
       <w:pStyle w:val="Kopfzeile"/>
@@ -6288,7 +6096,7 @@
     <w:r>
       <w:rPr>
         <w:noProof/>
-        <w:lang w:val="de-DE" w:eastAsia="de-DE"/>
+        <w:lang w:val="en-US"/>
       </w:rPr>
       <w:drawing>
         <wp:anchor distT="0" distB="0" distL="114300" distR="114300" simplePos="0" relativeHeight="251659264" behindDoc="0" locked="1" layoutInCell="1" allowOverlap="1" wp14:anchorId="1396BEF5" wp14:editId="1928762D">
@@ -6356,7 +6164,7 @@
     <w:r>
       <w:rPr>
         <w:noProof/>
-        <w:lang w:val="de-DE" w:eastAsia="de-DE"/>
+        <w:lang w:val="en-US"/>
       </w:rPr>
       <w:drawing>
         <wp:anchor distT="0" distB="0" distL="114300" distR="114300" simplePos="0" relativeHeight="251656192" behindDoc="0" locked="1" layoutInCell="1" allowOverlap="1" wp14:anchorId="404A6687" wp14:editId="014C1C25">
@@ -6429,7 +6237,7 @@
 </file>
 
 <file path=word/numbering.xml><?xml version="1.0" encoding="utf-8"?>
-<w:numbering xmlns:wpc="http://schemas.microsoft.com/office/word/2010/wordprocessingCanvas" xmlns:mo="http://schemas.microsoft.com/office/mac/office/2008/main" xmlns:mc="http://schemas.openxmlformats.org/markup-compatibility/2006" xmlns:mv="urn:schemas-microsoft-com:mac:vml" xmlns:o="urn:schemas-microsoft-com:office:office" xmlns:r="http://schemas.openxmlformats.org/officeDocument/2006/relationships" xmlns:m="http://schemas.openxmlformats.org/officeDocument/2006/math" xmlns:v="urn:schemas-microsoft-com:vml" xmlns:wp14="http://schemas.microsoft.com/office/word/2010/wordprocessingDrawing" xmlns:wp="http://schemas.openxmlformats.org/drawingml/2006/wordprocessingDrawing" xmlns:w10="urn:schemas-microsoft-com:office:word" xmlns:w="http://schemas.openxmlformats.org/wordprocessingml/2006/main" xmlns:w14="http://schemas.microsoft.com/office/word/2010/wordml" xmlns:wpg="http://schemas.microsoft.com/office/word/2010/wordprocessingGroup" xmlns:wpi="http://schemas.microsoft.com/office/word/2010/wordprocessingInk" xmlns:wne="http://schemas.microsoft.com/office/word/2006/wordml" xmlns:wps="http://schemas.microsoft.com/office/word/2010/wordprocessingShape" mc:Ignorable="w14 wp14">
+<w:numbering xmlns:wpc="http://schemas.microsoft.com/office/word/2010/wordprocessingCanvas" xmlns:mc="http://schemas.openxmlformats.org/markup-compatibility/2006" xmlns:o="urn:schemas-microsoft-com:office:office" xmlns:r="http://schemas.openxmlformats.org/officeDocument/2006/relationships" xmlns:m="http://schemas.openxmlformats.org/officeDocument/2006/math" xmlns:v="urn:schemas-microsoft-com:vml" xmlns:wp14="http://schemas.microsoft.com/office/word/2010/wordprocessingDrawing" xmlns:wp="http://schemas.openxmlformats.org/drawingml/2006/wordprocessingDrawing" xmlns:w10="urn:schemas-microsoft-com:office:word" xmlns:w="http://schemas.openxmlformats.org/wordprocessingml/2006/main" xmlns:w14="http://schemas.microsoft.com/office/word/2010/wordml" xmlns:w15="http://schemas.microsoft.com/office/word/2012/wordml" xmlns:wpg="http://schemas.microsoft.com/office/word/2010/wordprocessingGroup" xmlns:wpi="http://schemas.microsoft.com/office/word/2010/wordprocessingInk" xmlns:wne="http://schemas.microsoft.com/office/word/2006/wordml" xmlns:wps="http://schemas.microsoft.com/office/word/2010/wordprocessingShape" mc:Ignorable="w14 w15 wp14">
   <w:abstractNum w:abstractNumId="0">
     <w:nsid w:val="FFFFFF7C"/>
     <w:multiLevelType w:val="singleLevel"/>
@@ -10258,7 +10066,7 @@
 </file>
 
 <file path=word/styles.xml><?xml version="1.0" encoding="utf-8"?>
-<w:styles xmlns:mc="http://schemas.openxmlformats.org/markup-compatibility/2006" xmlns:r="http://schemas.openxmlformats.org/officeDocument/2006/relationships" xmlns:w="http://schemas.openxmlformats.org/wordprocessingml/2006/main" xmlns:w14="http://schemas.microsoft.com/office/word/2010/wordml" mc:Ignorable="w14">
+<w:styles xmlns:mc="http://schemas.openxmlformats.org/markup-compatibility/2006" xmlns:r="http://schemas.openxmlformats.org/officeDocument/2006/relationships" xmlns:w="http://schemas.openxmlformats.org/wordprocessingml/2006/main" xmlns:w14="http://schemas.microsoft.com/office/word/2010/wordml" xmlns:w15="http://schemas.microsoft.com/office/word/2012/wordml" mc:Ignorable="w14 w15">
   <w:docDefaults>
     <w:rPrDefault>
       <w:rPr>
@@ -10268,144 +10076,369 @@
     </w:rPrDefault>
     <w:pPrDefault/>
   </w:docDefaults>
-  <w:latentStyles w:defLockedState="0" w:defUIPriority="99" w:defSemiHidden="1" w:defUnhideWhenUsed="1" w:defQFormat="0" w:count="276">
-    <w:lsdException w:name="Normal" w:semiHidden="0" w:uiPriority="0" w:unhideWhenUsed="0" w:qFormat="1"/>
-    <w:lsdException w:name="heading 1" w:semiHidden="0" w:uiPriority="0" w:unhideWhenUsed="0" w:qFormat="1"/>
-    <w:lsdException w:name="heading 2" w:semiHidden="0" w:uiPriority="0" w:unhideWhenUsed="0" w:qFormat="1"/>
-    <w:lsdException w:name="heading 3" w:semiHidden="0" w:uiPriority="0" w:unhideWhenUsed="0" w:qFormat="1"/>
-    <w:lsdException w:name="heading 4" w:semiHidden="0" w:uiPriority="0" w:unhideWhenUsed="0" w:qFormat="1"/>
-    <w:lsdException w:name="heading 5" w:semiHidden="0" w:uiPriority="0" w:unhideWhenUsed="0" w:qFormat="1"/>
-    <w:lsdException w:name="heading 6" w:semiHidden="0" w:uiPriority="9" w:unhideWhenUsed="0" w:qFormat="1"/>
-    <w:lsdException w:name="heading 7" w:semiHidden="0" w:uiPriority="9" w:unhideWhenUsed="0" w:qFormat="1"/>
-    <w:lsdException w:name="heading 8" w:uiPriority="9" w:qFormat="1"/>
-    <w:lsdException w:name="heading 9" w:uiPriority="9" w:qFormat="1"/>
-    <w:lsdException w:name="toc 1" w:uiPriority="39"/>
-    <w:lsdException w:name="toc 2" w:uiPriority="39"/>
-    <w:lsdException w:name="toc 3" w:uiPriority="39"/>
-    <w:lsdException w:name="toc 4" w:uiPriority="39"/>
-    <w:lsdException w:name="toc 5" w:uiPriority="39"/>
-    <w:lsdException w:name="toc 6" w:uiPriority="39"/>
-    <w:lsdException w:name="toc 7" w:uiPriority="39"/>
-    <w:lsdException w:name="toc 8" w:uiPriority="39"/>
-    <w:lsdException w:name="toc 9" w:uiPriority="39"/>
-    <w:lsdException w:name="caption" w:semiHidden="0" w:uiPriority="35" w:unhideWhenUsed="0" w:qFormat="1"/>
-    <w:lsdException w:name="Title" w:semiHidden="0" w:uiPriority="10" w:unhideWhenUsed="0" w:qFormat="1"/>
-    <w:lsdException w:name="Default Paragraph Font" w:uiPriority="1"/>
-    <w:lsdException w:name="Subtitle" w:semiHidden="0" w:uiPriority="11" w:unhideWhenUsed="0" w:qFormat="1"/>
-    <w:lsdException w:name="Strong" w:semiHidden="0" w:uiPriority="22" w:unhideWhenUsed="0" w:qFormat="1"/>
-    <w:lsdException w:name="Emphasis" w:semiHidden="0" w:uiPriority="20" w:unhideWhenUsed="0" w:qFormat="1"/>
-    <w:lsdException w:name="Table Grid" w:semiHidden="0" w:uiPriority="59" w:unhideWhenUsed="0"/>
-    <w:lsdException w:name="Placeholder Text" w:unhideWhenUsed="0"/>
-    <w:lsdException w:name="No Spacing" w:semiHidden="0" w:uiPriority="1" w:unhideWhenUsed="0" w:qFormat="1"/>
-    <w:lsdException w:name="Light Shading" w:semiHidden="0" w:uiPriority="60" w:unhideWhenUsed="0"/>
-    <w:lsdException w:name="Light List" w:semiHidden="0" w:uiPriority="61" w:unhideWhenUsed="0"/>
-    <w:lsdException w:name="Light Grid" w:semiHidden="0" w:uiPriority="62" w:unhideWhenUsed="0"/>
-    <w:lsdException w:name="Medium Shading 1" w:semiHidden="0" w:uiPriority="63" w:unhideWhenUsed="0"/>
-    <w:lsdException w:name="Medium Shading 2" w:semiHidden="0" w:uiPriority="64" w:unhideWhenUsed="0"/>
-    <w:lsdException w:name="Medium List 1" w:semiHidden="0" w:uiPriority="65" w:unhideWhenUsed="0"/>
-    <w:lsdException w:name="Medium List 2" w:semiHidden="0" w:uiPriority="66" w:unhideWhenUsed="0"/>
-    <w:lsdException w:name="Medium Grid 1" w:semiHidden="0" w:uiPriority="67" w:unhideWhenUsed="0"/>
-    <w:lsdException w:name="Medium Grid 2" w:semiHidden="0" w:uiPriority="68" w:unhideWhenUsed="0"/>
-    <w:lsdException w:name="Medium Grid 3" w:semiHidden="0" w:uiPriority="69" w:unhideWhenUsed="0"/>
-    <w:lsdException w:name="Dark List" w:semiHidden="0" w:uiPriority="70" w:unhideWhenUsed="0"/>
-    <w:lsdException w:name="Colorful Shading" w:semiHidden="0" w:uiPriority="71" w:unhideWhenUsed="0"/>
-    <w:lsdException w:name="Colorful List" w:semiHidden="0" w:uiPriority="72" w:unhideWhenUsed="0"/>
-    <w:lsdException w:name="Colorful Grid" w:semiHidden="0" w:uiPriority="73" w:unhideWhenUsed="0"/>
-    <w:lsdException w:name="Light Shading Accent 1" w:semiHidden="0" w:uiPriority="60" w:unhideWhenUsed="0"/>
-    <w:lsdException w:name="Light List Accent 1" w:semiHidden="0" w:uiPriority="61" w:unhideWhenUsed="0"/>
-    <w:lsdException w:name="Light Grid Accent 1" w:semiHidden="0" w:uiPriority="62" w:unhideWhenUsed="0"/>
-    <w:lsdException w:name="Medium Shading 1 Accent 1" w:semiHidden="0" w:uiPriority="63" w:unhideWhenUsed="0"/>
-    <w:lsdException w:name="Medium Shading 2 Accent 1" w:semiHidden="0" w:uiPriority="64" w:unhideWhenUsed="0"/>
-    <w:lsdException w:name="Medium List 1 Accent 1" w:semiHidden="0" w:uiPriority="65" w:unhideWhenUsed="0"/>
-    <w:lsdException w:name="Revision" w:unhideWhenUsed="0"/>
-    <w:lsdException w:name="List Paragraph" w:semiHidden="0" w:uiPriority="34" w:unhideWhenUsed="0" w:qFormat="1"/>
-    <w:lsdException w:name="Quote" w:semiHidden="0" w:uiPriority="29" w:unhideWhenUsed="0" w:qFormat="1"/>
-    <w:lsdException w:name="Intense Quote" w:semiHidden="0" w:uiPriority="30" w:unhideWhenUsed="0" w:qFormat="1"/>
-    <w:lsdException w:name="Medium List 2 Accent 1" w:semiHidden="0" w:uiPriority="66" w:unhideWhenUsed="0"/>
-    <w:lsdException w:name="Medium Grid 1 Accent 1" w:semiHidden="0" w:uiPriority="67" w:unhideWhenUsed="0"/>
-    <w:lsdException w:name="Medium Grid 2 Accent 1" w:semiHidden="0" w:uiPriority="68" w:unhideWhenUsed="0"/>
-    <w:lsdException w:name="Medium Grid 3 Accent 1" w:semiHidden="0" w:uiPriority="69" w:unhideWhenUsed="0"/>
-    <w:lsdException w:name="Dark List Accent 1" w:semiHidden="0" w:uiPriority="70" w:unhideWhenUsed="0"/>
-    <w:lsdException w:name="Colorful Shading Accent 1" w:semiHidden="0" w:uiPriority="71" w:unhideWhenUsed="0"/>
-    <w:lsdException w:name="Colorful List Accent 1" w:semiHidden="0" w:uiPriority="72" w:unhideWhenUsed="0"/>
-    <w:lsdException w:name="Colorful Grid Accent 1" w:semiHidden="0" w:uiPriority="73" w:unhideWhenUsed="0"/>
-    <w:lsdException w:name="Light Shading Accent 2" w:semiHidden="0" w:uiPriority="60" w:unhideWhenUsed="0"/>
-    <w:lsdException w:name="Light List Accent 2" w:semiHidden="0" w:uiPriority="61" w:unhideWhenUsed="0"/>
-    <w:lsdException w:name="Light Grid Accent 2" w:semiHidden="0" w:uiPriority="62" w:unhideWhenUsed="0"/>
-    <w:lsdException w:name="Medium Shading 1 Accent 2" w:semiHidden="0" w:uiPriority="63" w:unhideWhenUsed="0"/>
-    <w:lsdException w:name="Medium Shading 2 Accent 2" w:semiHidden="0" w:uiPriority="64" w:unhideWhenUsed="0"/>
-    <w:lsdException w:name="Medium List 1 Accent 2" w:semiHidden="0" w:uiPriority="65" w:unhideWhenUsed="0"/>
-    <w:lsdException w:name="Medium List 2 Accent 2" w:semiHidden="0" w:uiPriority="66" w:unhideWhenUsed="0"/>
-    <w:lsdException w:name="Medium Grid 1 Accent 2" w:semiHidden="0" w:uiPriority="67" w:unhideWhenUsed="0"/>
-    <w:lsdException w:name="Medium Grid 2 Accent 2" w:semiHidden="0" w:uiPriority="68" w:unhideWhenUsed="0"/>
-    <w:lsdException w:name="Medium Grid 3 Accent 2" w:semiHidden="0" w:uiPriority="69" w:unhideWhenUsed="0"/>
-    <w:lsdException w:name="Dark List Accent 2" w:semiHidden="0" w:uiPriority="70" w:unhideWhenUsed="0"/>
-    <w:lsdException w:name="Colorful Shading Accent 2" w:semiHidden="0" w:uiPriority="71" w:unhideWhenUsed="0"/>
-    <w:lsdException w:name="Colorful List Accent 2" w:semiHidden="0" w:uiPriority="72" w:unhideWhenUsed="0"/>
-    <w:lsdException w:name="Colorful Grid Accent 2" w:semiHidden="0" w:uiPriority="73" w:unhideWhenUsed="0"/>
-    <w:lsdException w:name="Light Shading Accent 3" w:semiHidden="0" w:uiPriority="60" w:unhideWhenUsed="0"/>
-    <w:lsdException w:name="Light List Accent 3" w:semiHidden="0" w:uiPriority="61" w:unhideWhenUsed="0"/>
-    <w:lsdException w:name="Light Grid Accent 3" w:semiHidden="0" w:uiPriority="62" w:unhideWhenUsed="0"/>
-    <w:lsdException w:name="Medium Shading 1 Accent 3" w:semiHidden="0" w:uiPriority="63" w:unhideWhenUsed="0"/>
-    <w:lsdException w:name="Medium Shading 2 Accent 3" w:semiHidden="0" w:uiPriority="64" w:unhideWhenUsed="0"/>
-    <w:lsdException w:name="Medium List 1 Accent 3" w:semiHidden="0" w:uiPriority="65" w:unhideWhenUsed="0"/>
-    <w:lsdException w:name="Medium List 2 Accent 3" w:semiHidden="0" w:uiPriority="66" w:unhideWhenUsed="0"/>
-    <w:lsdException w:name="Medium Grid 1 Accent 3" w:semiHidden="0" w:uiPriority="67" w:unhideWhenUsed="0"/>
-    <w:lsdException w:name="Medium Grid 2 Accent 3" w:semiHidden="0" w:uiPriority="68" w:unhideWhenUsed="0"/>
-    <w:lsdException w:name="Medium Grid 3 Accent 3" w:semiHidden="0" w:uiPriority="69" w:unhideWhenUsed="0"/>
-    <w:lsdException w:name="Dark List Accent 3" w:semiHidden="0" w:uiPriority="70" w:unhideWhenUsed="0"/>
-    <w:lsdException w:name="Colorful Shading Accent 3" w:semiHidden="0" w:uiPriority="71" w:unhideWhenUsed="0"/>
-    <w:lsdException w:name="Colorful List Accent 3" w:semiHidden="0" w:uiPriority="72" w:unhideWhenUsed="0"/>
-    <w:lsdException w:name="Colorful Grid Accent 3" w:semiHidden="0" w:uiPriority="73" w:unhideWhenUsed="0"/>
-    <w:lsdException w:name="Light Shading Accent 4" w:semiHidden="0" w:uiPriority="60" w:unhideWhenUsed="0"/>
-    <w:lsdException w:name="Light List Accent 4" w:semiHidden="0" w:uiPriority="61" w:unhideWhenUsed="0"/>
-    <w:lsdException w:name="Light Grid Accent 4" w:semiHidden="0" w:uiPriority="62" w:unhideWhenUsed="0"/>
-    <w:lsdException w:name="Medium Shading 1 Accent 4" w:semiHidden="0" w:uiPriority="63" w:unhideWhenUsed="0"/>
-    <w:lsdException w:name="Medium Shading 2 Accent 4" w:semiHidden="0" w:uiPriority="64" w:unhideWhenUsed="0"/>
-    <w:lsdException w:name="Medium List 1 Accent 4" w:semiHidden="0" w:uiPriority="65" w:unhideWhenUsed="0"/>
-    <w:lsdException w:name="Medium List 2 Accent 4" w:semiHidden="0" w:uiPriority="66" w:unhideWhenUsed="0"/>
-    <w:lsdException w:name="Medium Grid 1 Accent 4" w:semiHidden="0" w:uiPriority="67" w:unhideWhenUsed="0"/>
-    <w:lsdException w:name="Medium Grid 2 Accent 4" w:semiHidden="0" w:uiPriority="68" w:unhideWhenUsed="0"/>
-    <w:lsdException w:name="Medium Grid 3 Accent 4" w:semiHidden="0" w:uiPriority="69" w:unhideWhenUsed="0"/>
-    <w:lsdException w:name="Dark List Accent 4" w:semiHidden="0" w:uiPriority="70" w:unhideWhenUsed="0"/>
-    <w:lsdException w:name="Colorful Shading Accent 4" w:semiHidden="0" w:uiPriority="71" w:unhideWhenUsed="0"/>
-    <w:lsdException w:name="Colorful List Accent 4" w:semiHidden="0" w:uiPriority="72" w:unhideWhenUsed="0"/>
-    <w:lsdException w:name="Colorful Grid Accent 4" w:semiHidden="0" w:uiPriority="73" w:unhideWhenUsed="0"/>
-    <w:lsdException w:name="Light Shading Accent 5" w:semiHidden="0" w:uiPriority="60" w:unhideWhenUsed="0"/>
-    <w:lsdException w:name="Light List Accent 5" w:semiHidden="0" w:uiPriority="61" w:unhideWhenUsed="0"/>
-    <w:lsdException w:name="Light Grid Accent 5" w:semiHidden="0" w:uiPriority="62" w:unhideWhenUsed="0"/>
-    <w:lsdException w:name="Medium Shading 1 Accent 5" w:semiHidden="0" w:uiPriority="63" w:unhideWhenUsed="0"/>
-    <w:lsdException w:name="Medium Shading 2 Accent 5" w:semiHidden="0" w:uiPriority="64" w:unhideWhenUsed="0"/>
-    <w:lsdException w:name="Medium List 1 Accent 5" w:semiHidden="0" w:uiPriority="65" w:unhideWhenUsed="0"/>
-    <w:lsdException w:name="Medium List 2 Accent 5" w:semiHidden="0" w:uiPriority="66" w:unhideWhenUsed="0"/>
-    <w:lsdException w:name="Medium Grid 1 Accent 5" w:semiHidden="0" w:uiPriority="67" w:unhideWhenUsed="0"/>
-    <w:lsdException w:name="Medium Grid 2 Accent 5" w:semiHidden="0" w:uiPriority="68" w:unhideWhenUsed="0"/>
-    <w:lsdException w:name="Medium Grid 3 Accent 5" w:semiHidden="0" w:uiPriority="69" w:unhideWhenUsed="0"/>
-    <w:lsdException w:name="Dark List Accent 5" w:semiHidden="0" w:uiPriority="70" w:unhideWhenUsed="0"/>
-    <w:lsdException w:name="Colorful Shading Accent 5" w:semiHidden="0" w:uiPriority="71" w:unhideWhenUsed="0"/>
-    <w:lsdException w:name="Colorful List Accent 5" w:semiHidden="0" w:uiPriority="72" w:unhideWhenUsed="0"/>
-    <w:lsdException w:name="Colorful Grid Accent 5" w:semiHidden="0" w:uiPriority="73" w:unhideWhenUsed="0"/>
-    <w:lsdException w:name="Light Shading Accent 6" w:semiHidden="0" w:uiPriority="60" w:unhideWhenUsed="0"/>
-    <w:lsdException w:name="Light List Accent 6" w:semiHidden="0" w:uiPriority="61" w:unhideWhenUsed="0"/>
-    <w:lsdException w:name="Light Grid Accent 6" w:semiHidden="0" w:uiPriority="62" w:unhideWhenUsed="0"/>
-    <w:lsdException w:name="Medium Shading 1 Accent 6" w:semiHidden="0" w:uiPriority="63" w:unhideWhenUsed="0"/>
-    <w:lsdException w:name="Medium Shading 2 Accent 6" w:semiHidden="0" w:uiPriority="64" w:unhideWhenUsed="0"/>
-    <w:lsdException w:name="Medium List 1 Accent 6" w:semiHidden="0" w:uiPriority="65" w:unhideWhenUsed="0"/>
-    <w:lsdException w:name="Medium List 2 Accent 6" w:semiHidden="0" w:uiPriority="66" w:unhideWhenUsed="0"/>
-    <w:lsdException w:name="Medium Grid 1 Accent 6" w:semiHidden="0" w:uiPriority="67" w:unhideWhenUsed="0"/>
-    <w:lsdException w:name="Medium Grid 2 Accent 6" w:semiHidden="0" w:uiPriority="68" w:unhideWhenUsed="0"/>
-    <w:lsdException w:name="Medium Grid 3 Accent 6" w:semiHidden="0" w:uiPriority="69" w:unhideWhenUsed="0"/>
-    <w:lsdException w:name="Dark List Accent 6" w:semiHidden="0" w:uiPriority="70" w:unhideWhenUsed="0"/>
-    <w:lsdException w:name="Colorful Shading Accent 6" w:semiHidden="0" w:uiPriority="71" w:unhideWhenUsed="0"/>
-    <w:lsdException w:name="Colorful List Accent 6" w:semiHidden="0" w:uiPriority="72" w:unhideWhenUsed="0"/>
-    <w:lsdException w:name="Colorful Grid Accent 6" w:semiHidden="0" w:uiPriority="73" w:unhideWhenUsed="0"/>
-    <w:lsdException w:name="Subtle Emphasis" w:semiHidden="0" w:uiPriority="19" w:unhideWhenUsed="0" w:qFormat="1"/>
-    <w:lsdException w:name="Intense Emphasis" w:semiHidden="0" w:uiPriority="21" w:unhideWhenUsed="0" w:qFormat="1"/>
-    <w:lsdException w:name="Subtle Reference" w:semiHidden="0" w:uiPriority="31" w:unhideWhenUsed="0" w:qFormat="1"/>
-    <w:lsdException w:name="Intense Reference" w:semiHidden="0" w:uiPriority="32" w:unhideWhenUsed="0" w:qFormat="1"/>
-    <w:lsdException w:name="Book Title" w:semiHidden="0" w:uiPriority="33" w:unhideWhenUsed="0" w:qFormat="1"/>
-    <w:lsdException w:name="Bibliography" w:uiPriority="37"/>
-    <w:lsdException w:name="TOC Heading" w:uiPriority="39" w:qFormat="1"/>
+  <w:latentStyles w:defLockedState="0" w:defUIPriority="99" w:defSemiHidden="0" w:defUnhideWhenUsed="0" w:defQFormat="0" w:count="371">
+    <w:lsdException w:name="Normal" w:uiPriority="0" w:qFormat="1"/>
+    <w:lsdException w:name="heading 1" w:uiPriority="0" w:qFormat="1"/>
+    <w:lsdException w:name="heading 2" w:uiPriority="0" w:qFormat="1"/>
+    <w:lsdException w:name="heading 3" w:uiPriority="0" w:qFormat="1"/>
+    <w:lsdException w:name="heading 4" w:uiPriority="0" w:qFormat="1"/>
+    <w:lsdException w:name="heading 5" w:uiPriority="0" w:qFormat="1"/>
+    <w:lsdException w:name="heading 6" w:uiPriority="9" w:qFormat="1"/>
+    <w:lsdException w:name="heading 7" w:uiPriority="9" w:qFormat="1"/>
+    <w:lsdException w:name="heading 8" w:semiHidden="1" w:uiPriority="9" w:unhideWhenUsed="1" w:qFormat="1"/>
+    <w:lsdException w:name="heading 9" w:semiHidden="1" w:uiPriority="9" w:unhideWhenUsed="1" w:qFormat="1"/>
+    <w:lsdException w:name="index 1" w:semiHidden="1" w:unhideWhenUsed="1"/>
+    <w:lsdException w:name="index 2" w:semiHidden="1" w:unhideWhenUsed="1"/>
+    <w:lsdException w:name="index 3" w:semiHidden="1" w:unhideWhenUsed="1"/>
+    <w:lsdException w:name="index 4" w:semiHidden="1" w:unhideWhenUsed="1"/>
+    <w:lsdException w:name="index 5" w:semiHidden="1" w:unhideWhenUsed="1"/>
+    <w:lsdException w:name="index 6" w:semiHidden="1" w:unhideWhenUsed="1"/>
+    <w:lsdException w:name="index 7" w:semiHidden="1" w:unhideWhenUsed="1"/>
+    <w:lsdException w:name="index 8" w:semiHidden="1" w:unhideWhenUsed="1"/>
+    <w:lsdException w:name="index 9" w:semiHidden="1" w:unhideWhenUsed="1"/>
+    <w:lsdException w:name="toc 1" w:semiHidden="1" w:uiPriority="39" w:unhideWhenUsed="1"/>
+    <w:lsdException w:name="toc 2" w:semiHidden="1" w:uiPriority="39" w:unhideWhenUsed="1"/>
+    <w:lsdException w:name="toc 3" w:semiHidden="1" w:uiPriority="39" w:unhideWhenUsed="1"/>
+    <w:lsdException w:name="toc 4" w:semiHidden="1" w:uiPriority="39" w:unhideWhenUsed="1"/>
+    <w:lsdException w:name="toc 5" w:semiHidden="1" w:uiPriority="39" w:unhideWhenUsed="1"/>
+    <w:lsdException w:name="toc 6" w:semiHidden="1" w:uiPriority="39" w:unhideWhenUsed="1"/>
+    <w:lsdException w:name="toc 7" w:semiHidden="1" w:uiPriority="39" w:unhideWhenUsed="1"/>
+    <w:lsdException w:name="toc 8" w:semiHidden="1" w:uiPriority="39" w:unhideWhenUsed="1"/>
+    <w:lsdException w:name="toc 9" w:semiHidden="1" w:uiPriority="39" w:unhideWhenUsed="1"/>
+    <w:lsdException w:name="Normal Indent" w:semiHidden="1" w:unhideWhenUsed="1"/>
+    <w:lsdException w:name="footnote text" w:semiHidden="1" w:unhideWhenUsed="1"/>
+    <w:lsdException w:name="annotation text" w:semiHidden="1" w:unhideWhenUsed="1"/>
+    <w:lsdException w:name="header" w:semiHidden="1" w:unhideWhenUsed="1"/>
+    <w:lsdException w:name="footer" w:semiHidden="1" w:unhideWhenUsed="1"/>
+    <w:lsdException w:name="index heading" w:semiHidden="1" w:unhideWhenUsed="1"/>
+    <w:lsdException w:name="caption" w:uiPriority="35" w:qFormat="1"/>
+    <w:lsdException w:name="table of figures" w:semiHidden="1" w:unhideWhenUsed="1"/>
+    <w:lsdException w:name="envelope address" w:semiHidden="1" w:unhideWhenUsed="1"/>
+    <w:lsdException w:name="envelope return" w:semiHidden="1" w:unhideWhenUsed="1"/>
+    <w:lsdException w:name="footnote reference" w:semiHidden="1" w:unhideWhenUsed="1"/>
+    <w:lsdException w:name="annotation reference" w:semiHidden="1" w:unhideWhenUsed="1"/>
+    <w:lsdException w:name="line number" w:semiHidden="1" w:unhideWhenUsed="1"/>
+    <w:lsdException w:name="page number" w:semiHidden="1" w:unhideWhenUsed="1"/>
+    <w:lsdException w:name="endnote reference" w:semiHidden="1" w:unhideWhenUsed="1"/>
+    <w:lsdException w:name="endnote text" w:semiHidden="1" w:unhideWhenUsed="1"/>
+    <w:lsdException w:name="table of authorities" w:semiHidden="1" w:unhideWhenUsed="1"/>
+    <w:lsdException w:name="macro" w:semiHidden="1" w:unhideWhenUsed="1"/>
+    <w:lsdException w:name="toa heading" w:semiHidden="1" w:unhideWhenUsed="1"/>
+    <w:lsdException w:name="List" w:semiHidden="1" w:unhideWhenUsed="1"/>
+    <w:lsdException w:name="List Bullet" w:semiHidden="1" w:unhideWhenUsed="1"/>
+    <w:lsdException w:name="List Number" w:semiHidden="1" w:unhideWhenUsed="1"/>
+    <w:lsdException w:name="List 2" w:semiHidden="1" w:unhideWhenUsed="1"/>
+    <w:lsdException w:name="List 3" w:semiHidden="1" w:unhideWhenUsed="1"/>
+    <w:lsdException w:name="List 4" w:semiHidden="1" w:unhideWhenUsed="1"/>
+    <w:lsdException w:name="List 5" w:semiHidden="1" w:unhideWhenUsed="1"/>
+    <w:lsdException w:name="List Bullet 2" w:semiHidden="1" w:unhideWhenUsed="1"/>
+    <w:lsdException w:name="List Bullet 3" w:semiHidden="1" w:unhideWhenUsed="1"/>
+    <w:lsdException w:name="List Bullet 4" w:semiHidden="1" w:unhideWhenUsed="1"/>
+    <w:lsdException w:name="List Bullet 5" w:semiHidden="1" w:unhideWhenUsed="1"/>
+    <w:lsdException w:name="List Number 2" w:semiHidden="1" w:unhideWhenUsed="1"/>
+    <w:lsdException w:name="List Number 3" w:semiHidden="1" w:unhideWhenUsed="1"/>
+    <w:lsdException w:name="List Number 4" w:semiHidden="1" w:unhideWhenUsed="1"/>
+    <w:lsdException w:name="List Number 5" w:semiHidden="1" w:unhideWhenUsed="1"/>
+    <w:lsdException w:name="Title" w:uiPriority="10" w:qFormat="1"/>
+    <w:lsdException w:name="Closing" w:semiHidden="1" w:unhideWhenUsed="1"/>
+    <w:lsdException w:name="Signature" w:semiHidden="1" w:unhideWhenUsed="1"/>
+    <w:lsdException w:name="Default Paragraph Font" w:semiHidden="1" w:uiPriority="1" w:unhideWhenUsed="1"/>
+    <w:lsdException w:name="Body Text" w:semiHidden="1" w:unhideWhenUsed="1"/>
+    <w:lsdException w:name="Body Text Indent" w:semiHidden="1" w:unhideWhenUsed="1"/>
+    <w:lsdException w:name="List Continue" w:semiHidden="1" w:unhideWhenUsed="1"/>
+    <w:lsdException w:name="List Continue 2" w:semiHidden="1" w:unhideWhenUsed="1"/>
+    <w:lsdException w:name="List Continue 3" w:semiHidden="1" w:unhideWhenUsed="1"/>
+    <w:lsdException w:name="List Continue 4" w:semiHidden="1" w:unhideWhenUsed="1"/>
+    <w:lsdException w:name="List Continue 5" w:semiHidden="1" w:unhideWhenUsed="1"/>
+    <w:lsdException w:name="Message Header" w:semiHidden="1" w:unhideWhenUsed="1"/>
+    <w:lsdException w:name="Subtitle" w:uiPriority="11" w:qFormat="1"/>
+    <w:lsdException w:name="Salutation" w:semiHidden="1" w:unhideWhenUsed="1"/>
+    <w:lsdException w:name="Date" w:semiHidden="1" w:unhideWhenUsed="1"/>
+    <w:lsdException w:name="Body Text First Indent" w:semiHidden="1" w:unhideWhenUsed="1"/>
+    <w:lsdException w:name="Body Text First Indent 2" w:semiHidden="1" w:unhideWhenUsed="1"/>
+    <w:lsdException w:name="Note Heading" w:semiHidden="1" w:unhideWhenUsed="1"/>
+    <w:lsdException w:name="Body Text 2" w:semiHidden="1" w:unhideWhenUsed="1"/>
+    <w:lsdException w:name="Body Text 3" w:semiHidden="1" w:unhideWhenUsed="1"/>
+    <w:lsdException w:name="Body Text Indent 2" w:semiHidden="1" w:unhideWhenUsed="1"/>
+    <w:lsdException w:name="Body Text Indent 3" w:semiHidden="1" w:unhideWhenUsed="1"/>
+    <w:lsdException w:name="Block Text" w:semiHidden="1" w:unhideWhenUsed="1"/>
+    <w:lsdException w:name="Hyperlink" w:semiHidden="1" w:unhideWhenUsed="1"/>
+    <w:lsdException w:name="FollowedHyperlink" w:semiHidden="1" w:unhideWhenUsed="1"/>
+    <w:lsdException w:name="Strong" w:uiPriority="22" w:qFormat="1"/>
+    <w:lsdException w:name="Emphasis" w:uiPriority="20" w:qFormat="1"/>
+    <w:lsdException w:name="Document Map" w:semiHidden="1" w:unhideWhenUsed="1"/>
+    <w:lsdException w:name="Plain Text" w:semiHidden="1" w:unhideWhenUsed="1"/>
+    <w:lsdException w:name="E-mail Signature" w:semiHidden="1" w:unhideWhenUsed="1"/>
+    <w:lsdException w:name="HTML Top of Form" w:semiHidden="1" w:unhideWhenUsed="1"/>
+    <w:lsdException w:name="HTML Bottom of Form" w:semiHidden="1" w:unhideWhenUsed="1"/>
+    <w:lsdException w:name="Normal (Web)" w:semiHidden="1" w:unhideWhenUsed="1"/>
+    <w:lsdException w:name="HTML Acronym" w:semiHidden="1" w:unhideWhenUsed="1"/>
+    <w:lsdException w:name="HTML Address" w:semiHidden="1" w:unhideWhenUsed="1"/>
+    <w:lsdException w:name="HTML Cite" w:semiHidden="1" w:unhideWhenUsed="1"/>
+    <w:lsdException w:name="HTML Code" w:semiHidden="1" w:unhideWhenUsed="1"/>
+    <w:lsdException w:name="HTML Definition" w:semiHidden="1" w:unhideWhenUsed="1"/>
+    <w:lsdException w:name="HTML Keyboard" w:semiHidden="1" w:unhideWhenUsed="1"/>
+    <w:lsdException w:name="HTML Preformatted" w:semiHidden="1" w:unhideWhenUsed="1"/>
+    <w:lsdException w:name="HTML Sample" w:semiHidden="1" w:unhideWhenUsed="1"/>
+    <w:lsdException w:name="HTML Typewriter" w:semiHidden="1" w:unhideWhenUsed="1"/>
+    <w:lsdException w:name="HTML Variable" w:semiHidden="1" w:unhideWhenUsed="1"/>
+    <w:lsdException w:name="Normal Table" w:semiHidden="1" w:unhideWhenUsed="1"/>
+    <w:lsdException w:name="annotation subject" w:semiHidden="1" w:unhideWhenUsed="1"/>
+    <w:lsdException w:name="No List" w:semiHidden="1" w:unhideWhenUsed="1"/>
+    <w:lsdException w:name="Outline List 1" w:semiHidden="1" w:unhideWhenUsed="1"/>
+    <w:lsdException w:name="Outline List 2" w:semiHidden="1" w:unhideWhenUsed="1"/>
+    <w:lsdException w:name="Outline List 3" w:semiHidden="1" w:unhideWhenUsed="1"/>
+    <w:lsdException w:name="Table Simple 1" w:semiHidden="1" w:unhideWhenUsed="1"/>
+    <w:lsdException w:name="Table Simple 2" w:semiHidden="1" w:unhideWhenUsed="1"/>
+    <w:lsdException w:name="Table Simple 3" w:semiHidden="1" w:unhideWhenUsed="1"/>
+    <w:lsdException w:name="Table Classic 1" w:semiHidden="1" w:unhideWhenUsed="1"/>
+    <w:lsdException w:name="Table Classic 2" w:semiHidden="1" w:unhideWhenUsed="1"/>
+    <w:lsdException w:name="Table Classic 3" w:semiHidden="1" w:unhideWhenUsed="1"/>
+    <w:lsdException w:name="Table Classic 4" w:semiHidden="1" w:unhideWhenUsed="1"/>
+    <w:lsdException w:name="Table Colorful 1" w:semiHidden="1" w:unhideWhenUsed="1"/>
+    <w:lsdException w:name="Table Colorful 2" w:semiHidden="1" w:unhideWhenUsed="1"/>
+    <w:lsdException w:name="Table Colorful 3" w:semiHidden="1" w:unhideWhenUsed="1"/>
+    <w:lsdException w:name="Table Columns 1" w:semiHidden="1" w:unhideWhenUsed="1"/>
+    <w:lsdException w:name="Table Columns 2" w:semiHidden="1" w:unhideWhenUsed="1"/>
+    <w:lsdException w:name="Table Columns 3" w:semiHidden="1" w:unhideWhenUsed="1"/>
+    <w:lsdException w:name="Table Columns 4" w:semiHidden="1" w:unhideWhenUsed="1"/>
+    <w:lsdException w:name="Table Columns 5" w:semiHidden="1" w:unhideWhenUsed="1"/>
+    <w:lsdException w:name="Table Grid 1" w:semiHidden="1" w:unhideWhenUsed="1"/>
+    <w:lsdException w:name="Table Grid 2" w:semiHidden="1" w:unhideWhenUsed="1"/>
+    <w:lsdException w:name="Table Grid 3" w:semiHidden="1" w:unhideWhenUsed="1"/>
+    <w:lsdException w:name="Table Grid 4" w:semiHidden="1" w:unhideWhenUsed="1"/>
+    <w:lsdException w:name="Table Grid 5" w:semiHidden="1" w:unhideWhenUsed="1"/>
+    <w:lsdException w:name="Table Grid 6" w:semiHidden="1" w:unhideWhenUsed="1"/>
+    <w:lsdException w:name="Table Grid 7" w:semiHidden="1" w:unhideWhenUsed="1"/>
+    <w:lsdException w:name="Table Grid 8" w:semiHidden="1" w:unhideWhenUsed="1"/>
+    <w:lsdException w:name="Table List 1" w:semiHidden="1" w:unhideWhenUsed="1"/>
+    <w:lsdException w:name="Table List 2" w:semiHidden="1" w:unhideWhenUsed="1"/>
+    <w:lsdException w:name="Table List 3" w:semiHidden="1" w:unhideWhenUsed="1"/>
+    <w:lsdException w:name="Table List 4" w:semiHidden="1" w:unhideWhenUsed="1"/>
+    <w:lsdException w:name="Table List 5" w:semiHidden="1" w:unhideWhenUsed="1"/>
+    <w:lsdException w:name="Table List 6" w:semiHidden="1" w:unhideWhenUsed="1"/>
+    <w:lsdException w:name="Table List 7" w:semiHidden="1" w:unhideWhenUsed="1"/>
+    <w:lsdException w:name="Table List 8" w:semiHidden="1" w:unhideWhenUsed="1"/>
+    <w:lsdException w:name="Table 3D effects 1" w:semiHidden="1" w:unhideWhenUsed="1"/>
+    <w:lsdException w:name="Table 3D effects 2" w:semiHidden="1" w:unhideWhenUsed="1"/>
+    <w:lsdException w:name="Table 3D effects 3" w:semiHidden="1" w:unhideWhenUsed="1"/>
+    <w:lsdException w:name="Table Contemporary" w:semiHidden="1" w:unhideWhenUsed="1"/>
+    <w:lsdException w:name="Table Elegant" w:semiHidden="1" w:unhideWhenUsed="1"/>
+    <w:lsdException w:name="Table Professional" w:semiHidden="1" w:unhideWhenUsed="1"/>
+    <w:lsdException w:name="Table Subtle 1" w:semiHidden="1" w:unhideWhenUsed="1"/>
+    <w:lsdException w:name="Table Subtle 2" w:semiHidden="1" w:unhideWhenUsed="1"/>
+    <w:lsdException w:name="Table Web 1" w:semiHidden="1" w:unhideWhenUsed="1"/>
+    <w:lsdException w:name="Table Web 2" w:semiHidden="1" w:unhideWhenUsed="1"/>
+    <w:lsdException w:name="Table Web 3" w:semiHidden="1" w:unhideWhenUsed="1"/>
+    <w:lsdException w:name="Balloon Text" w:semiHidden="1" w:unhideWhenUsed="1"/>
+    <w:lsdException w:name="Table Grid" w:uiPriority="59"/>
+    <w:lsdException w:name="Table Theme" w:semiHidden="1" w:unhideWhenUsed="1"/>
+    <w:lsdException w:name="Placeholder Text" w:semiHidden="1"/>
+    <w:lsdException w:name="No Spacing" w:uiPriority="1" w:qFormat="1"/>
+    <w:lsdException w:name="Light Shading" w:uiPriority="60"/>
+    <w:lsdException w:name="Light List" w:uiPriority="61"/>
+    <w:lsdException w:name="Light Grid" w:uiPriority="62"/>
+    <w:lsdException w:name="Medium Shading 1" w:uiPriority="63"/>
+    <w:lsdException w:name="Medium Shading 2" w:uiPriority="64"/>
+    <w:lsdException w:name="Medium List 1" w:uiPriority="65"/>
+    <w:lsdException w:name="Medium List 2" w:uiPriority="66"/>
+    <w:lsdException w:name="Medium Grid 1" w:uiPriority="67"/>
+    <w:lsdException w:name="Medium Grid 2" w:uiPriority="68"/>
+    <w:lsdException w:name="Medium Grid 3" w:uiPriority="69"/>
+    <w:lsdException w:name="Dark List" w:uiPriority="70"/>
+    <w:lsdException w:name="Colorful Shading" w:uiPriority="71"/>
+    <w:lsdException w:name="Colorful List" w:uiPriority="72"/>
+    <w:lsdException w:name="Colorful Grid" w:uiPriority="73"/>
+    <w:lsdException w:name="Light Shading Accent 1" w:uiPriority="60"/>
+    <w:lsdException w:name="Light List Accent 1" w:uiPriority="61"/>
+    <w:lsdException w:name="Light Grid Accent 1" w:uiPriority="62"/>
+    <w:lsdException w:name="Medium Shading 1 Accent 1" w:uiPriority="63"/>
+    <w:lsdException w:name="Medium Shading 2 Accent 1" w:uiPriority="64"/>
+    <w:lsdException w:name="Medium List 1 Accent 1" w:uiPriority="65"/>
+    <w:lsdException w:name="Revision" w:semiHidden="1"/>
+    <w:lsdException w:name="List Paragraph" w:uiPriority="34" w:qFormat="1"/>
+    <w:lsdException w:name="Quote" w:uiPriority="29" w:qFormat="1"/>
+    <w:lsdException w:name="Intense Quote" w:uiPriority="30" w:qFormat="1"/>
+    <w:lsdException w:name="Medium List 2 Accent 1" w:uiPriority="66"/>
+    <w:lsdException w:name="Medium Grid 1 Accent 1" w:uiPriority="67"/>
+    <w:lsdException w:name="Medium Grid 2 Accent 1" w:uiPriority="68"/>
+    <w:lsdException w:name="Medium Grid 3 Accent 1" w:uiPriority="69"/>
+    <w:lsdException w:name="Dark List Accent 1" w:uiPriority="70"/>
+    <w:lsdException w:name="Colorful Shading Accent 1" w:uiPriority="71"/>
+    <w:lsdException w:name="Colorful List Accent 1" w:uiPriority="72"/>
+    <w:lsdException w:name="Colorful Grid Accent 1" w:uiPriority="73"/>
+    <w:lsdException w:name="Light Shading Accent 2" w:uiPriority="60"/>
+    <w:lsdException w:name="Light List Accent 2" w:uiPriority="61"/>
+    <w:lsdException w:name="Light Grid Accent 2" w:uiPriority="62"/>
+    <w:lsdException w:name="Medium Shading 1 Accent 2" w:uiPriority="63"/>
+    <w:lsdException w:name="Medium Shading 2 Accent 2" w:uiPriority="64"/>
+    <w:lsdException w:name="Medium List 1 Accent 2" w:uiPriority="65"/>
+    <w:lsdException w:name="Medium List 2 Accent 2" w:uiPriority="66"/>
+    <w:lsdException w:name="Medium Grid 1 Accent 2" w:uiPriority="67"/>
+    <w:lsdException w:name="Medium Grid 2 Accent 2" w:uiPriority="68"/>
+    <w:lsdException w:name="Medium Grid 3 Accent 2" w:uiPriority="69"/>
+    <w:lsdException w:name="Dark List Accent 2" w:uiPriority="70"/>
+    <w:lsdException w:name="Colorful Shading Accent 2" w:uiPriority="71"/>
+    <w:lsdException w:name="Colorful List Accent 2" w:uiPriority="72"/>
+    <w:lsdException w:name="Colorful Grid Accent 2" w:uiPriority="73"/>
+    <w:lsdException w:name="Light Shading Accent 3" w:uiPriority="60"/>
+    <w:lsdException w:name="Light List Accent 3" w:uiPriority="61"/>
+    <w:lsdException w:name="Light Grid Accent 3" w:uiPriority="62"/>
+    <w:lsdException w:name="Medium Shading 1 Accent 3" w:uiPriority="63"/>
+    <w:lsdException w:name="Medium Shading 2 Accent 3" w:uiPriority="64"/>
+    <w:lsdException w:name="Medium List 1 Accent 3" w:uiPriority="65"/>
+    <w:lsdException w:name="Medium List 2 Accent 3" w:uiPriority="66"/>
+    <w:lsdException w:name="Medium Grid 1 Accent 3" w:uiPriority="67"/>
+    <w:lsdException w:name="Medium Grid 2 Accent 3" w:uiPriority="68"/>
+    <w:lsdException w:name="Medium Grid 3 Accent 3" w:uiPriority="69"/>
+    <w:lsdException w:name="Dark List Accent 3" w:uiPriority="70"/>
+    <w:lsdException w:name="Colorful Shading Accent 3" w:uiPriority="71"/>
+    <w:lsdException w:name="Colorful List Accent 3" w:uiPriority="72"/>
+    <w:lsdException w:name="Colorful Grid Accent 3" w:uiPriority="73"/>
+    <w:lsdException w:name="Light Shading Accent 4" w:uiPriority="60"/>
+    <w:lsdException w:name="Light List Accent 4" w:uiPriority="61"/>
+    <w:lsdException w:name="Light Grid Accent 4" w:uiPriority="62"/>
+    <w:lsdException w:name="Medium Shading 1 Accent 4" w:uiPriority="63"/>
+    <w:lsdException w:name="Medium Shading 2 Accent 4" w:uiPriority="64"/>
+    <w:lsdException w:name="Medium List 1 Accent 4" w:uiPriority="65"/>
+    <w:lsdException w:name="Medium List 2 Accent 4" w:uiPriority="66"/>
+    <w:lsdException w:name="Medium Grid 1 Accent 4" w:uiPriority="67"/>
+    <w:lsdException w:name="Medium Grid 2 Accent 4" w:uiPriority="68"/>
+    <w:lsdException w:name="Medium Grid 3 Accent 4" w:uiPriority="69"/>
+    <w:lsdException w:name="Dark List Accent 4" w:uiPriority="70"/>
+    <w:lsdException w:name="Colorful Shading Accent 4" w:uiPriority="71"/>
+    <w:lsdException w:name="Colorful List Accent 4" w:uiPriority="72"/>
+    <w:lsdException w:name="Colorful Grid Accent 4" w:uiPriority="73"/>
+    <w:lsdException w:name="Light Shading Accent 5" w:uiPriority="60"/>
+    <w:lsdException w:name="Light List Accent 5" w:uiPriority="61"/>
+    <w:lsdException w:name="Light Grid Accent 5" w:uiPriority="62"/>
+    <w:lsdException w:name="Medium Shading 1 Accent 5" w:uiPriority="63"/>
+    <w:lsdException w:name="Medium Shading 2 Accent 5" w:uiPriority="64"/>
+    <w:lsdException w:name="Medium List 1 Accent 5" w:uiPriority="65"/>
+    <w:lsdException w:name="Medium List 2 Accent 5" w:uiPriority="66"/>
+    <w:lsdException w:name="Medium Grid 1 Accent 5" w:uiPriority="67"/>
+    <w:lsdException w:name="Medium Grid 2 Accent 5" w:uiPriority="68"/>
+    <w:lsdException w:name="Medium Grid 3 Accent 5" w:uiPriority="69"/>
+    <w:lsdException w:name="Dark List Accent 5" w:uiPriority="70"/>
+    <w:lsdException w:name="Colorful Shading Accent 5" w:uiPriority="71"/>
+    <w:lsdException w:name="Colorful List Accent 5" w:uiPriority="72"/>
+    <w:lsdException w:name="Colorful Grid Accent 5" w:uiPriority="73"/>
+    <w:lsdException w:name="Light Shading Accent 6" w:uiPriority="60"/>
+    <w:lsdException w:name="Light List Accent 6" w:uiPriority="61"/>
+    <w:lsdException w:name="Light Grid Accent 6" w:uiPriority="62"/>
+    <w:lsdException w:name="Medium Shading 1 Accent 6" w:uiPriority="63"/>
+    <w:lsdException w:name="Medium Shading 2 Accent 6" w:uiPriority="64"/>
+    <w:lsdException w:name="Medium List 1 Accent 6" w:uiPriority="65"/>
+    <w:lsdException w:name="Medium List 2 Accent 6" w:uiPriority="66"/>
+    <w:lsdException w:name="Medium Grid 1 Accent 6" w:uiPriority="67"/>
+    <w:lsdException w:name="Medium Grid 2 Accent 6" w:uiPriority="68"/>
+    <w:lsdException w:name="Medium Grid 3 Accent 6" w:uiPriority="69"/>
+    <w:lsdException w:name="Dark List Accent 6" w:uiPriority="70"/>
+    <w:lsdException w:name="Colorful Shading Accent 6" w:uiPriority="71"/>
+    <w:lsdException w:name="Colorful List Accent 6" w:uiPriority="72"/>
+    <w:lsdException w:name="Colorful Grid Accent 6" w:uiPriority="73"/>
+    <w:lsdException w:name="Subtle Emphasis" w:uiPriority="19" w:qFormat="1"/>
+    <w:lsdException w:name="Intense Emphasis" w:uiPriority="21" w:qFormat="1"/>
+    <w:lsdException w:name="Subtle Reference" w:uiPriority="31" w:qFormat="1"/>
+    <w:lsdException w:name="Intense Reference" w:uiPriority="32" w:qFormat="1"/>
+    <w:lsdException w:name="Book Title" w:uiPriority="33" w:qFormat="1"/>
+    <w:lsdException w:name="Bibliography" w:semiHidden="1" w:uiPriority="37" w:unhideWhenUsed="1"/>
+    <w:lsdException w:name="TOC Heading" w:semiHidden="1" w:uiPriority="39" w:unhideWhenUsed="1" w:qFormat="1"/>
+    <w:lsdException w:name="Grid Table 4" w:uiPriority="49"/>
+    <w:lsdException w:name="Grid Table 5 Dark" w:uiPriority="50"/>
+    <w:lsdException w:name="Grid Table 6 Colorful" w:uiPriority="51"/>
+    <w:lsdException w:name="Grid Table 7 Colorful" w:uiPriority="52"/>
+    <w:lsdException w:name="Grid Table 1 Light Accent 1" w:uiPriority="46"/>
+    <w:lsdException w:name="Grid Table 2 Accent 1" w:uiPriority="47"/>
+    <w:lsdException w:name="Grid Table 3 Accent 1" w:uiPriority="48"/>
+    <w:lsdException w:name="Grid Table 4 Accent 1" w:uiPriority="49"/>
+    <w:lsdException w:name="Grid Table 5 Dark Accent 1" w:uiPriority="50"/>
+    <w:lsdException w:name="Grid Table 6 Colorful Accent 1" w:uiPriority="51"/>
+    <w:lsdException w:name="Grid Table 7 Colorful Accent 1" w:uiPriority="52"/>
+    <w:lsdException w:name="Grid Table 1 Light Accent 2" w:uiPriority="46"/>
+    <w:lsdException w:name="Grid Table 2 Accent 2" w:uiPriority="47"/>
+    <w:lsdException w:name="Grid Table 3 Accent 2" w:uiPriority="48"/>
+    <w:lsdException w:name="Grid Table 4 Accent 2" w:uiPriority="49"/>
+    <w:lsdException w:name="Grid Table 5 Dark Accent 2" w:uiPriority="50"/>
+    <w:lsdException w:name="Grid Table 6 Colorful Accent 2" w:uiPriority="51"/>
+    <w:lsdException w:name="Grid Table 7 Colorful Accent 2" w:uiPriority="52"/>
+    <w:lsdException w:name="Grid Table 1 Light Accent 3" w:uiPriority="46"/>
+    <w:lsdException w:name="Grid Table 2 Accent 3" w:uiPriority="47"/>
+    <w:lsdException w:name="Grid Table 3 Accent 3" w:uiPriority="48"/>
+    <w:lsdException w:name="Grid Table 4 Accent 3" w:uiPriority="49"/>
+    <w:lsdException w:name="Grid Table 5 Dark Accent 3" w:uiPriority="50"/>
+    <w:lsdException w:name="Grid Table 6 Colorful Accent 3" w:uiPriority="51"/>
+    <w:lsdException w:name="Grid Table 7 Colorful Accent 3" w:uiPriority="52"/>
+    <w:lsdException w:name="Grid Table 1 Light Accent 4" w:uiPriority="46"/>
+    <w:lsdException w:name="Grid Table 2 Accent 4" w:uiPriority="47"/>
+    <w:lsdException w:name="Grid Table 3 Accent 4" w:uiPriority="48"/>
+    <w:lsdException w:name="Grid Table 4 Accent 4" w:uiPriority="49"/>
+    <w:lsdException w:name="Grid Table 5 Dark Accent 4" w:uiPriority="50"/>
+    <w:lsdException w:name="Grid Table 6 Colorful Accent 4" w:uiPriority="51"/>
+    <w:lsdException w:name="Grid Table 7 Colorful Accent 4" w:uiPriority="52"/>
+    <w:lsdException w:name="Grid Table 1 Light Accent 5" w:uiPriority="46"/>
+    <w:lsdException w:name="Grid Table 2 Accent 5" w:uiPriority="47"/>
+    <w:lsdException w:name="Grid Table 3 Accent 5" w:uiPriority="48"/>
+    <w:lsdException w:name="Grid Table 4 Accent 5" w:uiPriority="49"/>
+    <w:lsdException w:name="Grid Table 5 Dark Accent 5" w:uiPriority="50"/>
+    <w:lsdException w:name="Grid Table 6 Colorful Accent 5" w:uiPriority="51"/>
+    <w:lsdException w:name="Grid Table 7 Colorful Accent 5" w:uiPriority="52"/>
+    <w:lsdException w:name="Grid Table 1 Light Accent 6" w:uiPriority="46"/>
+    <w:lsdException w:name="Grid Table 2 Accent 6" w:uiPriority="47"/>
+    <w:lsdException w:name="Grid Table 3 Accent 6" w:uiPriority="48"/>
+    <w:lsdException w:name="Grid Table 4 Accent 6" w:uiPriority="49"/>
+    <w:lsdException w:name="Grid Table 5 Dark Accent 6" w:uiPriority="50"/>
+    <w:lsdException w:name="Grid Table 6 Colorful Accent 6" w:uiPriority="51"/>
+    <w:lsdException w:name="Grid Table 7 Colorful Accent 6" w:uiPriority="52"/>
+    <w:lsdException w:name="List Table 1 Light" w:uiPriority="46"/>
+    <w:lsdException w:name="List Table 2" w:uiPriority="47"/>
+    <w:lsdException w:name="List Table 3" w:uiPriority="48"/>
+    <w:lsdException w:name="List Table 4" w:uiPriority="49"/>
+    <w:lsdException w:name="List Table 5 Dark" w:uiPriority="50"/>
+    <w:lsdException w:name="List Table 6 Colorful" w:uiPriority="51"/>
+    <w:lsdException w:name="List Table 7 Colorful" w:uiPriority="52"/>
+    <w:lsdException w:name="List Table 1 Light Accent 1" w:uiPriority="46"/>
+    <w:lsdException w:name="List Table 2 Accent 1" w:uiPriority="47"/>
+    <w:lsdException w:name="List Table 3 Accent 1" w:uiPriority="48"/>
+    <w:lsdException w:name="List Table 4 Accent 1" w:uiPriority="49"/>
+    <w:lsdException w:name="List Table 5 Dark Accent 1" w:uiPriority="50"/>
+    <w:lsdException w:name="List Table 6 Colorful Accent 1" w:uiPriority="51"/>
+    <w:lsdException w:name="List Table 7 Colorful Accent 1" w:uiPriority="52"/>
+    <w:lsdException w:name="List Table 1 Light Accent 2" w:uiPriority="46"/>
+    <w:lsdException w:name="List Table 2 Accent 2" w:uiPriority="47"/>
+    <w:lsdException w:name="List Table 3 Accent 2" w:uiPriority="48"/>
+    <w:lsdException w:name="List Table 4 Accent 2" w:uiPriority="49"/>
+    <w:lsdException w:name="List Table 5 Dark Accent 2" w:uiPriority="50"/>
+    <w:lsdException w:name="List Table 6 Colorful Accent 2" w:uiPriority="51"/>
+    <w:lsdException w:name="List Table 7 Colorful Accent 2" w:uiPriority="52"/>
+    <w:lsdException w:name="List Table 1 Light Accent 3" w:uiPriority="46"/>
+    <w:lsdException w:name="List Table 2 Accent 3" w:uiPriority="47"/>
+    <w:lsdException w:name="List Table 3 Accent 3" w:uiPriority="48"/>
+    <w:lsdException w:name="List Table 4 Accent 3" w:uiPriority="49"/>
+    <w:lsdException w:name="List Table 5 Dark Accent 3" w:uiPriority="50"/>
+    <w:lsdException w:name="List Table 6 Colorful Accent 3" w:uiPriority="51"/>
+    <w:lsdException w:name="List Table 7 Colorful Accent 3" w:uiPriority="52"/>
+    <w:lsdException w:name="List Table 1 Light Accent 4" w:uiPriority="46"/>
+    <w:lsdException w:name="List Table 2 Accent 4" w:uiPriority="47"/>
+    <w:lsdException w:name="List Table 3 Accent 4" w:uiPriority="48"/>
+    <w:lsdException w:name="List Table 4 Accent 4" w:uiPriority="49"/>
+    <w:lsdException w:name="List Table 5 Dark Accent 4" w:uiPriority="50"/>
+    <w:lsdException w:name="List Table 6 Colorful Accent 4" w:uiPriority="51"/>
+    <w:lsdException w:name="List Table 7 Colorful Accent 4" w:uiPriority="52"/>
+    <w:lsdException w:name="List Table 1 Light Accent 5" w:uiPriority="46"/>
+    <w:lsdException w:name="List Table 2 Accent 5" w:uiPriority="47"/>
+    <w:lsdException w:name="List Table 3 Accent 5" w:uiPriority="48"/>
+    <w:lsdException w:name="List Table 4 Accent 5" w:uiPriority="49"/>
+    <w:lsdException w:name="List Table 5 Dark Accent 5" w:uiPriority="50"/>
+    <w:lsdException w:name="List Table 6 Colorful Accent 5" w:uiPriority="51"/>
+    <w:lsdException w:name="List Table 7 Colorful Accent 5" w:uiPriority="52"/>
+    <w:lsdException w:name="List Table 1 Light Accent 6" w:uiPriority="46"/>
+    <w:lsdException w:name="List Table 2 Accent 6" w:uiPriority="47"/>
+    <w:lsdException w:name="List Table 3 Accent 6" w:uiPriority="48"/>
+    <w:lsdException w:name="List Table 4 Accent 6" w:uiPriority="49"/>
+    <w:lsdException w:name="List Table 5 Dark Accent 6" w:uiPriority="50"/>
+    <w:lsdException w:name="List Table 6 Colorful Accent 6" w:uiPriority="51"/>
+    <w:lsdException w:name="List Table 7 Colorful Accent 6" w:uiPriority="52"/>
   </w:latentStyles>
   <w:style w:type="paragraph" w:default="1" w:styleId="Standard">
     <w:name w:val="Normal"/>
@@ -10423,7 +10456,7 @@
     <w:name w:val="heading 1"/>
     <w:basedOn w:val="Standard"/>
     <w:next w:val="Standard"/>
-    <w:link w:val="berschrift1Zeichen"/>
+    <w:link w:val="berschrift1Zchn"/>
     <w:qFormat/>
     <w:rsid w:val="00380DCC"/>
     <w:pPr>
@@ -10451,7 +10484,7 @@
     <w:name w:val="heading 2"/>
     <w:basedOn w:val="Standard"/>
     <w:next w:val="Standard"/>
-    <w:link w:val="berschrift2Zeichen"/>
+    <w:link w:val="berschrift2Zchn"/>
     <w:qFormat/>
     <w:rsid w:val="007050ED"/>
     <w:pPr>
@@ -10563,7 +10596,7 @@
       <w:szCs w:val="19"/>
     </w:rPr>
   </w:style>
-  <w:style w:type="character" w:default="1" w:styleId="Absatzstandardschriftart">
+  <w:style w:type="character" w:default="1" w:styleId="Absatz-Standardschriftart">
     <w:name w:val="Default Paragraph Font"/>
     <w:uiPriority w:val="1"/>
     <w:semiHidden/>
@@ -10590,8 +10623,8 @@
     <w:semiHidden/>
     <w:unhideWhenUsed/>
   </w:style>
-  <w:style w:type="character" w:customStyle="1" w:styleId="berschrift1Zeichen">
-    <w:name w:val="Überschrift 1 Zeichen"/>
+  <w:style w:type="character" w:customStyle="1" w:styleId="berschrift1Zchn">
+    <w:name w:val="Überschrift 1 Zchn"/>
     <w:link w:val="berschrift1"/>
     <w:rsid w:val="00380DCC"/>
     <w:rPr>
@@ -10602,8 +10635,8 @@
       <w:lang w:eastAsia="en-US"/>
     </w:rPr>
   </w:style>
-  <w:style w:type="character" w:customStyle="1" w:styleId="berschrift2Zeichen">
-    <w:name w:val="Überschrift 2 Zeichen"/>
+  <w:style w:type="character" w:customStyle="1" w:styleId="berschrift2Zchn">
+    <w:name w:val="Überschrift 2 Zchn"/>
     <w:link w:val="berschrift2"/>
     <w:rsid w:val="007050ED"/>
     <w:rPr>
@@ -10618,7 +10651,7 @@
   <w:style w:type="paragraph" w:styleId="Kopfzeile">
     <w:name w:val="header"/>
     <w:basedOn w:val="Standard"/>
-    <w:link w:val="KopfzeileZeichen"/>
+    <w:link w:val="KopfzeileZchn"/>
     <w:uiPriority w:val="99"/>
     <w:unhideWhenUsed/>
     <w:rsid w:val="001F1B9C"/>
@@ -10633,8 +10666,8 @@
       <w:sz w:val="16"/>
     </w:rPr>
   </w:style>
-  <w:style w:type="character" w:customStyle="1" w:styleId="KopfzeileZeichen">
-    <w:name w:val="Kopfzeile Zeichen"/>
+  <w:style w:type="character" w:customStyle="1" w:styleId="KopfzeileZchn">
+    <w:name w:val="Kopfzeile Zchn"/>
     <w:link w:val="Kopfzeile"/>
     <w:uiPriority w:val="99"/>
     <w:rsid w:val="001F1B9C"/>
@@ -10645,7 +10678,7 @@
   <w:style w:type="paragraph" w:styleId="Fuzeile">
     <w:name w:val="footer"/>
     <w:basedOn w:val="Standard"/>
-    <w:link w:val="FuzeileZeichen"/>
+    <w:link w:val="FuzeileZchn"/>
     <w:uiPriority w:val="99"/>
     <w:unhideWhenUsed/>
     <w:rsid w:val="003B1648"/>
@@ -10661,8 +10694,8 @@
       <w:sz w:val="16"/>
     </w:rPr>
   </w:style>
-  <w:style w:type="character" w:customStyle="1" w:styleId="FuzeileZeichen">
-    <w:name w:val="Fußzeile Zeichen"/>
+  <w:style w:type="character" w:customStyle="1" w:styleId="FuzeileZchn">
+    <w:name w:val="Fußzeile Zchn"/>
     <w:link w:val="Fuzeile"/>
     <w:uiPriority w:val="99"/>
     <w:rsid w:val="003B1648"/>
@@ -10709,7 +10742,7 @@
     <w:name w:val="Title"/>
     <w:basedOn w:val="Standard"/>
     <w:next w:val="Standard"/>
-    <w:link w:val="TitelZeichen"/>
+    <w:link w:val="TitelZchn"/>
     <w:uiPriority w:val="1"/>
     <w:qFormat/>
     <w:rsid w:val="009B18B4"/>
@@ -10725,8 +10758,8 @@
       <w:szCs w:val="52"/>
     </w:rPr>
   </w:style>
-  <w:style w:type="character" w:customStyle="1" w:styleId="TitelZeichen">
-    <w:name w:val="Titel Zeichen"/>
+  <w:style w:type="character" w:customStyle="1" w:styleId="TitelZchn">
+    <w:name w:val="Titel Zchn"/>
     <w:link w:val="Titel"/>
     <w:uiPriority w:val="1"/>
     <w:rsid w:val="007050ED"/>
@@ -10928,7 +10961,7 @@
       </w:numPr>
     </w:pPr>
   </w:style>
-  <w:style w:type="paragraph" w:styleId="Anfhrungszeichen">
+  <w:style w:type="paragraph" w:styleId="Zitat">
     <w:name w:val="Quote"/>
     <w:basedOn w:val="Standard"/>
     <w:next w:val="Standard"/>
@@ -11082,7 +11115,7 @@
   <w:style w:type="paragraph" w:styleId="Sprechblasentext">
     <w:name w:val="Balloon Text"/>
     <w:basedOn w:val="Standard"/>
-    <w:link w:val="SprechblasentextZeichen"/>
+    <w:link w:val="SprechblasentextZchn"/>
     <w:uiPriority w:val="99"/>
     <w:semiHidden/>
     <w:unhideWhenUsed/>
@@ -11096,8 +11129,8 @@
       <w:szCs w:val="16"/>
     </w:rPr>
   </w:style>
-  <w:style w:type="character" w:customStyle="1" w:styleId="SprechblasentextZeichen">
-    <w:name w:val="Sprechblasentext Zeichen"/>
+  <w:style w:type="character" w:customStyle="1" w:styleId="SprechblasentextZchn">
+    <w:name w:val="Sprechblasentext Zchn"/>
     <w:link w:val="Sprechblasentext"/>
     <w:uiPriority w:val="99"/>
     <w:semiHidden/>
@@ -11109,7 +11142,7 @@
       <w:lang w:eastAsia="en-US"/>
     </w:rPr>
   </w:style>
-  <w:style w:type="character" w:styleId="Link">
+  <w:style w:type="character" w:styleId="Hyperlink">
     <w:name w:val="Hyperlink"/>
     <w:uiPriority w:val="99"/>
     <w:unhideWhenUsed/>
@@ -11119,912 +11152,9 @@
       <w:u w:val="single"/>
     </w:rPr>
   </w:style>
-  <w:style w:type="character" w:styleId="GesichteterLink">
+  <w:style w:type="character" w:styleId="BesuchterHyperlink">
     <w:name w:val="FollowedHyperlink"/>
-    <w:basedOn w:val="Absatzstandardschriftart"/>
-    <w:uiPriority w:val="99"/>
-    <w:semiHidden/>
-    <w:unhideWhenUsed/>
-    <w:rsid w:val="003726C2"/>
-    <w:rPr>
-      <w:color w:val="954F72" w:themeColor="followedHyperlink"/>
-      <w:u w:val="single"/>
-    </w:rPr>
-  </w:style>
-  <w:style w:type="paragraph" w:styleId="Listenabsatz">
-    <w:name w:val="List Paragraph"/>
-    <w:basedOn w:val="Standard"/>
-    <w:uiPriority w:val="34"/>
-    <w:qFormat/>
-    <w:rsid w:val="00E0101F"/>
-    <w:pPr>
-      <w:ind w:left="720"/>
-      <w:contextualSpacing/>
-    </w:pPr>
-  </w:style>
-  <w:style w:type="paragraph" w:customStyle="1" w:styleId="Default">
-    <w:name w:val="Default"/>
-    <w:rsid w:val="00657856"/>
-    <w:pPr>
-      <w:autoSpaceDE w:val="0"/>
-      <w:autoSpaceDN w:val="0"/>
-      <w:adjustRightInd w:val="0"/>
-    </w:pPr>
-    <w:rPr>
-      <w:rFonts w:cs="Lucida Sans"/>
-      <w:color w:val="000000"/>
-      <w:sz w:val="24"/>
-      <w:szCs w:val="24"/>
-    </w:rPr>
-  </w:style>
-</w:styles>
-</file>
-
-<file path=word/stylesWithEffects.xml><?xml version="1.0" encoding="utf-8"?>
-<w:styles xmlns:wpc="http://schemas.microsoft.com/office/word/2010/wordprocessingCanvas" xmlns:mo="http://schemas.microsoft.com/office/mac/office/2008/main" xmlns:mc="http://schemas.openxmlformats.org/markup-compatibility/2006" xmlns:mv="urn:schemas-microsoft-com:mac:vml" xmlns:o="urn:schemas-microsoft-com:office:office" xmlns:r="http://schemas.openxmlformats.org/officeDocument/2006/relationships" xmlns:m="http://schemas.openxmlformats.org/officeDocument/2006/math" xmlns:v="urn:schemas-microsoft-com:vml" xmlns:wp14="http://schemas.microsoft.com/office/word/2010/wordprocessingDrawing" xmlns:wp="http://schemas.openxmlformats.org/drawingml/2006/wordprocessingDrawing" xmlns:w10="urn:schemas-microsoft-com:office:word" xmlns:w="http://schemas.openxmlformats.org/wordprocessingml/2006/main" xmlns:w14="http://schemas.microsoft.com/office/word/2010/wordml" xmlns:wpg="http://schemas.microsoft.com/office/word/2010/wordprocessingGroup" xmlns:wpi="http://schemas.microsoft.com/office/word/2010/wordprocessingInk" xmlns:wne="http://schemas.microsoft.com/office/word/2006/wordml" xmlns:wps="http://schemas.microsoft.com/office/word/2010/wordprocessingShape" mc:Ignorable="w14 wp14">
-  <w:docDefaults>
-    <w:rPrDefault>
-      <w:rPr>
-        <w:rFonts w:ascii="Lucida Sans" w:eastAsia="Lucida Sans" w:hAnsi="Lucida Sans" w:cs="Times New Roman"/>
-        <w:lang w:val="de-CH" w:eastAsia="de-CH" w:bidi="ar-SA"/>
-      </w:rPr>
-    </w:rPrDefault>
-    <w:pPrDefault/>
-  </w:docDefaults>
-  <w:latentStyles w:defLockedState="0" w:defUIPriority="99" w:defSemiHidden="1" w:defUnhideWhenUsed="1" w:defQFormat="0" w:count="276">
-    <w:lsdException w:name="Normal" w:semiHidden="0" w:uiPriority="0" w:unhideWhenUsed="0" w:qFormat="1"/>
-    <w:lsdException w:name="heading 1" w:semiHidden="0" w:uiPriority="0" w:unhideWhenUsed="0" w:qFormat="1"/>
-    <w:lsdException w:name="heading 2" w:semiHidden="0" w:uiPriority="0" w:unhideWhenUsed="0" w:qFormat="1"/>
-    <w:lsdException w:name="heading 3" w:semiHidden="0" w:uiPriority="0" w:unhideWhenUsed="0" w:qFormat="1"/>
-    <w:lsdException w:name="heading 4" w:semiHidden="0" w:uiPriority="0" w:unhideWhenUsed="0" w:qFormat="1"/>
-    <w:lsdException w:name="heading 5" w:semiHidden="0" w:uiPriority="0" w:unhideWhenUsed="0" w:qFormat="1"/>
-    <w:lsdException w:name="heading 6" w:semiHidden="0" w:uiPriority="9" w:unhideWhenUsed="0" w:qFormat="1"/>
-    <w:lsdException w:name="heading 7" w:semiHidden="0" w:uiPriority="9" w:unhideWhenUsed="0" w:qFormat="1"/>
-    <w:lsdException w:name="heading 8" w:uiPriority="9" w:qFormat="1"/>
-    <w:lsdException w:name="heading 9" w:uiPriority="9" w:qFormat="1"/>
-    <w:lsdException w:name="toc 1" w:uiPriority="39"/>
-    <w:lsdException w:name="toc 2" w:uiPriority="39"/>
-    <w:lsdException w:name="toc 3" w:uiPriority="39"/>
-    <w:lsdException w:name="toc 4" w:uiPriority="39"/>
-    <w:lsdException w:name="toc 5" w:uiPriority="39"/>
-    <w:lsdException w:name="toc 6" w:uiPriority="39"/>
-    <w:lsdException w:name="toc 7" w:uiPriority="39"/>
-    <w:lsdException w:name="toc 8" w:uiPriority="39"/>
-    <w:lsdException w:name="toc 9" w:uiPriority="39"/>
-    <w:lsdException w:name="caption" w:semiHidden="0" w:uiPriority="35" w:unhideWhenUsed="0" w:qFormat="1"/>
-    <w:lsdException w:name="Title" w:semiHidden="0" w:uiPriority="10" w:unhideWhenUsed="0" w:qFormat="1"/>
-    <w:lsdException w:name="Default Paragraph Font" w:uiPriority="1"/>
-    <w:lsdException w:name="Subtitle" w:semiHidden="0" w:uiPriority="11" w:unhideWhenUsed="0" w:qFormat="1"/>
-    <w:lsdException w:name="Strong" w:semiHidden="0" w:uiPriority="22" w:unhideWhenUsed="0" w:qFormat="1"/>
-    <w:lsdException w:name="Emphasis" w:semiHidden="0" w:uiPriority="20" w:unhideWhenUsed="0" w:qFormat="1"/>
-    <w:lsdException w:name="Table Grid" w:semiHidden="0" w:uiPriority="59" w:unhideWhenUsed="0"/>
-    <w:lsdException w:name="Placeholder Text" w:unhideWhenUsed="0"/>
-    <w:lsdException w:name="No Spacing" w:semiHidden="0" w:uiPriority="1" w:unhideWhenUsed="0" w:qFormat="1"/>
-    <w:lsdException w:name="Light Shading" w:semiHidden="0" w:uiPriority="60" w:unhideWhenUsed="0"/>
-    <w:lsdException w:name="Light List" w:semiHidden="0" w:uiPriority="61" w:unhideWhenUsed="0"/>
-    <w:lsdException w:name="Light Grid" w:semiHidden="0" w:uiPriority="62" w:unhideWhenUsed="0"/>
-    <w:lsdException w:name="Medium Shading 1" w:semiHidden="0" w:uiPriority="63" w:unhideWhenUsed="0"/>
-    <w:lsdException w:name="Medium Shading 2" w:semiHidden="0" w:uiPriority="64" w:unhideWhenUsed="0"/>
-    <w:lsdException w:name="Medium List 1" w:semiHidden="0" w:uiPriority="65" w:unhideWhenUsed="0"/>
-    <w:lsdException w:name="Medium List 2" w:semiHidden="0" w:uiPriority="66" w:unhideWhenUsed="0"/>
-    <w:lsdException w:name="Medium Grid 1" w:semiHidden="0" w:uiPriority="67" w:unhideWhenUsed="0"/>
-    <w:lsdException w:name="Medium Grid 2" w:semiHidden="0" w:uiPriority="68" w:unhideWhenUsed="0"/>
-    <w:lsdException w:name="Medium Grid 3" w:semiHidden="0" w:uiPriority="69" w:unhideWhenUsed="0"/>
-    <w:lsdException w:name="Dark List" w:semiHidden="0" w:uiPriority="70" w:unhideWhenUsed="0"/>
-    <w:lsdException w:name="Colorful Shading" w:semiHidden="0" w:uiPriority="71" w:unhideWhenUsed="0"/>
-    <w:lsdException w:name="Colorful List" w:semiHidden="0" w:uiPriority="72" w:unhideWhenUsed="0"/>
-    <w:lsdException w:name="Colorful Grid" w:semiHidden="0" w:uiPriority="73" w:unhideWhenUsed="0"/>
-    <w:lsdException w:name="Light Shading Accent 1" w:semiHidden="0" w:uiPriority="60" w:unhideWhenUsed="0"/>
-    <w:lsdException w:name="Light List Accent 1" w:semiHidden="0" w:uiPriority="61" w:unhideWhenUsed="0"/>
-    <w:lsdException w:name="Light Grid Accent 1" w:semiHidden="0" w:uiPriority="62" w:unhideWhenUsed="0"/>
-    <w:lsdException w:name="Medium Shading 1 Accent 1" w:semiHidden="0" w:uiPriority="63" w:unhideWhenUsed="0"/>
-    <w:lsdException w:name="Medium Shading 2 Accent 1" w:semiHidden="0" w:uiPriority="64" w:unhideWhenUsed="0"/>
-    <w:lsdException w:name="Medium List 1 Accent 1" w:semiHidden="0" w:uiPriority="65" w:unhideWhenUsed="0"/>
-    <w:lsdException w:name="Revision" w:unhideWhenUsed="0"/>
-    <w:lsdException w:name="List Paragraph" w:semiHidden="0" w:uiPriority="34" w:unhideWhenUsed="0" w:qFormat="1"/>
-    <w:lsdException w:name="Quote" w:semiHidden="0" w:uiPriority="29" w:unhideWhenUsed="0" w:qFormat="1"/>
-    <w:lsdException w:name="Intense Quote" w:semiHidden="0" w:uiPriority="30" w:unhideWhenUsed="0" w:qFormat="1"/>
-    <w:lsdException w:name="Medium List 2 Accent 1" w:semiHidden="0" w:uiPriority="66" w:unhideWhenUsed="0"/>
-    <w:lsdException w:name="Medium Grid 1 Accent 1" w:semiHidden="0" w:uiPriority="67" w:unhideWhenUsed="0"/>
-    <w:lsdException w:name="Medium Grid 2 Accent 1" w:semiHidden="0" w:uiPriority="68" w:unhideWhenUsed="0"/>
-    <w:lsdException w:name="Medium Grid 3 Accent 1" w:semiHidden="0" w:uiPriority="69" w:unhideWhenUsed="0"/>
-    <w:lsdException w:name="Dark List Accent 1" w:semiHidden="0" w:uiPriority="70" w:unhideWhenUsed="0"/>
-    <w:lsdException w:name="Colorful Shading Accent 1" w:semiHidden="0" w:uiPriority="71" w:unhideWhenUsed="0"/>
-    <w:lsdException w:name="Colorful List Accent 1" w:semiHidden="0" w:uiPriority="72" w:unhideWhenUsed="0"/>
-    <w:lsdException w:name="Colorful Grid Accent 1" w:semiHidden="0" w:uiPriority="73" w:unhideWhenUsed="0"/>
-    <w:lsdException w:name="Light Shading Accent 2" w:semiHidden="0" w:uiPriority="60" w:unhideWhenUsed="0"/>
-    <w:lsdException w:name="Light List Accent 2" w:semiHidden="0" w:uiPriority="61" w:unhideWhenUsed="0"/>
-    <w:lsdException w:name="Light Grid Accent 2" w:semiHidden="0" w:uiPriority="62" w:unhideWhenUsed="0"/>
-    <w:lsdException w:name="Medium Shading 1 Accent 2" w:semiHidden="0" w:uiPriority="63" w:unhideWhenUsed="0"/>
-    <w:lsdException w:name="Medium Shading 2 Accent 2" w:semiHidden="0" w:uiPriority="64" w:unhideWhenUsed="0"/>
-    <w:lsdException w:name="Medium List 1 Accent 2" w:semiHidden="0" w:uiPriority="65" w:unhideWhenUsed="0"/>
-    <w:lsdException w:name="Medium List 2 Accent 2" w:semiHidden="0" w:uiPriority="66" w:unhideWhenUsed="0"/>
-    <w:lsdException w:name="Medium Grid 1 Accent 2" w:semiHidden="0" w:uiPriority="67" w:unhideWhenUsed="0"/>
-    <w:lsdException w:name="Medium Grid 2 Accent 2" w:semiHidden="0" w:uiPriority="68" w:unhideWhenUsed="0"/>
-    <w:lsdException w:name="Medium Grid 3 Accent 2" w:semiHidden="0" w:uiPriority="69" w:unhideWhenUsed="0"/>
-    <w:lsdException w:name="Dark List Accent 2" w:semiHidden="0" w:uiPriority="70" w:unhideWhenUsed="0"/>
-    <w:lsdException w:name="Colorful Shading Accent 2" w:semiHidden="0" w:uiPriority="71" w:unhideWhenUsed="0"/>
-    <w:lsdException w:name="Colorful List Accent 2" w:semiHidden="0" w:uiPriority="72" w:unhideWhenUsed="0"/>
-    <w:lsdException w:name="Colorful Grid Accent 2" w:semiHidden="0" w:uiPriority="73" w:unhideWhenUsed="0"/>
-    <w:lsdException w:name="Light Shading Accent 3" w:semiHidden="0" w:uiPriority="60" w:unhideWhenUsed="0"/>
-    <w:lsdException w:name="Light List Accent 3" w:semiHidden="0" w:uiPriority="61" w:unhideWhenUsed="0"/>
-    <w:lsdException w:name="Light Grid Accent 3" w:semiHidden="0" w:uiPriority="62" w:unhideWhenUsed="0"/>
-    <w:lsdException w:name="Medium Shading 1 Accent 3" w:semiHidden="0" w:uiPriority="63" w:unhideWhenUsed="0"/>
-    <w:lsdException w:name="Medium Shading 2 Accent 3" w:semiHidden="0" w:uiPriority="64" w:unhideWhenUsed="0"/>
-    <w:lsdException w:name="Medium List 1 Accent 3" w:semiHidden="0" w:uiPriority="65" w:unhideWhenUsed="0"/>
-    <w:lsdException w:name="Medium List 2 Accent 3" w:semiHidden="0" w:uiPriority="66" w:unhideWhenUsed="0"/>
-    <w:lsdException w:name="Medium Grid 1 Accent 3" w:semiHidden="0" w:uiPriority="67" w:unhideWhenUsed="0"/>
-    <w:lsdException w:name="Medium Grid 2 Accent 3" w:semiHidden="0" w:uiPriority="68" w:unhideWhenUsed="0"/>
-    <w:lsdException w:name="Medium Grid 3 Accent 3" w:semiHidden="0" w:uiPriority="69" w:unhideWhenUsed="0"/>
-    <w:lsdException w:name="Dark List Accent 3" w:semiHidden="0" w:uiPriority="70" w:unhideWhenUsed="0"/>
-    <w:lsdException w:name="Colorful Shading Accent 3" w:semiHidden="0" w:uiPriority="71" w:unhideWhenUsed="0"/>
-    <w:lsdException w:name="Colorful List Accent 3" w:semiHidden="0" w:uiPriority="72" w:unhideWhenUsed="0"/>
-    <w:lsdException w:name="Colorful Grid Accent 3" w:semiHidden="0" w:uiPriority="73" w:unhideWhenUsed="0"/>
-    <w:lsdException w:name="Light Shading Accent 4" w:semiHidden="0" w:uiPriority="60" w:unhideWhenUsed="0"/>
-    <w:lsdException w:name="Light List Accent 4" w:semiHidden="0" w:uiPriority="61" w:unhideWhenUsed="0"/>
-    <w:lsdException w:name="Light Grid Accent 4" w:semiHidden="0" w:uiPriority="62" w:unhideWhenUsed="0"/>
-    <w:lsdException w:name="Medium Shading 1 Accent 4" w:semiHidden="0" w:uiPriority="63" w:unhideWhenUsed="0"/>
-    <w:lsdException w:name="Medium Shading 2 Accent 4" w:semiHidden="0" w:uiPriority="64" w:unhideWhenUsed="0"/>
-    <w:lsdException w:name="Medium List 1 Accent 4" w:semiHidden="0" w:uiPriority="65" w:unhideWhenUsed="0"/>
-    <w:lsdException w:name="Medium List 2 Accent 4" w:semiHidden="0" w:uiPriority="66" w:unhideWhenUsed="0"/>
-    <w:lsdException w:name="Medium Grid 1 Accent 4" w:semiHidden="0" w:uiPriority="67" w:unhideWhenUsed="0"/>
-    <w:lsdException w:name="Medium Grid 2 Accent 4" w:semiHidden="0" w:uiPriority="68" w:unhideWhenUsed="0"/>
-    <w:lsdException w:name="Medium Grid 3 Accent 4" w:semiHidden="0" w:uiPriority="69" w:unhideWhenUsed="0"/>
-    <w:lsdException w:name="Dark List Accent 4" w:semiHidden="0" w:uiPriority="70" w:unhideWhenUsed="0"/>
-    <w:lsdException w:name="Colorful Shading Accent 4" w:semiHidden="0" w:uiPriority="71" w:unhideWhenUsed="0"/>
-    <w:lsdException w:name="Colorful List Accent 4" w:semiHidden="0" w:uiPriority="72" w:unhideWhenUsed="0"/>
-    <w:lsdException w:name="Colorful Grid Accent 4" w:semiHidden="0" w:uiPriority="73" w:unhideWhenUsed="0"/>
-    <w:lsdException w:name="Light Shading Accent 5" w:semiHidden="0" w:uiPriority="60" w:unhideWhenUsed="0"/>
-    <w:lsdException w:name="Light List Accent 5" w:semiHidden="0" w:uiPriority="61" w:unhideWhenUsed="0"/>
-    <w:lsdException w:name="Light Grid Accent 5" w:semiHidden="0" w:uiPriority="62" w:unhideWhenUsed="0"/>
-    <w:lsdException w:name="Medium Shading 1 Accent 5" w:semiHidden="0" w:uiPriority="63" w:unhideWhenUsed="0"/>
-    <w:lsdException w:name="Medium Shading 2 Accent 5" w:semiHidden="0" w:uiPriority="64" w:unhideWhenUsed="0"/>
-    <w:lsdException w:name="Medium List 1 Accent 5" w:semiHidden="0" w:uiPriority="65" w:unhideWhenUsed="0"/>
-    <w:lsdException w:name="Medium List 2 Accent 5" w:semiHidden="0" w:uiPriority="66" w:unhideWhenUsed="0"/>
-    <w:lsdException w:name="Medium Grid 1 Accent 5" w:semiHidden="0" w:uiPriority="67" w:unhideWhenUsed="0"/>
-    <w:lsdException w:name="Medium Grid 2 Accent 5" w:semiHidden="0" w:uiPriority="68" w:unhideWhenUsed="0"/>
-    <w:lsdException w:name="Medium Grid 3 Accent 5" w:semiHidden="0" w:uiPriority="69" w:unhideWhenUsed="0"/>
-    <w:lsdException w:name="Dark List Accent 5" w:semiHidden="0" w:uiPriority="70" w:unhideWhenUsed="0"/>
-    <w:lsdException w:name="Colorful Shading Accent 5" w:semiHidden="0" w:uiPriority="71" w:unhideWhenUsed="0"/>
-    <w:lsdException w:name="Colorful List Accent 5" w:semiHidden="0" w:uiPriority="72" w:unhideWhenUsed="0"/>
-    <w:lsdException w:name="Colorful Grid Accent 5" w:semiHidden="0" w:uiPriority="73" w:unhideWhenUsed="0"/>
-    <w:lsdException w:name="Light Shading Accent 6" w:semiHidden="0" w:uiPriority="60" w:unhideWhenUsed="0"/>
-    <w:lsdException w:name="Light List Accent 6" w:semiHidden="0" w:uiPriority="61" w:unhideWhenUsed="0"/>
-    <w:lsdException w:name="Light Grid Accent 6" w:semiHidden="0" w:uiPriority="62" w:unhideWhenUsed="0"/>
-    <w:lsdException w:name="Medium Shading 1 Accent 6" w:semiHidden="0" w:uiPriority="63" w:unhideWhenUsed="0"/>
-    <w:lsdException w:name="Medium Shading 2 Accent 6" w:semiHidden="0" w:uiPriority="64" w:unhideWhenUsed="0"/>
-    <w:lsdException w:name="Medium List 1 Accent 6" w:semiHidden="0" w:uiPriority="65" w:unhideWhenUsed="0"/>
-    <w:lsdException w:name="Medium List 2 Accent 6" w:semiHidden="0" w:uiPriority="66" w:unhideWhenUsed="0"/>
-    <w:lsdException w:name="Medium Grid 1 Accent 6" w:semiHidden="0" w:uiPriority="67" w:unhideWhenUsed="0"/>
-    <w:lsdException w:name="Medium Grid 2 Accent 6" w:semiHidden="0" w:uiPriority="68" w:unhideWhenUsed="0"/>
-    <w:lsdException w:name="Medium Grid 3 Accent 6" w:semiHidden="0" w:uiPriority="69" w:unhideWhenUsed="0"/>
-    <w:lsdException w:name="Dark List Accent 6" w:semiHidden="0" w:uiPriority="70" w:unhideWhenUsed="0"/>
-    <w:lsdException w:name="Colorful Shading Accent 6" w:semiHidden="0" w:uiPriority="71" w:unhideWhenUsed="0"/>
-    <w:lsdException w:name="Colorful List Accent 6" w:semiHidden="0" w:uiPriority="72" w:unhideWhenUsed="0"/>
-    <w:lsdException w:name="Colorful Grid Accent 6" w:semiHidden="0" w:uiPriority="73" w:unhideWhenUsed="0"/>
-    <w:lsdException w:name="Subtle Emphasis" w:semiHidden="0" w:uiPriority="19" w:unhideWhenUsed="0" w:qFormat="1"/>
-    <w:lsdException w:name="Intense Emphasis" w:semiHidden="0" w:uiPriority="21" w:unhideWhenUsed="0" w:qFormat="1"/>
-    <w:lsdException w:name="Subtle Reference" w:semiHidden="0" w:uiPriority="31" w:unhideWhenUsed="0" w:qFormat="1"/>
-    <w:lsdException w:name="Intense Reference" w:semiHidden="0" w:uiPriority="32" w:unhideWhenUsed="0" w:qFormat="1"/>
-    <w:lsdException w:name="Book Title" w:semiHidden="0" w:uiPriority="33" w:unhideWhenUsed="0" w:qFormat="1"/>
-    <w:lsdException w:name="Bibliography" w:uiPriority="37"/>
-    <w:lsdException w:name="TOC Heading" w:uiPriority="39" w:qFormat="1"/>
-  </w:latentStyles>
-  <w:style w:type="paragraph" w:default="1" w:styleId="Standard">
-    <w:name w:val="Normal"/>
-    <w:qFormat/>
-    <w:rsid w:val="00F33235"/>
-    <w:pPr>
-      <w:spacing w:line="244" w:lineRule="atLeast"/>
-    </w:pPr>
-    <w:rPr>
-      <w:sz w:val="19"/>
-      <w:lang w:eastAsia="en-US"/>
-    </w:rPr>
-  </w:style>
-  <w:style w:type="paragraph" w:styleId="berschrift1">
-    <w:name w:val="heading 1"/>
-    <w:basedOn w:val="Standard"/>
-    <w:next w:val="Standard"/>
-    <w:link w:val="berschrift1Zeichen"/>
-    <w:qFormat/>
-    <w:rsid w:val="00380DCC"/>
-    <w:pPr>
-      <w:keepNext/>
-      <w:keepLines/>
-      <w:numPr>
-        <w:numId w:val="14"/>
-      </w:numPr>
-      <w:tabs>
-        <w:tab w:val="left" w:pos="340"/>
-        <w:tab w:val="left" w:pos="567"/>
-        <w:tab w:val="left" w:pos="794"/>
-      </w:tabs>
-      <w:spacing w:before="360" w:after="240" w:line="336" w:lineRule="atLeast"/>
-      <w:outlineLvl w:val="0"/>
-    </w:pPr>
-    <w:rPr>
-      <w:rFonts w:eastAsia="Times New Roman"/>
-      <w:bCs/>
-      <w:sz w:val="28"/>
-      <w:szCs w:val="28"/>
-    </w:rPr>
-  </w:style>
-  <w:style w:type="paragraph" w:styleId="berschrift2">
-    <w:name w:val="heading 2"/>
-    <w:basedOn w:val="Standard"/>
-    <w:next w:val="Standard"/>
-    <w:link w:val="berschrift2Zeichen"/>
-    <w:qFormat/>
-    <w:rsid w:val="007050ED"/>
-    <w:pPr>
-      <w:keepNext/>
-      <w:keepLines/>
-      <w:numPr>
-        <w:ilvl w:val="1"/>
-        <w:numId w:val="14"/>
-      </w:numPr>
-      <w:tabs>
-        <w:tab w:val="left" w:pos="567"/>
-        <w:tab w:val="left" w:pos="794"/>
-      </w:tabs>
-      <w:spacing w:before="360" w:after="120"/>
-      <w:outlineLvl w:val="1"/>
-    </w:pPr>
-    <w:rPr>
-      <w:rFonts w:eastAsia="Times New Roman"/>
-      <w:b/>
-      <w:bCs/>
-      <w:szCs w:val="26"/>
-    </w:rPr>
-  </w:style>
-  <w:style w:type="paragraph" w:styleId="berschrift3">
-    <w:name w:val="heading 3"/>
-    <w:basedOn w:val="Standard"/>
-    <w:next w:val="Standard"/>
-    <w:qFormat/>
-    <w:rsid w:val="00BF2D5F"/>
-    <w:pPr>
-      <w:keepNext/>
-      <w:numPr>
-        <w:ilvl w:val="2"/>
-        <w:numId w:val="14"/>
-      </w:numPr>
-      <w:outlineLvl w:val="2"/>
-    </w:pPr>
-    <w:rPr>
-      <w:rFonts w:cs="Arial"/>
-      <w:bCs/>
-      <w:szCs w:val="26"/>
-    </w:rPr>
-  </w:style>
-  <w:style w:type="paragraph" w:styleId="berschrift4">
-    <w:name w:val="heading 4"/>
-    <w:basedOn w:val="Standard"/>
-    <w:next w:val="Standard"/>
-    <w:qFormat/>
-    <w:rsid w:val="00BF2D5F"/>
-    <w:pPr>
-      <w:keepNext/>
-      <w:numPr>
-        <w:ilvl w:val="3"/>
-        <w:numId w:val="14"/>
-      </w:numPr>
-      <w:outlineLvl w:val="3"/>
-    </w:pPr>
-    <w:rPr>
-      <w:bCs/>
-      <w:szCs w:val="28"/>
-    </w:rPr>
-  </w:style>
-  <w:style w:type="paragraph" w:styleId="berschrift5">
-    <w:name w:val="heading 5"/>
-    <w:basedOn w:val="Standard"/>
-    <w:next w:val="Standard"/>
-    <w:qFormat/>
-    <w:rsid w:val="00BF2D5F"/>
-    <w:pPr>
-      <w:numPr>
-        <w:ilvl w:val="4"/>
-        <w:numId w:val="14"/>
-      </w:numPr>
-      <w:outlineLvl w:val="4"/>
-    </w:pPr>
-    <w:rPr>
-      <w:bCs/>
-      <w:iCs/>
-      <w:szCs w:val="26"/>
-    </w:rPr>
-  </w:style>
-  <w:style w:type="paragraph" w:styleId="berschrift6">
-    <w:name w:val="heading 6"/>
-    <w:basedOn w:val="Standard"/>
-    <w:next w:val="Standard"/>
-    <w:qFormat/>
-    <w:rsid w:val="00CB44E0"/>
-    <w:pPr>
-      <w:outlineLvl w:val="5"/>
-    </w:pPr>
-    <w:rPr>
-      <w:rFonts w:cs="Lucida Sans"/>
-      <w:bCs/>
-      <w:szCs w:val="19"/>
-    </w:rPr>
-  </w:style>
-  <w:style w:type="paragraph" w:styleId="berschrift7">
-    <w:name w:val="heading 7"/>
-    <w:basedOn w:val="Standard"/>
-    <w:next w:val="Standard"/>
-    <w:semiHidden/>
-    <w:qFormat/>
-    <w:rsid w:val="00CB44E0"/>
-    <w:pPr>
-      <w:outlineLvl w:val="6"/>
-    </w:pPr>
-    <w:rPr>
-      <w:rFonts w:cs="Lucida Sans"/>
-      <w:szCs w:val="19"/>
-    </w:rPr>
-  </w:style>
-  <w:style w:type="character" w:default="1" w:styleId="Absatzstandardschriftart">
-    <w:name w:val="Default Paragraph Font"/>
-    <w:uiPriority w:val="1"/>
-    <w:semiHidden/>
-    <w:unhideWhenUsed/>
-  </w:style>
-  <w:style w:type="table" w:default="1" w:styleId="NormaleTabelle">
-    <w:name w:val="Normal Table"/>
-    <w:uiPriority w:val="99"/>
-    <w:semiHidden/>
-    <w:unhideWhenUsed/>
-    <w:tblPr>
-      <w:tblInd w:w="0" w:type="dxa"/>
-      <w:tblCellMar>
-        <w:top w:w="0" w:type="dxa"/>
-        <w:left w:w="108" w:type="dxa"/>
-        <w:bottom w:w="0" w:type="dxa"/>
-        <w:right w:w="108" w:type="dxa"/>
-      </w:tblCellMar>
-    </w:tblPr>
-  </w:style>
-  <w:style w:type="numbering" w:default="1" w:styleId="KeineListe">
-    <w:name w:val="No List"/>
-    <w:uiPriority w:val="99"/>
-    <w:semiHidden/>
-    <w:unhideWhenUsed/>
-  </w:style>
-  <w:style w:type="character" w:customStyle="1" w:styleId="berschrift1Zeichen">
-    <w:name w:val="Überschrift 1 Zeichen"/>
-    <w:link w:val="berschrift1"/>
-    <w:rsid w:val="00380DCC"/>
-    <w:rPr>
-      <w:rFonts w:eastAsia="Times New Roman"/>
-      <w:bCs/>
-      <w:sz w:val="28"/>
-      <w:szCs w:val="28"/>
-      <w:lang w:eastAsia="en-US"/>
-    </w:rPr>
-  </w:style>
-  <w:style w:type="character" w:customStyle="1" w:styleId="berschrift2Zeichen">
-    <w:name w:val="Überschrift 2 Zeichen"/>
-    <w:link w:val="berschrift2"/>
-    <w:rsid w:val="007050ED"/>
-    <w:rPr>
-      <w:rFonts w:eastAsia="Times New Roman"/>
-      <w:b/>
-      <w:bCs/>
-      <w:sz w:val="19"/>
-      <w:szCs w:val="26"/>
-      <w:lang w:eastAsia="en-US"/>
-    </w:rPr>
-  </w:style>
-  <w:style w:type="paragraph" w:styleId="Kopfzeile">
-    <w:name w:val="header"/>
-    <w:basedOn w:val="Standard"/>
-    <w:link w:val="KopfzeileZeichen"/>
-    <w:uiPriority w:val="99"/>
-    <w:unhideWhenUsed/>
-    <w:rsid w:val="001F1B9C"/>
-    <w:pPr>
-      <w:tabs>
-        <w:tab w:val="center" w:pos="4536"/>
-        <w:tab w:val="right" w:pos="9072"/>
-      </w:tabs>
-      <w:spacing w:line="192" w:lineRule="exact"/>
-    </w:pPr>
-    <w:rPr>
-      <w:sz w:val="16"/>
-    </w:rPr>
-  </w:style>
-  <w:style w:type="character" w:customStyle="1" w:styleId="KopfzeileZeichen">
-    <w:name w:val="Kopfzeile Zeichen"/>
-    <w:link w:val="Kopfzeile"/>
-    <w:uiPriority w:val="99"/>
-    <w:rsid w:val="001F1B9C"/>
-    <w:rPr>
-      <w:sz w:val="16"/>
-    </w:rPr>
-  </w:style>
-  <w:style w:type="paragraph" w:styleId="Fuzeile">
-    <w:name w:val="footer"/>
-    <w:basedOn w:val="Standard"/>
-    <w:link w:val="FuzeileZeichen"/>
-    <w:uiPriority w:val="99"/>
-    <w:unhideWhenUsed/>
-    <w:rsid w:val="003B1648"/>
-    <w:pPr>
-      <w:tabs>
-        <w:tab w:val="center" w:pos="4536"/>
-        <w:tab w:val="right" w:pos="9072"/>
-      </w:tabs>
-      <w:spacing w:line="240" w:lineRule="auto"/>
-    </w:pPr>
-    <w:rPr>
-      <w:color w:val="64849B"/>
-      <w:sz w:val="16"/>
-    </w:rPr>
-  </w:style>
-  <w:style w:type="character" w:customStyle="1" w:styleId="FuzeileZeichen">
-    <w:name w:val="Fußzeile Zeichen"/>
-    <w:link w:val="Fuzeile"/>
-    <w:uiPriority w:val="99"/>
-    <w:rsid w:val="003B1648"/>
-    <w:rPr>
-      <w:rFonts w:ascii="Lucida Sans" w:eastAsia="Lucida Sans" w:hAnsi="Lucida Sans"/>
-      <w:color w:val="64849B"/>
-      <w:sz w:val="16"/>
-      <w:lang w:val="de-CH" w:eastAsia="en-US" w:bidi="ar-SA"/>
-    </w:rPr>
-  </w:style>
-  <w:style w:type="table" w:styleId="Tabellenraster">
-    <w:name w:val="Table Grid"/>
-    <w:basedOn w:val="NormaleTabelle"/>
-    <w:uiPriority w:val="59"/>
-    <w:rsid w:val="001F1B9C"/>
-    <w:pPr>
-      <w:spacing w:line="244" w:lineRule="atLeast"/>
-    </w:pPr>
-    <w:rPr>
-      <w:sz w:val="19"/>
-    </w:rPr>
-    <w:tblPr>
-      <w:tblInd w:w="0" w:type="dxa"/>
-      <w:tblCellMar>
-        <w:top w:w="0" w:type="dxa"/>
-        <w:left w:w="0" w:type="dxa"/>
-        <w:bottom w:w="0" w:type="dxa"/>
-        <w:right w:w="0" w:type="dxa"/>
-      </w:tblCellMar>
-    </w:tblPr>
-  </w:style>
-  <w:style w:type="paragraph" w:customStyle="1" w:styleId="Absenderzeile">
-    <w:name w:val="Absenderzeile"/>
-    <w:basedOn w:val="Standard"/>
-    <w:rsid w:val="001F1B9C"/>
-    <w:pPr>
-      <w:spacing w:line="240" w:lineRule="auto"/>
-    </w:pPr>
-    <w:rPr>
-      <w:sz w:val="14"/>
-    </w:rPr>
-  </w:style>
-  <w:style w:type="paragraph" w:styleId="Titel">
-    <w:name w:val="Title"/>
-    <w:basedOn w:val="Standard"/>
-    <w:next w:val="Standard"/>
-    <w:link w:val="TitelZeichen"/>
-    <w:uiPriority w:val="1"/>
-    <w:qFormat/>
-    <w:rsid w:val="009B18B4"/>
-    <w:pPr>
-      <w:spacing w:line="568" w:lineRule="atLeast"/>
-    </w:pPr>
-    <w:rPr>
-      <w:rFonts w:eastAsia="Times New Roman"/>
-      <w:color w:val="000000"/>
-      <w:spacing w:val="5"/>
-      <w:kern w:val="28"/>
-      <w:sz w:val="48"/>
-      <w:szCs w:val="52"/>
-    </w:rPr>
-  </w:style>
-  <w:style w:type="character" w:customStyle="1" w:styleId="TitelZeichen">
-    <w:name w:val="Titel Zeichen"/>
-    <w:link w:val="Titel"/>
-    <w:uiPriority w:val="1"/>
-    <w:rsid w:val="007050ED"/>
-    <w:rPr>
-      <w:rFonts w:eastAsia="Times New Roman"/>
-      <w:color w:val="000000"/>
-      <w:spacing w:val="5"/>
-      <w:kern w:val="28"/>
-      <w:sz w:val="48"/>
-      <w:szCs w:val="52"/>
-      <w:lang w:eastAsia="en-US"/>
-    </w:rPr>
-  </w:style>
-  <w:style w:type="paragraph" w:styleId="Untertitel">
-    <w:name w:val="Subtitle"/>
-    <w:basedOn w:val="Standard"/>
-    <w:uiPriority w:val="1"/>
-    <w:qFormat/>
-    <w:rsid w:val="00617613"/>
-    <w:pPr>
-      <w:spacing w:before="260" w:line="320" w:lineRule="exact"/>
-      <w:outlineLvl w:val="1"/>
-    </w:pPr>
-    <w:rPr>
-      <w:rFonts w:cs="Arial"/>
-      <w:sz w:val="28"/>
-      <w:szCs w:val="24"/>
-    </w:rPr>
-  </w:style>
-  <w:style w:type="paragraph" w:customStyle="1" w:styleId="RefFusszeile">
-    <w:name w:val="Ref_Fusszeile"/>
-    <w:basedOn w:val="Fuzeile"/>
-    <w:uiPriority w:val="1"/>
-    <w:rsid w:val="003B1648"/>
-    <w:rPr>
-      <w:sz w:val="19"/>
-    </w:rPr>
-  </w:style>
-  <w:style w:type="paragraph" w:styleId="Verzeichnis1">
-    <w:name w:val="toc 1"/>
-    <w:basedOn w:val="Standard"/>
-    <w:next w:val="Standard"/>
-    <w:autoRedefine/>
-    <w:uiPriority w:val="39"/>
-    <w:rsid w:val="00E43329"/>
-    <w:pPr>
-      <w:pBdr>
-        <w:bottom w:val="single" w:sz="8" w:space="1" w:color="D0D0D0"/>
-        <w:between w:val="single" w:sz="8" w:space="1" w:color="D0D0D0"/>
-      </w:pBdr>
-      <w:tabs>
-        <w:tab w:val="left" w:pos="340"/>
-        <w:tab w:val="left" w:pos="567"/>
-        <w:tab w:val="left" w:pos="794"/>
-        <w:tab w:val="right" w:pos="9469"/>
-      </w:tabs>
-      <w:spacing w:line="200" w:lineRule="exact"/>
-    </w:pPr>
-    <w:rPr>
-      <w:lang w:val="fr-FR"/>
-    </w:rPr>
-  </w:style>
-  <w:style w:type="paragraph" w:styleId="Verzeichnis2">
-    <w:name w:val="toc 2"/>
-    <w:basedOn w:val="Standard"/>
-    <w:next w:val="Standard"/>
-    <w:autoRedefine/>
-    <w:uiPriority w:val="39"/>
-    <w:rsid w:val="00F825B4"/>
-    <w:pPr>
-      <w:pBdr>
-        <w:bottom w:val="single" w:sz="8" w:space="1" w:color="D0D0D0"/>
-        <w:between w:val="single" w:sz="8" w:space="1" w:color="D0D0D0"/>
-      </w:pBdr>
-      <w:tabs>
-        <w:tab w:val="right" w:pos="9469"/>
-      </w:tabs>
-      <w:spacing w:line="200" w:lineRule="exact"/>
-      <w:ind w:firstLine="340"/>
-    </w:pPr>
-  </w:style>
-  <w:style w:type="paragraph" w:styleId="Verzeichnis3">
-    <w:name w:val="toc 3"/>
-    <w:basedOn w:val="Standard"/>
-    <w:next w:val="Standard"/>
-    <w:autoRedefine/>
-    <w:uiPriority w:val="39"/>
-    <w:rsid w:val="00BF2D5F"/>
-    <w:pPr>
-      <w:pBdr>
-        <w:bottom w:val="single" w:sz="8" w:space="1" w:color="D0D0D0"/>
-        <w:between w:val="single" w:sz="8" w:space="1" w:color="D0D0D0"/>
-      </w:pBdr>
-      <w:spacing w:line="200" w:lineRule="exact"/>
-      <w:ind w:firstLine="567"/>
-    </w:pPr>
-  </w:style>
-  <w:style w:type="paragraph" w:styleId="Verzeichnis4">
-    <w:name w:val="toc 4"/>
-    <w:basedOn w:val="Standard"/>
-    <w:next w:val="Standard"/>
-    <w:autoRedefine/>
-    <w:uiPriority w:val="39"/>
-    <w:rsid w:val="00F825B4"/>
-    <w:pPr>
-      <w:pBdr>
-        <w:bottom w:val="single" w:sz="8" w:space="1" w:color="D0D0D0"/>
-        <w:between w:val="single" w:sz="8" w:space="1" w:color="D0D0D0"/>
-      </w:pBdr>
-      <w:tabs>
-        <w:tab w:val="right" w:pos="9469"/>
-      </w:tabs>
-      <w:spacing w:line="200" w:lineRule="exact"/>
-      <w:ind w:firstLine="794"/>
-    </w:pPr>
-  </w:style>
-  <w:style w:type="paragraph" w:styleId="Verzeichnis5">
-    <w:name w:val="toc 5"/>
-    <w:basedOn w:val="Standard"/>
-    <w:next w:val="Standard"/>
-    <w:autoRedefine/>
-    <w:uiPriority w:val="39"/>
-    <w:rsid w:val="00BF2D5F"/>
-    <w:pPr>
-      <w:pBdr>
-        <w:bottom w:val="single" w:sz="8" w:space="1" w:color="D0D0D0"/>
-        <w:between w:val="single" w:sz="8" w:space="1" w:color="D0D0D0"/>
-      </w:pBdr>
-      <w:spacing w:line="200" w:lineRule="exact"/>
-      <w:ind w:firstLine="1021"/>
-    </w:pPr>
-  </w:style>
-  <w:style w:type="paragraph" w:customStyle="1" w:styleId="Inhaltsverzeichnis">
-    <w:name w:val="Inhaltsverzeichnis"/>
-    <w:basedOn w:val="Untertitel"/>
-    <w:rsid w:val="00796682"/>
-    <w:pPr>
-      <w:spacing w:line="280" w:lineRule="atLeast"/>
-    </w:pPr>
-  </w:style>
-  <w:style w:type="paragraph" w:customStyle="1" w:styleId="Nummerierung">
-    <w:name w:val="Nummerierung"/>
-    <w:basedOn w:val="Standard"/>
-    <w:rsid w:val="005F7206"/>
-    <w:pPr>
-      <w:numPr>
-        <w:numId w:val="26"/>
-      </w:numPr>
-      <w:jc w:val="both"/>
-    </w:pPr>
-  </w:style>
-  <w:style w:type="paragraph" w:styleId="Aufzhlungszeichen">
-    <w:name w:val="List Bullet"/>
-    <w:basedOn w:val="Standard"/>
-    <w:rsid w:val="00E9787C"/>
-    <w:pPr>
-      <w:numPr>
-        <w:numId w:val="1"/>
-      </w:numPr>
-    </w:pPr>
-  </w:style>
-  <w:style w:type="paragraph" w:styleId="Aufzhlungszeichen2">
-    <w:name w:val="List Bullet 2"/>
-    <w:basedOn w:val="Standard"/>
-    <w:rsid w:val="00E9787C"/>
-    <w:pPr>
-      <w:numPr>
-        <w:numId w:val="2"/>
-      </w:numPr>
-    </w:pPr>
-  </w:style>
-  <w:style w:type="paragraph" w:styleId="Aufzhlungszeichen3">
-    <w:name w:val="List Bullet 3"/>
-    <w:basedOn w:val="Standard"/>
-    <w:rsid w:val="00E9787C"/>
-    <w:pPr>
-      <w:numPr>
-        <w:numId w:val="3"/>
-      </w:numPr>
-    </w:pPr>
-  </w:style>
-  <w:style w:type="paragraph" w:styleId="Aufzhlungszeichen4">
-    <w:name w:val="List Bullet 4"/>
-    <w:basedOn w:val="Standard"/>
-    <w:rsid w:val="00E9787C"/>
-    <w:pPr>
-      <w:numPr>
-        <w:numId w:val="4"/>
-      </w:numPr>
-    </w:pPr>
-  </w:style>
-  <w:style w:type="paragraph" w:styleId="Aufzhlungszeichen5">
-    <w:name w:val="List Bullet 5"/>
-    <w:basedOn w:val="Standard"/>
-    <w:rsid w:val="00E9787C"/>
-    <w:pPr>
-      <w:numPr>
-        <w:numId w:val="5"/>
-      </w:numPr>
-    </w:pPr>
-  </w:style>
-  <w:style w:type="paragraph" w:styleId="Anfhrungszeichen">
-    <w:name w:val="Quote"/>
-    <w:basedOn w:val="Standard"/>
-    <w:next w:val="Standard"/>
-    <w:qFormat/>
-    <w:rsid w:val="00D37E22"/>
-    <w:pPr>
-      <w:spacing w:before="244" w:after="244"/>
-      <w:ind w:left="227" w:right="227"/>
-    </w:pPr>
-    <w:rPr>
-      <w:i/>
-    </w:rPr>
-  </w:style>
-  <w:style w:type="paragraph" w:styleId="Funotentext">
-    <w:name w:val="footnote text"/>
-    <w:basedOn w:val="Standard"/>
-    <w:semiHidden/>
-    <w:rsid w:val="00B97C3D"/>
-    <w:pPr>
-      <w:tabs>
-        <w:tab w:val="left" w:pos="227"/>
-      </w:tabs>
-      <w:ind w:left="227" w:hanging="227"/>
-    </w:pPr>
-    <w:rPr>
-      <w:sz w:val="16"/>
-    </w:rPr>
-  </w:style>
-  <w:style w:type="character" w:styleId="Funotenzeichen">
-    <w:name w:val="footnote reference"/>
-    <w:semiHidden/>
-    <w:rsid w:val="00556E27"/>
-    <w:rPr>
-      <w:vertAlign w:val="superscript"/>
-    </w:rPr>
-  </w:style>
-  <w:style w:type="paragraph" w:customStyle="1" w:styleId="Legende">
-    <w:name w:val="Legende"/>
-    <w:basedOn w:val="Standard"/>
-    <w:semiHidden/>
-    <w:rsid w:val="006254BF"/>
-    <w:rPr>
-      <w:sz w:val="16"/>
-    </w:rPr>
-  </w:style>
-  <w:style w:type="paragraph" w:customStyle="1" w:styleId="Verzeichnis">
-    <w:name w:val="Verzeichnis"/>
-    <w:basedOn w:val="Standard"/>
-    <w:rsid w:val="00E43329"/>
-    <w:pPr>
-      <w:pBdr>
-        <w:bottom w:val="single" w:sz="8" w:space="1" w:color="C8C8C8"/>
-        <w:between w:val="single" w:sz="8" w:space="1" w:color="C8C8C8"/>
-      </w:pBdr>
-      <w:tabs>
-        <w:tab w:val="right" w:pos="9469"/>
-      </w:tabs>
-    </w:pPr>
-  </w:style>
-  <w:style w:type="paragraph" w:styleId="Dokumentstruktur">
-    <w:name w:val="Document Map"/>
-    <w:basedOn w:val="Standard"/>
-    <w:semiHidden/>
-    <w:rsid w:val="00003CF0"/>
-    <w:pPr>
-      <w:shd w:val="clear" w:color="auto" w:fill="000080"/>
-    </w:pPr>
-    <w:rPr>
-      <w:rFonts w:ascii="Tahoma" w:hAnsi="Tahoma" w:cs="Tahoma"/>
-      <w:sz w:val="20"/>
-    </w:rPr>
-  </w:style>
-  <w:style w:type="paragraph" w:styleId="Beschriftung">
-    <w:name w:val="caption"/>
-    <w:basedOn w:val="Standard"/>
-    <w:next w:val="Standard"/>
-    <w:qFormat/>
-    <w:rsid w:val="00CB44E0"/>
-    <w:pPr>
-      <w:spacing w:before="120" w:after="240"/>
-    </w:pPr>
-    <w:rPr>
-      <w:bCs/>
-      <w:sz w:val="16"/>
-      <w:lang w:val="fr-FR"/>
-    </w:rPr>
-  </w:style>
-  <w:style w:type="table" w:customStyle="1" w:styleId="TabelleBFH">
-    <w:name w:val="Tabelle_BFH"/>
-    <w:basedOn w:val="NormaleTabelle"/>
-    <w:rsid w:val="00D22D1B"/>
-    <w:pPr>
-      <w:spacing w:line="240" w:lineRule="atLeast"/>
-    </w:pPr>
-    <w:rPr>
-      <w:sz w:val="19"/>
-    </w:rPr>
-    <w:tblPr>
-      <w:tblInd w:w="85" w:type="dxa"/>
-      <w:tblBorders>
-        <w:top w:val="single" w:sz="8" w:space="0" w:color="FFFFFF"/>
-        <w:left w:val="single" w:sz="8" w:space="0" w:color="FFFFFF"/>
-        <w:bottom w:val="single" w:sz="8" w:space="0" w:color="FFFFFF"/>
-        <w:right w:val="single" w:sz="8" w:space="0" w:color="FFFFFF"/>
-        <w:insideH w:val="single" w:sz="8" w:space="0" w:color="FFFFFF"/>
-        <w:insideV w:val="single" w:sz="8" w:space="0" w:color="FFFFFF"/>
-      </w:tblBorders>
-      <w:tblCellMar>
-        <w:top w:w="40" w:type="dxa"/>
-        <w:left w:w="85" w:type="dxa"/>
-        <w:bottom w:w="40" w:type="dxa"/>
-        <w:right w:w="85" w:type="dxa"/>
-      </w:tblCellMar>
-    </w:tblPr>
-    <w:tcPr>
-      <w:shd w:val="clear" w:color="auto" w:fill="E6E6E6"/>
-    </w:tcPr>
-    <w:tblStylePr w:type="firstRow">
-      <w:rPr>
-        <w:b/>
-        <w:sz w:val="19"/>
-      </w:rPr>
-      <w:tblPr/>
-      <w:tcPr>
-        <w:tcBorders>
-          <w:top w:val="nil"/>
-          <w:left w:val="nil"/>
-          <w:bottom w:val="nil"/>
-          <w:right w:val="nil"/>
-          <w:insideH w:val="nil"/>
-          <w:insideV w:val="nil"/>
-        </w:tcBorders>
-        <w:shd w:val="clear" w:color="auto" w:fill="A6A6A6"/>
-      </w:tcPr>
-    </w:tblStylePr>
-  </w:style>
-  <w:style w:type="paragraph" w:styleId="Abbildungsverzeichnis">
-    <w:name w:val="table of figures"/>
-    <w:basedOn w:val="Standard"/>
-    <w:next w:val="Standard"/>
-    <w:uiPriority w:val="99"/>
-    <w:unhideWhenUsed/>
-    <w:rsid w:val="006F7567"/>
-    <w:pPr>
-      <w:pBdr>
-        <w:bottom w:val="single" w:sz="8" w:space="1" w:color="C8C8C8"/>
-        <w:between w:val="single" w:sz="8" w:space="1" w:color="C8C8C8"/>
-      </w:pBdr>
-    </w:pPr>
-  </w:style>
-  <w:style w:type="paragraph" w:styleId="Sprechblasentext">
-    <w:name w:val="Balloon Text"/>
-    <w:basedOn w:val="Standard"/>
-    <w:link w:val="SprechblasentextZeichen"/>
-    <w:uiPriority w:val="99"/>
-    <w:semiHidden/>
-    <w:unhideWhenUsed/>
-    <w:rsid w:val="006F7567"/>
-    <w:pPr>
-      <w:spacing w:line="240" w:lineRule="auto"/>
-    </w:pPr>
-    <w:rPr>
-      <w:rFonts w:ascii="Tahoma" w:hAnsi="Tahoma" w:cs="Tahoma"/>
-      <w:sz w:val="16"/>
-      <w:szCs w:val="16"/>
-    </w:rPr>
-  </w:style>
-  <w:style w:type="character" w:customStyle="1" w:styleId="SprechblasentextZeichen">
-    <w:name w:val="Sprechblasentext Zeichen"/>
-    <w:link w:val="Sprechblasentext"/>
-    <w:uiPriority w:val="99"/>
-    <w:semiHidden/>
-    <w:rsid w:val="006F7567"/>
-    <w:rPr>
-      <w:rFonts w:ascii="Tahoma" w:hAnsi="Tahoma" w:cs="Tahoma"/>
-      <w:sz w:val="16"/>
-      <w:szCs w:val="16"/>
-      <w:lang w:eastAsia="en-US"/>
-    </w:rPr>
-  </w:style>
-  <w:style w:type="character" w:styleId="Link">
-    <w:name w:val="Hyperlink"/>
-    <w:uiPriority w:val="99"/>
-    <w:unhideWhenUsed/>
-    <w:rsid w:val="00901AFC"/>
-    <w:rPr>
-      <w:color w:val="0000FF"/>
-      <w:u w:val="single"/>
-    </w:rPr>
-  </w:style>
-  <w:style w:type="character" w:styleId="GesichteterLink">
-    <w:name w:val="FollowedHyperlink"/>
-    <w:basedOn w:val="Absatzstandardschriftart"/>
+    <w:basedOn w:val="Absatz-Standardschriftart"/>
     <w:uiPriority w:val="99"/>
     <w:semiHidden/>
     <w:unhideWhenUsed/>
@@ -12318,7 +11448,7 @@
   <a:extraClrSchemeLst/>
   <a:extLst>
     <a:ext uri="{05A4C25C-085E-4340-85A3-A5531E510DB2}">
-      <thm15:themeFamily xmlns="" xmlns:thm15="http://schemas.microsoft.com/office/thememl/2012/main" name="Office Theme" id="{62F939B6-93AF-4DB8-9C6B-D6C7DFDC589F}" vid="{4A3C46E8-61CC-4603-A589-7422A47A8E4A}"/>
+      <thm15:themeFamily xmlns:thm15="http://schemas.microsoft.com/office/thememl/2012/main" name="Office Theme" id="{62F939B6-93AF-4DB8-9C6B-D6C7DFDC589F}" vid="{4A3C46E8-61CC-4603-A589-7422A47A8E4A}"/>
     </a:ext>
   </a:extLst>
 </a:theme>
@@ -12329,7 +11459,7 @@
 </file>
 
 <file path=customXml/itemProps1.xml><?xml version="1.0" encoding="utf-8"?>
-<ds:datastoreItem xmlns:ds="http://schemas.openxmlformats.org/officeDocument/2006/customXml" ds:itemID="{F480F4D2-A4C1-8F42-80AE-D729A53C396E}">
+<ds:datastoreItem xmlns:ds="http://schemas.openxmlformats.org/officeDocument/2006/customXml" ds:itemID="{BD03D46B-A710-4583-8E8F-1D189D85687C}">
   <ds:schemaRefs>
     <ds:schemaRef ds:uri="http://schemas.openxmlformats.org/officeDocument/2006/bibliography"/>
   </ds:schemaRefs>

</xml_diff>

<commit_message>
Update Pflichtenheft gemäss Besprechung 02.10.2015
</commit_message>
<xml_diff>
--- a/docs/Pflichtenheft/Pflichtenheft.docx
+++ b/docs/Pflichtenheft/Pflichtenheft.docx
@@ -110,15 +110,18 @@
           <w:p>
             <w:pPr>
               <w:pStyle w:val="Titel"/>
-              <w:rPr>
-                <w:lang w:val="en-US"/>
-              </w:rPr>
             </w:pPr>
             <w:r>
-              <w:rPr>
-                <w:lang w:val="en-US"/>
-              </w:rPr>
-              <w:t>Unity 3D Server for CAVE Rendering</w:t>
+              <w:t>Unity 3D Server for CAVE</w:t>
+            </w:r>
+            <w:r>
+              <w:t xml:space="preserve"> </w:t>
+            </w:r>
+            <w:r>
+              <w:br/>
+            </w:r>
+            <w:r>
+              <w:t>Rendering</w:t>
             </w:r>
           </w:p>
           <w:p>
@@ -281,15 +284,24 @@
         </w:rPr>
       </w:pPr>
       <w:r>
+        <w:rPr>
+          <w:lang w:val="de-CH"/>
+        </w:rPr>
         <w:fldChar w:fldCharType="begin"/>
       </w:r>
       <w:r>
+        <w:rPr>
+          <w:lang w:val="de-CH"/>
+        </w:rPr>
         <w:instrText xml:space="preserve"> TOC \o "1-1" \h \z \t "Überschrift 2;2;Überschrift 3;3;Überschrift 4;4;Überschrift 5;5" </w:instrText>
       </w:r>
       <w:r>
+        <w:rPr>
+          <w:lang w:val="de-CH"/>
+        </w:rPr>
         <w:fldChar w:fldCharType="separate"/>
       </w:r>
-      <w:hyperlink w:anchor="_Toc431051218" w:history="1">
+      <w:hyperlink w:anchor="_Toc431740441" w:history="1">
         <w:r>
           <w:rPr>
             <w:rStyle w:val="Hyperlink"/>
@@ -333,7 +345,7 @@
             <w:noProof/>
             <w:webHidden/>
           </w:rPr>
-          <w:instrText xml:space="preserve"> PAGEREF _Toc431051218 \h </w:instrText>
+          <w:instrText xml:space="preserve"> PAGEREF _Toc431740441 \h </w:instrText>
         </w:r>
         <w:r>
           <w:rPr>
@@ -375,7 +387,7 @@
           <w:lang w:val="en-US"/>
         </w:rPr>
       </w:pPr>
-      <w:hyperlink w:anchor="_Toc431051219" w:history="1">
+      <w:hyperlink w:anchor="_Toc431740442" w:history="1">
         <w:r>
           <w:rPr>
             <w:rStyle w:val="Hyperlink"/>
@@ -402,7 +414,7 @@
             <w:noProof/>
             <w:webHidden/>
           </w:rPr>
-          <w:instrText xml:space="preserve"> PAGEREF _Toc431051219 \h </w:instrText>
+          <w:instrText xml:space="preserve"> PAGEREF _Toc431740442 \h </w:instrText>
         </w:r>
         <w:r>
           <w:rPr>
@@ -444,7 +456,7 @@
           <w:lang w:val="en-US"/>
         </w:rPr>
       </w:pPr>
-      <w:hyperlink w:anchor="_Toc431051220" w:history="1">
+      <w:hyperlink w:anchor="_Toc431740443" w:history="1">
         <w:r>
           <w:rPr>
             <w:rStyle w:val="Hyperlink"/>
@@ -471,7 +483,7 @@
             <w:noProof/>
             <w:webHidden/>
           </w:rPr>
-          <w:instrText xml:space="preserve"> PAGEREF _Toc431051220 \h </w:instrText>
+          <w:instrText xml:space="preserve"> PAGEREF _Toc431740443 \h </w:instrText>
         </w:r>
         <w:r>
           <w:rPr>
@@ -513,7 +525,7 @@
           <w:lang w:val="en-US"/>
         </w:rPr>
       </w:pPr>
-      <w:hyperlink w:anchor="_Toc431051221" w:history="1">
+      <w:hyperlink w:anchor="_Toc431740444" w:history="1">
         <w:r>
           <w:rPr>
             <w:rStyle w:val="Hyperlink"/>
@@ -540,7 +552,7 @@
             <w:noProof/>
             <w:webHidden/>
           </w:rPr>
-          <w:instrText xml:space="preserve"> PAGEREF _Toc431051221 \h </w:instrText>
+          <w:instrText xml:space="preserve"> PAGEREF _Toc431740444 \h </w:instrText>
         </w:r>
         <w:r>
           <w:rPr>
@@ -582,13 +594,13 @@
           <w:lang w:val="en-US"/>
         </w:rPr>
       </w:pPr>
-      <w:hyperlink w:anchor="_Toc431051222" w:history="1">
+      <w:hyperlink w:anchor="_Toc431740445" w:history="1">
         <w:r>
           <w:rPr>
             <w:rStyle w:val="Hyperlink"/>
             <w:noProof/>
           </w:rPr>
-          <w:t>1.4 Umfang und Ziele der Bachelor Thesis</w:t>
+          <w:t>1.4 Unity</w:t>
         </w:r>
         <w:r>
           <w:rPr>
@@ -609,7 +621,7 @@
             <w:noProof/>
             <w:webHidden/>
           </w:rPr>
-          <w:instrText xml:space="preserve"> PAGEREF _Toc431051222 \h </w:instrText>
+          <w:instrText xml:space="preserve"> PAGEREF _Toc431740445 \h </w:instrText>
         </w:r>
         <w:r>
           <w:rPr>
@@ -651,13 +663,13 @@
           <w:lang w:val="en-US"/>
         </w:rPr>
       </w:pPr>
-      <w:hyperlink w:anchor="_Toc431051223" w:history="1">
+      <w:hyperlink w:anchor="_Toc431740446" w:history="1">
         <w:r>
           <w:rPr>
             <w:rStyle w:val="Hyperlink"/>
             <w:noProof/>
           </w:rPr>
-          <w:t>1.5 Abgrenzungen</w:t>
+          <w:t>1.5 Infrastruktur</w:t>
         </w:r>
         <w:r>
           <w:rPr>
@@ -678,7 +690,7 @@
             <w:noProof/>
             <w:webHidden/>
           </w:rPr>
-          <w:instrText xml:space="preserve"> PAGEREF _Toc431051223 \h </w:instrText>
+          <w:instrText xml:space="preserve"> PAGEREF _Toc431740446 \h </w:instrText>
         </w:r>
         <w:r>
           <w:rPr>
@@ -698,7 +710,7 @@
             <w:noProof/>
             <w:webHidden/>
           </w:rPr>
-          <w:t>3</w:t>
+          <w:t>4</w:t>
         </w:r>
         <w:r>
           <w:rPr>
@@ -723,13 +735,13 @@
           <w:lang w:val="en-US"/>
         </w:rPr>
       </w:pPr>
-      <w:hyperlink w:anchor="_Toc431051224" w:history="1">
+      <w:hyperlink w:anchor="_Toc431740447" w:history="1">
         <w:r>
           <w:rPr>
             <w:rStyle w:val="Hyperlink"/>
             <w:noProof/>
           </w:rPr>
-          <w:t>1.5.1 Technische Abgrenzungen</w:t>
+          <w:t>1.5.1 Inputs und Tracking</w:t>
         </w:r>
         <w:r>
           <w:rPr>
@@ -750,7 +762,7 @@
             <w:noProof/>
             <w:webHidden/>
           </w:rPr>
-          <w:instrText xml:space="preserve"> PAGEREF _Toc431051224 \h </w:instrText>
+          <w:instrText xml:space="preserve"> PAGEREF _Toc431740447 \h </w:instrText>
         </w:r>
         <w:r>
           <w:rPr>
@@ -770,7 +782,7 @@
             <w:noProof/>
             <w:webHidden/>
           </w:rPr>
-          <w:t>3</w:t>
+          <w:t>4</w:t>
         </w:r>
         <w:r>
           <w:rPr>
@@ -795,13 +807,13 @@
           <w:lang w:val="en-US"/>
         </w:rPr>
       </w:pPr>
-      <w:hyperlink w:anchor="_Toc431051225" w:history="1">
+      <w:hyperlink w:anchor="_Toc431740448" w:history="1">
         <w:r>
           <w:rPr>
             <w:rStyle w:val="Hyperlink"/>
             <w:noProof/>
           </w:rPr>
-          <w:t>1.5.2 Weitere Abgrenzungen</w:t>
+          <w:t>1.5.2 Rendering</w:t>
         </w:r>
         <w:r>
           <w:rPr>
@@ -822,7 +834,7 @@
             <w:noProof/>
             <w:webHidden/>
           </w:rPr>
-          <w:instrText xml:space="preserve"> PAGEREF _Toc431051225 \h </w:instrText>
+          <w:instrText xml:space="preserve"> PAGEREF _Toc431740448 \h </w:instrText>
         </w:r>
         <w:r>
           <w:rPr>
@@ -842,7 +854,79 @@
             <w:noProof/>
             <w:webHidden/>
           </w:rPr>
-          <w:t>3</w:t>
+          <w:t>5</w:t>
+        </w:r>
+        <w:r>
+          <w:rPr>
+            <w:noProof/>
+            <w:webHidden/>
+          </w:rPr>
+          <w:fldChar w:fldCharType="end"/>
+        </w:r>
+      </w:hyperlink>
+    </w:p>
+    <w:p>
+      <w:pPr>
+        <w:pStyle w:val="Verzeichnis3"/>
+        <w:tabs>
+          <w:tab w:val="right" w:pos="9457"/>
+        </w:tabs>
+        <w:rPr>
+          <w:rFonts w:asciiTheme="minorHAnsi" w:eastAsiaTheme="minorEastAsia" w:hAnsiTheme="minorHAnsi" w:cstheme="minorBidi"/>
+          <w:noProof/>
+          <w:sz w:val="22"/>
+          <w:szCs w:val="22"/>
+          <w:lang w:val="en-US"/>
+        </w:rPr>
+      </w:pPr>
+      <w:hyperlink w:anchor="_Toc431740449" w:history="1">
+        <w:r>
+          <w:rPr>
+            <w:rStyle w:val="Hyperlink"/>
+            <w:noProof/>
+          </w:rPr>
+          <w:t>1.5.3 Darstellung im CAVE</w:t>
+        </w:r>
+        <w:r>
+          <w:rPr>
+            <w:noProof/>
+            <w:webHidden/>
+          </w:rPr>
+          <w:tab/>
+        </w:r>
+        <w:r>
+          <w:rPr>
+            <w:noProof/>
+            <w:webHidden/>
+          </w:rPr>
+          <w:fldChar w:fldCharType="begin"/>
+        </w:r>
+        <w:r>
+          <w:rPr>
+            <w:noProof/>
+            <w:webHidden/>
+          </w:rPr>
+          <w:instrText xml:space="preserve"> PAGEREF _Toc431740449 \h </w:instrText>
+        </w:r>
+        <w:r>
+          <w:rPr>
+            <w:noProof/>
+            <w:webHidden/>
+          </w:rPr>
+        </w:r>
+        <w:r>
+          <w:rPr>
+            <w:noProof/>
+            <w:webHidden/>
+          </w:rPr>
+          <w:fldChar w:fldCharType="separate"/>
+        </w:r>
+        <w:r>
+          <w:rPr>
+            <w:noProof/>
+            <w:webHidden/>
+          </w:rPr>
+          <w:t>5</w:t>
         </w:r>
         <w:r>
           <w:rPr>
@@ -864,13 +948,13 @@
           <w:lang w:val="en-US"/>
         </w:rPr>
       </w:pPr>
-      <w:hyperlink w:anchor="_Toc431051226" w:history="1">
+      <w:hyperlink w:anchor="_Toc431740450" w:history="1">
         <w:r>
           <w:rPr>
             <w:rStyle w:val="Hyperlink"/>
             <w:noProof/>
           </w:rPr>
-          <w:t>1.6 Voraussetzungen und Ressourcen</w:t>
+          <w:t>1.6 Umfang und Ziele der Bachelor Thesis</w:t>
         </w:r>
         <w:r>
           <w:rPr>
@@ -891,7 +975,7 @@
             <w:noProof/>
             <w:webHidden/>
           </w:rPr>
-          <w:instrText xml:space="preserve"> PAGEREF _Toc431051226 \h </w:instrText>
+          <w:instrText xml:space="preserve"> PAGEREF _Toc431740450 \h </w:instrText>
         </w:r>
         <w:r>
           <w:rPr>
@@ -911,7 +995,289 @@
             <w:noProof/>
             <w:webHidden/>
           </w:rPr>
-          <w:t>4</w:t>
+          <w:t>5</w:t>
+        </w:r>
+        <w:r>
+          <w:rPr>
+            <w:noProof/>
+            <w:webHidden/>
+          </w:rPr>
+          <w:fldChar w:fldCharType="end"/>
+        </w:r>
+      </w:hyperlink>
+    </w:p>
+    <w:p>
+      <w:pPr>
+        <w:pStyle w:val="Verzeichnis2"/>
+        <w:rPr>
+          <w:rFonts w:asciiTheme="minorHAnsi" w:eastAsiaTheme="minorEastAsia" w:hAnsiTheme="minorHAnsi" w:cstheme="minorBidi"/>
+          <w:noProof/>
+          <w:sz w:val="22"/>
+          <w:szCs w:val="22"/>
+          <w:lang w:val="en-US"/>
+        </w:rPr>
+      </w:pPr>
+      <w:hyperlink w:anchor="_Toc431740451" w:history="1">
+        <w:r>
+          <w:rPr>
+            <w:rStyle w:val="Hyperlink"/>
+            <w:noProof/>
+          </w:rPr>
+          <w:t>1.7 Abgrenzungen</w:t>
+        </w:r>
+        <w:r>
+          <w:rPr>
+            <w:noProof/>
+            <w:webHidden/>
+          </w:rPr>
+          <w:tab/>
+        </w:r>
+        <w:r>
+          <w:rPr>
+            <w:noProof/>
+            <w:webHidden/>
+          </w:rPr>
+          <w:fldChar w:fldCharType="begin"/>
+        </w:r>
+        <w:r>
+          <w:rPr>
+            <w:noProof/>
+            <w:webHidden/>
+          </w:rPr>
+          <w:instrText xml:space="preserve"> PAGEREF _Toc431740451 \h </w:instrText>
+        </w:r>
+        <w:r>
+          <w:rPr>
+            <w:noProof/>
+            <w:webHidden/>
+          </w:rPr>
+        </w:r>
+        <w:r>
+          <w:rPr>
+            <w:noProof/>
+            <w:webHidden/>
+          </w:rPr>
+          <w:fldChar w:fldCharType="separate"/>
+        </w:r>
+        <w:r>
+          <w:rPr>
+            <w:noProof/>
+            <w:webHidden/>
+          </w:rPr>
+          <w:t>5</w:t>
+        </w:r>
+        <w:r>
+          <w:rPr>
+            <w:noProof/>
+            <w:webHidden/>
+          </w:rPr>
+          <w:fldChar w:fldCharType="end"/>
+        </w:r>
+      </w:hyperlink>
+    </w:p>
+    <w:p>
+      <w:pPr>
+        <w:pStyle w:val="Verzeichnis3"/>
+        <w:tabs>
+          <w:tab w:val="right" w:pos="9457"/>
+        </w:tabs>
+        <w:rPr>
+          <w:rFonts w:asciiTheme="minorHAnsi" w:eastAsiaTheme="minorEastAsia" w:hAnsiTheme="minorHAnsi" w:cstheme="minorBidi"/>
+          <w:noProof/>
+          <w:sz w:val="22"/>
+          <w:szCs w:val="22"/>
+          <w:lang w:val="en-US"/>
+        </w:rPr>
+      </w:pPr>
+      <w:hyperlink w:anchor="_Toc431740452" w:history="1">
+        <w:r>
+          <w:rPr>
+            <w:rStyle w:val="Hyperlink"/>
+            <w:noProof/>
+          </w:rPr>
+          <w:t>1.7.1 Technische Abgrenzungen</w:t>
+        </w:r>
+        <w:r>
+          <w:rPr>
+            <w:noProof/>
+            <w:webHidden/>
+          </w:rPr>
+          <w:tab/>
+        </w:r>
+        <w:r>
+          <w:rPr>
+            <w:noProof/>
+            <w:webHidden/>
+          </w:rPr>
+          <w:fldChar w:fldCharType="begin"/>
+        </w:r>
+        <w:r>
+          <w:rPr>
+            <w:noProof/>
+            <w:webHidden/>
+          </w:rPr>
+          <w:instrText xml:space="preserve"> PAGEREF _Toc431740452 \h </w:instrText>
+        </w:r>
+        <w:r>
+          <w:rPr>
+            <w:noProof/>
+            <w:webHidden/>
+          </w:rPr>
+        </w:r>
+        <w:r>
+          <w:rPr>
+            <w:noProof/>
+            <w:webHidden/>
+          </w:rPr>
+          <w:fldChar w:fldCharType="separate"/>
+        </w:r>
+        <w:r>
+          <w:rPr>
+            <w:noProof/>
+            <w:webHidden/>
+          </w:rPr>
+          <w:t>5</w:t>
+        </w:r>
+        <w:r>
+          <w:rPr>
+            <w:noProof/>
+            <w:webHidden/>
+          </w:rPr>
+          <w:fldChar w:fldCharType="end"/>
+        </w:r>
+      </w:hyperlink>
+    </w:p>
+    <w:p>
+      <w:pPr>
+        <w:pStyle w:val="Verzeichnis3"/>
+        <w:tabs>
+          <w:tab w:val="right" w:pos="9457"/>
+        </w:tabs>
+        <w:rPr>
+          <w:rFonts w:asciiTheme="minorHAnsi" w:eastAsiaTheme="minorEastAsia" w:hAnsiTheme="minorHAnsi" w:cstheme="minorBidi"/>
+          <w:noProof/>
+          <w:sz w:val="22"/>
+          <w:szCs w:val="22"/>
+          <w:lang w:val="en-US"/>
+        </w:rPr>
+      </w:pPr>
+      <w:hyperlink w:anchor="_Toc431740453" w:history="1">
+        <w:r>
+          <w:rPr>
+            <w:rStyle w:val="Hyperlink"/>
+            <w:noProof/>
+          </w:rPr>
+          <w:t>1.7.2 Weitere Abgrenzungen</w:t>
+        </w:r>
+        <w:r>
+          <w:rPr>
+            <w:noProof/>
+            <w:webHidden/>
+          </w:rPr>
+          <w:tab/>
+        </w:r>
+        <w:r>
+          <w:rPr>
+            <w:noProof/>
+            <w:webHidden/>
+          </w:rPr>
+          <w:fldChar w:fldCharType="begin"/>
+        </w:r>
+        <w:r>
+          <w:rPr>
+            <w:noProof/>
+            <w:webHidden/>
+          </w:rPr>
+          <w:instrText xml:space="preserve"> PAGEREF _Toc431740453 \h </w:instrText>
+        </w:r>
+        <w:r>
+          <w:rPr>
+            <w:noProof/>
+            <w:webHidden/>
+          </w:rPr>
+        </w:r>
+        <w:r>
+          <w:rPr>
+            <w:noProof/>
+            <w:webHidden/>
+          </w:rPr>
+          <w:fldChar w:fldCharType="separate"/>
+        </w:r>
+        <w:r>
+          <w:rPr>
+            <w:noProof/>
+            <w:webHidden/>
+          </w:rPr>
+          <w:t>5</w:t>
+        </w:r>
+        <w:r>
+          <w:rPr>
+            <w:noProof/>
+            <w:webHidden/>
+          </w:rPr>
+          <w:fldChar w:fldCharType="end"/>
+        </w:r>
+      </w:hyperlink>
+    </w:p>
+    <w:p>
+      <w:pPr>
+        <w:pStyle w:val="Verzeichnis2"/>
+        <w:rPr>
+          <w:rFonts w:asciiTheme="minorHAnsi" w:eastAsiaTheme="minorEastAsia" w:hAnsiTheme="minorHAnsi" w:cstheme="minorBidi"/>
+          <w:noProof/>
+          <w:sz w:val="22"/>
+          <w:szCs w:val="22"/>
+          <w:lang w:val="en-US"/>
+        </w:rPr>
+      </w:pPr>
+      <w:hyperlink w:anchor="_Toc431740454" w:history="1">
+        <w:r>
+          <w:rPr>
+            <w:rStyle w:val="Hyperlink"/>
+            <w:noProof/>
+          </w:rPr>
+          <w:t>1.8 Voraussetzungen und Ressourcen</w:t>
+        </w:r>
+        <w:r>
+          <w:rPr>
+            <w:noProof/>
+            <w:webHidden/>
+          </w:rPr>
+          <w:tab/>
+        </w:r>
+        <w:r>
+          <w:rPr>
+            <w:noProof/>
+            <w:webHidden/>
+          </w:rPr>
+          <w:fldChar w:fldCharType="begin"/>
+        </w:r>
+        <w:r>
+          <w:rPr>
+            <w:noProof/>
+            <w:webHidden/>
+          </w:rPr>
+          <w:instrText xml:space="preserve"> PAGEREF _Toc431740454 \h </w:instrText>
+        </w:r>
+        <w:r>
+          <w:rPr>
+            <w:noProof/>
+            <w:webHidden/>
+          </w:rPr>
+        </w:r>
+        <w:r>
+          <w:rPr>
+            <w:noProof/>
+            <w:webHidden/>
+          </w:rPr>
+          <w:fldChar w:fldCharType="separate"/>
+        </w:r>
+        <w:r>
+          <w:rPr>
+            <w:noProof/>
+            <w:webHidden/>
+          </w:rPr>
+          <w:t>5</w:t>
         </w:r>
         <w:r>
           <w:rPr>
@@ -933,7 +1299,7 @@
           <w:lang w:val="en-US"/>
         </w:rPr>
       </w:pPr>
-      <w:hyperlink w:anchor="_Toc431051227" w:history="1">
+      <w:hyperlink w:anchor="_Toc431740455" w:history="1">
         <w:r>
           <w:rPr>
             <w:rStyle w:val="Hyperlink"/>
@@ -977,7 +1343,7 @@
             <w:noProof/>
             <w:webHidden/>
           </w:rPr>
-          <w:instrText xml:space="preserve"> PAGEREF _Toc431051227 \h </w:instrText>
+          <w:instrText xml:space="preserve"> PAGEREF _Toc431740455 \h </w:instrText>
         </w:r>
         <w:r>
           <w:rPr>
@@ -997,7 +1363,7 @@
             <w:noProof/>
             <w:webHidden/>
           </w:rPr>
-          <w:t>4</w:t>
+          <w:t>6</w:t>
         </w:r>
         <w:r>
           <w:rPr>
@@ -1019,7 +1385,7 @@
           <w:lang w:val="en-US"/>
         </w:rPr>
       </w:pPr>
-      <w:hyperlink w:anchor="_Toc431051228" w:history="1">
+      <w:hyperlink w:anchor="_Toc431740456" w:history="1">
         <w:r>
           <w:rPr>
             <w:rStyle w:val="Hyperlink"/>
@@ -1046,7 +1412,7 @@
             <w:noProof/>
             <w:webHidden/>
           </w:rPr>
-          <w:instrText xml:space="preserve"> PAGEREF _Toc431051228 \h </w:instrText>
+          <w:instrText xml:space="preserve"> PAGEREF _Toc431740456 \h </w:instrText>
         </w:r>
         <w:r>
           <w:rPr>
@@ -1066,7 +1432,7 @@
             <w:noProof/>
             <w:webHidden/>
           </w:rPr>
-          <w:t>4</w:t>
+          <w:t>6</w:t>
         </w:r>
         <w:r>
           <w:rPr>
@@ -1088,7 +1454,7 @@
           <w:lang w:val="en-US"/>
         </w:rPr>
       </w:pPr>
-      <w:hyperlink w:anchor="_Toc431051229" w:history="1">
+      <w:hyperlink w:anchor="_Toc431740457" w:history="1">
         <w:r>
           <w:rPr>
             <w:rStyle w:val="Hyperlink"/>
@@ -1115,7 +1481,7 @@
             <w:noProof/>
             <w:webHidden/>
           </w:rPr>
-          <w:instrText xml:space="preserve"> PAGEREF _Toc431051229 \h </w:instrText>
+          <w:instrText xml:space="preserve"> PAGEREF _Toc431740457 \h </w:instrText>
         </w:r>
         <w:r>
           <w:rPr>
@@ -1135,7 +1501,7 @@
             <w:noProof/>
             <w:webHidden/>
           </w:rPr>
-          <w:t>4</w:t>
+          <w:t>6</w:t>
         </w:r>
         <w:r>
           <w:rPr>
@@ -1160,7 +1526,7 @@
           <w:lang w:val="en-US"/>
         </w:rPr>
       </w:pPr>
-      <w:hyperlink w:anchor="_Toc431051230" w:history="1">
+      <w:hyperlink w:anchor="_Toc431740458" w:history="1">
         <w:r>
           <w:rPr>
             <w:rStyle w:val="Hyperlink"/>
@@ -1187,7 +1553,7 @@
             <w:noProof/>
             <w:webHidden/>
           </w:rPr>
-          <w:instrText xml:space="preserve"> PAGEREF _Toc431051230 \h </w:instrText>
+          <w:instrText xml:space="preserve"> PAGEREF _Toc431740458 \h </w:instrText>
         </w:r>
         <w:r>
           <w:rPr>
@@ -1207,7 +1573,7 @@
             <w:noProof/>
             <w:webHidden/>
           </w:rPr>
-          <w:t>4</w:t>
+          <w:t>6</w:t>
         </w:r>
         <w:r>
           <w:rPr>
@@ -1232,7 +1598,7 @@
           <w:lang w:val="en-US"/>
         </w:rPr>
       </w:pPr>
-      <w:hyperlink w:anchor="_Toc431051231" w:history="1">
+      <w:hyperlink w:anchor="_Toc431740459" w:history="1">
         <w:r>
           <w:rPr>
             <w:rStyle w:val="Hyperlink"/>
@@ -1259,7 +1625,7 @@
             <w:noProof/>
             <w:webHidden/>
           </w:rPr>
-          <w:instrText xml:space="preserve"> PAGEREF _Toc431051231 \h </w:instrText>
+          <w:instrText xml:space="preserve"> PAGEREF _Toc431740459 \h </w:instrText>
         </w:r>
         <w:r>
           <w:rPr>
@@ -1279,7 +1645,7 @@
             <w:noProof/>
             <w:webHidden/>
           </w:rPr>
-          <w:t>4</w:t>
+          <w:t>6</w:t>
         </w:r>
         <w:r>
           <w:rPr>
@@ -1304,7 +1670,7 @@
           <w:lang w:val="en-US"/>
         </w:rPr>
       </w:pPr>
-      <w:hyperlink w:anchor="_Toc431051232" w:history="1">
+      <w:hyperlink w:anchor="_Toc431740460" w:history="1">
         <w:r>
           <w:rPr>
             <w:rStyle w:val="Hyperlink"/>
@@ -1331,7 +1697,7 @@
             <w:noProof/>
             <w:webHidden/>
           </w:rPr>
-          <w:instrText xml:space="preserve"> PAGEREF _Toc431051232 \h </w:instrText>
+          <w:instrText xml:space="preserve"> PAGEREF _Toc431740460 \h </w:instrText>
         </w:r>
         <w:r>
           <w:rPr>
@@ -1351,7 +1717,7 @@
             <w:noProof/>
             <w:webHidden/>
           </w:rPr>
-          <w:t>4</w:t>
+          <w:t>6</w:t>
         </w:r>
         <w:r>
           <w:rPr>
@@ -1373,7 +1739,7 @@
           <w:lang w:val="en-US"/>
         </w:rPr>
       </w:pPr>
-      <w:hyperlink w:anchor="_Toc431051233" w:history="1">
+      <w:hyperlink w:anchor="_Toc431740461" w:history="1">
         <w:r>
           <w:rPr>
             <w:rStyle w:val="Hyperlink"/>
@@ -1400,7 +1766,7 @@
             <w:noProof/>
             <w:webHidden/>
           </w:rPr>
-          <w:instrText xml:space="preserve"> PAGEREF _Toc431051233 \h </w:instrText>
+          <w:instrText xml:space="preserve"> PAGEREF _Toc431740461 \h </w:instrText>
         </w:r>
         <w:r>
           <w:rPr>
@@ -1420,7 +1786,7 @@
             <w:noProof/>
             <w:webHidden/>
           </w:rPr>
-          <w:t>4</w:t>
+          <w:t>6</w:t>
         </w:r>
         <w:r>
           <w:rPr>
@@ -1442,7 +1808,7 @@
           <w:lang w:val="en-US"/>
         </w:rPr>
       </w:pPr>
-      <w:hyperlink w:anchor="_Toc431051234" w:history="1">
+      <w:hyperlink w:anchor="_Toc431740462" w:history="1">
         <w:r>
           <w:rPr>
             <w:rStyle w:val="Hyperlink"/>
@@ -1469,7 +1835,7 @@
             <w:noProof/>
             <w:webHidden/>
           </w:rPr>
-          <w:instrText xml:space="preserve"> PAGEREF _Toc431051234 \h </w:instrText>
+          <w:instrText xml:space="preserve"> PAGEREF _Toc431740462 \h </w:instrText>
         </w:r>
         <w:r>
           <w:rPr>
@@ -1489,7 +1855,7 @@
             <w:noProof/>
             <w:webHidden/>
           </w:rPr>
-          <w:t>4</w:t>
+          <w:t>6</w:t>
         </w:r>
         <w:r>
           <w:rPr>
@@ -1514,7 +1880,7 @@
           <w:lang w:val="en-US"/>
         </w:rPr>
       </w:pPr>
-      <w:hyperlink w:anchor="_Toc431051235" w:history="1">
+      <w:hyperlink w:anchor="_Toc431740463" w:history="1">
         <w:r>
           <w:rPr>
             <w:rStyle w:val="Hyperlink"/>
@@ -1541,7 +1907,7 @@
             <w:noProof/>
             <w:webHidden/>
           </w:rPr>
-          <w:instrText xml:space="preserve"> PAGEREF _Toc431051235 \h </w:instrText>
+          <w:instrText xml:space="preserve"> PAGEREF _Toc431740463 \h </w:instrText>
         </w:r>
         <w:r>
           <w:rPr>
@@ -1561,7 +1927,7 @@
             <w:noProof/>
             <w:webHidden/>
           </w:rPr>
-          <w:t>4</w:t>
+          <w:t>6</w:t>
         </w:r>
         <w:r>
           <w:rPr>
@@ -1586,7 +1952,7 @@
           <w:lang w:val="en-US"/>
         </w:rPr>
       </w:pPr>
-      <w:hyperlink w:anchor="_Toc431051236" w:history="1">
+      <w:hyperlink w:anchor="_Toc431740464" w:history="1">
         <w:r>
           <w:rPr>
             <w:rStyle w:val="Hyperlink"/>
@@ -1613,7 +1979,7 @@
             <w:noProof/>
             <w:webHidden/>
           </w:rPr>
-          <w:instrText xml:space="preserve"> PAGEREF _Toc431051236 \h </w:instrText>
+          <w:instrText xml:space="preserve"> PAGEREF _Toc431740464 \h </w:instrText>
         </w:r>
         <w:r>
           <w:rPr>
@@ -1633,7 +1999,7 @@
             <w:noProof/>
             <w:webHidden/>
           </w:rPr>
-          <w:t>5</w:t>
+          <w:t>7</w:t>
         </w:r>
         <w:r>
           <w:rPr>
@@ -1655,7 +2021,7 @@
           <w:lang w:val="en-US"/>
         </w:rPr>
       </w:pPr>
-      <w:hyperlink w:anchor="_Toc431051237" w:history="1">
+      <w:hyperlink w:anchor="_Toc431740465" w:history="1">
         <w:r>
           <w:rPr>
             <w:rStyle w:val="Hyperlink"/>
@@ -1682,7 +2048,7 @@
             <w:noProof/>
             <w:webHidden/>
           </w:rPr>
-          <w:instrText xml:space="preserve"> PAGEREF _Toc431051237 \h </w:instrText>
+          <w:instrText xml:space="preserve"> PAGEREF _Toc431740465 \h </w:instrText>
         </w:r>
         <w:r>
           <w:rPr>
@@ -1702,7 +2068,7 @@
             <w:noProof/>
             <w:webHidden/>
           </w:rPr>
-          <w:t>5</w:t>
+          <w:t>7</w:t>
         </w:r>
         <w:r>
           <w:rPr>
@@ -1724,7 +2090,7 @@
           <w:lang w:val="en-US"/>
         </w:rPr>
       </w:pPr>
-      <w:hyperlink w:anchor="_Toc431051238" w:history="1">
+      <w:hyperlink w:anchor="_Toc431740466" w:history="1">
         <w:r>
           <w:rPr>
             <w:rStyle w:val="Hyperlink"/>
@@ -1751,7 +2117,7 @@
             <w:noProof/>
             <w:webHidden/>
           </w:rPr>
-          <w:instrText xml:space="preserve"> PAGEREF _Toc431051238 \h </w:instrText>
+          <w:instrText xml:space="preserve"> PAGEREF _Toc431740466 \h </w:instrText>
         </w:r>
         <w:r>
           <w:rPr>
@@ -1771,7 +2137,76 @@
             <w:noProof/>
             <w:webHidden/>
           </w:rPr>
-          <w:t>5</w:t>
+          <w:t>7</w:t>
+        </w:r>
+        <w:r>
+          <w:rPr>
+            <w:noProof/>
+            <w:webHidden/>
+          </w:rPr>
+          <w:fldChar w:fldCharType="end"/>
+        </w:r>
+      </w:hyperlink>
+    </w:p>
+    <w:p>
+      <w:pPr>
+        <w:pStyle w:val="Verzeichnis2"/>
+        <w:rPr>
+          <w:rFonts w:asciiTheme="minorHAnsi" w:eastAsiaTheme="minorEastAsia" w:hAnsiTheme="minorHAnsi" w:cstheme="minorBidi"/>
+          <w:noProof/>
+          <w:sz w:val="22"/>
+          <w:szCs w:val="22"/>
+          <w:lang w:val="en-US"/>
+        </w:rPr>
+      </w:pPr>
+      <w:hyperlink w:anchor="_Toc431740467" w:history="1">
+        <w:r>
+          <w:rPr>
+            <w:rStyle w:val="Hyperlink"/>
+            <w:noProof/>
+          </w:rPr>
+          <w:t>2.7 Features</w:t>
+        </w:r>
+        <w:r>
+          <w:rPr>
+            <w:noProof/>
+            <w:webHidden/>
+          </w:rPr>
+          <w:tab/>
+        </w:r>
+        <w:r>
+          <w:rPr>
+            <w:noProof/>
+            <w:webHidden/>
+          </w:rPr>
+          <w:fldChar w:fldCharType="begin"/>
+        </w:r>
+        <w:r>
+          <w:rPr>
+            <w:noProof/>
+            <w:webHidden/>
+          </w:rPr>
+          <w:instrText xml:space="preserve"> PAGEREF _Toc431740467 \h </w:instrText>
+        </w:r>
+        <w:r>
+          <w:rPr>
+            <w:noProof/>
+            <w:webHidden/>
+          </w:rPr>
+        </w:r>
+        <w:r>
+          <w:rPr>
+            <w:noProof/>
+            <w:webHidden/>
+          </w:rPr>
+          <w:fldChar w:fldCharType="separate"/>
+        </w:r>
+        <w:r>
+          <w:rPr>
+            <w:noProof/>
+            <w:webHidden/>
+          </w:rPr>
+          <w:t>8</w:t>
         </w:r>
         <w:r>
           <w:rPr>
@@ -1793,7 +2228,7 @@
           <w:lang w:val="en-US"/>
         </w:rPr>
       </w:pPr>
-      <w:hyperlink w:anchor="_Toc431051239" w:history="1">
+      <w:hyperlink w:anchor="_Toc431740468" w:history="1">
         <w:r>
           <w:rPr>
             <w:rStyle w:val="Hyperlink"/>
@@ -1837,7 +2272,7 @@
             <w:noProof/>
             <w:webHidden/>
           </w:rPr>
-          <w:instrText xml:space="preserve"> PAGEREF _Toc431051239 \h </w:instrText>
+          <w:instrText xml:space="preserve"> PAGEREF _Toc431740468 \h </w:instrText>
         </w:r>
         <w:r>
           <w:rPr>
@@ -1857,7 +2292,7 @@
             <w:noProof/>
             <w:webHidden/>
           </w:rPr>
-          <w:t>6</w:t>
+          <w:t>8</w:t>
         </w:r>
         <w:r>
           <w:rPr>
@@ -1879,7 +2314,7 @@
           <w:lang w:val="en-US"/>
         </w:rPr>
       </w:pPr>
-      <w:hyperlink w:anchor="_Toc431051240" w:history="1">
+      <w:hyperlink w:anchor="_Toc431740469" w:history="1">
         <w:r>
           <w:rPr>
             <w:rStyle w:val="Hyperlink"/>
@@ -1906,7 +2341,7 @@
             <w:noProof/>
             <w:webHidden/>
           </w:rPr>
-          <w:instrText xml:space="preserve"> PAGEREF _Toc431051240 \h </w:instrText>
+          <w:instrText xml:space="preserve"> PAGEREF _Toc431740469 \h </w:instrText>
         </w:r>
         <w:r>
           <w:rPr>
@@ -1926,7 +2361,7 @@
             <w:noProof/>
             <w:webHidden/>
           </w:rPr>
-          <w:t>6</w:t>
+          <w:t>8</w:t>
         </w:r>
         <w:r>
           <w:rPr>
@@ -1948,7 +2383,7 @@
           <w:lang w:val="en-US"/>
         </w:rPr>
       </w:pPr>
-      <w:hyperlink w:anchor="_Toc431051241" w:history="1">
+      <w:hyperlink w:anchor="_Toc431740470" w:history="1">
         <w:r>
           <w:rPr>
             <w:rStyle w:val="Hyperlink"/>
@@ -1975,7 +2410,7 @@
             <w:noProof/>
             <w:webHidden/>
           </w:rPr>
-          <w:instrText xml:space="preserve"> PAGEREF _Toc431051241 \h </w:instrText>
+          <w:instrText xml:space="preserve"> PAGEREF _Toc431740470 \h </w:instrText>
         </w:r>
         <w:r>
           <w:rPr>
@@ -1995,7 +2430,7 @@
             <w:noProof/>
             <w:webHidden/>
           </w:rPr>
-          <w:t>6</w:t>
+          <w:t>8</w:t>
         </w:r>
         <w:r>
           <w:rPr>
@@ -2017,7 +2452,7 @@
           <w:lang w:val="en-US"/>
         </w:rPr>
       </w:pPr>
-      <w:hyperlink w:anchor="_Toc431051242" w:history="1">
+      <w:hyperlink w:anchor="_Toc431740471" w:history="1">
         <w:r>
           <w:rPr>
             <w:rStyle w:val="Hyperlink"/>
@@ -2061,7 +2496,7 @@
             <w:noProof/>
             <w:webHidden/>
           </w:rPr>
-          <w:instrText xml:space="preserve"> PAGEREF _Toc431051242 \h </w:instrText>
+          <w:instrText xml:space="preserve"> PAGEREF _Toc431740471 \h </w:instrText>
         </w:r>
         <w:r>
           <w:rPr>
@@ -2081,7 +2516,7 @@
             <w:noProof/>
             <w:webHidden/>
           </w:rPr>
-          <w:t>6</w:t>
+          <w:t>9</w:t>
         </w:r>
         <w:r>
           <w:rPr>
@@ -2103,7 +2538,7 @@
           <w:lang w:val="en-US"/>
         </w:rPr>
       </w:pPr>
-      <w:hyperlink w:anchor="_Toc431051243" w:history="1">
+      <w:hyperlink w:anchor="_Toc431740472" w:history="1">
         <w:r>
           <w:rPr>
             <w:rStyle w:val="Hyperlink"/>
@@ -2130,7 +2565,7 @@
             <w:noProof/>
             <w:webHidden/>
           </w:rPr>
-          <w:instrText xml:space="preserve"> PAGEREF _Toc431051243 \h </w:instrText>
+          <w:instrText xml:space="preserve"> PAGEREF _Toc431740472 \h </w:instrText>
         </w:r>
         <w:r>
           <w:rPr>
@@ -2150,7 +2585,7 @@
             <w:noProof/>
             <w:webHidden/>
           </w:rPr>
-          <w:t>6</w:t>
+          <w:t>9</w:t>
         </w:r>
         <w:r>
           <w:rPr>
@@ -2172,7 +2607,7 @@
           <w:lang w:val="en-US"/>
         </w:rPr>
       </w:pPr>
-      <w:hyperlink w:anchor="_Toc431051244" w:history="1">
+      <w:hyperlink w:anchor="_Toc431740473" w:history="1">
         <w:r>
           <w:rPr>
             <w:rStyle w:val="Hyperlink"/>
@@ -2199,7 +2634,7 @@
             <w:noProof/>
             <w:webHidden/>
           </w:rPr>
-          <w:instrText xml:space="preserve"> PAGEREF _Toc431051244 \h </w:instrText>
+          <w:instrText xml:space="preserve"> PAGEREF _Toc431740473 \h </w:instrText>
         </w:r>
         <w:r>
           <w:rPr>
@@ -2219,7 +2654,7 @@
             <w:noProof/>
             <w:webHidden/>
           </w:rPr>
-          <w:t>7</w:t>
+          <w:t>9</w:t>
         </w:r>
         <w:r>
           <w:rPr>
@@ -2241,7 +2676,7 @@
           <w:lang w:val="en-US"/>
         </w:rPr>
       </w:pPr>
-      <w:hyperlink w:anchor="_Toc431051245" w:history="1">
+      <w:hyperlink w:anchor="_Toc431740474" w:history="1">
         <w:r>
           <w:rPr>
             <w:rStyle w:val="Hyperlink"/>
@@ -2285,7 +2720,7 @@
             <w:noProof/>
             <w:webHidden/>
           </w:rPr>
-          <w:instrText xml:space="preserve"> PAGEREF _Toc431051245 \h </w:instrText>
+          <w:instrText xml:space="preserve"> PAGEREF _Toc431740474 \h </w:instrText>
         </w:r>
         <w:r>
           <w:rPr>
@@ -2305,7 +2740,7 @@
             <w:noProof/>
             <w:webHidden/>
           </w:rPr>
-          <w:t>7</w:t>
+          <w:t>9</w:t>
         </w:r>
         <w:r>
           <w:rPr>
@@ -2327,7 +2762,7 @@
           <w:lang w:val="en-US"/>
         </w:rPr>
       </w:pPr>
-      <w:hyperlink w:anchor="_Toc431051246" w:history="1">
+      <w:hyperlink w:anchor="_Toc431740475" w:history="1">
         <w:r>
           <w:rPr>
             <w:rStyle w:val="Hyperlink"/>
@@ -2354,7 +2789,7 @@
             <w:noProof/>
             <w:webHidden/>
           </w:rPr>
-          <w:instrText xml:space="preserve"> PAGEREF _Toc431051246 \h </w:instrText>
+          <w:instrText xml:space="preserve"> PAGEREF _Toc431740475 \h </w:instrText>
         </w:r>
         <w:r>
           <w:rPr>
@@ -2374,7 +2809,7 @@
             <w:noProof/>
             <w:webHidden/>
           </w:rPr>
-          <w:t>7</w:t>
+          <w:t>9</w:t>
         </w:r>
         <w:r>
           <w:rPr>
@@ -2399,7 +2834,7 @@
           <w:lang w:val="en-US"/>
         </w:rPr>
       </w:pPr>
-      <w:hyperlink w:anchor="_Toc431051247" w:history="1">
+      <w:hyperlink w:anchor="_Toc431740476" w:history="1">
         <w:r>
           <w:rPr>
             <w:rStyle w:val="Hyperlink"/>
@@ -2426,7 +2861,7 @@
             <w:noProof/>
             <w:webHidden/>
           </w:rPr>
-          <w:instrText xml:space="preserve"> PAGEREF _Toc431051247 \h </w:instrText>
+          <w:instrText xml:space="preserve"> PAGEREF _Toc431740476 \h </w:instrText>
         </w:r>
         <w:r>
           <w:rPr>
@@ -2446,7 +2881,7 @@
             <w:noProof/>
             <w:webHidden/>
           </w:rPr>
-          <w:t>7</w:t>
+          <w:t>9</w:t>
         </w:r>
         <w:r>
           <w:rPr>
@@ -2471,7 +2906,7 @@
           <w:lang w:val="en-US"/>
         </w:rPr>
       </w:pPr>
-      <w:hyperlink w:anchor="_Toc431051248" w:history="1">
+      <w:hyperlink w:anchor="_Toc431740477" w:history="1">
         <w:r>
           <w:rPr>
             <w:rStyle w:val="Hyperlink"/>
@@ -2498,7 +2933,7 @@
             <w:noProof/>
             <w:webHidden/>
           </w:rPr>
-          <w:instrText xml:space="preserve"> PAGEREF _Toc431051248 \h </w:instrText>
+          <w:instrText xml:space="preserve"> PAGEREF _Toc431740477 \h </w:instrText>
         </w:r>
         <w:r>
           <w:rPr>
@@ -2518,7 +2953,7 @@
             <w:noProof/>
             <w:webHidden/>
           </w:rPr>
-          <w:t>7</w:t>
+          <w:t>9</w:t>
         </w:r>
         <w:r>
           <w:rPr>
@@ -2543,7 +2978,7 @@
           <w:lang w:val="en-US"/>
         </w:rPr>
       </w:pPr>
-      <w:hyperlink w:anchor="_Toc431051249" w:history="1">
+      <w:hyperlink w:anchor="_Toc431740478" w:history="1">
         <w:r>
           <w:rPr>
             <w:rStyle w:val="Hyperlink"/>
@@ -2570,7 +3005,7 @@
             <w:noProof/>
             <w:webHidden/>
           </w:rPr>
-          <w:instrText xml:space="preserve"> PAGEREF _Toc431051249 \h </w:instrText>
+          <w:instrText xml:space="preserve"> PAGEREF _Toc431740478 \h </w:instrText>
         </w:r>
         <w:r>
           <w:rPr>
@@ -2590,7 +3025,7 @@
             <w:noProof/>
             <w:webHidden/>
           </w:rPr>
-          <w:t>7</w:t>
+          <w:t>9</w:t>
         </w:r>
         <w:r>
           <w:rPr>
@@ -2612,7 +3047,7 @@
           <w:lang w:val="en-US"/>
         </w:rPr>
       </w:pPr>
-      <w:hyperlink w:anchor="_Toc431051250" w:history="1">
+      <w:hyperlink w:anchor="_Toc431740479" w:history="1">
         <w:r>
           <w:rPr>
             <w:rStyle w:val="Hyperlink"/>
@@ -2639,7 +3074,7 @@
             <w:noProof/>
             <w:webHidden/>
           </w:rPr>
-          <w:instrText xml:space="preserve"> PAGEREF _Toc431051250 \h </w:instrText>
+          <w:instrText xml:space="preserve"> PAGEREF _Toc431740479 \h </w:instrText>
         </w:r>
         <w:r>
           <w:rPr>
@@ -2659,7 +3094,7 @@
             <w:noProof/>
             <w:webHidden/>
           </w:rPr>
-          <w:t>7</w:t>
+          <w:t>10</w:t>
         </w:r>
         <w:r>
           <w:rPr>
@@ -2681,7 +3116,7 @@
           <w:lang w:val="en-US"/>
         </w:rPr>
       </w:pPr>
-      <w:hyperlink w:anchor="_Toc431051251" w:history="1">
+      <w:hyperlink w:anchor="_Toc431740480" w:history="1">
         <w:r>
           <w:rPr>
             <w:rStyle w:val="Hyperlink"/>
@@ -2708,7 +3143,7 @@
             <w:noProof/>
             <w:webHidden/>
           </w:rPr>
-          <w:instrText xml:space="preserve"> PAGEREF _Toc431051251 \h </w:instrText>
+          <w:instrText xml:space="preserve"> PAGEREF _Toc431740480 \h </w:instrText>
         </w:r>
         <w:r>
           <w:rPr>
@@ -2728,7 +3163,7 @@
             <w:noProof/>
             <w:webHidden/>
           </w:rPr>
-          <w:t>8</w:t>
+          <w:t>10</w:t>
         </w:r>
         <w:r>
           <w:rPr>
@@ -2750,7 +3185,7 @@
           <w:lang w:val="en-US"/>
         </w:rPr>
       </w:pPr>
-      <w:hyperlink w:anchor="_Toc431051252" w:history="1">
+      <w:hyperlink w:anchor="_Toc431740481" w:history="1">
         <w:r>
           <w:rPr>
             <w:rStyle w:val="Hyperlink"/>
@@ -2777,7 +3212,7 @@
             <w:noProof/>
             <w:webHidden/>
           </w:rPr>
-          <w:instrText xml:space="preserve"> PAGEREF _Toc431051252 \h </w:instrText>
+          <w:instrText xml:space="preserve"> PAGEREF _Toc431740481 \h </w:instrText>
         </w:r>
         <w:r>
           <w:rPr>
@@ -2797,7 +3232,7 @@
             <w:noProof/>
             <w:webHidden/>
           </w:rPr>
-          <w:t>8</w:t>
+          <w:t>10</w:t>
         </w:r>
         <w:r>
           <w:rPr>
@@ -2822,7 +3257,7 @@
           <w:lang w:val="en-US"/>
         </w:rPr>
       </w:pPr>
-      <w:hyperlink w:anchor="_Toc431051253" w:history="1">
+      <w:hyperlink w:anchor="_Toc431740482" w:history="1">
         <w:r>
           <w:rPr>
             <w:rStyle w:val="Hyperlink"/>
@@ -2849,7 +3284,7 @@
             <w:noProof/>
             <w:webHidden/>
           </w:rPr>
-          <w:instrText xml:space="preserve"> PAGEREF _Toc431051253 \h </w:instrText>
+          <w:instrText xml:space="preserve"> PAGEREF _Toc431740482 \h </w:instrText>
         </w:r>
         <w:r>
           <w:rPr>
@@ -2869,7 +3304,7 @@
             <w:noProof/>
             <w:webHidden/>
           </w:rPr>
-          <w:t>8</w:t>
+          <w:t>10</w:t>
         </w:r>
         <w:r>
           <w:rPr>
@@ -2894,7 +3329,7 @@
           <w:lang w:val="en-US"/>
         </w:rPr>
       </w:pPr>
-      <w:hyperlink w:anchor="_Toc431051254" w:history="1">
+      <w:hyperlink w:anchor="_Toc431740483" w:history="1">
         <w:r>
           <w:rPr>
             <w:rStyle w:val="Hyperlink"/>
@@ -2921,7 +3356,7 @@
             <w:noProof/>
             <w:webHidden/>
           </w:rPr>
-          <w:instrText xml:space="preserve"> PAGEREF _Toc431051254 \h </w:instrText>
+          <w:instrText xml:space="preserve"> PAGEREF _Toc431740483 \h </w:instrText>
         </w:r>
         <w:r>
           <w:rPr>
@@ -2941,7 +3376,7 @@
             <w:noProof/>
             <w:webHidden/>
           </w:rPr>
-          <w:t>8</w:t>
+          <w:t>10</w:t>
         </w:r>
         <w:r>
           <w:rPr>
@@ -2966,7 +3401,7 @@
           <w:lang w:val="en-US"/>
         </w:rPr>
       </w:pPr>
-      <w:hyperlink w:anchor="_Toc431051255" w:history="1">
+      <w:hyperlink w:anchor="_Toc431740484" w:history="1">
         <w:r>
           <w:rPr>
             <w:rStyle w:val="Hyperlink"/>
@@ -2993,7 +3428,7 @@
             <w:noProof/>
             <w:webHidden/>
           </w:rPr>
-          <w:instrText xml:space="preserve"> PAGEREF _Toc431051255 \h </w:instrText>
+          <w:instrText xml:space="preserve"> PAGEREF _Toc431740484 \h </w:instrText>
         </w:r>
         <w:r>
           <w:rPr>
@@ -3013,7 +3448,7 @@
             <w:noProof/>
             <w:webHidden/>
           </w:rPr>
-          <w:t>8</w:t>
+          <w:t>10</w:t>
         </w:r>
         <w:r>
           <w:rPr>
@@ -3038,7 +3473,7 @@
           <w:lang w:val="en-US"/>
         </w:rPr>
       </w:pPr>
-      <w:hyperlink w:anchor="_Toc431051256" w:history="1">
+      <w:hyperlink w:anchor="_Toc431740485" w:history="1">
         <w:r>
           <w:rPr>
             <w:rStyle w:val="Hyperlink"/>
@@ -3065,7 +3500,7 @@
             <w:noProof/>
             <w:webHidden/>
           </w:rPr>
-          <w:instrText xml:space="preserve"> PAGEREF _Toc431051256 \h </w:instrText>
+          <w:instrText xml:space="preserve"> PAGEREF _Toc431740485 \h </w:instrText>
         </w:r>
         <w:r>
           <w:rPr>
@@ -3085,7 +3520,7 @@
             <w:noProof/>
             <w:webHidden/>
           </w:rPr>
-          <w:t>8</w:t>
+          <w:t>11</w:t>
         </w:r>
         <w:r>
           <w:rPr>
@@ -3107,7 +3542,7 @@
           <w:lang w:val="en-US"/>
         </w:rPr>
       </w:pPr>
-      <w:hyperlink w:anchor="_Toc431051257" w:history="1">
+      <w:hyperlink w:anchor="_Toc431740486" w:history="1">
         <w:r>
           <w:rPr>
             <w:rStyle w:val="Hyperlink"/>
@@ -3151,7 +3586,7 @@
             <w:noProof/>
             <w:webHidden/>
           </w:rPr>
-          <w:instrText xml:space="preserve"> PAGEREF _Toc431051257 \h </w:instrText>
+          <w:instrText xml:space="preserve"> PAGEREF _Toc431740486 \h </w:instrText>
         </w:r>
         <w:r>
           <w:rPr>
@@ -3171,7 +3606,7 @@
             <w:noProof/>
             <w:webHidden/>
           </w:rPr>
-          <w:t>8</w:t>
+          <w:t>11</w:t>
         </w:r>
         <w:r>
           <w:rPr>
@@ -3194,7 +3629,7 @@
       <w:r>
         <w:br w:type="page"/>
       </w:r>
-      <w:bookmarkStart w:id="1" w:name="_Toc431051218"/>
+      <w:bookmarkStart w:id="1" w:name="_Toc431740441"/>
       <w:r>
         <w:lastRenderedPageBreak/>
         <w:t>Allgemeines</w:t>
@@ -3207,7 +3642,7 @@
         <w:jc w:val="both"/>
       </w:pPr>
       <w:bookmarkStart w:id="2" w:name="_Toc414275590"/>
-      <w:bookmarkStart w:id="3" w:name="_Toc431051219"/>
+      <w:bookmarkStart w:id="3" w:name="_Toc431740442"/>
       <w:r>
         <w:t>Zweck dieses Dokumentes</w:t>
       </w:r>
@@ -3228,7 +3663,7 @@
         <w:jc w:val="both"/>
       </w:pPr>
       <w:bookmarkStart w:id="4" w:name="_Toc414275591"/>
-      <w:bookmarkStart w:id="5" w:name="_Toc431051220"/>
+      <w:bookmarkStart w:id="5" w:name="_Toc431740443"/>
       <w:r>
         <w:t>Lesekreis</w:t>
       </w:r>
@@ -3267,7 +3702,7 @@
         <w:jc w:val="both"/>
       </w:pPr>
       <w:bookmarkStart w:id="6" w:name="_Toc414275592"/>
-      <w:bookmarkStart w:id="7" w:name="_Toc431051221"/>
+      <w:bookmarkStart w:id="7" w:name="_Toc431740444"/>
       <w:r>
         <w:t>Ausgangslage</w:t>
       </w:r>
@@ -3282,13 +3717,13 @@
         <w:jc w:val="both"/>
       </w:pPr>
       <w:r>
-        <w:t>Das cpvrLab besitzt eine CAVE Installation (</w:t>
-      </w:r>
-      <w:r>
-        <w:t>Computer</w:t>
-      </w:r>
-      <w:r>
-        <w:t xml:space="preserve"> Automated Virtual Environment) mit dem virtuelle 3D-Welten in Echtgrösse über drei Projektionswände und eine Bodenprojektion erzeugt werden können. Alle Projektionsflächen werden dabei mit zwei Projektoren in stereoskopisch projiziert, sodass eine nahezu perfekte Raumwahrnehmung entsteht. Die Entwicklung von virtuellen 3D-Welten mit Basis-APIs wie OpenGL oder OpenSceneGraph ist nach wie vor eine zeitraubende und aufwendige Arbeit und jedes Mal eine Einzelentwicklung.</w:t>
+        <w:t>Das cpvrLab besitzt eine CAVE</w:t>
+      </w:r>
+      <w:r>
+        <w:t xml:space="preserve"> (Cave Automatic Virtual Environment)</w:t>
+      </w:r>
+      <w:r>
+        <w:t xml:space="preserve"> Installation mit dem virtuelle 3D-Welten in Echtgrösse über drei Projektionswände und eine Bodenprojektion erzeugt werden können. Alle Projektionsflächen werden dabei mit zwei Projektoren in stereoskopisch projiziert, sodass eine nahezu perfekte Raumwahrnehmung entsteht. Die Entwicklung von virtuellen 3D-Welten mit Basis-APIs wie OpenGL oder OpenSceneGraph ist nach wie vor eine zeitraubende und aufwendige Arbeit und jedes Mal eine Einzelentwicklung.</w:t>
       </w:r>
       <w:r>
         <w:t xml:space="preserve"> </w:t>
@@ -3316,10 +3751,7 @@
         <w:t xml:space="preserve">Im Rahmen </w:t>
       </w:r>
       <w:r>
-        <w:t>des vorgängigen Projekts</w:t>
-      </w:r>
-      <w:r>
-        <w:t xml:space="preserve">, die Projekt </w:t>
+        <w:t xml:space="preserve">des vorgängigen Projekts, die Projekt </w:t>
       </w:r>
       <w:r>
         <w:t>2 Arbeit</w:t>
@@ -3328,31 +3760,534 @@
         <w:t>,</w:t>
       </w:r>
       <w:r>
+        <w:t xml:space="preserve"> wurden</w:t>
+      </w:r>
+      <w:r>
+        <w:t xml:space="preserve"> verschiedene Methoden geprüft </w:t>
+      </w:r>
+      <w:r>
+        <w:t xml:space="preserve">wie eine Integration von Unity in den CAVE erfolgen </w:t>
+      </w:r>
+      <w:r>
+        <w:t>kann</w:t>
+      </w:r>
+      <w:r>
+        <w:t>.</w:t>
+      </w:r>
+    </w:p>
+    <w:p>
+      <w:pPr>
+        <w:jc w:val="both"/>
+      </w:pPr>
+    </w:p>
+    <w:p>
+      <w:pPr>
+        <w:jc w:val="both"/>
+      </w:pPr>
+      <w:r>
+        <w:t xml:space="preserve">In einem ersten Schritt erfolgte eine Prüfung der Software MiddleVR, die den Einsatz von Unity </w:t>
+      </w:r>
+      <w:r>
+        <w:t>in einem CAVE</w:t>
+      </w:r>
+      <w:r>
+        <w:t xml:space="preserve"> deutlich vereinfachen sollte.</w:t>
+      </w:r>
+      <w:r>
+        <w:t xml:space="preserve"> Die dadurch entstehende Abhängigkeit der Software, die Anforderungen an die Unity-Applikationen</w:t>
+      </w:r>
+      <w:r>
+        <w:t xml:space="preserve"> (etliche Adaptionen am Code waren jeweils notwendig)</w:t>
+      </w:r>
+      <w:r>
+        <w:t xml:space="preserve"> und die nicht gebrauchte Fülle an Features waren der Grund, wieso eine eigene Umsetzung eines Unity-Plugins erfolgen sollte.</w:t>
+      </w:r>
+    </w:p>
+    <w:p>
+      <w:pPr>
+        <w:jc w:val="both"/>
+      </w:pPr>
+    </w:p>
+    <w:p>
+      <w:pPr>
+        <w:jc w:val="both"/>
+      </w:pPr>
+      <w:r>
+        <w:t>Bezüglich der Infrastruktur wurden folgende Methoden analysiert</w:t>
+      </w:r>
+      <w:r>
+        <w:t xml:space="preserve"> und bewertet</w:t>
+      </w:r>
+      <w:r>
+        <w:t>:</w:t>
+      </w:r>
+    </w:p>
+    <w:p>
+      <w:pPr>
+        <w:jc w:val="both"/>
+      </w:pPr>
+    </w:p>
+    <w:p>
+      <w:pPr>
+        <w:pStyle w:val="Listenabsatz"/>
+        <w:numPr>
+          <w:ilvl w:val="0"/>
+          <w:numId w:val="43"/>
+        </w:numPr>
+        <w:jc w:val="both"/>
+      </w:pPr>
+      <w:r>
+        <w:t>Mehrere Hosts / Mehrere GPUs / Mehrere Unity Instanzen</w:t>
+      </w:r>
+    </w:p>
+    <w:p>
+      <w:pPr>
+        <w:pStyle w:val="Listenabsatz"/>
+        <w:numPr>
+          <w:ilvl w:val="0"/>
+          <w:numId w:val="43"/>
+        </w:numPr>
+        <w:jc w:val="both"/>
+      </w:pPr>
+      <w:r>
+        <w:t>Ein Host / Mehrere GPUs / Mehrere Unity Instanzen</w:t>
+      </w:r>
+    </w:p>
+    <w:p>
+      <w:pPr>
+        <w:pStyle w:val="Listenabsatz"/>
+        <w:numPr>
+          <w:ilvl w:val="0"/>
+          <w:numId w:val="43"/>
+        </w:numPr>
+        <w:jc w:val="both"/>
+      </w:pPr>
+      <w:r>
+        <w:t>Ein Host / Mehrere GPUs / Eine Unity Instanz</w:t>
+      </w:r>
+    </w:p>
+    <w:p>
+      <w:pPr>
+        <w:pStyle w:val="Listenabsatz"/>
+        <w:numPr>
+          <w:ilvl w:val="0"/>
+          <w:numId w:val="43"/>
+        </w:numPr>
+        <w:jc w:val="both"/>
+      </w:pPr>
+      <w:r>
+        <w:t>Ein Host / Mehrere GPUs / Eine Unity Instanz mit Mosaic Treiber</w:t>
+      </w:r>
+    </w:p>
+    <w:p>
+      <w:pPr>
+        <w:jc w:val="both"/>
+      </w:pPr>
+    </w:p>
+    <w:p>
+      <w:pPr>
+        <w:jc w:val="both"/>
+      </w:pPr>
+      <w:r>
+        <w:t>Basierend auf Prototypen der verschiedenen Systeme und theoretischer Abklärungen konnte sich Variante 4 (Ein Host / Mehrere GPUs / Eine Unity Instanz mit Mosaic Treiber) klar hervorheben. Die dadurch erreichte hohe Flexibilität, die obsolete Synchronisierung und die gute Performance durch Verteilung der Last auf verschiedene GPUs waren ausschlaggebend.</w:t>
+      </w:r>
+    </w:p>
+    <w:p>
+      <w:pPr>
+        <w:pStyle w:val="berschrift2"/>
+      </w:pPr>
+      <w:bookmarkStart w:id="8" w:name="_Toc431740445"/>
+      <w:r>
+        <w:t>Unity</w:t>
+      </w:r>
+      <w:bookmarkEnd w:id="8"/>
+    </w:p>
+    <w:p>
+      <w:pPr>
+        <w:jc w:val="both"/>
+      </w:pPr>
+      <w:r>
+        <w:t>Die Entwicklungsumgebung erlaubt die Entwicklung von Computerspielen und anderer interaktiver 3D und 2D-Grafik-Anwendungen. Die Umgebung läuft auf den Betriebssystemen Windows und OS X. Zielplattformen sind neben PCs auch Spielkonsolen, mobile Geräte und Webbrowser.</w:t>
+      </w:r>
+    </w:p>
+    <w:p>
+      <w:pPr>
+        <w:jc w:val="both"/>
+        <w:rPr>
+          <w:sz w:val="16"/>
+          <w:szCs w:val="16"/>
+        </w:rPr>
+      </w:pPr>
+      <w:r>
+        <w:rPr>
+          <w:sz w:val="16"/>
+          <w:szCs w:val="16"/>
+        </w:rPr>
+        <w:t xml:space="preserve">(Quelle: </w:t>
+      </w:r>
+      <w:hyperlink r:id="rId15" w:history="1">
+        <w:r>
+          <w:rPr>
+            <w:rStyle w:val="Hyperlink"/>
+            <w:sz w:val="16"/>
+            <w:szCs w:val="16"/>
+          </w:rPr>
+          <w:t>https://de.wikipedia.org/wiki/Unity_(Spiel-Engine)</w:t>
+        </w:r>
+      </w:hyperlink>
+      <w:r>
+        <w:rPr>
+          <w:sz w:val="16"/>
+          <w:szCs w:val="16"/>
+        </w:rPr>
+        <w:t>)</w:t>
+      </w:r>
+    </w:p>
+    <w:p>
+      <w:pPr>
+        <w:pStyle w:val="berschrift2"/>
+      </w:pPr>
+      <w:bookmarkStart w:id="9" w:name="_Toc431740446"/>
+      <w:r>
+        <w:lastRenderedPageBreak/>
+        <w:t>Infrastruktur</w:t>
+      </w:r>
+      <w:bookmarkEnd w:id="9"/>
+    </w:p>
+    <w:p>
+      <w:pPr>
+        <w:jc w:val="both"/>
+      </w:pPr>
+      <w:r>
+        <w:t>Nach Abschluss der Projekt 2 Arbeit wurden basierend auf den gewonnenen Erkenntnissen und den gestellten Anforderungen die Infrastruktur überarbeitet und erweitert. Konkret beinhaltet das folgende Punkte:</w:t>
+      </w:r>
+    </w:p>
+    <w:p>
+      <w:pPr>
+        <w:jc w:val="both"/>
+      </w:pPr>
+    </w:p>
+    <w:p>
+      <w:pPr>
+        <w:pStyle w:val="Listenabsatz"/>
+        <w:numPr>
+          <w:ilvl w:val="0"/>
+          <w:numId w:val="41"/>
+        </w:numPr>
+        <w:jc w:val="both"/>
+      </w:pPr>
+      <w:r>
+        <w:t>Ersetzen des Servers für das WorldViz Trackingsystem</w:t>
+      </w:r>
+    </w:p>
+    <w:p>
+      <w:pPr>
+        <w:pStyle w:val="Listenabsatz"/>
+        <w:numPr>
+          <w:ilvl w:val="0"/>
+          <w:numId w:val="41"/>
+        </w:numPr>
+        <w:jc w:val="both"/>
+      </w:pPr>
+      <w:r>
+        <w:t xml:space="preserve">Beschaffung und </w:t>
+      </w:r>
+      <w:r>
+        <w:t>Inbetriebnahme des Unity Servers</w:t>
+      </w:r>
+    </w:p>
+    <w:p>
+      <w:pPr>
+        <w:pStyle w:val="Listenabsatz"/>
+        <w:numPr>
+          <w:ilvl w:val="0"/>
+          <w:numId w:val="41"/>
+        </w:numPr>
+        <w:jc w:val="both"/>
+      </w:pPr>
+      <w:r>
+        <w:t>Beschaffung eines Gamepads</w:t>
+      </w:r>
+    </w:p>
+    <w:p>
+      <w:pPr>
+        <w:jc w:val="both"/>
+      </w:pPr>
+    </w:p>
+    <w:p>
+      <w:pPr>
+        <w:jc w:val="both"/>
+      </w:pPr>
+      <w:r>
+        <w:t>Neu gestaltet sich die Infrastruktur folgendermassen:</w:t>
+      </w:r>
+    </w:p>
+    <w:p>
+      <w:pPr>
+        <w:jc w:val="both"/>
+      </w:pPr>
+    </w:p>
+    <w:p>
+      <w:pPr>
+        <w:keepNext/>
+        <w:jc w:val="both"/>
+      </w:pPr>
+      <w:r>
+        <w:rPr>
+          <w:noProof/>
+          <w:lang w:val="en-US"/>
+        </w:rPr>
+        <w:drawing>
+          <wp:inline distT="0" distB="0" distL="0" distR="0" wp14:anchorId="67EAE8FC" wp14:editId="3FCF45A9">
+            <wp:extent cx="6011545" cy="5496969"/>
+            <wp:effectExtent l="0" t="0" r="8255" b="8890"/>
+            <wp:docPr id="3" name="Grafik 3"/>
+            <wp:cNvGraphicFramePr>
+              <a:graphicFrameLocks xmlns:a="http://schemas.openxmlformats.org/drawingml/2006/main" noChangeAspect="1"/>
+            </wp:cNvGraphicFramePr>
+            <a:graphic xmlns:a="http://schemas.openxmlformats.org/drawingml/2006/main">
+              <a:graphicData uri="http://schemas.openxmlformats.org/drawingml/2006/picture">
+                <pic:pic xmlns:pic="http://schemas.openxmlformats.org/drawingml/2006/picture">
+                  <pic:nvPicPr>
+                    <pic:cNvPr id="3" name="CAVE_infrastructure.png"/>
+                    <pic:cNvPicPr/>
+                  </pic:nvPicPr>
+                  <pic:blipFill>
+                    <a:blip r:embed="rId16">
+                      <a:extLst>
+                        <a:ext uri="{28A0092B-C50C-407E-A947-70E740481C1C}">
+                          <a14:useLocalDpi xmlns:a14="http://schemas.microsoft.com/office/drawing/2010/main" val="0"/>
+                        </a:ext>
+                      </a:extLst>
+                    </a:blip>
+                    <a:stretch>
+                      <a:fillRect/>
+                    </a:stretch>
+                  </pic:blipFill>
+                  <pic:spPr>
+                    <a:xfrm>
+                      <a:off x="0" y="0"/>
+                      <a:ext cx="6011545" cy="5496969"/>
+                    </a:xfrm>
+                    <a:prstGeom prst="rect">
+                      <a:avLst/>
+                    </a:prstGeom>
+                  </pic:spPr>
+                </pic:pic>
+              </a:graphicData>
+            </a:graphic>
+          </wp:inline>
+        </w:drawing>
+      </w:r>
+    </w:p>
+    <w:p>
+      <w:pPr>
+        <w:pStyle w:val="Beschriftung"/>
+        <w:jc w:val="both"/>
+        <w:rPr>
+          <w:lang w:val="de-CH"/>
+        </w:rPr>
+      </w:pPr>
+      <w:r>
+        <w:rPr>
+          <w:lang w:val="de-CH"/>
+        </w:rPr>
+        <w:t xml:space="preserve">Abbildung </w:t>
+      </w:r>
+      <w:r>
+        <w:rPr>
+          <w:lang w:val="de-CH"/>
+        </w:rPr>
+        <w:fldChar w:fldCharType="begin"/>
+      </w:r>
+      <w:r>
+        <w:rPr>
+          <w:lang w:val="de-CH"/>
+        </w:rPr>
+        <w:instrText xml:space="preserve"> SEQ Abbildung \* ARABIC </w:instrText>
+      </w:r>
+      <w:r>
+        <w:rPr>
+          <w:lang w:val="de-CH"/>
+        </w:rPr>
+        <w:fldChar w:fldCharType="separate"/>
+      </w:r>
+      <w:r>
+        <w:rPr>
+          <w:noProof/>
+          <w:lang w:val="de-CH"/>
+        </w:rPr>
+        <w:t>1</w:t>
+      </w:r>
+      <w:r>
+        <w:rPr>
+          <w:lang w:val="de-CH"/>
+        </w:rPr>
+        <w:fldChar w:fldCharType="end"/>
+      </w:r>
+      <w:r>
+        <w:rPr>
+          <w:lang w:val="de-CH"/>
+        </w:rPr>
+        <w:t>: Infrastruktur CAVE</w:t>
+      </w:r>
+    </w:p>
+    <w:p>
+      <w:pPr>
+        <w:pStyle w:val="berschrift3"/>
+      </w:pPr>
+      <w:bookmarkStart w:id="10" w:name="_Toc431740447"/>
+      <w:r>
+        <w:t>Inputs und Tracking</w:t>
+      </w:r>
+      <w:bookmarkEnd w:id="10"/>
+    </w:p>
+    <w:p>
+      <w:pPr>
+        <w:jc w:val="both"/>
+      </w:pPr>
+      <w:r>
+        <w:t>Die beiden Tracking Devices (Eyes und Wand) werden durch 10 Infrarotkameras</w:t>
+      </w:r>
+      <w:r>
+        <w:t xml:space="preserve"> (WorldViz Tracking)</w:t>
+      </w:r>
+      <w:r>
+        <w:t xml:space="preserve"> geortet. Die Signale werden vom Tracking Server interpretiert und eine genaue Position und Rotation der beiden unabhängig</w:t>
+      </w:r>
+      <w:r>
+        <w:t xml:space="preserve"> voneinander</w:t>
+      </w:r>
+      <w:r>
+        <w:t xml:space="preserve"> bewegten Devices</w:t>
+      </w:r>
+      <w:r>
+        <w:t xml:space="preserve"> werden</w:t>
+      </w:r>
+      <w:r>
+        <w:t xml:space="preserve"> bestimmt.</w:t>
+      </w:r>
+      <w:r>
+        <w:t xml:space="preserve"> Auf diesem Server läuft die von WorldViz herausgegebene Software „PPT Studio 2013“, welche Einstellungen des Trackingsystems (Kalibrieren der Kameras, Überprüfen der Signale, Definition der Devices usw.) erlaubt. Zusätzlich wird, direkt im PPT Studio 2013 integriert, ein VRPN Server betrieben, welcher die berechneten Werte der Tracking Devices über einen Socket ins Netz liefert.</w:t>
+      </w:r>
+    </w:p>
+    <w:p>
+      <w:pPr>
+        <w:jc w:val="both"/>
+      </w:pPr>
+    </w:p>
+    <w:p>
+      <w:pPr>
+        <w:jc w:val="both"/>
+      </w:pPr>
+      <w:r>
+        <w:t>Der Wand hat zusätzliche Inputs wie ein analoger Joystick, ein Button auf der Rückseite und 4 Buttons auf der Vorderseite. Diese Inputs werden per Funk an eine Station, den Wand Receiver, geschickt und an den Trackingserver weitergeleitet.</w:t>
+      </w:r>
+    </w:p>
+    <w:p>
+      <w:pPr>
+        <w:jc w:val="both"/>
+      </w:pPr>
+    </w:p>
+    <w:p>
+      <w:pPr>
+        <w:jc w:val="both"/>
+      </w:pPr>
+      <w:r>
+        <w:t>Das Gamepad wird nicht durch das Tracking System geortet, sondern dient als Ersatz für standardmässige Inputs wie Maus und Tastatur.</w:t>
+      </w:r>
+      <w:r>
+        <w:t xml:space="preserve"> Das Signal wird direkt an den Unity Server übermittelt.</w:t>
+      </w:r>
+    </w:p>
+    <w:p>
+      <w:pPr>
+        <w:jc w:val="both"/>
+      </w:pPr>
+    </w:p>
+    <w:p>
+      <w:pPr>
+        <w:pStyle w:val="berschrift3"/>
+        <w:jc w:val="both"/>
+      </w:pPr>
+      <w:bookmarkStart w:id="11" w:name="_Toc431740448"/>
+      <w:r>
+        <w:t>Rendering</w:t>
+      </w:r>
+      <w:bookmarkEnd w:id="11"/>
+    </w:p>
+    <w:p>
+      <w:pPr>
+        <w:jc w:val="both"/>
+      </w:pPr>
+      <w:r>
+        <w:t>Auf dem Unity Server läuft die Unity Applikation und die über das VPRN</w:t>
+      </w:r>
+      <w:r>
         <w:t xml:space="preserve"> </w:t>
       </w:r>
       <w:r>
-        <w:t>wurden</w:t>
-      </w:r>
-      <w:r>
-        <w:t xml:space="preserve"> verschiedene Methoden geprüft </w:t>
-      </w:r>
-      <w:r>
-        <w:t xml:space="preserve">wie eine Integration von Unity in den CAVE erfolgen </w:t>
-      </w:r>
-      <w:r>
-        <w:t>kann</w:t>
-      </w:r>
-      <w:r>
-        <w:t>.</w:t>
-      </w:r>
-      <w:r>
-        <w:t xml:space="preserve"> </w:t>
-      </w:r>
-      <w:r>
-        <w:t xml:space="preserve">Weiter wurden bereits erste </w:t>
-      </w:r>
-      <w:r>
-        <w:t>Prototyp entwickelt.</w:t>
+        <w:t xml:space="preserve">Protokoll gelieferten Informationen bezüglich der Tracking Devices </w:t>
+      </w:r>
+      <w:r>
+        <w:t>werden, mit Hilfe des e</w:t>
+      </w:r>
+      <w:r>
+        <w:t xml:space="preserve">ntwickelten Unity Plugins, interpretiert. </w:t>
+      </w:r>
+      <w:r>
+        <w:t xml:space="preserve">Dank des Mosaic Treibers von Nvidia wird das Output-Signal, welches von der Unity Applikation </w:t>
+      </w:r>
+      <w:r>
+        <w:t>gerendert</w:t>
+      </w:r>
+      <w:r>
+        <w:t xml:space="preserve"> wird, auf die 8 vorhandenen Grafikkarten Outputs verteilt und an den Matrix Switch überliefert.</w:t>
+      </w:r>
+    </w:p>
+    <w:p>
+      <w:pPr>
+        <w:jc w:val="both"/>
+      </w:pPr>
+    </w:p>
+    <w:p>
+      <w:pPr>
+        <w:pStyle w:val="berschrift3"/>
+        <w:jc w:val="both"/>
+      </w:pPr>
+      <w:bookmarkStart w:id="12" w:name="_Toc431740449"/>
+      <w:r>
+        <w:t>Darstellung im CAVE</w:t>
+      </w:r>
+      <w:bookmarkEnd w:id="12"/>
+    </w:p>
+    <w:p>
+      <w:pPr>
+        <w:jc w:val="both"/>
+      </w:pPr>
+      <w:r>
+        <w:t xml:space="preserve">Als letzten Schritt </w:t>
+      </w:r>
+      <w:r>
+        <w:t>empfangen die Projektoren das Signal über den konfigurierten Matrix Switch und stellen eine stereoskopische Ansicht sicher, indem jeweils zwei Projektoren</w:t>
+      </w:r>
+      <w:r>
+        <w:t xml:space="preserve"> leicht versetzte Bildinformationen </w:t>
+      </w:r>
+      <w:r>
+        <w:t>erhalten</w:t>
+      </w:r>
+      <w:r>
+        <w:t xml:space="preserve"> und</w:t>
+      </w:r>
+      <w:r>
+        <w:t xml:space="preserve"> zusammen</w:t>
+      </w:r>
+      <w:r>
+        <w:t xml:space="preserve"> eine </w:t>
+      </w:r>
+      <w:r>
+        <w:t>Leinwand beleuchten.</w:t>
       </w:r>
     </w:p>
     <w:p>
@@ -3360,8 +4295,8 @@
         <w:pStyle w:val="berschrift2"/>
         <w:jc w:val="both"/>
       </w:pPr>
-      <w:bookmarkStart w:id="8" w:name="_Toc414275593"/>
-      <w:bookmarkStart w:id="9" w:name="_Toc431051222"/>
+      <w:bookmarkStart w:id="13" w:name="_Toc414275593"/>
+      <w:bookmarkStart w:id="14" w:name="_Toc431740450"/>
       <w:r>
         <w:t>Umfang</w:t>
       </w:r>
@@ -3371,11 +4306,11 @@
       <w:r>
         <w:t xml:space="preserve"> der </w:t>
       </w:r>
-      <w:bookmarkEnd w:id="8"/>
+      <w:bookmarkEnd w:id="13"/>
       <w:r>
         <w:t>Bachelor Thesis</w:t>
       </w:r>
-      <w:bookmarkEnd w:id="9"/>
+      <w:bookmarkEnd w:id="14"/>
     </w:p>
     <w:p>
       <w:pPr>
@@ -3543,26 +4478,26 @@
         <w:pStyle w:val="berschrift2"/>
         <w:jc w:val="both"/>
       </w:pPr>
-      <w:bookmarkStart w:id="10" w:name="_Toc414275595"/>
-      <w:bookmarkStart w:id="11" w:name="_Toc431051223"/>
+      <w:bookmarkStart w:id="15" w:name="_Toc414275595"/>
+      <w:bookmarkStart w:id="16" w:name="_Toc431740451"/>
       <w:r>
         <w:t>Abgrenzungen</w:t>
       </w:r>
-      <w:bookmarkEnd w:id="10"/>
-      <w:bookmarkEnd w:id="11"/>
+      <w:bookmarkEnd w:id="15"/>
+      <w:bookmarkEnd w:id="16"/>
     </w:p>
     <w:p>
       <w:pPr>
         <w:pStyle w:val="berschrift3"/>
         <w:jc w:val="both"/>
       </w:pPr>
-      <w:bookmarkStart w:id="12" w:name="_Toc414275596"/>
-      <w:bookmarkStart w:id="13" w:name="_Toc431051224"/>
+      <w:bookmarkStart w:id="17" w:name="_Toc414275596"/>
+      <w:bookmarkStart w:id="18" w:name="_Toc431740452"/>
       <w:r>
         <w:t>Technische Abgrenzungen</w:t>
       </w:r>
-      <w:bookmarkEnd w:id="12"/>
-      <w:bookmarkEnd w:id="13"/>
+      <w:bookmarkEnd w:id="17"/>
+      <w:bookmarkEnd w:id="18"/>
     </w:p>
     <w:p>
       <w:pPr>
@@ -3591,87 +4526,10 @@
         <w:pStyle w:val="berschrift3"/>
         <w:jc w:val="both"/>
       </w:pPr>
-      <w:bookmarkStart w:id="14" w:name="_Toc414275597"/>
-      <w:bookmarkStart w:id="15" w:name="_Toc431051225"/>
+      <w:bookmarkStart w:id="19" w:name="_Toc414275597"/>
+      <w:bookmarkStart w:id="20" w:name="_Toc431740453"/>
       <w:r>
         <w:t>Weitere Abgrenzungen</w:t>
-      </w:r>
-      <w:bookmarkEnd w:id="14"/>
-      <w:bookmarkEnd w:id="15"/>
-    </w:p>
-    <w:p>
-      <w:pPr>
-        <w:jc w:val="both"/>
-      </w:pPr>
-      <w:r>
-        <w:t xml:space="preserve">Als Hardwarekonfiguration des </w:t>
-      </w:r>
-      <w:r>
-        <w:t>Unityrechners</w:t>
-      </w:r>
-      <w:r>
-        <w:t xml:space="preserve"> wird die Empfehlung aus dem Projekt 2 </w:t>
-      </w:r>
-      <w:r>
-        <w:t>umgesetzt / übernommen</w:t>
-      </w:r>
-      <w:r>
-        <w:t>. D</w:t>
-      </w:r>
-      <w:r>
-        <w:t xml:space="preserve">ie WorldViz Installation findet, ausser neuen Servern, wie anhin Verwendung. </w:t>
-      </w:r>
-      <w:r>
-        <w:t>Es sind höchstens Kalibierungsarbeiten oder Softwarekonfigurationen vorgesehen.</w:t>
-      </w:r>
-    </w:p>
-    <w:p>
-      <w:pPr>
-        <w:pStyle w:val="berschrift2"/>
-        <w:jc w:val="both"/>
-      </w:pPr>
-      <w:bookmarkStart w:id="16" w:name="_Toc414275598"/>
-      <w:bookmarkStart w:id="17" w:name="_Toc431051226"/>
-      <w:r>
-        <w:lastRenderedPageBreak/>
-        <w:t>Voraussetzungen und Ressourcen</w:t>
-      </w:r>
-      <w:bookmarkEnd w:id="16"/>
-      <w:bookmarkEnd w:id="17"/>
-    </w:p>
-    <w:p>
-      <w:pPr>
-        <w:jc w:val="both"/>
-      </w:pPr>
-      <w:r>
-        <w:t xml:space="preserve">Die Voraussetzungen wurden durch das Projekt 2 abgeklärt und bei Bedarf beschafft und installiert. </w:t>
-      </w:r>
-      <w:r>
-        <w:t xml:space="preserve"> </w:t>
-      </w:r>
-      <w:r>
-        <w:t xml:space="preserve">Desweitern muss der Zutritt zu den Räumlichkeiten der BFH, wo sich die Installation des CAVEs befindet, sichergestellt werden. </w:t>
-      </w:r>
-    </w:p>
-    <w:p>
-      <w:pPr>
-        <w:pStyle w:val="berschrift1"/>
-      </w:pPr>
-      <w:bookmarkStart w:id="18" w:name="_Toc431051227"/>
-      <w:r>
-        <w:t>Funktionale Anforderungen</w:t>
-      </w:r>
-      <w:bookmarkEnd w:id="18"/>
-    </w:p>
-    <w:p>
-      <w:pPr>
-        <w:pStyle w:val="berschrift2"/>
-        <w:jc w:val="both"/>
-      </w:pPr>
-      <w:bookmarkStart w:id="19" w:name="_Toc414275616"/>
-      <w:bookmarkStart w:id="20" w:name="_Toc431051228"/>
-      <w:r>
-        <w:t>Adaption Unity Anwendung für den CAVE</w:t>
       </w:r>
       <w:bookmarkEnd w:id="19"/>
       <w:bookmarkEnd w:id="20"/>
@@ -3681,7 +4539,16 @@
         <w:jc w:val="both"/>
       </w:pPr>
       <w:r>
-        <w:t>Beliebige Spiele, Simulationen oder sonstige Anwendungen die mit Unity umgesetzt wurden, sollen so manipuliert werden, dass auf sämtlichen Leinwänden des CAVEs eine stereoskopische Projektion dargestellt wird.</w:t>
+        <w:t xml:space="preserve">Als Hardwarekonfiguration des Unityrechners wird die Empfehlung aus dem Projekt 2 </w:t>
+      </w:r>
+      <w:r>
+        <w:t>umgesetzt / übernommen</w:t>
+      </w:r>
+      <w:r>
+        <w:t>. D</w:t>
+      </w:r>
+      <w:r>
+        <w:t>ie WorldViz Installation findet, ausser neuen Servern, wie anhin Verwendung. Es sind höchstens Kalibierungsarbeiten oder Softwarekonfigurationen vorgesehen.</w:t>
       </w:r>
     </w:p>
     <w:p>
@@ -3689,10 +4556,10 @@
         <w:pStyle w:val="berschrift2"/>
         <w:jc w:val="both"/>
       </w:pPr>
-      <w:bookmarkStart w:id="21" w:name="_Toc414275617"/>
-      <w:bookmarkStart w:id="22" w:name="_Toc431051229"/>
-      <w:r>
-        <w:t>Kompatibilität</w:t>
+      <w:bookmarkStart w:id="21" w:name="_Toc414275598"/>
+      <w:bookmarkStart w:id="22" w:name="_Toc431740454"/>
+      <w:r>
+        <w:t>Voraussetzungen und Ressourcen</w:t>
       </w:r>
       <w:bookmarkEnd w:id="21"/>
       <w:bookmarkEnd w:id="22"/>
@@ -3702,78 +4569,35 @@
         <w:jc w:val="both"/>
       </w:pPr>
       <w:r>
-        <w:t xml:space="preserve">Sämtliche, quelloffene Unity Anwendungen </w:t>
-      </w:r>
-      <w:r>
-        <w:t xml:space="preserve">ab </w:t>
-      </w:r>
-      <w:r>
-        <w:t xml:space="preserve">Version </w:t>
-      </w:r>
-      <w:r>
-        <w:t>5.0</w:t>
-      </w:r>
-      <w:r>
-        <w:t xml:space="preserve"> müssen mit dem umgesetzten System kompatibel sein. Der Export der Unity Anwendung muss für das spätere Einpflegen in den CAVE für Windows Desktop erfolgen.</w:t>
-      </w:r>
-    </w:p>
-    <w:p>
-      <w:pPr>
-        <w:jc w:val="both"/>
-      </w:pPr>
-    </w:p>
-    <w:p>
-      <w:pPr>
-        <w:jc w:val="both"/>
-      </w:pPr>
-      <w:r>
-        <w:t xml:space="preserve">Die Schnittstelle zum umgesetzten System kann mit verschiedenen </w:t>
-      </w:r>
-      <w:r>
-        <w:t xml:space="preserve">Methoden </w:t>
-      </w:r>
-      <w:r>
-        <w:t xml:space="preserve">erfolgen. </w:t>
-      </w:r>
-    </w:p>
-    <w:p>
-      <w:pPr>
-        <w:jc w:val="both"/>
-      </w:pPr>
-    </w:p>
-    <w:p>
-      <w:pPr>
-        <w:pStyle w:val="berschrift3"/>
-        <w:jc w:val="both"/>
-      </w:pPr>
-      <w:bookmarkStart w:id="23" w:name="_Toc431051230"/>
-      <w:r>
-        <w:t>Dynamic Linked Library (.dll)</w:t>
+        <w:t xml:space="preserve">Die Voraussetzungen wurden durch das Projekt 2 abgeklärt und bei Bedarf beschafft und installiert. </w:t>
+      </w:r>
+      <w:r>
+        <w:t xml:space="preserve"> </w:t>
+      </w:r>
+      <w:r>
+        <w:t xml:space="preserve">Desweitern muss der Zutritt zu den Räumlichkeiten der BFH, wo sich die Installation des CAVEs befindet, sichergestellt werden. </w:t>
+      </w:r>
+    </w:p>
+    <w:p>
+      <w:pPr>
+        <w:pStyle w:val="berschrift1"/>
+      </w:pPr>
+      <w:bookmarkStart w:id="23" w:name="_Toc431740455"/>
+      <w:r>
+        <w:lastRenderedPageBreak/>
+        <w:t>Funktionale Anforderungen</w:t>
       </w:r>
       <w:bookmarkEnd w:id="23"/>
     </w:p>
     <w:p>
       <w:pPr>
-        <w:jc w:val="both"/>
-      </w:pPr>
-      <w:r>
-        <w:t>Unabhängig von Managed und Native Plugins, können sämtliche Funktionen über eine kompilierte .dll erfolgen, die ins Projekt integriert werden muss. Diese Methode hätte den Vorteil, dass der Code nicht eingesehen und modifiziert werden kann. Code Completion wird dank der .dll gewährleistet.</w:t>
-      </w:r>
-    </w:p>
-    <w:p>
-      <w:pPr>
-        <w:jc w:val="both"/>
-      </w:pPr>
-    </w:p>
-    <w:p>
-      <w:pPr>
-        <w:pStyle w:val="berschrift3"/>
-        <w:jc w:val="both"/>
-      </w:pPr>
-      <w:bookmarkStart w:id="24" w:name="_Toc414275619"/>
-      <w:bookmarkStart w:id="25" w:name="_Toc431051231"/>
-      <w:r>
-        <w:t>Asset Store (Packages)</w:t>
+        <w:pStyle w:val="berschrift2"/>
+        <w:jc w:val="both"/>
+      </w:pPr>
+      <w:bookmarkStart w:id="24" w:name="_Toc414275616"/>
+      <w:bookmarkStart w:id="25" w:name="_Toc431740456"/>
+      <w:r>
+        <w:t>Adaption Unity Anwendung für den CAVE</w:t>
       </w:r>
       <w:bookmarkEnd w:id="24"/>
       <w:bookmarkEnd w:id="25"/>
@@ -3783,23 +4607,18 @@
         <w:jc w:val="both"/>
       </w:pPr>
       <w:r>
-        <w:t>Um das Integrieren einer Library zu vereinfachen, kann im Asset Store ein Package angeboten werden, welches direkt an den vorgesehenen Ort kopiert und mit dem Projekt verknüpft wird. Das Package kann unter anderem eine .dll oder offener Code beinhalten.</w:t>
-      </w:r>
-    </w:p>
-    <w:p>
-      <w:pPr>
-        <w:jc w:val="both"/>
-      </w:pPr>
-    </w:p>
-    <w:p>
-      <w:pPr>
-        <w:pStyle w:val="berschrift3"/>
-        <w:jc w:val="both"/>
-      </w:pPr>
-      <w:bookmarkStart w:id="26" w:name="_Toc414275620"/>
-      <w:bookmarkStart w:id="27" w:name="_Toc431051232"/>
-      <w:r>
-        <w:t>Source Code API</w:t>
+        <w:t>Beliebige Spiele, Simulationen oder sonstige Anwendungen die mit Unity umgesetzt wurden, sollen so manipuliert werden, dass auf sämtlichen Leinwänden des CAVEs eine stereoskopische Projektion dargestellt wird.</w:t>
+      </w:r>
+    </w:p>
+    <w:p>
+      <w:pPr>
+        <w:pStyle w:val="berschrift2"/>
+        <w:jc w:val="both"/>
+      </w:pPr>
+      <w:bookmarkStart w:id="26" w:name="_Toc414275617"/>
+      <w:bookmarkStart w:id="27" w:name="_Toc431740457"/>
+      <w:r>
+        <w:t>Kompatibilität</w:t>
       </w:r>
       <w:bookmarkEnd w:id="26"/>
       <w:bookmarkEnd w:id="27"/>
@@ -3809,6 +4628,107 @@
         <w:jc w:val="both"/>
       </w:pPr>
       <w:r>
+        <w:t xml:space="preserve">Sämtliche, quelloffene Unity Anwendungen </w:t>
+      </w:r>
+      <w:r>
+        <w:t xml:space="preserve">ab </w:t>
+      </w:r>
+      <w:r>
+        <w:t xml:space="preserve">Version </w:t>
+      </w:r>
+      <w:r>
+        <w:t>5.0</w:t>
+      </w:r>
+      <w:r>
+        <w:t xml:space="preserve"> müssen mit dem umgesetzten System kompatibel sein. Der Export der Unity Anwendung muss für das spätere Einpflegen in den CAVE für Windows Desktop erfolgen.</w:t>
+      </w:r>
+    </w:p>
+    <w:p>
+      <w:pPr>
+        <w:jc w:val="both"/>
+      </w:pPr>
+    </w:p>
+    <w:p>
+      <w:pPr>
+        <w:jc w:val="both"/>
+      </w:pPr>
+      <w:r>
+        <w:t xml:space="preserve">Die Schnittstelle zum umgesetzten System kann mit verschiedenen Methoden erfolgen. </w:t>
+      </w:r>
+    </w:p>
+    <w:p>
+      <w:pPr>
+        <w:jc w:val="both"/>
+      </w:pPr>
+    </w:p>
+    <w:p>
+      <w:pPr>
+        <w:pStyle w:val="berschrift3"/>
+        <w:jc w:val="both"/>
+      </w:pPr>
+      <w:bookmarkStart w:id="28" w:name="_Toc431740458"/>
+      <w:r>
+        <w:t>Dynamic Linked Library (.dll)</w:t>
+      </w:r>
+      <w:bookmarkEnd w:id="28"/>
+    </w:p>
+    <w:p>
+      <w:pPr>
+        <w:jc w:val="both"/>
+      </w:pPr>
+      <w:r>
+        <w:t>Unabhängig von Managed und Native Plugins, können sämtliche Funktionen über eine kompilierte .dll erfolgen, die ins Projekt integriert werden muss. Diese Methode hätte den Vorteil, dass der Code nicht eingesehen und modifiziert werden kann. Code Completion wird dank der .dll gewährleistet.</w:t>
+      </w:r>
+    </w:p>
+    <w:p>
+      <w:pPr>
+        <w:jc w:val="both"/>
+      </w:pPr>
+    </w:p>
+    <w:p>
+      <w:pPr>
+        <w:pStyle w:val="berschrift3"/>
+        <w:jc w:val="both"/>
+      </w:pPr>
+      <w:bookmarkStart w:id="29" w:name="_Toc414275619"/>
+      <w:bookmarkStart w:id="30" w:name="_Toc431740459"/>
+      <w:r>
+        <w:t>Asset Store (Packages)</w:t>
+      </w:r>
+      <w:bookmarkEnd w:id="29"/>
+      <w:bookmarkEnd w:id="30"/>
+    </w:p>
+    <w:p>
+      <w:pPr>
+        <w:jc w:val="both"/>
+      </w:pPr>
+      <w:r>
+        <w:t>Um das Integrieren einer Library zu vereinfachen, kann im Asset Store ein Package angeboten werden, welches direkt an den vorgesehenen Ort kopiert und mit dem Projekt verknüpft wird. Das Package kann unter anderem eine .dll oder offener Code beinhalten.</w:t>
+      </w:r>
+    </w:p>
+    <w:p>
+      <w:pPr>
+        <w:jc w:val="both"/>
+      </w:pPr>
+    </w:p>
+    <w:p>
+      <w:pPr>
+        <w:pStyle w:val="berschrift3"/>
+        <w:jc w:val="both"/>
+      </w:pPr>
+      <w:bookmarkStart w:id="31" w:name="_Toc414275620"/>
+      <w:bookmarkStart w:id="32" w:name="_Toc431740460"/>
+      <w:r>
+        <w:t>Source Code API</w:t>
+      </w:r>
+      <w:bookmarkEnd w:id="31"/>
+      <w:bookmarkEnd w:id="32"/>
+    </w:p>
+    <w:p>
+      <w:pPr>
+        <w:jc w:val="both"/>
+      </w:pPr>
+      <w:r>
         <w:t>Die Schnittstelle kann über offenen Source Code erfolgen. Die entsprechenden Klassen werden ins Unity integriert und können bei Bedarf adaptiert werden. Maximale Flexibilität wird gewährleistet.</w:t>
       </w:r>
     </w:p>
@@ -3817,13 +4737,13 @@
         <w:pStyle w:val="berschrift2"/>
         <w:jc w:val="both"/>
       </w:pPr>
-      <w:bookmarkStart w:id="28" w:name="_Toc414275621"/>
-      <w:bookmarkStart w:id="29" w:name="_Toc431051233"/>
+      <w:bookmarkStart w:id="33" w:name="_Toc414275621"/>
+      <w:bookmarkStart w:id="34" w:name="_Toc431740461"/>
       <w:r>
         <w:t>Plattformunabhängigkeit</w:t>
       </w:r>
-      <w:bookmarkEnd w:id="28"/>
-      <w:bookmarkEnd w:id="29"/>
+      <w:bookmarkEnd w:id="33"/>
+      <w:bookmarkEnd w:id="34"/>
     </w:p>
     <w:p>
       <w:pPr>
@@ -3837,24 +4757,24 @@
       <w:pPr>
         <w:pStyle w:val="berschrift2"/>
       </w:pPr>
-      <w:bookmarkStart w:id="30" w:name="_Toc431051234"/>
+      <w:bookmarkStart w:id="35" w:name="_Toc431740462"/>
       <w:r>
         <w:t>WorldV</w:t>
       </w:r>
       <w:r>
         <w:t>iz Tracking</w:t>
       </w:r>
-      <w:bookmarkEnd w:id="30"/>
+      <w:bookmarkEnd w:id="35"/>
     </w:p>
     <w:p>
       <w:pPr>
         <w:pStyle w:val="berschrift3"/>
       </w:pPr>
-      <w:bookmarkStart w:id="31" w:name="_Toc431051235"/>
+      <w:bookmarkStart w:id="36" w:name="_Toc431740463"/>
       <w:r>
         <w:t>Head Tracking</w:t>
       </w:r>
-      <w:bookmarkEnd w:id="31"/>
+      <w:bookmarkEnd w:id="36"/>
     </w:p>
     <w:p/>
     <w:p>
@@ -4049,6 +4969,7 @@
         <w:rPr>
           <w:b/>
         </w:rPr>
+        <w:lastRenderedPageBreak/>
         <w:t>Position</w:t>
       </w:r>
       <w:r>
@@ -4104,14 +5025,14 @@
       <w:pPr>
         <w:pStyle w:val="berschrift3"/>
       </w:pPr>
-      <w:bookmarkStart w:id="32" w:name="_Toc431051236"/>
+      <w:bookmarkStart w:id="37" w:name="_Toc431740464"/>
       <w:r>
         <w:t>Wand</w:t>
       </w:r>
       <w:r>
         <w:t xml:space="preserve"> Tracking</w:t>
       </w:r>
-      <w:bookmarkEnd w:id="32"/>
+      <w:bookmarkEnd w:id="37"/>
     </w:p>
     <w:p/>
     <w:p>
@@ -4305,11 +5226,11 @@
       <w:pPr>
         <w:pStyle w:val="berschrift2"/>
       </w:pPr>
-      <w:bookmarkStart w:id="33" w:name="_Toc431051237"/>
+      <w:bookmarkStart w:id="38" w:name="_Toc431740465"/>
       <w:r>
         <w:t>Setup</w:t>
       </w:r>
-      <w:bookmarkEnd w:id="33"/>
+      <w:bookmarkEnd w:id="38"/>
     </w:p>
     <w:p>
       <w:pPr>
@@ -4354,21 +5275,21 @@
         <w:pStyle w:val="berschrift2"/>
         <w:jc w:val="both"/>
       </w:pPr>
-      <w:bookmarkStart w:id="34" w:name="_Toc431051238"/>
+      <w:bookmarkStart w:id="39" w:name="_Toc431740466"/>
       <w:r>
         <w:t>Demo</w:t>
       </w:r>
       <w:r>
         <w:t>applikation</w:t>
       </w:r>
-      <w:bookmarkEnd w:id="34"/>
-    </w:p>
-    <w:p>
-      <w:pPr>
-        <w:jc w:val="both"/>
-      </w:pPr>
-      <w:r>
-        <w:t>Um sämtliche umgesetzten Features und die Usability praktisch veranschaulichen zu können, werden zwei Demoapplikationen erstellt, bzw. verwendet.</w:t>
+      <w:bookmarkEnd w:id="39"/>
+    </w:p>
+    <w:p>
+      <w:pPr>
+        <w:jc w:val="both"/>
+      </w:pPr>
+      <w:r>
+        <w:t>Um sämtliche umgesetzten Features und die Usability praktisch veranschaulichen zu können, werden Demoapplikationen erstellt, bzw. verwendet.</w:t>
       </w:r>
     </w:p>
     <w:p>
@@ -4392,13 +5313,7 @@
         <w:rPr>
           <w:b/>
         </w:rPr>
-        <w:t>Eigene Demoapp</w:t>
-      </w:r>
-      <w:r>
-        <w:rPr>
-          <w:b/>
-        </w:rPr>
-        <w:t>likation Variante 1</w:t>
+        <w:t>Schiessbude</w:t>
       </w:r>
     </w:p>
     <w:p>
@@ -4431,11 +5346,7 @@
         <w:t>Das Setting dieses Demospiels ist eine Schiessbude, wie sie auf einem Jahrmarkt anzutreffen ist. Die Galerien mit den abzuschiessenden Zielen verteilen sich jedoch rund um den Spieler</w:t>
       </w:r>
       <w:r>
-        <w:t xml:space="preserve">. Mit Hilfe </w:t>
-      </w:r>
-      <w:r>
-        <w:lastRenderedPageBreak/>
-        <w:t>des Head Trackings kann sich der Spieler in der gesamten Szenerie umschauen, leichte Bewegungen ausführen und die abzuschiessenden Objekte aus verschiedenen Perspektiven betrachten. Das Wand Device steuert das Luftgewehr, um die Zielscheiben anzuvisieren und mit Hilfe des Joysticks kann sich der Spieler in der Schiessbude frei bewegen und Drehungen ausführen.</w:t>
+        <w:t>. Mit Hilfe des Head Trackings kann sich der Spieler in der gesamten Szenerie umschauen, leichte Bewegungen ausführen und die abzuschiessenden Objekte aus verschiedenen Perspektiven betrachten. Das Wand Device steuert das Luftgewehr, um die Zielscheiben anzuvisieren und mit Hilfe des Joysticks kann sich der Spieler in der Schiessbude frei bewegen und Drehungen ausführen.</w:t>
       </w:r>
       <w:r>
         <w:t xml:space="preserve"> Die Buttons des Wands werden gebraucht um das Gewehr abzufeuern und nachzuladen.</w:t>
@@ -4461,72 +5372,14 @@
         <w:rPr>
           <w:b/>
         </w:rPr>
-        <w:t>Eigene Demoapplikation Variante 2</w:t>
-      </w:r>
-    </w:p>
-    <w:p>
-      <w:pPr>
-        <w:pStyle w:val="Listenabsatz"/>
-        <w:ind w:left="360"/>
-        <w:jc w:val="both"/>
-      </w:pPr>
-      <w:r>
-        <w:t xml:space="preserve">Es wird ein Operationssaal dargestellt, wo sich der Benutzer im CAVE wie ein Arzt darin bewegen kann. </w:t>
-      </w:r>
-    </w:p>
-    <w:p>
-      <w:pPr>
-        <w:pStyle w:val="Listenabsatz"/>
-        <w:ind w:left="360"/>
-        <w:jc w:val="both"/>
-      </w:pPr>
-    </w:p>
-    <w:p>
-      <w:pPr>
-        <w:pStyle w:val="Listenabsatz"/>
-        <w:ind w:left="360"/>
-        <w:jc w:val="both"/>
-      </w:pPr>
-      <w:r>
-        <w:t>Spezielles Setting hier ist, dass bspw. ein Körperquerschnitt, MRI- oder Röntgenbild als sekundäre Kamera angezeigt wird, welche über das Plugin konfigurierbar is</w:t>
-      </w:r>
-      <w:r>
-        <w:t>t. (Fix an einer Seite des CAVE</w:t>
-      </w:r>
-      <w:r>
-        <w:t xml:space="preserve">s, fix positioniert </w:t>
-      </w:r>
-      <w:r>
-        <w:t>in einer Ecke des Front-Screens</w:t>
-      </w:r>
-      <w:r>
-        <w:t xml:space="preserve"> oder sogar verschiebbar (durch die Wand)). </w:t>
-      </w:r>
-    </w:p>
-    <w:p>
-      <w:pPr>
-        <w:pStyle w:val="Listenabsatz"/>
-        <w:ind w:left="360"/>
-        <w:jc w:val="both"/>
-      </w:pPr>
-    </w:p>
-    <w:p>
-      <w:pPr>
-        <w:pStyle w:val="Listenabsatz"/>
-        <w:numPr>
-          <w:ilvl w:val="0"/>
-          <w:numId w:val="40"/>
-        </w:numPr>
-        <w:jc w:val="both"/>
+        <w:lastRenderedPageBreak/>
+        <w:t xml:space="preserve">Statische </w:t>
+      </w:r>
+      <w:r>
         <w:rPr>
           <w:b/>
         </w:rPr>
-      </w:pPr>
-      <w:r>
-        <w:rPr>
-          <w:b/>
-        </w:rPr>
-        <w:t>Eigene Demoapplikation Variante 3</w:t>
+        <w:t>Welt</w:t>
       </w:r>
     </w:p>
     <w:p>
@@ -4536,102 +5389,49 @@
         <w:jc w:val="both"/>
       </w:pPr>
       <w:r>
-        <w:t>Es wird eine begehbare Stadt oder</w:t>
-      </w:r>
-      <w:r>
-        <w:t xml:space="preserve"> ein Haus nachgebildet. </w:t>
-      </w:r>
-    </w:p>
-    <w:p>
-      <w:pPr>
-        <w:jc w:val="both"/>
-      </w:pPr>
-    </w:p>
-    <w:p>
-      <w:pPr>
-        <w:jc w:val="both"/>
-        <w:rPr>
-          <w:i/>
-          <w:color w:val="2F5496" w:themeColor="accent5" w:themeShade="BF"/>
-        </w:rPr>
-      </w:pPr>
-      <w:r>
-        <w:rPr>
-          <w:i/>
-          <w:color w:val="2F5496" w:themeColor="accent5" w:themeShade="BF"/>
-        </w:rPr>
-        <w:t>Warum Varianten 2&amp;3?</w:t>
-      </w:r>
-    </w:p>
-    <w:p>
-      <w:pPr>
-        <w:jc w:val="both"/>
-        <w:rPr>
-          <w:i/>
-          <w:color w:val="2F5496" w:themeColor="accent5" w:themeShade="BF"/>
-        </w:rPr>
-      </w:pPr>
-      <w:r>
-        <w:rPr>
-          <w:i/>
-          <w:color w:val="2F5496" w:themeColor="accent5" w:themeShade="BF"/>
-        </w:rPr>
-        <w:t>Mit diesen „nicht-game-orientierten“ Ansätzen könnte man e</w:t>
-      </w:r>
-      <w:r>
-        <w:rPr>
-          <w:i/>
-          <w:color w:val="2F5496" w:themeColor="accent5" w:themeShade="BF"/>
-        </w:rPr>
-        <w:t>inen Mehrwert für die ganze BFH</w:t>
-      </w:r>
-      <w:r>
-        <w:rPr>
-          <w:i/>
-          <w:color w:val="2F5496" w:themeColor="accent5" w:themeShade="BF"/>
-        </w:rPr>
-        <w:t xml:space="preserve"> oder auch</w:t>
-      </w:r>
-      <w:r>
-        <w:rPr>
-          <w:i/>
-          <w:color w:val="2F5496" w:themeColor="accent5" w:themeShade="BF"/>
-        </w:rPr>
-        <w:t xml:space="preserve"> für die</w:t>
-      </w:r>
-      <w:r>
-        <w:rPr>
-          <w:i/>
-          <w:color w:val="2F5496" w:themeColor="accent5" w:themeShade="BF"/>
-        </w:rPr>
-        <w:t xml:space="preserve"> Uni Bern</w:t>
-      </w:r>
-      <w:r>
-        <w:rPr>
-          <w:i/>
-          <w:color w:val="2F5496" w:themeColor="accent5" w:themeShade="BF"/>
-        </w:rPr>
-        <w:t xml:space="preserve"> schaffen. Ärzten, TOA</w:t>
-      </w:r>
-      <w:r>
-        <w:rPr>
-          <w:i/>
-          <w:color w:val="2F5496" w:themeColor="accent5" w:themeShade="BF"/>
-        </w:rPr>
-        <w:t>s, Architekten und Hochbauzeichnern kann günstig und bequem eine Demo e</w:t>
-      </w:r>
-      <w:r>
-        <w:rPr>
-          <w:i/>
-          <w:color w:val="2F5496" w:themeColor="accent5" w:themeShade="BF"/>
-        </w:rPr>
-        <w:t>ines Falles dargestellt werden.</w:t>
+        <w:t xml:space="preserve">Es wird ein Operationssaal dargestellt, wo sich der Benutzer im CAVE wie ein Arzt darin bewegen kann. </w:t>
+      </w:r>
+      <w:r>
+        <w:t xml:space="preserve">Als Alternative zum Operationssaal könnten auch Gebäude, Städte und sonstige </w:t>
+      </w:r>
+      <w:r>
+        <w:t>Modelle</w:t>
+      </w:r>
+      <w:r>
+        <w:t xml:space="preserve"> Verwendung finden.</w:t>
       </w:r>
     </w:p>
     <w:p>
       <w:pPr>
         <w:pStyle w:val="Listenabsatz"/>
         <w:ind w:left="360"/>
+        <w:jc w:val="both"/>
+      </w:pPr>
+    </w:p>
+    <w:p>
+      <w:pPr>
+        <w:pStyle w:val="Listenabsatz"/>
+        <w:ind w:left="360"/>
+        <w:jc w:val="both"/>
+      </w:pPr>
+      <w:r>
+        <w:t>Spezielles Setting hier ist, dass bspw. ein Körperquerschnitt, MRI- oder Röntgenbild als sekundäre Kamera angezeigt wird, welche über das Plugin konfigurierbar is</w:t>
+      </w:r>
+      <w:r>
+        <w:t>t. (Fix an einer Seite des CAVE</w:t>
+      </w:r>
+      <w:r>
+        <w:t xml:space="preserve">s, fix positioniert </w:t>
+      </w:r>
+      <w:r>
+        <w:t>in einer Ecke des Front-Screens</w:t>
+      </w:r>
+      <w:r>
+        <w:t xml:space="preserve"> oder sogar verschiebbar (durch die Wand)). </w:t>
+      </w:r>
+    </w:p>
+    <w:p>
+      <w:pPr>
         <w:jc w:val="both"/>
         <w:rPr>
           <w:b/>
@@ -4666,7 +5466,7 @@
         <w:rPr>
           <w:b/>
         </w:rPr>
-        <w:t>einer Dri</w:t>
+        <w:t>Dri</w:t>
       </w:r>
       <w:r>
         <w:rPr>
@@ -4718,23 +5518,691 @@
     </w:p>
     <w:p>
       <w:pPr>
+        <w:pStyle w:val="berschrift2"/>
+      </w:pPr>
+      <w:bookmarkStart w:id="40" w:name="_Toc431740467"/>
+      <w:r>
+        <w:t>Features</w:t>
+      </w:r>
+      <w:bookmarkEnd w:id="40"/>
+    </w:p>
+    <w:p>
+      <w:r>
+        <w:t xml:space="preserve">Alle diese Applikationen stellen verschiedene Anforderungen an das Unity Plugin. </w:t>
+      </w:r>
+      <w:r>
+        <w:t>Die Apps wurden so gewählt, dass eine möglichst grosse Abdeckung der Features erfolgt.</w:t>
+      </w:r>
+    </w:p>
+    <w:p/>
+    <w:tbl>
+      <w:tblPr>
+        <w:tblW w:w="9469" w:type="dxa"/>
+        <w:tblInd w:w="85" w:type="dxa"/>
+        <w:tblBorders>
+          <w:top w:val="single" w:sz="8" w:space="0" w:color="FFFFFF"/>
+          <w:left w:val="single" w:sz="8" w:space="0" w:color="FFFFFF"/>
+          <w:bottom w:val="single" w:sz="8" w:space="0" w:color="FFFFFF"/>
+          <w:right w:val="single" w:sz="8" w:space="0" w:color="FFFFFF"/>
+          <w:insideH w:val="single" w:sz="8" w:space="0" w:color="FFFFFF"/>
+          <w:insideV w:val="single" w:sz="8" w:space="0" w:color="FFFFFF"/>
+        </w:tblBorders>
+        <w:tblLayout w:type="fixed"/>
+        <w:tblCellMar>
+          <w:top w:w="40" w:type="dxa"/>
+          <w:left w:w="85" w:type="dxa"/>
+          <w:bottom w:w="40" w:type="dxa"/>
+          <w:right w:w="85" w:type="dxa"/>
+        </w:tblCellMar>
+        <w:tblLook w:val="01E0" w:firstRow="1" w:lastRow="1" w:firstColumn="1" w:lastColumn="1" w:noHBand="0" w:noVBand="0"/>
+      </w:tblPr>
+      <w:tblGrid>
+        <w:gridCol w:w="1843"/>
+        <w:gridCol w:w="2552"/>
+        <w:gridCol w:w="2551"/>
+        <w:gridCol w:w="2523"/>
+      </w:tblGrid>
+      <w:tr>
+        <w:trPr>
+          <w:trHeight w:val="472"/>
+        </w:trPr>
+        <w:tc>
+          <w:tcPr>
+            <w:tcW w:w="1843" w:type="dxa"/>
+            <w:tcBorders>
+              <w:top w:val="nil"/>
+              <w:left w:val="nil"/>
+              <w:bottom w:val="nil"/>
+              <w:right w:val="nil"/>
+            </w:tcBorders>
+            <w:shd w:val="clear" w:color="auto" w:fill="auto"/>
+            <w:vAlign w:val="center"/>
+          </w:tcPr>
+          <w:p>
+            <w:pPr>
+              <w:jc w:val="center"/>
+              <w:rPr>
+                <w:b/>
+                <w:sz w:val="16"/>
+                <w:szCs w:val="16"/>
+              </w:rPr>
+            </w:pPr>
+          </w:p>
+        </w:tc>
+        <w:tc>
+          <w:tcPr>
+            <w:tcW w:w="2552" w:type="dxa"/>
+            <w:tcBorders>
+              <w:top w:val="nil"/>
+              <w:left w:val="nil"/>
+              <w:bottom w:val="single" w:sz="8" w:space="0" w:color="FFFFFF"/>
+              <w:right w:val="single" w:sz="8" w:space="0" w:color="FFFFFF"/>
+            </w:tcBorders>
+            <w:shd w:val="clear" w:color="auto" w:fill="A6A6A6"/>
+            <w:vAlign w:val="center"/>
+          </w:tcPr>
+          <w:p>
+            <w:pPr>
+              <w:jc w:val="center"/>
+              <w:rPr>
+                <w:b/>
+                <w:sz w:val="16"/>
+                <w:szCs w:val="16"/>
+              </w:rPr>
+            </w:pPr>
+            <w:r>
+              <w:rPr>
+                <w:b/>
+                <w:sz w:val="16"/>
+                <w:szCs w:val="16"/>
+              </w:rPr>
+              <w:t>Schiessbude</w:t>
+            </w:r>
+          </w:p>
+        </w:tc>
+        <w:tc>
+          <w:tcPr>
+            <w:tcW w:w="2551" w:type="dxa"/>
+            <w:tcBorders>
+              <w:top w:val="nil"/>
+              <w:left w:val="single" w:sz="8" w:space="0" w:color="FFFFFF"/>
+              <w:bottom w:val="single" w:sz="8" w:space="0" w:color="FFFFFF"/>
+              <w:right w:val="single" w:sz="8" w:space="0" w:color="FFFFFF"/>
+            </w:tcBorders>
+            <w:shd w:val="clear" w:color="auto" w:fill="A6A6A6"/>
+            <w:vAlign w:val="center"/>
+          </w:tcPr>
+          <w:p>
+            <w:pPr>
+              <w:jc w:val="center"/>
+              <w:rPr>
+                <w:b/>
+                <w:sz w:val="16"/>
+                <w:szCs w:val="16"/>
+              </w:rPr>
+            </w:pPr>
+            <w:r>
+              <w:rPr>
+                <w:b/>
+                <w:sz w:val="16"/>
+                <w:szCs w:val="16"/>
+              </w:rPr>
+              <w:t>Statische Welt</w:t>
+            </w:r>
+          </w:p>
+        </w:tc>
+        <w:tc>
+          <w:tcPr>
+            <w:tcW w:w="2523" w:type="dxa"/>
+            <w:tcBorders>
+              <w:top w:val="nil"/>
+              <w:left w:val="single" w:sz="8" w:space="0" w:color="FFFFFF"/>
+              <w:bottom w:val="nil"/>
+              <w:right w:val="nil"/>
+            </w:tcBorders>
+            <w:shd w:val="clear" w:color="auto" w:fill="A6A6A6"/>
+            <w:vAlign w:val="center"/>
+          </w:tcPr>
+          <w:p>
+            <w:pPr>
+              <w:jc w:val="center"/>
+              <w:rPr>
+                <w:b/>
+                <w:sz w:val="16"/>
+                <w:szCs w:val="16"/>
+              </w:rPr>
+            </w:pPr>
+            <w:r>
+              <w:rPr>
+                <w:b/>
+                <w:sz w:val="16"/>
+                <w:szCs w:val="16"/>
+              </w:rPr>
+              <w:t>Demoapp Drittpartei</w:t>
+            </w:r>
+          </w:p>
+        </w:tc>
+      </w:tr>
+      <w:tr>
+        <w:trPr>
+          <w:trHeight w:val="460"/>
+        </w:trPr>
+        <w:tc>
+          <w:tcPr>
+            <w:tcW w:w="1843" w:type="dxa"/>
+            <w:shd w:val="clear" w:color="auto" w:fill="A6A6A6" w:themeFill="background1" w:themeFillShade="A6"/>
+            <w:vAlign w:val="center"/>
+          </w:tcPr>
+          <w:p>
+            <w:pPr>
+              <w:jc w:val="center"/>
+              <w:rPr>
+                <w:sz w:val="16"/>
+                <w:szCs w:val="16"/>
+              </w:rPr>
+            </w:pPr>
+            <w:r>
+              <w:rPr>
+                <w:sz w:val="16"/>
+                <w:szCs w:val="16"/>
+              </w:rPr>
+              <w:t>Headtracking</w:t>
+            </w:r>
+          </w:p>
+        </w:tc>
+        <w:tc>
+          <w:tcPr>
+            <w:tcW w:w="2552" w:type="dxa"/>
+            <w:tcBorders>
+              <w:top w:val="single" w:sz="8" w:space="0" w:color="FFFFFF"/>
+            </w:tcBorders>
+            <w:shd w:val="clear" w:color="auto" w:fill="E6E6E6"/>
+            <w:vAlign w:val="center"/>
+          </w:tcPr>
+          <w:p>
+            <w:pPr>
+              <w:jc w:val="center"/>
+            </w:pPr>
+            <w:r>
+              <w:t>X</w:t>
+            </w:r>
+          </w:p>
+        </w:tc>
+        <w:tc>
+          <w:tcPr>
+            <w:tcW w:w="2551" w:type="dxa"/>
+            <w:tcBorders>
+              <w:top w:val="single" w:sz="8" w:space="0" w:color="FFFFFF"/>
+            </w:tcBorders>
+            <w:shd w:val="clear" w:color="auto" w:fill="E6E6E6"/>
+            <w:vAlign w:val="center"/>
+          </w:tcPr>
+          <w:p>
+            <w:pPr>
+              <w:jc w:val="center"/>
+            </w:pPr>
+            <w:r>
+              <w:t>X</w:t>
+            </w:r>
+          </w:p>
+        </w:tc>
+        <w:tc>
+          <w:tcPr>
+            <w:tcW w:w="2523" w:type="dxa"/>
+            <w:shd w:val="clear" w:color="auto" w:fill="E6E6E6"/>
+            <w:vAlign w:val="center"/>
+          </w:tcPr>
+          <w:p>
+            <w:pPr>
+              <w:jc w:val="center"/>
+            </w:pPr>
+            <w:r>
+              <w:t>X</w:t>
+            </w:r>
+          </w:p>
+        </w:tc>
+      </w:tr>
+      <w:tr>
+        <w:trPr>
+          <w:trHeight w:val="482"/>
+        </w:trPr>
+        <w:tc>
+          <w:tcPr>
+            <w:tcW w:w="1843" w:type="dxa"/>
+            <w:shd w:val="clear" w:color="auto" w:fill="A6A6A6" w:themeFill="background1" w:themeFillShade="A6"/>
+            <w:vAlign w:val="center"/>
+          </w:tcPr>
+          <w:p>
+            <w:pPr>
+              <w:jc w:val="center"/>
+              <w:rPr>
+                <w:sz w:val="16"/>
+                <w:szCs w:val="16"/>
+              </w:rPr>
+            </w:pPr>
+            <w:r>
+              <w:rPr>
+                <w:sz w:val="16"/>
+                <w:szCs w:val="16"/>
+              </w:rPr>
+              <w:t>Wand</w:t>
+            </w:r>
+          </w:p>
+        </w:tc>
+        <w:tc>
+          <w:tcPr>
+            <w:tcW w:w="2552" w:type="dxa"/>
+            <w:shd w:val="clear" w:color="auto" w:fill="E6E6E6"/>
+            <w:vAlign w:val="center"/>
+          </w:tcPr>
+          <w:p>
+            <w:pPr>
+              <w:jc w:val="center"/>
+            </w:pPr>
+            <w:r>
+              <w:t>X</w:t>
+            </w:r>
+          </w:p>
+        </w:tc>
+        <w:tc>
+          <w:tcPr>
+            <w:tcW w:w="2551" w:type="dxa"/>
+            <w:shd w:val="clear" w:color="auto" w:fill="E6E6E6"/>
+            <w:vAlign w:val="center"/>
+          </w:tcPr>
+          <w:p>
+            <w:pPr>
+              <w:jc w:val="center"/>
+            </w:pPr>
+          </w:p>
+        </w:tc>
+        <w:tc>
+          <w:tcPr>
+            <w:tcW w:w="2523" w:type="dxa"/>
+            <w:shd w:val="clear" w:color="auto" w:fill="E6E6E6"/>
+            <w:vAlign w:val="center"/>
+          </w:tcPr>
+          <w:p>
+            <w:pPr>
+              <w:jc w:val="center"/>
+            </w:pPr>
+            <w:r>
+              <w:t>?</w:t>
+            </w:r>
+          </w:p>
+        </w:tc>
+      </w:tr>
+      <w:tr>
+        <w:trPr>
+          <w:trHeight w:val="462"/>
+        </w:trPr>
+        <w:tc>
+          <w:tcPr>
+            <w:tcW w:w="1843" w:type="dxa"/>
+            <w:shd w:val="clear" w:color="auto" w:fill="A6A6A6" w:themeFill="background1" w:themeFillShade="A6"/>
+            <w:vAlign w:val="center"/>
+          </w:tcPr>
+          <w:p>
+            <w:pPr>
+              <w:jc w:val="center"/>
+              <w:rPr>
+                <w:sz w:val="16"/>
+                <w:szCs w:val="16"/>
+              </w:rPr>
+            </w:pPr>
+            <w:r>
+              <w:rPr>
+                <w:sz w:val="16"/>
+                <w:szCs w:val="16"/>
+              </w:rPr>
+              <w:t>Gamepad</w:t>
+            </w:r>
+          </w:p>
+        </w:tc>
+        <w:tc>
+          <w:tcPr>
+            <w:tcW w:w="2552" w:type="dxa"/>
+            <w:shd w:val="clear" w:color="auto" w:fill="E6E6E6"/>
+            <w:vAlign w:val="center"/>
+          </w:tcPr>
+          <w:p>
+            <w:pPr>
+              <w:jc w:val="center"/>
+            </w:pPr>
+            <w:r>
+              <w:t>X</w:t>
+            </w:r>
+          </w:p>
+        </w:tc>
+        <w:tc>
+          <w:tcPr>
+            <w:tcW w:w="2551" w:type="dxa"/>
+            <w:shd w:val="clear" w:color="auto" w:fill="E6E6E6"/>
+            <w:vAlign w:val="center"/>
+          </w:tcPr>
+          <w:p>
+            <w:pPr>
+              <w:jc w:val="center"/>
+            </w:pPr>
+          </w:p>
+        </w:tc>
+        <w:tc>
+          <w:tcPr>
+            <w:tcW w:w="2523" w:type="dxa"/>
+            <w:shd w:val="clear" w:color="auto" w:fill="E6E6E6"/>
+            <w:vAlign w:val="center"/>
+          </w:tcPr>
+          <w:p>
+            <w:pPr>
+              <w:jc w:val="center"/>
+            </w:pPr>
+            <w:r>
+              <w:t>?</w:t>
+            </w:r>
+          </w:p>
+        </w:tc>
+      </w:tr>
+      <w:tr>
+        <w:trPr>
+          <w:trHeight w:val="462"/>
+        </w:trPr>
+        <w:tc>
+          <w:tcPr>
+            <w:tcW w:w="1843" w:type="dxa"/>
+            <w:shd w:val="clear" w:color="auto" w:fill="A6A6A6" w:themeFill="background1" w:themeFillShade="A6"/>
+            <w:vAlign w:val="center"/>
+          </w:tcPr>
+          <w:p>
+            <w:pPr>
+              <w:jc w:val="center"/>
+              <w:rPr>
+                <w:sz w:val="16"/>
+                <w:szCs w:val="16"/>
+              </w:rPr>
+            </w:pPr>
+            <w:r>
+              <w:rPr>
+                <w:sz w:val="16"/>
+                <w:szCs w:val="16"/>
+              </w:rPr>
+              <w:t>Vordefinierte</w:t>
+            </w:r>
+            <w:r>
+              <w:rPr>
+                <w:sz w:val="16"/>
+                <w:szCs w:val="16"/>
+              </w:rPr>
+              <w:br/>
+            </w:r>
+            <w:r>
+              <w:rPr>
+                <w:sz w:val="16"/>
+                <w:szCs w:val="16"/>
+              </w:rPr>
+              <w:t>Kamerasteuerung</w:t>
+            </w:r>
+          </w:p>
+        </w:tc>
+        <w:tc>
+          <w:tcPr>
+            <w:tcW w:w="2552" w:type="dxa"/>
+            <w:shd w:val="clear" w:color="auto" w:fill="E6E6E6"/>
+            <w:vAlign w:val="center"/>
+          </w:tcPr>
+          <w:p>
+            <w:pPr>
+              <w:jc w:val="center"/>
+            </w:pPr>
+            <w:r>
+              <w:t>X</w:t>
+            </w:r>
+          </w:p>
+        </w:tc>
+        <w:tc>
+          <w:tcPr>
+            <w:tcW w:w="2551" w:type="dxa"/>
+            <w:shd w:val="clear" w:color="auto" w:fill="E6E6E6"/>
+            <w:vAlign w:val="center"/>
+          </w:tcPr>
+          <w:p>
+            <w:pPr>
+              <w:jc w:val="center"/>
+            </w:pPr>
+          </w:p>
+        </w:tc>
+        <w:tc>
+          <w:tcPr>
+            <w:tcW w:w="2523" w:type="dxa"/>
+            <w:shd w:val="clear" w:color="auto" w:fill="E6E6E6"/>
+            <w:vAlign w:val="center"/>
+          </w:tcPr>
+          <w:p>
+            <w:pPr>
+              <w:jc w:val="center"/>
+            </w:pPr>
+            <w:r>
+              <w:t>X</w:t>
+            </w:r>
+          </w:p>
+        </w:tc>
+      </w:tr>
+      <w:tr>
+        <w:trPr>
+          <w:trHeight w:val="462"/>
+        </w:trPr>
+        <w:tc>
+          <w:tcPr>
+            <w:tcW w:w="1843" w:type="dxa"/>
+            <w:shd w:val="clear" w:color="auto" w:fill="A6A6A6" w:themeFill="background1" w:themeFillShade="A6"/>
+            <w:vAlign w:val="center"/>
+          </w:tcPr>
+          <w:p>
+            <w:pPr>
+              <w:jc w:val="center"/>
+              <w:rPr>
+                <w:sz w:val="16"/>
+                <w:szCs w:val="16"/>
+              </w:rPr>
+            </w:pPr>
+            <w:r>
+              <w:rPr>
+                <w:sz w:val="16"/>
+                <w:szCs w:val="16"/>
+              </w:rPr>
+              <w:t>Vordefinierte</w:t>
+            </w:r>
+            <w:r>
+              <w:rPr>
+                <w:sz w:val="16"/>
+                <w:szCs w:val="16"/>
+              </w:rPr>
+              <w:br/>
+            </w:r>
+            <w:r>
+              <w:rPr>
+                <w:sz w:val="16"/>
+                <w:szCs w:val="16"/>
+              </w:rPr>
+              <w:t>Spiellogik</w:t>
+            </w:r>
+          </w:p>
+        </w:tc>
+        <w:tc>
+          <w:tcPr>
+            <w:tcW w:w="2552" w:type="dxa"/>
+            <w:shd w:val="clear" w:color="auto" w:fill="E6E6E6"/>
+            <w:vAlign w:val="center"/>
+          </w:tcPr>
+          <w:p>
+            <w:pPr>
+              <w:jc w:val="center"/>
+            </w:pPr>
+            <w:r>
+              <w:t>X</w:t>
+            </w:r>
+          </w:p>
+        </w:tc>
+        <w:tc>
+          <w:tcPr>
+            <w:tcW w:w="2551" w:type="dxa"/>
+            <w:shd w:val="clear" w:color="auto" w:fill="E6E6E6"/>
+            <w:vAlign w:val="center"/>
+          </w:tcPr>
+          <w:p>
+            <w:pPr>
+              <w:jc w:val="center"/>
+            </w:pPr>
+          </w:p>
+        </w:tc>
+        <w:tc>
+          <w:tcPr>
+            <w:tcW w:w="2523" w:type="dxa"/>
+            <w:shd w:val="clear" w:color="auto" w:fill="E6E6E6"/>
+            <w:vAlign w:val="center"/>
+          </w:tcPr>
+          <w:p>
+            <w:pPr>
+              <w:jc w:val="center"/>
+            </w:pPr>
+            <w:r>
+              <w:t>X</w:t>
+            </w:r>
+          </w:p>
+        </w:tc>
+      </w:tr>
+      <w:tr>
+        <w:trPr>
+          <w:trHeight w:val="462"/>
+        </w:trPr>
+        <w:tc>
+          <w:tcPr>
+            <w:tcW w:w="1843" w:type="dxa"/>
+            <w:shd w:val="clear" w:color="auto" w:fill="A6A6A6" w:themeFill="background1" w:themeFillShade="A6"/>
+            <w:vAlign w:val="center"/>
+          </w:tcPr>
+          <w:p>
+            <w:pPr>
+              <w:jc w:val="center"/>
+              <w:rPr>
+                <w:sz w:val="16"/>
+                <w:szCs w:val="16"/>
+              </w:rPr>
+            </w:pPr>
+            <w:r>
+              <w:rPr>
+                <w:sz w:val="16"/>
+                <w:szCs w:val="16"/>
+              </w:rPr>
+              <w:t>Sekundäre</w:t>
+            </w:r>
+            <w:r>
+              <w:rPr>
+                <w:sz w:val="16"/>
+                <w:szCs w:val="16"/>
+              </w:rPr>
+              <w:br/>
+              <w:t>Kameras</w:t>
+            </w:r>
+          </w:p>
+        </w:tc>
+        <w:tc>
+          <w:tcPr>
+            <w:tcW w:w="2552" w:type="dxa"/>
+            <w:shd w:val="clear" w:color="auto" w:fill="E6E6E6"/>
+            <w:vAlign w:val="center"/>
+          </w:tcPr>
+          <w:p>
+            <w:pPr>
+              <w:jc w:val="center"/>
+            </w:pPr>
+          </w:p>
+        </w:tc>
+        <w:tc>
+          <w:tcPr>
+            <w:tcW w:w="2551" w:type="dxa"/>
+            <w:shd w:val="clear" w:color="auto" w:fill="E6E6E6"/>
+            <w:vAlign w:val="center"/>
+          </w:tcPr>
+          <w:p>
+            <w:pPr>
+              <w:jc w:val="center"/>
+            </w:pPr>
+            <w:r>
+              <w:t>X</w:t>
+            </w:r>
+          </w:p>
+        </w:tc>
+        <w:tc>
+          <w:tcPr>
+            <w:tcW w:w="2523" w:type="dxa"/>
+            <w:shd w:val="clear" w:color="auto" w:fill="E6E6E6"/>
+            <w:vAlign w:val="center"/>
+          </w:tcPr>
+          <w:p>
+            <w:pPr>
+              <w:jc w:val="center"/>
+            </w:pPr>
+            <w:r>
+              <w:t>?</w:t>
+            </w:r>
+          </w:p>
+        </w:tc>
+      </w:tr>
+    </w:tbl>
+    <w:p>
+      <w:pPr>
+        <w:jc w:val="both"/>
+      </w:pPr>
+    </w:p>
+    <w:p>
+      <w:pPr>
+        <w:tabs>
+          <w:tab w:val="left" w:pos="426"/>
+        </w:tabs>
+        <w:jc w:val="both"/>
+      </w:pPr>
+      <w:r>
+        <w:t>X:</w:t>
+      </w:r>
+      <w:r>
+        <w:tab/>
+        <w:t>Vorhanden</w:t>
+      </w:r>
+    </w:p>
+    <w:p>
+      <w:pPr>
+        <w:tabs>
+          <w:tab w:val="left" w:pos="426"/>
+        </w:tabs>
+        <w:jc w:val="both"/>
+      </w:pPr>
+      <w:r>
+        <w:t>?:</w:t>
+      </w:r>
+      <w:r>
+        <w:tab/>
+        <w:t>Abhängig der Unity Applikation</w:t>
+      </w:r>
+    </w:p>
+    <w:p>
+      <w:pPr>
         <w:pStyle w:val="berschrift1"/>
       </w:pPr>
-      <w:bookmarkStart w:id="35" w:name="_Toc431051239"/>
+      <w:bookmarkStart w:id="41" w:name="_Toc431740468"/>
       <w:r>
         <w:t>Nicht funktionale Anforderungen</w:t>
       </w:r>
-      <w:bookmarkEnd w:id="35"/>
+      <w:bookmarkEnd w:id="41"/>
     </w:p>
     <w:p>
       <w:pPr>
         <w:pStyle w:val="berschrift2"/>
       </w:pPr>
-      <w:bookmarkStart w:id="36" w:name="_Toc431051240"/>
+      <w:bookmarkStart w:id="42" w:name="_Toc431740469"/>
       <w:r>
         <w:t>Wiederverwendbarkeit</w:t>
       </w:r>
-      <w:bookmarkEnd w:id="36"/>
+      <w:bookmarkEnd w:id="42"/>
     </w:p>
     <w:p>
       <w:pPr>
@@ -4768,11 +6236,11 @@
       <w:pPr>
         <w:pStyle w:val="berschrift2"/>
       </w:pPr>
-      <w:bookmarkStart w:id="37" w:name="_Toc431051241"/>
+      <w:bookmarkStart w:id="43" w:name="_Toc431740470"/>
       <w:r>
         <w:t>Ergonomie</w:t>
       </w:r>
-      <w:bookmarkEnd w:id="37"/>
+      <w:bookmarkEnd w:id="43"/>
     </w:p>
     <w:p>
       <w:pPr>
@@ -4789,21 +6257,22 @@
       <w:pPr>
         <w:pStyle w:val="berschrift1"/>
       </w:pPr>
-      <w:bookmarkStart w:id="38" w:name="_Toc431051242"/>
-      <w:r>
+      <w:bookmarkStart w:id="44" w:name="_Toc431740471"/>
+      <w:r>
+        <w:lastRenderedPageBreak/>
         <w:t>Testing</w:t>
       </w:r>
-      <w:bookmarkEnd w:id="38"/>
+      <w:bookmarkEnd w:id="44"/>
     </w:p>
     <w:p>
       <w:pPr>
         <w:pStyle w:val="berschrift2"/>
       </w:pPr>
-      <w:bookmarkStart w:id="39" w:name="_Toc431051243"/>
+      <w:bookmarkStart w:id="45" w:name="_Toc431740472"/>
       <w:r>
         <w:t>6.1 Systemtests</w:t>
       </w:r>
-      <w:bookmarkEnd w:id="39"/>
+      <w:bookmarkEnd w:id="45"/>
       <w:r>
         <w:t xml:space="preserve"> </w:t>
       </w:r>
@@ -4830,12 +6299,11 @@
         <w:pStyle w:val="berschrift2"/>
         <w:jc w:val="both"/>
       </w:pPr>
-      <w:bookmarkStart w:id="40" w:name="_Toc431051244"/>
-      <w:r>
-        <w:lastRenderedPageBreak/>
+      <w:bookmarkStart w:id="46" w:name="_Toc431740473"/>
+      <w:r>
         <w:t>6.2 Usabilitytests</w:t>
       </w:r>
-      <w:bookmarkEnd w:id="40"/>
+      <w:bookmarkEnd w:id="46"/>
       <w:r>
         <w:t xml:space="preserve"> </w:t>
       </w:r>
@@ -4855,24 +6323,24 @@
       <w:pPr>
         <w:pStyle w:val="berschrift1"/>
       </w:pPr>
-      <w:bookmarkStart w:id="41" w:name="_Toc431051245"/>
+      <w:bookmarkStart w:id="47" w:name="_Toc431740474"/>
       <w:r>
         <w:t>Administratives</w:t>
       </w:r>
-      <w:bookmarkEnd w:id="41"/>
+      <w:bookmarkEnd w:id="47"/>
     </w:p>
     <w:p>
       <w:pPr>
         <w:pStyle w:val="berschrift2"/>
         <w:jc w:val="both"/>
       </w:pPr>
-      <w:bookmarkStart w:id="42" w:name="_Toc414275630"/>
-      <w:bookmarkStart w:id="43" w:name="_Toc431051246"/>
+      <w:bookmarkStart w:id="48" w:name="_Toc414275630"/>
+      <w:bookmarkStart w:id="49" w:name="_Toc431740475"/>
       <w:r>
         <w:t>Projektorganisation</w:t>
       </w:r>
-      <w:bookmarkEnd w:id="42"/>
-      <w:bookmarkEnd w:id="43"/>
+      <w:bookmarkEnd w:id="48"/>
+      <w:bookmarkEnd w:id="49"/>
     </w:p>
     <w:p>
       <w:pPr>
@@ -4892,13 +6360,13 @@
         <w:pStyle w:val="berschrift3"/>
         <w:jc w:val="both"/>
       </w:pPr>
-      <w:bookmarkStart w:id="44" w:name="_Toc414275631"/>
-      <w:bookmarkStart w:id="45" w:name="_Toc431051247"/>
+      <w:bookmarkStart w:id="50" w:name="_Toc414275631"/>
+      <w:bookmarkStart w:id="51" w:name="_Toc431740476"/>
       <w:r>
         <w:t>Projektteam</w:t>
       </w:r>
-      <w:bookmarkEnd w:id="44"/>
-      <w:bookmarkEnd w:id="45"/>
+      <w:bookmarkEnd w:id="50"/>
+      <w:bookmarkEnd w:id="51"/>
     </w:p>
     <w:p>
       <w:pPr>
@@ -4915,7 +6383,7 @@
       <w:r>
         <w:tab/>
       </w:r>
-      <w:hyperlink r:id="rId15" w:history="1">
+      <w:hyperlink r:id="rId17" w:history="1">
         <w:r>
           <w:rPr>
             <w:rStyle w:val="Hyperlink"/>
@@ -4937,7 +6405,7 @@
       <w:r>
         <w:tab/>
       </w:r>
-      <w:hyperlink r:id="rId16" w:history="1">
+      <w:hyperlink r:id="rId18" w:history="1">
         <w:r>
           <w:rPr>
             <w:rStyle w:val="Hyperlink"/>
@@ -4959,13 +6427,13 @@
         <w:pStyle w:val="berschrift3"/>
         <w:jc w:val="both"/>
       </w:pPr>
-      <w:bookmarkStart w:id="46" w:name="_Toc414275632"/>
-      <w:bookmarkStart w:id="47" w:name="_Toc431051248"/>
+      <w:bookmarkStart w:id="52" w:name="_Toc414275632"/>
+      <w:bookmarkStart w:id="53" w:name="_Toc431740477"/>
       <w:r>
         <w:t>Betreuer</w:t>
       </w:r>
-      <w:bookmarkEnd w:id="46"/>
-      <w:bookmarkEnd w:id="47"/>
+      <w:bookmarkEnd w:id="52"/>
+      <w:bookmarkEnd w:id="53"/>
     </w:p>
     <w:p>
       <w:pPr>
@@ -4985,7 +6453,7 @@
       <w:r>
         <w:tab/>
       </w:r>
-      <w:hyperlink r:id="rId17" w:history="1">
+      <w:hyperlink r:id="rId19" w:history="1">
         <w:r>
           <w:rPr>
             <w:rStyle w:val="Hyperlink"/>
@@ -5013,17 +6481,17 @@
       <w:pPr>
         <w:pStyle w:val="berschrift3"/>
       </w:pPr>
-      <w:bookmarkStart w:id="48" w:name="_Toc414275633"/>
-      <w:bookmarkStart w:id="49" w:name="_Toc431051249"/>
+      <w:bookmarkStart w:id="54" w:name="_Toc414275633"/>
+      <w:bookmarkStart w:id="55" w:name="_Toc431740478"/>
       <w:r>
         <w:t>Experte</w:t>
       </w:r>
-      <w:bookmarkEnd w:id="49"/>
+      <w:bookmarkEnd w:id="55"/>
     </w:p>
     <w:p/>
     <w:p>
       <w:r>
-        <w:t>tbd</w:t>
+        <w:t>Dr. Harald Studer</w:t>
       </w:r>
     </w:p>
     <w:p>
@@ -5031,12 +6499,13 @@
         <w:pStyle w:val="berschrift2"/>
         <w:jc w:val="both"/>
       </w:pPr>
-      <w:bookmarkStart w:id="50" w:name="_Toc431051250"/>
-      <w:r>
+      <w:bookmarkStart w:id="56" w:name="_Toc431740479"/>
+      <w:r>
+        <w:lastRenderedPageBreak/>
         <w:t>Projektplan</w:t>
       </w:r>
-      <w:bookmarkEnd w:id="48"/>
-      <w:bookmarkEnd w:id="50"/>
+      <w:bookmarkEnd w:id="54"/>
+      <w:bookmarkEnd w:id="56"/>
     </w:p>
     <w:p>
       <w:pPr>
@@ -5063,7 +6532,7 @@
                     <pic:cNvPicPr/>
                   </pic:nvPicPr>
                   <pic:blipFill>
-                    <a:blip r:embed="rId18">
+                    <a:blip r:embed="rId20">
                       <a:extLst>
                         <a:ext uri="{28A0092B-C50C-407E-A947-70E740481C1C}">
                           <a14:useLocalDpi xmlns:a14="http://schemas.microsoft.com/office/drawing/2010/main" val="0"/>
@@ -5094,7 +6563,7 @@
       <w:pPr>
         <w:jc w:val="both"/>
       </w:pPr>
-      <w:hyperlink r:id="rId19" w:history="1">
+      <w:hyperlink r:id="rId21" w:history="1">
         <w:r>
           <w:rPr>
             <w:rStyle w:val="Hyperlink"/>
@@ -5108,13 +6577,13 @@
         <w:pStyle w:val="berschrift2"/>
         <w:jc w:val="both"/>
       </w:pPr>
-      <w:bookmarkStart w:id="51" w:name="_Toc414275634"/>
-      <w:bookmarkStart w:id="52" w:name="_Toc431051251"/>
+      <w:bookmarkStart w:id="57" w:name="_Toc414275634"/>
+      <w:bookmarkStart w:id="58" w:name="_Toc431740480"/>
       <w:r>
         <w:t>Projektsitzungen</w:t>
       </w:r>
-      <w:bookmarkEnd w:id="51"/>
-      <w:bookmarkEnd w:id="52"/>
+      <w:bookmarkEnd w:id="57"/>
+      <w:bookmarkEnd w:id="58"/>
     </w:p>
     <w:p>
       <w:pPr>
@@ -5150,13 +6619,13 @@
         <w:pStyle w:val="berschrift2"/>
         <w:jc w:val="both"/>
       </w:pPr>
-      <w:bookmarkStart w:id="53" w:name="_Toc414275635"/>
-      <w:bookmarkStart w:id="54" w:name="_Toc431051252"/>
+      <w:bookmarkStart w:id="59" w:name="_Toc414275635"/>
+      <w:bookmarkStart w:id="60" w:name="_Toc431740481"/>
       <w:r>
         <w:t>Meilensteine</w:t>
       </w:r>
-      <w:bookmarkEnd w:id="53"/>
-      <w:bookmarkEnd w:id="54"/>
+      <w:bookmarkEnd w:id="59"/>
+      <w:bookmarkEnd w:id="60"/>
     </w:p>
     <w:p>
       <w:pPr>
@@ -5176,11 +6645,11 @@
         <w:pStyle w:val="berschrift3"/>
         <w:jc w:val="both"/>
       </w:pPr>
-      <w:bookmarkStart w:id="55" w:name="_Toc431051253"/>
+      <w:bookmarkStart w:id="61" w:name="_Toc431740482"/>
       <w:r>
         <w:t>Prototyp Unity Plugin</w:t>
       </w:r>
-      <w:bookmarkEnd w:id="55"/>
+      <w:bookmarkEnd w:id="61"/>
     </w:p>
     <w:p>
       <w:pPr>
@@ -5228,11 +6697,11 @@
         <w:pStyle w:val="berschrift3"/>
         <w:jc w:val="both"/>
       </w:pPr>
-      <w:bookmarkStart w:id="56" w:name="_Toc431051254"/>
+      <w:bookmarkStart w:id="62" w:name="_Toc431740483"/>
       <w:r>
         <w:t>Tracking</w:t>
       </w:r>
-      <w:bookmarkEnd w:id="56"/>
+      <w:bookmarkEnd w:id="62"/>
     </w:p>
     <w:p>
       <w:pPr>
@@ -5289,12 +6758,12 @@
         <w:pStyle w:val="berschrift3"/>
         <w:jc w:val="both"/>
       </w:pPr>
-      <w:bookmarkStart w:id="57" w:name="_Toc414275638"/>
-      <w:bookmarkStart w:id="58" w:name="_Toc431051255"/>
+      <w:bookmarkStart w:id="63" w:name="_Toc414275638"/>
+      <w:bookmarkStart w:id="64" w:name="_Toc431740484"/>
       <w:r>
         <w:t>Unity Plugin</w:t>
       </w:r>
-      <w:bookmarkEnd w:id="57"/>
+      <w:bookmarkEnd w:id="63"/>
       <w:r>
         <w:t xml:space="preserve"> / </w:t>
       </w:r>
@@ -5304,7 +6773,7 @@
       <w:r>
         <w:t>Dokumentation</w:t>
       </w:r>
-      <w:bookmarkEnd w:id="58"/>
+      <w:bookmarkEnd w:id="64"/>
     </w:p>
     <w:p>
       <w:pPr>
@@ -5330,6 +6799,7 @@
         <w:jc w:val="both"/>
       </w:pPr>
       <w:r>
+        <w:lastRenderedPageBreak/>
         <w:t>Das Unity Plugin wurde fertiggestellt und getestet. Kleinere Anpassungen und die Finalisierung erfolgen noch. Zusätzlich wurde ein Handbuch / Anleitung erstellt, um die Verwendung des Plugins zu vereinfachen. Die Dokumentation ist an dieser Stelle ebenfalls möglichst weit fertiggestellt.</w:t>
       </w:r>
     </w:p>
@@ -5342,11 +6812,11 @@
       <w:pPr>
         <w:pStyle w:val="berschrift3"/>
       </w:pPr>
-      <w:bookmarkStart w:id="59" w:name="_Toc431051256"/>
+      <w:bookmarkStart w:id="65" w:name="_Toc431740485"/>
       <w:r>
         <w:t>Präsentation</w:t>
       </w:r>
-      <w:bookmarkEnd w:id="59"/>
+      <w:bookmarkEnd w:id="65"/>
     </w:p>
     <w:p/>
     <w:p>
@@ -5367,13 +6837,13 @@
         <w:pStyle w:val="berschrift1"/>
         <w:jc w:val="both"/>
       </w:pPr>
-      <w:bookmarkStart w:id="60" w:name="_Toc414275639"/>
-      <w:bookmarkStart w:id="61" w:name="_Toc431051257"/>
+      <w:bookmarkStart w:id="66" w:name="_Toc414275639"/>
+      <w:bookmarkStart w:id="67" w:name="_Toc431740486"/>
       <w:r>
         <w:t>Versionskontrolle</w:t>
       </w:r>
-      <w:bookmarkEnd w:id="60"/>
-      <w:bookmarkEnd w:id="61"/>
+      <w:bookmarkEnd w:id="66"/>
+      <w:bookmarkEnd w:id="67"/>
     </w:p>
     <w:tbl>
       <w:tblPr>
@@ -5568,10 +7038,7 @@
               <w:jc w:val="both"/>
             </w:pPr>
             <w:r>
-              <w:t>Dokument erstellt</w:t>
-            </w:r>
-            <w:r>
-              <w:t xml:space="preserve"> / Struktur definiert</w:t>
+              <w:t>Dokument erstellt / Struktur definiert</w:t>
             </w:r>
           </w:p>
         </w:tc>
@@ -5709,13 +7176,7 @@
         </w:tc>
       </w:tr>
     </w:tbl>
-    <w:p>
-      <w:pPr>
-        <w:rPr>
-          <w:lang w:val="fr-CH"/>
-        </w:rPr>
-      </w:pPr>
-    </w:p>
+    <w:p/>
     <w:sectPr>
       <w:pgSz w:w="11906" w:h="16838" w:code="9"/>
       <w:pgMar w:top="1758" w:right="1004" w:bottom="680" w:left="1435" w:header="709" w:footer="510" w:gutter="0"/>
@@ -6031,7 +7492,7 @@
           <wp:extent cx="509270" cy="755015"/>
           <wp:effectExtent l="0" t="0" r="0" b="6985"/>
           <wp:wrapNone/>
-          <wp:docPr id="8" name="logo_sw_2" hidden="1"/>
+          <wp:docPr id="4" name="logo_sw_2" hidden="1"/>
           <wp:cNvGraphicFramePr>
             <a:graphicFrameLocks xmlns:a="http://schemas.openxmlformats.org/drawingml/2006/main" noChangeAspect="1"/>
           </wp:cNvGraphicFramePr>
@@ -6110,7 +7571,7 @@
           <wp:extent cx="509270" cy="755015"/>
           <wp:effectExtent l="0" t="0" r="0" b="6985"/>
           <wp:wrapNone/>
-          <wp:docPr id="19" name="logo_rgb_1"/>
+          <wp:docPr id="7" name="logo_rgb_1"/>
           <wp:cNvGraphicFramePr>
             <a:graphicFrameLocks xmlns:a="http://schemas.openxmlformats.org/drawingml/2006/main" noChangeAspect="1"/>
           </wp:cNvGraphicFramePr>
@@ -6178,7 +7639,7 @@
           <wp:extent cx="509905" cy="755650"/>
           <wp:effectExtent l="0" t="0" r="0" b="6350"/>
           <wp:wrapNone/>
-          <wp:docPr id="5" name="logo_sw_1" hidden="1"/>
+          <wp:docPr id="9" name="logo_sw_1" hidden="1"/>
           <wp:cNvGraphicFramePr>
             <a:graphicFrameLocks xmlns:a="http://schemas.openxmlformats.org/drawingml/2006/main" noChangeAspect="1"/>
           </wp:cNvGraphicFramePr>
@@ -8181,6 +9642,119 @@
     </w:lvl>
   </w:abstractNum>
   <w:abstractNum w:abstractNumId="25">
+    <w:nsid w:val="34B42E10"/>
+    <w:multiLevelType w:val="hybridMultilevel"/>
+    <w:tmpl w:val="CBEA8340"/>
+    <w:lvl w:ilvl="0" w:tplc="04090001">
+      <w:start w:val="1"/>
+      <w:numFmt w:val="bullet"/>
+      <w:lvlText w:val=""/>
+      <w:lvlJc w:val="left"/>
+      <w:pPr>
+        <w:ind w:left="360" w:hanging="360"/>
+      </w:pPr>
+      <w:rPr>
+        <w:rFonts w:ascii="Symbol" w:hAnsi="Symbol" w:hint="default"/>
+      </w:rPr>
+    </w:lvl>
+    <w:lvl w:ilvl="1" w:tplc="04090003" w:tentative="1">
+      <w:start w:val="1"/>
+      <w:numFmt w:val="bullet"/>
+      <w:lvlText w:val="o"/>
+      <w:lvlJc w:val="left"/>
+      <w:pPr>
+        <w:ind w:left="1080" w:hanging="360"/>
+      </w:pPr>
+      <w:rPr>
+        <w:rFonts w:ascii="Courier New" w:hAnsi="Courier New" w:cs="Courier New" w:hint="default"/>
+      </w:rPr>
+    </w:lvl>
+    <w:lvl w:ilvl="2" w:tplc="04090005" w:tentative="1">
+      <w:start w:val="1"/>
+      <w:numFmt w:val="bullet"/>
+      <w:lvlText w:val=""/>
+      <w:lvlJc w:val="left"/>
+      <w:pPr>
+        <w:ind w:left="1800" w:hanging="360"/>
+      </w:pPr>
+      <w:rPr>
+        <w:rFonts w:ascii="Wingdings" w:hAnsi="Wingdings" w:hint="default"/>
+      </w:rPr>
+    </w:lvl>
+    <w:lvl w:ilvl="3" w:tplc="04090001" w:tentative="1">
+      <w:start w:val="1"/>
+      <w:numFmt w:val="bullet"/>
+      <w:lvlText w:val=""/>
+      <w:lvlJc w:val="left"/>
+      <w:pPr>
+        <w:ind w:left="2520" w:hanging="360"/>
+      </w:pPr>
+      <w:rPr>
+        <w:rFonts w:ascii="Symbol" w:hAnsi="Symbol" w:hint="default"/>
+      </w:rPr>
+    </w:lvl>
+    <w:lvl w:ilvl="4" w:tplc="04090003" w:tentative="1">
+      <w:start w:val="1"/>
+      <w:numFmt w:val="bullet"/>
+      <w:lvlText w:val="o"/>
+      <w:lvlJc w:val="left"/>
+      <w:pPr>
+        <w:ind w:left="3240" w:hanging="360"/>
+      </w:pPr>
+      <w:rPr>
+        <w:rFonts w:ascii="Courier New" w:hAnsi="Courier New" w:cs="Courier New" w:hint="default"/>
+      </w:rPr>
+    </w:lvl>
+    <w:lvl w:ilvl="5" w:tplc="04090005" w:tentative="1">
+      <w:start w:val="1"/>
+      <w:numFmt w:val="bullet"/>
+      <w:lvlText w:val=""/>
+      <w:lvlJc w:val="left"/>
+      <w:pPr>
+        <w:ind w:left="3960" w:hanging="360"/>
+      </w:pPr>
+      <w:rPr>
+        <w:rFonts w:ascii="Wingdings" w:hAnsi="Wingdings" w:hint="default"/>
+      </w:rPr>
+    </w:lvl>
+    <w:lvl w:ilvl="6" w:tplc="04090001" w:tentative="1">
+      <w:start w:val="1"/>
+      <w:numFmt w:val="bullet"/>
+      <w:lvlText w:val=""/>
+      <w:lvlJc w:val="left"/>
+      <w:pPr>
+        <w:ind w:left="4680" w:hanging="360"/>
+      </w:pPr>
+      <w:rPr>
+        <w:rFonts w:ascii="Symbol" w:hAnsi="Symbol" w:hint="default"/>
+      </w:rPr>
+    </w:lvl>
+    <w:lvl w:ilvl="7" w:tplc="04090003" w:tentative="1">
+      <w:start w:val="1"/>
+      <w:numFmt w:val="bullet"/>
+      <w:lvlText w:val="o"/>
+      <w:lvlJc w:val="left"/>
+      <w:pPr>
+        <w:ind w:left="5400" w:hanging="360"/>
+      </w:pPr>
+      <w:rPr>
+        <w:rFonts w:ascii="Courier New" w:hAnsi="Courier New" w:cs="Courier New" w:hint="default"/>
+      </w:rPr>
+    </w:lvl>
+    <w:lvl w:ilvl="8" w:tplc="04090005" w:tentative="1">
+      <w:start w:val="1"/>
+      <w:numFmt w:val="bullet"/>
+      <w:lvlText w:val=""/>
+      <w:lvlJc w:val="left"/>
+      <w:pPr>
+        <w:ind w:left="6120" w:hanging="360"/>
+      </w:pPr>
+      <w:rPr>
+        <w:rFonts w:ascii="Wingdings" w:hAnsi="Wingdings" w:hint="default"/>
+      </w:rPr>
+    </w:lvl>
+  </w:abstractNum>
+  <w:abstractNum w:abstractNumId="26">
     <w:nsid w:val="39135B2B"/>
     <w:multiLevelType w:val="multilevel"/>
     <w:tmpl w:val="0807001D"/>
@@ -8293,7 +9867,7 @@
       </w:pPr>
     </w:lvl>
   </w:abstractNum>
-  <w:abstractNum w:abstractNumId="26">
+  <w:abstractNum w:abstractNumId="27">
     <w:nsid w:val="3C3F7338"/>
     <w:multiLevelType w:val="multilevel"/>
     <w:tmpl w:val="7682CBCE"/>
@@ -8430,7 +10004,7 @@
       </w:rPr>
     </w:lvl>
   </w:abstractNum>
-  <w:abstractNum w:abstractNumId="27">
+  <w:abstractNum w:abstractNumId="28">
     <w:nsid w:val="3F363305"/>
     <w:multiLevelType w:val="multilevel"/>
     <w:tmpl w:val="727C6224"/>
@@ -8567,7 +10141,7 @@
       </w:rPr>
     </w:lvl>
   </w:abstractNum>
-  <w:abstractNum w:abstractNumId="28">
+  <w:abstractNum w:abstractNumId="29">
     <w:nsid w:val="3F69702D"/>
     <w:multiLevelType w:val="hybridMultilevel"/>
     <w:tmpl w:val="1C4E629C"/>
@@ -8680,7 +10254,7 @@
       </w:rPr>
     </w:lvl>
   </w:abstractNum>
-  <w:abstractNum w:abstractNumId="29">
+  <w:abstractNum w:abstractNumId="30">
     <w:nsid w:val="40780DDA"/>
     <w:multiLevelType w:val="multilevel"/>
     <w:tmpl w:val="129061F0"/>
@@ -8817,7 +10391,7 @@
       </w:rPr>
     </w:lvl>
   </w:abstractNum>
-  <w:abstractNum w:abstractNumId="30">
+  <w:abstractNum w:abstractNumId="31">
     <w:nsid w:val="497C53A1"/>
     <w:multiLevelType w:val="multilevel"/>
     <w:tmpl w:val="B23E78CC"/>
@@ -8938,7 +10512,7 @@
       </w:pPr>
     </w:lvl>
   </w:abstractNum>
-  <w:abstractNum w:abstractNumId="31">
+  <w:abstractNum w:abstractNumId="32">
     <w:nsid w:val="4BDA1F90"/>
     <w:multiLevelType w:val="multilevel"/>
     <w:tmpl w:val="0807001D"/>
@@ -9051,7 +10625,7 @@
       </w:pPr>
     </w:lvl>
   </w:abstractNum>
-  <w:abstractNum w:abstractNumId="32">
+  <w:abstractNum w:abstractNumId="33">
     <w:nsid w:val="55851D06"/>
     <w:multiLevelType w:val="hybridMultilevel"/>
     <w:tmpl w:val="805A9812"/>
@@ -9140,7 +10714,7 @@
       </w:pPr>
     </w:lvl>
   </w:abstractNum>
-  <w:abstractNum w:abstractNumId="33">
+  <w:abstractNum w:abstractNumId="34">
     <w:nsid w:val="617E5CEA"/>
     <w:multiLevelType w:val="multilevel"/>
     <w:tmpl w:val="C4928BA0"/>
@@ -9280,7 +10854,7 @@
       </w:rPr>
     </w:lvl>
   </w:abstractNum>
-  <w:abstractNum w:abstractNumId="34">
+  <w:abstractNum w:abstractNumId="35">
     <w:nsid w:val="63FE647F"/>
     <w:multiLevelType w:val="multilevel"/>
     <w:tmpl w:val="B8F2C990"/>
@@ -9401,7 +10975,120 @@
       </w:pPr>
     </w:lvl>
   </w:abstractNum>
-  <w:abstractNum w:abstractNumId="35">
+  <w:abstractNum w:abstractNumId="36">
+    <w:nsid w:val="649E3AE9"/>
+    <w:multiLevelType w:val="hybridMultilevel"/>
+    <w:tmpl w:val="7A64E37C"/>
+    <w:lvl w:ilvl="0" w:tplc="04090001">
+      <w:start w:val="1"/>
+      <w:numFmt w:val="bullet"/>
+      <w:lvlText w:val=""/>
+      <w:lvlJc w:val="left"/>
+      <w:pPr>
+        <w:ind w:left="360" w:hanging="360"/>
+      </w:pPr>
+      <w:rPr>
+        <w:rFonts w:ascii="Symbol" w:hAnsi="Symbol" w:hint="default"/>
+      </w:rPr>
+    </w:lvl>
+    <w:lvl w:ilvl="1" w:tplc="04090003" w:tentative="1">
+      <w:start w:val="1"/>
+      <w:numFmt w:val="bullet"/>
+      <w:lvlText w:val="o"/>
+      <w:lvlJc w:val="left"/>
+      <w:pPr>
+        <w:ind w:left="1080" w:hanging="360"/>
+      </w:pPr>
+      <w:rPr>
+        <w:rFonts w:ascii="Courier New" w:hAnsi="Courier New" w:cs="Courier New" w:hint="default"/>
+      </w:rPr>
+    </w:lvl>
+    <w:lvl w:ilvl="2" w:tplc="04090005" w:tentative="1">
+      <w:start w:val="1"/>
+      <w:numFmt w:val="bullet"/>
+      <w:lvlText w:val=""/>
+      <w:lvlJc w:val="left"/>
+      <w:pPr>
+        <w:ind w:left="1800" w:hanging="360"/>
+      </w:pPr>
+      <w:rPr>
+        <w:rFonts w:ascii="Wingdings" w:hAnsi="Wingdings" w:hint="default"/>
+      </w:rPr>
+    </w:lvl>
+    <w:lvl w:ilvl="3" w:tplc="04090001" w:tentative="1">
+      <w:start w:val="1"/>
+      <w:numFmt w:val="bullet"/>
+      <w:lvlText w:val=""/>
+      <w:lvlJc w:val="left"/>
+      <w:pPr>
+        <w:ind w:left="2520" w:hanging="360"/>
+      </w:pPr>
+      <w:rPr>
+        <w:rFonts w:ascii="Symbol" w:hAnsi="Symbol" w:hint="default"/>
+      </w:rPr>
+    </w:lvl>
+    <w:lvl w:ilvl="4" w:tplc="04090003" w:tentative="1">
+      <w:start w:val="1"/>
+      <w:numFmt w:val="bullet"/>
+      <w:lvlText w:val="o"/>
+      <w:lvlJc w:val="left"/>
+      <w:pPr>
+        <w:ind w:left="3240" w:hanging="360"/>
+      </w:pPr>
+      <w:rPr>
+        <w:rFonts w:ascii="Courier New" w:hAnsi="Courier New" w:cs="Courier New" w:hint="default"/>
+      </w:rPr>
+    </w:lvl>
+    <w:lvl w:ilvl="5" w:tplc="04090005" w:tentative="1">
+      <w:start w:val="1"/>
+      <w:numFmt w:val="bullet"/>
+      <w:lvlText w:val=""/>
+      <w:lvlJc w:val="left"/>
+      <w:pPr>
+        <w:ind w:left="3960" w:hanging="360"/>
+      </w:pPr>
+      <w:rPr>
+        <w:rFonts w:ascii="Wingdings" w:hAnsi="Wingdings" w:hint="default"/>
+      </w:rPr>
+    </w:lvl>
+    <w:lvl w:ilvl="6" w:tplc="04090001" w:tentative="1">
+      <w:start w:val="1"/>
+      <w:numFmt w:val="bullet"/>
+      <w:lvlText w:val=""/>
+      <w:lvlJc w:val="left"/>
+      <w:pPr>
+        <w:ind w:left="4680" w:hanging="360"/>
+      </w:pPr>
+      <w:rPr>
+        <w:rFonts w:ascii="Symbol" w:hAnsi="Symbol" w:hint="default"/>
+      </w:rPr>
+    </w:lvl>
+    <w:lvl w:ilvl="7" w:tplc="04090003" w:tentative="1">
+      <w:start w:val="1"/>
+      <w:numFmt w:val="bullet"/>
+      <w:lvlText w:val="o"/>
+      <w:lvlJc w:val="left"/>
+      <w:pPr>
+        <w:ind w:left="5400" w:hanging="360"/>
+      </w:pPr>
+      <w:rPr>
+        <w:rFonts w:ascii="Courier New" w:hAnsi="Courier New" w:cs="Courier New" w:hint="default"/>
+      </w:rPr>
+    </w:lvl>
+    <w:lvl w:ilvl="8" w:tplc="04090005" w:tentative="1">
+      <w:start w:val="1"/>
+      <w:numFmt w:val="bullet"/>
+      <w:lvlText w:val=""/>
+      <w:lvlJc w:val="left"/>
+      <w:pPr>
+        <w:ind w:left="6120" w:hanging="360"/>
+      </w:pPr>
+      <w:rPr>
+        <w:rFonts w:ascii="Wingdings" w:hAnsi="Wingdings" w:hint="default"/>
+      </w:rPr>
+    </w:lvl>
+  </w:abstractNum>
+  <w:abstractNum w:abstractNumId="37">
     <w:nsid w:val="68282258"/>
     <w:multiLevelType w:val="multilevel"/>
     <w:tmpl w:val="0807001F"/>
@@ -9514,7 +11201,7 @@
       </w:pPr>
     </w:lvl>
   </w:abstractNum>
-  <w:abstractNum w:abstractNumId="36">
+  <w:abstractNum w:abstractNumId="38">
     <w:nsid w:val="6B1F4BBB"/>
     <w:multiLevelType w:val="hybridMultilevel"/>
     <w:tmpl w:val="79041A30"/>
@@ -9603,7 +11290,7 @@
       </w:pPr>
     </w:lvl>
   </w:abstractNum>
-  <w:abstractNum w:abstractNumId="37">
+  <w:abstractNum w:abstractNumId="39">
     <w:nsid w:val="71407F09"/>
     <w:multiLevelType w:val="hybridMultilevel"/>
     <w:tmpl w:val="98E2B656"/>
@@ -9716,7 +11403,120 @@
       </w:rPr>
     </w:lvl>
   </w:abstractNum>
-  <w:abstractNum w:abstractNumId="38">
+  <w:abstractNum w:abstractNumId="40">
+    <w:nsid w:val="76F61424"/>
+    <w:multiLevelType w:val="hybridMultilevel"/>
+    <w:tmpl w:val="AD621AD0"/>
+    <w:lvl w:ilvl="0" w:tplc="0409000F">
+      <w:start w:val="1"/>
+      <w:numFmt w:val="decimal"/>
+      <w:lvlText w:val="%1."/>
+      <w:lvlJc w:val="left"/>
+      <w:pPr>
+        <w:ind w:left="360" w:hanging="360"/>
+      </w:pPr>
+      <w:rPr>
+        <w:rFonts w:hint="default"/>
+      </w:rPr>
+    </w:lvl>
+    <w:lvl w:ilvl="1" w:tplc="04090003" w:tentative="1">
+      <w:start w:val="1"/>
+      <w:numFmt w:val="bullet"/>
+      <w:lvlText w:val="o"/>
+      <w:lvlJc w:val="left"/>
+      <w:pPr>
+        <w:ind w:left="1080" w:hanging="360"/>
+      </w:pPr>
+      <w:rPr>
+        <w:rFonts w:ascii="Courier New" w:hAnsi="Courier New" w:cs="Courier New" w:hint="default"/>
+      </w:rPr>
+    </w:lvl>
+    <w:lvl w:ilvl="2" w:tplc="04090005" w:tentative="1">
+      <w:start w:val="1"/>
+      <w:numFmt w:val="bullet"/>
+      <w:lvlText w:val=""/>
+      <w:lvlJc w:val="left"/>
+      <w:pPr>
+        <w:ind w:left="1800" w:hanging="360"/>
+      </w:pPr>
+      <w:rPr>
+        <w:rFonts w:ascii="Wingdings" w:hAnsi="Wingdings" w:hint="default"/>
+      </w:rPr>
+    </w:lvl>
+    <w:lvl w:ilvl="3" w:tplc="04090001" w:tentative="1">
+      <w:start w:val="1"/>
+      <w:numFmt w:val="bullet"/>
+      <w:lvlText w:val=""/>
+      <w:lvlJc w:val="left"/>
+      <w:pPr>
+        <w:ind w:left="2520" w:hanging="360"/>
+      </w:pPr>
+      <w:rPr>
+        <w:rFonts w:ascii="Symbol" w:hAnsi="Symbol" w:hint="default"/>
+      </w:rPr>
+    </w:lvl>
+    <w:lvl w:ilvl="4" w:tplc="04090003" w:tentative="1">
+      <w:start w:val="1"/>
+      <w:numFmt w:val="bullet"/>
+      <w:lvlText w:val="o"/>
+      <w:lvlJc w:val="left"/>
+      <w:pPr>
+        <w:ind w:left="3240" w:hanging="360"/>
+      </w:pPr>
+      <w:rPr>
+        <w:rFonts w:ascii="Courier New" w:hAnsi="Courier New" w:cs="Courier New" w:hint="default"/>
+      </w:rPr>
+    </w:lvl>
+    <w:lvl w:ilvl="5" w:tplc="04090005" w:tentative="1">
+      <w:start w:val="1"/>
+      <w:numFmt w:val="bullet"/>
+      <w:lvlText w:val=""/>
+      <w:lvlJc w:val="left"/>
+      <w:pPr>
+        <w:ind w:left="3960" w:hanging="360"/>
+      </w:pPr>
+      <w:rPr>
+        <w:rFonts w:ascii="Wingdings" w:hAnsi="Wingdings" w:hint="default"/>
+      </w:rPr>
+    </w:lvl>
+    <w:lvl w:ilvl="6" w:tplc="04090001" w:tentative="1">
+      <w:start w:val="1"/>
+      <w:numFmt w:val="bullet"/>
+      <w:lvlText w:val=""/>
+      <w:lvlJc w:val="left"/>
+      <w:pPr>
+        <w:ind w:left="4680" w:hanging="360"/>
+      </w:pPr>
+      <w:rPr>
+        <w:rFonts w:ascii="Symbol" w:hAnsi="Symbol" w:hint="default"/>
+      </w:rPr>
+    </w:lvl>
+    <w:lvl w:ilvl="7" w:tplc="04090003" w:tentative="1">
+      <w:start w:val="1"/>
+      <w:numFmt w:val="bullet"/>
+      <w:lvlText w:val="o"/>
+      <w:lvlJc w:val="left"/>
+      <w:pPr>
+        <w:ind w:left="5400" w:hanging="360"/>
+      </w:pPr>
+      <w:rPr>
+        <w:rFonts w:ascii="Courier New" w:hAnsi="Courier New" w:cs="Courier New" w:hint="default"/>
+      </w:rPr>
+    </w:lvl>
+    <w:lvl w:ilvl="8" w:tplc="04090005" w:tentative="1">
+      <w:start w:val="1"/>
+      <w:numFmt w:val="bullet"/>
+      <w:lvlText w:val=""/>
+      <w:lvlJc w:val="left"/>
+      <w:pPr>
+        <w:ind w:left="6120" w:hanging="360"/>
+      </w:pPr>
+      <w:rPr>
+        <w:rFonts w:ascii="Wingdings" w:hAnsi="Wingdings" w:hint="default"/>
+      </w:rPr>
+    </w:lvl>
+  </w:abstractNum>
+  <w:abstractNum w:abstractNumId="41">
     <w:nsid w:val="7BA82AF0"/>
     <w:multiLevelType w:val="multilevel"/>
     <w:tmpl w:val="0807001D"/>
@@ -9829,7 +11629,7 @@
       </w:pPr>
     </w:lvl>
   </w:abstractNum>
-  <w:abstractNum w:abstractNumId="39">
+  <w:abstractNum w:abstractNumId="42">
     <w:nsid w:val="7FBD4339"/>
     <w:multiLevelType w:val="multilevel"/>
     <w:tmpl w:val="0807001D"/>
@@ -9976,7 +11776,7 @@
     <w:abstractNumId w:val="14"/>
   </w:num>
   <w:num w:numId="12">
-    <w:abstractNumId w:val="30"/>
+    <w:abstractNumId w:val="31"/>
   </w:num>
   <w:num w:numId="13">
     <w:abstractNumId w:val="12"/>
@@ -9994,58 +11794,58 @@
     <w:abstractNumId w:val="10"/>
   </w:num>
   <w:num w:numId="18">
-    <w:abstractNumId w:val="34"/>
+    <w:abstractNumId w:val="35"/>
   </w:num>
   <w:num w:numId="19">
-    <w:abstractNumId w:val="25"/>
+    <w:abstractNumId w:val="26"/>
   </w:num>
   <w:num w:numId="20">
-    <w:abstractNumId w:val="35"/>
+    <w:abstractNumId w:val="37"/>
   </w:num>
   <w:num w:numId="21">
-    <w:abstractNumId w:val="39"/>
+    <w:abstractNumId w:val="42"/>
   </w:num>
   <w:num w:numId="22">
     <w:abstractNumId w:val="17"/>
   </w:num>
   <w:num w:numId="23">
-    <w:abstractNumId w:val="31"/>
+    <w:abstractNumId w:val="32"/>
   </w:num>
   <w:num w:numId="24">
-    <w:abstractNumId w:val="29"/>
+    <w:abstractNumId w:val="30"/>
   </w:num>
   <w:num w:numId="25">
     <w:abstractNumId w:val="18"/>
   </w:num>
   <w:num w:numId="26">
-    <w:abstractNumId w:val="26"/>
+    <w:abstractNumId w:val="27"/>
   </w:num>
   <w:num w:numId="27">
     <w:abstractNumId w:val="23"/>
   </w:num>
   <w:num w:numId="28">
-    <w:abstractNumId w:val="33"/>
+    <w:abstractNumId w:val="34"/>
   </w:num>
   <w:num w:numId="29">
-    <w:abstractNumId w:val="27"/>
+    <w:abstractNumId w:val="28"/>
   </w:num>
   <w:num w:numId="30">
     <w:abstractNumId w:val="13"/>
   </w:num>
   <w:num w:numId="31">
-    <w:abstractNumId w:val="38"/>
+    <w:abstractNumId w:val="41"/>
   </w:num>
   <w:num w:numId="32">
     <w:abstractNumId w:val="11"/>
   </w:num>
   <w:num w:numId="33">
-    <w:abstractNumId w:val="36"/>
+    <w:abstractNumId w:val="38"/>
   </w:num>
   <w:num w:numId="34">
     <w:abstractNumId w:val="19"/>
   </w:num>
   <w:num w:numId="35">
-    <w:abstractNumId w:val="37"/>
+    <w:abstractNumId w:val="39"/>
   </w:num>
   <w:num w:numId="36">
     <w:abstractNumId w:val="15"/>
@@ -10054,13 +11854,22 @@
     <w:abstractNumId w:val="24"/>
   </w:num>
   <w:num w:numId="38">
-    <w:abstractNumId w:val="32"/>
+    <w:abstractNumId w:val="33"/>
   </w:num>
   <w:num w:numId="39">
     <w:abstractNumId w:val="22"/>
   </w:num>
   <w:num w:numId="40">
-    <w:abstractNumId w:val="28"/>
+    <w:abstractNumId w:val="29"/>
+  </w:num>
+  <w:num w:numId="41">
+    <w:abstractNumId w:val="25"/>
+  </w:num>
+  <w:num w:numId="42">
+    <w:abstractNumId w:val="36"/>
+  </w:num>
+  <w:num w:numId="43">
+    <w:abstractNumId w:val="40"/>
   </w:num>
 </w:numbering>
 </file>
@@ -11459,7 +13268,7 @@
 </file>
 
 <file path=customXml/itemProps1.xml><?xml version="1.0" encoding="utf-8"?>
-<ds:datastoreItem xmlns:ds="http://schemas.openxmlformats.org/officeDocument/2006/customXml" ds:itemID="{BD03D46B-A710-4583-8E8F-1D189D85687C}">
+<ds:datastoreItem xmlns:ds="http://schemas.openxmlformats.org/officeDocument/2006/customXml" ds:itemID="{D99D3941-B7A6-431D-AEAD-D7C247BC3642}">
   <ds:schemaRefs>
     <ds:schemaRef ds:uri="http://schemas.openxmlformats.org/officeDocument/2006/bibliography"/>
   </ds:schemaRefs>

</xml_diff>

<commit_message>
Update Pflichtenheft: Szenarien / Demoapplikationen Featuretabelle
</commit_message>
<xml_diff>
--- a/docs/Pflichtenheft/Pflichtenheft.docx
+++ b/docs/Pflichtenheft/Pflichtenheft.docx
@@ -110,17 +110,32 @@
           <w:p>
             <w:pPr>
               <w:pStyle w:val="Titel"/>
+              <w:rPr>
+                <w:lang w:val="en-US"/>
+              </w:rPr>
             </w:pPr>
             <w:r>
+              <w:rPr>
+                <w:lang w:val="en-US"/>
+              </w:rPr>
               <w:t>Unity 3D Server for CAVE</w:t>
             </w:r>
             <w:r>
+              <w:rPr>
+                <w:lang w:val="en-US"/>
+              </w:rPr>
               <w:t xml:space="preserve"> </w:t>
             </w:r>
             <w:r>
+              <w:rPr>
+                <w:lang w:val="en-US"/>
+              </w:rPr>
               <w:br/>
             </w:r>
             <w:r>
+              <w:rPr>
+                <w:lang w:val="en-US"/>
+              </w:rPr>
               <w:t>Rendering</w:t>
             </w:r>
           </w:p>
@@ -143,8 +158,16 @@
               <w:rPr>
                 <w:b/>
               </w:rPr>
-              <w:t>Julien Villiger, Daniel Inversini</w:t>
+              <w:t xml:space="preserve">Julien Villiger, Daniel </w:t>
             </w:r>
+            <w:proofErr w:type="spellStart"/>
+            <w:r>
+              <w:rPr>
+                <w:b/>
+              </w:rPr>
+              <w:t>Inversini</w:t>
+            </w:r>
+            <w:proofErr w:type="spellEnd"/>
           </w:p>
           <w:p>
             <w:pPr>
@@ -156,19 +179,31 @@
               <w:rPr>
                 <w:b/>
               </w:rPr>
-              <w:t>V0.2</w:t>
+              <w:t>V0.</w:t>
             </w:r>
             <w:r>
               <w:rPr>
                 <w:b/>
               </w:rPr>
-              <w:t>, 25</w:t>
+              <w:t>3</w:t>
             </w:r>
             <w:r>
               <w:rPr>
                 <w:b/>
               </w:rPr>
-              <w:t>.09.2015</w:t>
+              <w:t xml:space="preserve">, </w:t>
+            </w:r>
+            <w:r>
+              <w:rPr>
+                <w:b/>
+              </w:rPr>
+              <w:t>04.10</w:t>
+            </w:r>
+            <w:r>
+              <w:rPr>
+                <w:b/>
+              </w:rPr>
+              <w:t>.2015</w:t>
             </w:r>
           </w:p>
         </w:tc>
@@ -301,7 +336,7 @@
         </w:rPr>
         <w:fldChar w:fldCharType="separate"/>
       </w:r>
-      <w:hyperlink w:anchor="_Toc431740441" w:history="1">
+      <w:hyperlink w:anchor="_Toc431752884" w:history="1">
         <w:r>
           <w:rPr>
             <w:rStyle w:val="Hyperlink"/>
@@ -345,7 +380,7 @@
             <w:noProof/>
             <w:webHidden/>
           </w:rPr>
-          <w:instrText xml:space="preserve"> PAGEREF _Toc431740441 \h </w:instrText>
+          <w:instrText xml:space="preserve"> PAGEREF _Toc431752884 \h </w:instrText>
         </w:r>
         <w:r>
           <w:rPr>
@@ -387,7 +422,7 @@
           <w:lang w:val="en-US"/>
         </w:rPr>
       </w:pPr>
-      <w:hyperlink w:anchor="_Toc431740442" w:history="1">
+      <w:hyperlink w:anchor="_Toc431752885" w:history="1">
         <w:r>
           <w:rPr>
             <w:rStyle w:val="Hyperlink"/>
@@ -414,7 +449,7 @@
             <w:noProof/>
             <w:webHidden/>
           </w:rPr>
-          <w:instrText xml:space="preserve"> PAGEREF _Toc431740442 \h </w:instrText>
+          <w:instrText xml:space="preserve"> PAGEREF _Toc431752885 \h </w:instrText>
         </w:r>
         <w:r>
           <w:rPr>
@@ -456,7 +491,7 @@
           <w:lang w:val="en-US"/>
         </w:rPr>
       </w:pPr>
-      <w:hyperlink w:anchor="_Toc431740443" w:history="1">
+      <w:hyperlink w:anchor="_Toc431752886" w:history="1">
         <w:r>
           <w:rPr>
             <w:rStyle w:val="Hyperlink"/>
@@ -483,7 +518,7 @@
             <w:noProof/>
             <w:webHidden/>
           </w:rPr>
-          <w:instrText xml:space="preserve"> PAGEREF _Toc431740443 \h </w:instrText>
+          <w:instrText xml:space="preserve"> PAGEREF _Toc431752886 \h </w:instrText>
         </w:r>
         <w:r>
           <w:rPr>
@@ -525,7 +560,7 @@
           <w:lang w:val="en-US"/>
         </w:rPr>
       </w:pPr>
-      <w:hyperlink w:anchor="_Toc431740444" w:history="1">
+      <w:hyperlink w:anchor="_Toc431752887" w:history="1">
         <w:r>
           <w:rPr>
             <w:rStyle w:val="Hyperlink"/>
@@ -552,7 +587,7 @@
             <w:noProof/>
             <w:webHidden/>
           </w:rPr>
-          <w:instrText xml:space="preserve"> PAGEREF _Toc431740444 \h </w:instrText>
+          <w:instrText xml:space="preserve"> PAGEREF _Toc431752887 \h </w:instrText>
         </w:r>
         <w:r>
           <w:rPr>
@@ -594,7 +629,7 @@
           <w:lang w:val="en-US"/>
         </w:rPr>
       </w:pPr>
-      <w:hyperlink w:anchor="_Toc431740445" w:history="1">
+      <w:hyperlink w:anchor="_Toc431752888" w:history="1">
         <w:r>
           <w:rPr>
             <w:rStyle w:val="Hyperlink"/>
@@ -621,7 +656,7 @@
             <w:noProof/>
             <w:webHidden/>
           </w:rPr>
-          <w:instrText xml:space="preserve"> PAGEREF _Toc431740445 \h </w:instrText>
+          <w:instrText xml:space="preserve"> PAGEREF _Toc431752888 \h </w:instrText>
         </w:r>
         <w:r>
           <w:rPr>
@@ -663,7 +698,7 @@
           <w:lang w:val="en-US"/>
         </w:rPr>
       </w:pPr>
-      <w:hyperlink w:anchor="_Toc431740446" w:history="1">
+      <w:hyperlink w:anchor="_Toc431752889" w:history="1">
         <w:r>
           <w:rPr>
             <w:rStyle w:val="Hyperlink"/>
@@ -690,7 +725,7 @@
             <w:noProof/>
             <w:webHidden/>
           </w:rPr>
-          <w:instrText xml:space="preserve"> PAGEREF _Toc431740446 \h </w:instrText>
+          <w:instrText xml:space="preserve"> PAGEREF _Toc431752889 \h </w:instrText>
         </w:r>
         <w:r>
           <w:rPr>
@@ -735,7 +770,7 @@
           <w:lang w:val="en-US"/>
         </w:rPr>
       </w:pPr>
-      <w:hyperlink w:anchor="_Toc431740447" w:history="1">
+      <w:hyperlink w:anchor="_Toc431752890" w:history="1">
         <w:r>
           <w:rPr>
             <w:rStyle w:val="Hyperlink"/>
@@ -762,7 +797,7 @@
             <w:noProof/>
             <w:webHidden/>
           </w:rPr>
-          <w:instrText xml:space="preserve"> PAGEREF _Toc431740447 \h </w:instrText>
+          <w:instrText xml:space="preserve"> PAGEREF _Toc431752890 \h </w:instrText>
         </w:r>
         <w:r>
           <w:rPr>
@@ -807,7 +842,7 @@
           <w:lang w:val="en-US"/>
         </w:rPr>
       </w:pPr>
-      <w:hyperlink w:anchor="_Toc431740448" w:history="1">
+      <w:hyperlink w:anchor="_Toc431752891" w:history="1">
         <w:r>
           <w:rPr>
             <w:rStyle w:val="Hyperlink"/>
@@ -834,7 +869,7 @@
             <w:noProof/>
             <w:webHidden/>
           </w:rPr>
-          <w:instrText xml:space="preserve"> PAGEREF _Toc431740448 \h </w:instrText>
+          <w:instrText xml:space="preserve"> PAGEREF _Toc431752891 \h </w:instrText>
         </w:r>
         <w:r>
           <w:rPr>
@@ -879,7 +914,7 @@
           <w:lang w:val="en-US"/>
         </w:rPr>
       </w:pPr>
-      <w:hyperlink w:anchor="_Toc431740449" w:history="1">
+      <w:hyperlink w:anchor="_Toc431752892" w:history="1">
         <w:r>
           <w:rPr>
             <w:rStyle w:val="Hyperlink"/>
@@ -906,7 +941,7 @@
             <w:noProof/>
             <w:webHidden/>
           </w:rPr>
-          <w:instrText xml:space="preserve"> PAGEREF _Toc431740449 \h </w:instrText>
+          <w:instrText xml:space="preserve"> PAGEREF _Toc431752892 \h </w:instrText>
         </w:r>
         <w:r>
           <w:rPr>
@@ -948,7 +983,7 @@
           <w:lang w:val="en-US"/>
         </w:rPr>
       </w:pPr>
-      <w:hyperlink w:anchor="_Toc431740450" w:history="1">
+      <w:hyperlink w:anchor="_Toc431752893" w:history="1">
         <w:r>
           <w:rPr>
             <w:rStyle w:val="Hyperlink"/>
@@ -975,7 +1010,7 @@
             <w:noProof/>
             <w:webHidden/>
           </w:rPr>
-          <w:instrText xml:space="preserve"> PAGEREF _Toc431740450 \h </w:instrText>
+          <w:instrText xml:space="preserve"> PAGEREF _Toc431752893 \h </w:instrText>
         </w:r>
         <w:r>
           <w:rPr>
@@ -1017,7 +1052,7 @@
           <w:lang w:val="en-US"/>
         </w:rPr>
       </w:pPr>
-      <w:hyperlink w:anchor="_Toc431740451" w:history="1">
+      <w:hyperlink w:anchor="_Toc431752894" w:history="1">
         <w:r>
           <w:rPr>
             <w:rStyle w:val="Hyperlink"/>
@@ -1044,7 +1079,7 @@
             <w:noProof/>
             <w:webHidden/>
           </w:rPr>
-          <w:instrText xml:space="preserve"> PAGEREF _Toc431740451 \h </w:instrText>
+          <w:instrText xml:space="preserve"> PAGEREF _Toc431752894 \h </w:instrText>
         </w:r>
         <w:r>
           <w:rPr>
@@ -1089,7 +1124,7 @@
           <w:lang w:val="en-US"/>
         </w:rPr>
       </w:pPr>
-      <w:hyperlink w:anchor="_Toc431740452" w:history="1">
+      <w:hyperlink w:anchor="_Toc431752895" w:history="1">
         <w:r>
           <w:rPr>
             <w:rStyle w:val="Hyperlink"/>
@@ -1116,7 +1151,7 @@
             <w:noProof/>
             <w:webHidden/>
           </w:rPr>
-          <w:instrText xml:space="preserve"> PAGEREF _Toc431740452 \h </w:instrText>
+          <w:instrText xml:space="preserve"> PAGEREF _Toc431752895 \h </w:instrText>
         </w:r>
         <w:r>
           <w:rPr>
@@ -1161,7 +1196,7 @@
           <w:lang w:val="en-US"/>
         </w:rPr>
       </w:pPr>
-      <w:hyperlink w:anchor="_Toc431740453" w:history="1">
+      <w:hyperlink w:anchor="_Toc431752896" w:history="1">
         <w:r>
           <w:rPr>
             <w:rStyle w:val="Hyperlink"/>
@@ -1188,7 +1223,7 @@
             <w:noProof/>
             <w:webHidden/>
           </w:rPr>
-          <w:instrText xml:space="preserve"> PAGEREF _Toc431740453 \h </w:instrText>
+          <w:instrText xml:space="preserve"> PAGEREF _Toc431752896 \h </w:instrText>
         </w:r>
         <w:r>
           <w:rPr>
@@ -1230,7 +1265,7 @@
           <w:lang w:val="en-US"/>
         </w:rPr>
       </w:pPr>
-      <w:hyperlink w:anchor="_Toc431740454" w:history="1">
+      <w:hyperlink w:anchor="_Toc431752897" w:history="1">
         <w:r>
           <w:rPr>
             <w:rStyle w:val="Hyperlink"/>
@@ -1257,7 +1292,7 @@
             <w:noProof/>
             <w:webHidden/>
           </w:rPr>
-          <w:instrText xml:space="preserve"> PAGEREF _Toc431740454 \h </w:instrText>
+          <w:instrText xml:space="preserve"> PAGEREF _Toc431752897 \h </w:instrText>
         </w:r>
         <w:r>
           <w:rPr>
@@ -1299,7 +1334,7 @@
           <w:lang w:val="en-US"/>
         </w:rPr>
       </w:pPr>
-      <w:hyperlink w:anchor="_Toc431740455" w:history="1">
+      <w:hyperlink w:anchor="_Toc431752898" w:history="1">
         <w:r>
           <w:rPr>
             <w:rStyle w:val="Hyperlink"/>
@@ -1343,7 +1378,7 @@
             <w:noProof/>
             <w:webHidden/>
           </w:rPr>
-          <w:instrText xml:space="preserve"> PAGEREF _Toc431740455 \h </w:instrText>
+          <w:instrText xml:space="preserve"> PAGEREF _Toc431752898 \h </w:instrText>
         </w:r>
         <w:r>
           <w:rPr>
@@ -1385,7 +1420,7 @@
           <w:lang w:val="en-US"/>
         </w:rPr>
       </w:pPr>
-      <w:hyperlink w:anchor="_Toc431740456" w:history="1">
+      <w:hyperlink w:anchor="_Toc431752899" w:history="1">
         <w:r>
           <w:rPr>
             <w:rStyle w:val="Hyperlink"/>
@@ -1412,7 +1447,7 @@
             <w:noProof/>
             <w:webHidden/>
           </w:rPr>
-          <w:instrText xml:space="preserve"> PAGEREF _Toc431740456 \h </w:instrText>
+          <w:instrText xml:space="preserve"> PAGEREF _Toc431752899 \h </w:instrText>
         </w:r>
         <w:r>
           <w:rPr>
@@ -1454,7 +1489,7 @@
           <w:lang w:val="en-US"/>
         </w:rPr>
       </w:pPr>
-      <w:hyperlink w:anchor="_Toc431740457" w:history="1">
+      <w:hyperlink w:anchor="_Toc431752900" w:history="1">
         <w:r>
           <w:rPr>
             <w:rStyle w:val="Hyperlink"/>
@@ -1481,7 +1516,7 @@
             <w:noProof/>
             <w:webHidden/>
           </w:rPr>
-          <w:instrText xml:space="preserve"> PAGEREF _Toc431740457 \h </w:instrText>
+          <w:instrText xml:space="preserve"> PAGEREF _Toc431752900 \h </w:instrText>
         </w:r>
         <w:r>
           <w:rPr>
@@ -1526,7 +1561,7 @@
           <w:lang w:val="en-US"/>
         </w:rPr>
       </w:pPr>
-      <w:hyperlink w:anchor="_Toc431740458" w:history="1">
+      <w:hyperlink w:anchor="_Toc431752901" w:history="1">
         <w:r>
           <w:rPr>
             <w:rStyle w:val="Hyperlink"/>
@@ -1553,7 +1588,7 @@
             <w:noProof/>
             <w:webHidden/>
           </w:rPr>
-          <w:instrText xml:space="preserve"> PAGEREF _Toc431740458 \h </w:instrText>
+          <w:instrText xml:space="preserve"> PAGEREF _Toc431752901 \h </w:instrText>
         </w:r>
         <w:r>
           <w:rPr>
@@ -1598,7 +1633,7 @@
           <w:lang w:val="en-US"/>
         </w:rPr>
       </w:pPr>
-      <w:hyperlink w:anchor="_Toc431740459" w:history="1">
+      <w:hyperlink w:anchor="_Toc431752902" w:history="1">
         <w:r>
           <w:rPr>
             <w:rStyle w:val="Hyperlink"/>
@@ -1625,7 +1660,7 @@
             <w:noProof/>
             <w:webHidden/>
           </w:rPr>
-          <w:instrText xml:space="preserve"> PAGEREF _Toc431740459 \h </w:instrText>
+          <w:instrText xml:space="preserve"> PAGEREF _Toc431752902 \h </w:instrText>
         </w:r>
         <w:r>
           <w:rPr>
@@ -1670,7 +1705,7 @@
           <w:lang w:val="en-US"/>
         </w:rPr>
       </w:pPr>
-      <w:hyperlink w:anchor="_Toc431740460" w:history="1">
+      <w:hyperlink w:anchor="_Toc431752903" w:history="1">
         <w:r>
           <w:rPr>
             <w:rStyle w:val="Hyperlink"/>
@@ -1697,7 +1732,7 @@
             <w:noProof/>
             <w:webHidden/>
           </w:rPr>
-          <w:instrText xml:space="preserve"> PAGEREF _Toc431740460 \h </w:instrText>
+          <w:instrText xml:space="preserve"> PAGEREF _Toc431752903 \h </w:instrText>
         </w:r>
         <w:r>
           <w:rPr>
@@ -1739,7 +1774,7 @@
           <w:lang w:val="en-US"/>
         </w:rPr>
       </w:pPr>
-      <w:hyperlink w:anchor="_Toc431740461" w:history="1">
+      <w:hyperlink w:anchor="_Toc431752904" w:history="1">
         <w:r>
           <w:rPr>
             <w:rStyle w:val="Hyperlink"/>
@@ -1766,7 +1801,7 @@
             <w:noProof/>
             <w:webHidden/>
           </w:rPr>
-          <w:instrText xml:space="preserve"> PAGEREF _Toc431740461 \h </w:instrText>
+          <w:instrText xml:space="preserve"> PAGEREF _Toc431752904 \h </w:instrText>
         </w:r>
         <w:r>
           <w:rPr>
@@ -1808,7 +1843,7 @@
           <w:lang w:val="en-US"/>
         </w:rPr>
       </w:pPr>
-      <w:hyperlink w:anchor="_Toc431740462" w:history="1">
+      <w:hyperlink w:anchor="_Toc431752905" w:history="1">
         <w:r>
           <w:rPr>
             <w:rStyle w:val="Hyperlink"/>
@@ -1835,7 +1870,7 @@
             <w:noProof/>
             <w:webHidden/>
           </w:rPr>
-          <w:instrText xml:space="preserve"> PAGEREF _Toc431740462 \h </w:instrText>
+          <w:instrText xml:space="preserve"> PAGEREF _Toc431752905 \h </w:instrText>
         </w:r>
         <w:r>
           <w:rPr>
@@ -1880,7 +1915,7 @@
           <w:lang w:val="en-US"/>
         </w:rPr>
       </w:pPr>
-      <w:hyperlink w:anchor="_Toc431740463" w:history="1">
+      <w:hyperlink w:anchor="_Toc431752906" w:history="1">
         <w:r>
           <w:rPr>
             <w:rStyle w:val="Hyperlink"/>
@@ -1907,7 +1942,7 @@
             <w:noProof/>
             <w:webHidden/>
           </w:rPr>
-          <w:instrText xml:space="preserve"> PAGEREF _Toc431740463 \h </w:instrText>
+          <w:instrText xml:space="preserve"> PAGEREF _Toc431752906 \h </w:instrText>
         </w:r>
         <w:r>
           <w:rPr>
@@ -1952,7 +1987,7 @@
           <w:lang w:val="en-US"/>
         </w:rPr>
       </w:pPr>
-      <w:hyperlink w:anchor="_Toc431740464" w:history="1">
+      <w:hyperlink w:anchor="_Toc431752907" w:history="1">
         <w:r>
           <w:rPr>
             <w:rStyle w:val="Hyperlink"/>
@@ -1979,7 +2014,7 @@
             <w:noProof/>
             <w:webHidden/>
           </w:rPr>
-          <w:instrText xml:space="preserve"> PAGEREF _Toc431740464 \h </w:instrText>
+          <w:instrText xml:space="preserve"> PAGEREF _Toc431752907 \h </w:instrText>
         </w:r>
         <w:r>
           <w:rPr>
@@ -2021,7 +2056,7 @@
           <w:lang w:val="en-US"/>
         </w:rPr>
       </w:pPr>
-      <w:hyperlink w:anchor="_Toc431740465" w:history="1">
+      <w:hyperlink w:anchor="_Toc431752908" w:history="1">
         <w:r>
           <w:rPr>
             <w:rStyle w:val="Hyperlink"/>
@@ -2048,7 +2083,7 @@
             <w:noProof/>
             <w:webHidden/>
           </w:rPr>
-          <w:instrText xml:space="preserve"> PAGEREF _Toc431740465 \h </w:instrText>
+          <w:instrText xml:space="preserve"> PAGEREF _Toc431752908 \h </w:instrText>
         </w:r>
         <w:r>
           <w:rPr>
@@ -2090,7 +2125,7 @@
           <w:lang w:val="en-US"/>
         </w:rPr>
       </w:pPr>
-      <w:hyperlink w:anchor="_Toc431740466" w:history="1">
+      <w:hyperlink w:anchor="_Toc431752909" w:history="1">
         <w:r>
           <w:rPr>
             <w:rStyle w:val="Hyperlink"/>
@@ -2117,7 +2152,7 @@
             <w:noProof/>
             <w:webHidden/>
           </w:rPr>
-          <w:instrText xml:space="preserve"> PAGEREF _Toc431740466 \h </w:instrText>
+          <w:instrText xml:space="preserve"> PAGEREF _Toc431752909 \h </w:instrText>
         </w:r>
         <w:r>
           <w:rPr>
@@ -2159,7 +2194,7 @@
           <w:lang w:val="en-US"/>
         </w:rPr>
       </w:pPr>
-      <w:hyperlink w:anchor="_Toc431740467" w:history="1">
+      <w:hyperlink w:anchor="_Toc431752910" w:history="1">
         <w:r>
           <w:rPr>
             <w:rStyle w:val="Hyperlink"/>
@@ -2186,7 +2221,7 @@
             <w:noProof/>
             <w:webHidden/>
           </w:rPr>
-          <w:instrText xml:space="preserve"> PAGEREF _Toc431740467 \h </w:instrText>
+          <w:instrText xml:space="preserve"> PAGEREF _Toc431752910 \h </w:instrText>
         </w:r>
         <w:r>
           <w:rPr>
@@ -2228,7 +2263,7 @@
           <w:lang w:val="en-US"/>
         </w:rPr>
       </w:pPr>
-      <w:hyperlink w:anchor="_Toc431740468" w:history="1">
+      <w:hyperlink w:anchor="_Toc431752911" w:history="1">
         <w:r>
           <w:rPr>
             <w:rStyle w:val="Hyperlink"/>
@@ -2272,7 +2307,7 @@
             <w:noProof/>
             <w:webHidden/>
           </w:rPr>
-          <w:instrText xml:space="preserve"> PAGEREF _Toc431740468 \h </w:instrText>
+          <w:instrText xml:space="preserve"> PAGEREF _Toc431752911 \h </w:instrText>
         </w:r>
         <w:r>
           <w:rPr>
@@ -2314,7 +2349,7 @@
           <w:lang w:val="en-US"/>
         </w:rPr>
       </w:pPr>
-      <w:hyperlink w:anchor="_Toc431740469" w:history="1">
+      <w:hyperlink w:anchor="_Toc431752912" w:history="1">
         <w:r>
           <w:rPr>
             <w:rStyle w:val="Hyperlink"/>
@@ -2341,7 +2376,7 @@
             <w:noProof/>
             <w:webHidden/>
           </w:rPr>
-          <w:instrText xml:space="preserve"> PAGEREF _Toc431740469 \h </w:instrText>
+          <w:instrText xml:space="preserve"> PAGEREF _Toc431752912 \h </w:instrText>
         </w:r>
         <w:r>
           <w:rPr>
@@ -2383,7 +2418,7 @@
           <w:lang w:val="en-US"/>
         </w:rPr>
       </w:pPr>
-      <w:hyperlink w:anchor="_Toc431740470" w:history="1">
+      <w:hyperlink w:anchor="_Toc431752913" w:history="1">
         <w:r>
           <w:rPr>
             <w:rStyle w:val="Hyperlink"/>
@@ -2410,7 +2445,7 @@
             <w:noProof/>
             <w:webHidden/>
           </w:rPr>
-          <w:instrText xml:space="preserve"> PAGEREF _Toc431740470 \h </w:instrText>
+          <w:instrText xml:space="preserve"> PAGEREF _Toc431752913 \h </w:instrText>
         </w:r>
         <w:r>
           <w:rPr>
@@ -2430,7 +2465,7 @@
             <w:noProof/>
             <w:webHidden/>
           </w:rPr>
-          <w:t>8</w:t>
+          <w:t>9</w:t>
         </w:r>
         <w:r>
           <w:rPr>
@@ -2452,7 +2487,7 @@
           <w:lang w:val="en-US"/>
         </w:rPr>
       </w:pPr>
-      <w:hyperlink w:anchor="_Toc431740471" w:history="1">
+      <w:hyperlink w:anchor="_Toc431752914" w:history="1">
         <w:r>
           <w:rPr>
             <w:rStyle w:val="Hyperlink"/>
@@ -2496,7 +2531,7 @@
             <w:noProof/>
             <w:webHidden/>
           </w:rPr>
-          <w:instrText xml:space="preserve"> PAGEREF _Toc431740471 \h </w:instrText>
+          <w:instrText xml:space="preserve"> PAGEREF _Toc431752914 \h </w:instrText>
         </w:r>
         <w:r>
           <w:rPr>
@@ -2538,13 +2573,13 @@
           <w:lang w:val="en-US"/>
         </w:rPr>
       </w:pPr>
-      <w:hyperlink w:anchor="_Toc431740472" w:history="1">
+      <w:hyperlink w:anchor="_Toc431752915" w:history="1">
         <w:r>
           <w:rPr>
             <w:rStyle w:val="Hyperlink"/>
             <w:noProof/>
           </w:rPr>
-          <w:t>4.1 6.1 Systemtests</w:t>
+          <w:t>4.1 Systemtests</w:t>
         </w:r>
         <w:r>
           <w:rPr>
@@ -2565,7 +2600,7 @@
             <w:noProof/>
             <w:webHidden/>
           </w:rPr>
-          <w:instrText xml:space="preserve"> PAGEREF _Toc431740472 \h </w:instrText>
+          <w:instrText xml:space="preserve"> PAGEREF _Toc431752915 \h </w:instrText>
         </w:r>
         <w:r>
           <w:rPr>
@@ -2607,13 +2642,13 @@
           <w:lang w:val="en-US"/>
         </w:rPr>
       </w:pPr>
-      <w:hyperlink w:anchor="_Toc431740473" w:history="1">
+      <w:hyperlink w:anchor="_Toc431752916" w:history="1">
         <w:r>
           <w:rPr>
             <w:rStyle w:val="Hyperlink"/>
             <w:noProof/>
           </w:rPr>
-          <w:t>4.2 6.2 Usabilitytests</w:t>
+          <w:t>4.2 Usabilitytests</w:t>
         </w:r>
         <w:r>
           <w:rPr>
@@ -2634,7 +2669,76 @@
             <w:noProof/>
             <w:webHidden/>
           </w:rPr>
-          <w:instrText xml:space="preserve"> PAGEREF _Toc431740473 \h </w:instrText>
+          <w:instrText xml:space="preserve"> PAGEREF _Toc431752916 \h </w:instrText>
+        </w:r>
+        <w:r>
+          <w:rPr>
+            <w:noProof/>
+            <w:webHidden/>
+          </w:rPr>
+        </w:r>
+        <w:r>
+          <w:rPr>
+            <w:noProof/>
+            <w:webHidden/>
+          </w:rPr>
+          <w:fldChar w:fldCharType="separate"/>
+        </w:r>
+        <w:r>
+          <w:rPr>
+            <w:noProof/>
+            <w:webHidden/>
+          </w:rPr>
+          <w:t>9</w:t>
+        </w:r>
+        <w:r>
+          <w:rPr>
+            <w:noProof/>
+            <w:webHidden/>
+          </w:rPr>
+          <w:fldChar w:fldCharType="end"/>
+        </w:r>
+      </w:hyperlink>
+    </w:p>
+    <w:p>
+      <w:pPr>
+        <w:pStyle w:val="Verzeichnis2"/>
+        <w:rPr>
+          <w:rFonts w:asciiTheme="minorHAnsi" w:eastAsiaTheme="minorEastAsia" w:hAnsiTheme="minorHAnsi" w:cstheme="minorBidi"/>
+          <w:noProof/>
+          <w:sz w:val="22"/>
+          <w:szCs w:val="22"/>
+          <w:lang w:val="en-US"/>
+        </w:rPr>
+      </w:pPr>
+      <w:hyperlink w:anchor="_Toc431752917" w:history="1">
+        <w:r>
+          <w:rPr>
+            <w:rStyle w:val="Hyperlink"/>
+            <w:noProof/>
+          </w:rPr>
+          <w:t>4.3 Szenarien</w:t>
+        </w:r>
+        <w:r>
+          <w:rPr>
+            <w:noProof/>
+            <w:webHidden/>
+          </w:rPr>
+          <w:tab/>
+        </w:r>
+        <w:r>
+          <w:rPr>
+            <w:noProof/>
+            <w:webHidden/>
+          </w:rPr>
+          <w:fldChar w:fldCharType="begin"/>
+        </w:r>
+        <w:r>
+          <w:rPr>
+            <w:noProof/>
+            <w:webHidden/>
+          </w:rPr>
+          <w:instrText xml:space="preserve"> PAGEREF _Toc431752917 \h </w:instrText>
         </w:r>
         <w:r>
           <w:rPr>
@@ -2676,7 +2780,7 @@
           <w:lang w:val="en-US"/>
         </w:rPr>
       </w:pPr>
-      <w:hyperlink w:anchor="_Toc431740474" w:history="1">
+      <w:hyperlink w:anchor="_Toc431752918" w:history="1">
         <w:r>
           <w:rPr>
             <w:rStyle w:val="Hyperlink"/>
@@ -2720,7 +2824,7 @@
             <w:noProof/>
             <w:webHidden/>
           </w:rPr>
-          <w:instrText xml:space="preserve"> PAGEREF _Toc431740474 \h </w:instrText>
+          <w:instrText xml:space="preserve"> PAGEREF _Toc431752918 \h </w:instrText>
         </w:r>
         <w:r>
           <w:rPr>
@@ -2762,7 +2866,7 @@
           <w:lang w:val="en-US"/>
         </w:rPr>
       </w:pPr>
-      <w:hyperlink w:anchor="_Toc431740475" w:history="1">
+      <w:hyperlink w:anchor="_Toc431752919" w:history="1">
         <w:r>
           <w:rPr>
             <w:rStyle w:val="Hyperlink"/>
@@ -2789,7 +2893,7 @@
             <w:noProof/>
             <w:webHidden/>
           </w:rPr>
-          <w:instrText xml:space="preserve"> PAGEREF _Toc431740475 \h </w:instrText>
+          <w:instrText xml:space="preserve"> PAGEREF _Toc431752919 \h </w:instrText>
         </w:r>
         <w:r>
           <w:rPr>
@@ -2834,7 +2938,7 @@
           <w:lang w:val="en-US"/>
         </w:rPr>
       </w:pPr>
-      <w:hyperlink w:anchor="_Toc431740476" w:history="1">
+      <w:hyperlink w:anchor="_Toc431752920" w:history="1">
         <w:r>
           <w:rPr>
             <w:rStyle w:val="Hyperlink"/>
@@ -2861,7 +2965,7 @@
             <w:noProof/>
             <w:webHidden/>
           </w:rPr>
-          <w:instrText xml:space="preserve"> PAGEREF _Toc431740476 \h </w:instrText>
+          <w:instrText xml:space="preserve"> PAGEREF _Toc431752920 \h </w:instrText>
         </w:r>
         <w:r>
           <w:rPr>
@@ -2906,7 +3010,7 @@
           <w:lang w:val="en-US"/>
         </w:rPr>
       </w:pPr>
-      <w:hyperlink w:anchor="_Toc431740477" w:history="1">
+      <w:hyperlink w:anchor="_Toc431752921" w:history="1">
         <w:r>
           <w:rPr>
             <w:rStyle w:val="Hyperlink"/>
@@ -2933,7 +3037,7 @@
             <w:noProof/>
             <w:webHidden/>
           </w:rPr>
-          <w:instrText xml:space="preserve"> PAGEREF _Toc431740477 \h </w:instrText>
+          <w:instrText xml:space="preserve"> PAGEREF _Toc431752921 \h </w:instrText>
         </w:r>
         <w:r>
           <w:rPr>
@@ -2978,7 +3082,7 @@
           <w:lang w:val="en-US"/>
         </w:rPr>
       </w:pPr>
-      <w:hyperlink w:anchor="_Toc431740478" w:history="1">
+      <w:hyperlink w:anchor="_Toc431752922" w:history="1">
         <w:r>
           <w:rPr>
             <w:rStyle w:val="Hyperlink"/>
@@ -3005,7 +3109,7 @@
             <w:noProof/>
             <w:webHidden/>
           </w:rPr>
-          <w:instrText xml:space="preserve"> PAGEREF _Toc431740478 \h </w:instrText>
+          <w:instrText xml:space="preserve"> PAGEREF _Toc431752922 \h </w:instrText>
         </w:r>
         <w:r>
           <w:rPr>
@@ -3047,7 +3151,7 @@
           <w:lang w:val="en-US"/>
         </w:rPr>
       </w:pPr>
-      <w:hyperlink w:anchor="_Toc431740479" w:history="1">
+      <w:hyperlink w:anchor="_Toc431752923" w:history="1">
         <w:r>
           <w:rPr>
             <w:rStyle w:val="Hyperlink"/>
@@ -3074,7 +3178,7 @@
             <w:noProof/>
             <w:webHidden/>
           </w:rPr>
-          <w:instrText xml:space="preserve"> PAGEREF _Toc431740479 \h </w:instrText>
+          <w:instrText xml:space="preserve"> PAGEREF _Toc431752923 \h </w:instrText>
         </w:r>
         <w:r>
           <w:rPr>
@@ -3116,7 +3220,7 @@
           <w:lang w:val="en-US"/>
         </w:rPr>
       </w:pPr>
-      <w:hyperlink w:anchor="_Toc431740480" w:history="1">
+      <w:hyperlink w:anchor="_Toc431752924" w:history="1">
         <w:r>
           <w:rPr>
             <w:rStyle w:val="Hyperlink"/>
@@ -3143,7 +3247,7 @@
             <w:noProof/>
             <w:webHidden/>
           </w:rPr>
-          <w:instrText xml:space="preserve"> PAGEREF _Toc431740480 \h </w:instrText>
+          <w:instrText xml:space="preserve"> PAGEREF _Toc431752924 \h </w:instrText>
         </w:r>
         <w:r>
           <w:rPr>
@@ -3185,7 +3289,7 @@
           <w:lang w:val="en-US"/>
         </w:rPr>
       </w:pPr>
-      <w:hyperlink w:anchor="_Toc431740481" w:history="1">
+      <w:hyperlink w:anchor="_Toc431752925" w:history="1">
         <w:r>
           <w:rPr>
             <w:rStyle w:val="Hyperlink"/>
@@ -3212,7 +3316,7 @@
             <w:noProof/>
             <w:webHidden/>
           </w:rPr>
-          <w:instrText xml:space="preserve"> PAGEREF _Toc431740481 \h </w:instrText>
+          <w:instrText xml:space="preserve"> PAGEREF _Toc431752925 \h </w:instrText>
         </w:r>
         <w:r>
           <w:rPr>
@@ -3257,7 +3361,7 @@
           <w:lang w:val="en-US"/>
         </w:rPr>
       </w:pPr>
-      <w:hyperlink w:anchor="_Toc431740482" w:history="1">
+      <w:hyperlink w:anchor="_Toc431752926" w:history="1">
         <w:r>
           <w:rPr>
             <w:rStyle w:val="Hyperlink"/>
@@ -3284,7 +3388,7 @@
             <w:noProof/>
             <w:webHidden/>
           </w:rPr>
-          <w:instrText xml:space="preserve"> PAGEREF _Toc431740482 \h </w:instrText>
+          <w:instrText xml:space="preserve"> PAGEREF _Toc431752926 \h </w:instrText>
         </w:r>
         <w:r>
           <w:rPr>
@@ -3329,7 +3433,7 @@
           <w:lang w:val="en-US"/>
         </w:rPr>
       </w:pPr>
-      <w:hyperlink w:anchor="_Toc431740483" w:history="1">
+      <w:hyperlink w:anchor="_Toc431752927" w:history="1">
         <w:r>
           <w:rPr>
             <w:rStyle w:val="Hyperlink"/>
@@ -3356,7 +3460,7 @@
             <w:noProof/>
             <w:webHidden/>
           </w:rPr>
-          <w:instrText xml:space="preserve"> PAGEREF _Toc431740483 \h </w:instrText>
+          <w:instrText xml:space="preserve"> PAGEREF _Toc431752927 \h </w:instrText>
         </w:r>
         <w:r>
           <w:rPr>
@@ -3401,7 +3505,7 @@
           <w:lang w:val="en-US"/>
         </w:rPr>
       </w:pPr>
-      <w:hyperlink w:anchor="_Toc431740484" w:history="1">
+      <w:hyperlink w:anchor="_Toc431752928" w:history="1">
         <w:r>
           <w:rPr>
             <w:rStyle w:val="Hyperlink"/>
@@ -3428,7 +3532,7 @@
             <w:noProof/>
             <w:webHidden/>
           </w:rPr>
-          <w:instrText xml:space="preserve"> PAGEREF _Toc431740484 \h </w:instrText>
+          <w:instrText xml:space="preserve"> PAGEREF _Toc431752928 \h </w:instrText>
         </w:r>
         <w:r>
           <w:rPr>
@@ -3473,7 +3577,7 @@
           <w:lang w:val="en-US"/>
         </w:rPr>
       </w:pPr>
-      <w:hyperlink w:anchor="_Toc431740485" w:history="1">
+      <w:hyperlink w:anchor="_Toc431752929" w:history="1">
         <w:r>
           <w:rPr>
             <w:rStyle w:val="Hyperlink"/>
@@ -3500,7 +3604,7 @@
             <w:noProof/>
             <w:webHidden/>
           </w:rPr>
-          <w:instrText xml:space="preserve"> PAGEREF _Toc431740485 \h </w:instrText>
+          <w:instrText xml:space="preserve"> PAGEREF _Toc431752929 \h </w:instrText>
         </w:r>
         <w:r>
           <w:rPr>
@@ -3542,7 +3646,7 @@
           <w:lang w:val="en-US"/>
         </w:rPr>
       </w:pPr>
-      <w:hyperlink w:anchor="_Toc431740486" w:history="1">
+      <w:hyperlink w:anchor="_Toc431752930" w:history="1">
         <w:r>
           <w:rPr>
             <w:rStyle w:val="Hyperlink"/>
@@ -3586,7 +3690,7 @@
             <w:noProof/>
             <w:webHidden/>
           </w:rPr>
-          <w:instrText xml:space="preserve"> PAGEREF _Toc431740486 \h </w:instrText>
+          <w:instrText xml:space="preserve"> PAGEREF _Toc431752930 \h </w:instrText>
         </w:r>
         <w:r>
           <w:rPr>
@@ -3629,7 +3733,7 @@
       <w:r>
         <w:br w:type="page"/>
       </w:r>
-      <w:bookmarkStart w:id="1" w:name="_Toc431740441"/>
+      <w:bookmarkStart w:id="1" w:name="_Toc431752884"/>
       <w:r>
         <w:lastRenderedPageBreak/>
         <w:t>Allgemeines</w:t>
@@ -3642,7 +3746,7 @@
         <w:jc w:val="both"/>
       </w:pPr>
       <w:bookmarkStart w:id="2" w:name="_Toc414275590"/>
-      <w:bookmarkStart w:id="3" w:name="_Toc431740442"/>
+      <w:bookmarkStart w:id="3" w:name="_Toc431752885"/>
       <w:r>
         <w:t>Zweck dieses Dokumentes</w:t>
       </w:r>
@@ -3663,7 +3767,7 @@
         <w:jc w:val="both"/>
       </w:pPr>
       <w:bookmarkStart w:id="4" w:name="_Toc414275591"/>
-      <w:bookmarkStart w:id="5" w:name="_Toc431740443"/>
+      <w:bookmarkStart w:id="5" w:name="_Toc431752886"/>
       <w:r>
         <w:t>Lesekreis</w:t>
       </w:r>
@@ -3690,7 +3794,15 @@
         <w:t>di</w:t>
       </w:r>
       <w:r>
-        <w:t xml:space="preserve">eser Arbeit, Prof. Urs Künzler und Herrn Harald Studer, </w:t>
+        <w:t xml:space="preserve">eser Arbeit, Prof. Urs </w:t>
+      </w:r>
+      <w:proofErr w:type="spellStart"/>
+      <w:r>
+        <w:t>Künzler</w:t>
+      </w:r>
+      <w:proofErr w:type="spellEnd"/>
+      <w:r>
+        <w:t xml:space="preserve"> und Herrn Harald Studer, </w:t>
       </w:r>
       <w:r>
         <w:t>die BFH-TI Abteilung CPVR und an die Studenten, welche diese Projektarbeit durchführen.</w:t>
@@ -3702,7 +3814,7 @@
         <w:jc w:val="both"/>
       </w:pPr>
       <w:bookmarkStart w:id="6" w:name="_Toc414275592"/>
-      <w:bookmarkStart w:id="7" w:name="_Toc431740444"/>
+      <w:bookmarkStart w:id="7" w:name="_Toc431752887"/>
       <w:r>
         <w:t>Ausgangslage</w:t>
       </w:r>
@@ -3717,13 +3829,37 @@
         <w:jc w:val="both"/>
       </w:pPr>
       <w:r>
-        <w:t>Das cpvrLab besitzt eine CAVE</w:t>
-      </w:r>
-      <w:r>
-        <w:t xml:space="preserve"> (Cave Automatic Virtual Environment)</w:t>
-      </w:r>
-      <w:r>
-        <w:t xml:space="preserve"> Installation mit dem virtuelle 3D-Welten in Echtgrösse über drei Projektionswände und eine Bodenprojektion erzeugt werden können. Alle Projektionsflächen werden dabei mit zwei Projektoren in stereoskopisch projiziert, sodass eine nahezu perfekte Raumwahrnehmung entsteht. Die Entwicklung von virtuellen 3D-Welten mit Basis-APIs wie OpenGL oder OpenSceneGraph ist nach wie vor eine zeitraubende und aufwendige Arbeit und jedes Mal eine Einzelentwicklung.</w:t>
+        <w:t xml:space="preserve">Das </w:t>
+      </w:r>
+      <w:proofErr w:type="spellStart"/>
+      <w:r>
+        <w:t>cpvrLab</w:t>
+      </w:r>
+      <w:proofErr w:type="spellEnd"/>
+      <w:r>
+        <w:t xml:space="preserve"> besitzt eine CAVE</w:t>
+      </w:r>
+      <w:r>
+        <w:t xml:space="preserve"> (Cave </w:t>
+      </w:r>
+      <w:proofErr w:type="spellStart"/>
+      <w:r>
+        <w:t>Automatic</w:t>
+      </w:r>
+      <w:proofErr w:type="spellEnd"/>
+      <w:r>
+        <w:t xml:space="preserve"> Virtual Environment)</w:t>
+      </w:r>
+      <w:r>
+        <w:t xml:space="preserve"> Installation mit dem virtuelle 3D-Welten in Echtgrösse über drei Projektionswände und eine Bodenprojektion erzeugt werden können. Alle Projektionsflächen werden dabei mit zwei Projektoren in stereoskopisch projiziert, sodass eine nahezu perfekte Raumwahrnehmung entsteht. Die Entwicklung von virtuellen 3D-Welten mit Basis-APIs wie OpenGL oder </w:t>
+      </w:r>
+      <w:proofErr w:type="spellStart"/>
+      <w:r>
+        <w:t>OpenSceneGraph</w:t>
+      </w:r>
+      <w:proofErr w:type="spellEnd"/>
+      <w:r>
+        <w:t xml:space="preserve"> ist nach wie vor eine zeitraubende und aufwendige Arbeit und jedes Mal eine Einzelentwicklung.</w:t>
       </w:r>
       <w:r>
         <w:t xml:space="preserve"> </w:t>
@@ -3735,7 +3871,15 @@
         <w:t xml:space="preserve"> </w:t>
       </w:r>
       <w:r>
-        <w:t>vereinfacht und verkürzt werden können. Unity hat sich in den letzten Jahren in diesem Bereich durchgesetzt und ermöglicht es, gratis Spiele zu entwickeln.</w:t>
+        <w:t xml:space="preserve">vereinfacht und verkürzt werden können. </w:t>
+      </w:r>
+      <w:proofErr w:type="spellStart"/>
+      <w:r>
+        <w:t>Unity</w:t>
+      </w:r>
+      <w:proofErr w:type="spellEnd"/>
+      <w:r>
+        <w:t xml:space="preserve"> hat sich in den letzten Jahren in diesem Bereich durchgesetzt und ermöglicht es, gratis Spiele zu entwickeln.</w:t>
       </w:r>
     </w:p>
     <w:p>
@@ -3766,7 +3910,15 @@
         <w:t xml:space="preserve"> verschiedene Methoden geprüft </w:t>
       </w:r>
       <w:r>
-        <w:t xml:space="preserve">wie eine Integration von Unity in den CAVE erfolgen </w:t>
+        <w:t xml:space="preserve">wie eine Integration von </w:t>
+      </w:r>
+      <w:proofErr w:type="spellStart"/>
+      <w:r>
+        <w:t>Unity</w:t>
+      </w:r>
+      <w:proofErr w:type="spellEnd"/>
+      <w:r>
+        <w:t xml:space="preserve"> in den CAVE erfolgen </w:t>
       </w:r>
       <w:r>
         <w:t>kann</w:t>
@@ -3785,7 +3937,23 @@
         <w:jc w:val="both"/>
       </w:pPr>
       <w:r>
-        <w:t xml:space="preserve">In einem ersten Schritt erfolgte eine Prüfung der Software MiddleVR, die den Einsatz von Unity </w:t>
+        <w:t xml:space="preserve">In einem ersten Schritt erfolgte eine Prüfung der Software </w:t>
+      </w:r>
+      <w:proofErr w:type="spellStart"/>
+      <w:r>
+        <w:t>MiddleVR</w:t>
+      </w:r>
+      <w:proofErr w:type="spellEnd"/>
+      <w:r>
+        <w:t xml:space="preserve">, die den Einsatz von </w:t>
+      </w:r>
+      <w:proofErr w:type="spellStart"/>
+      <w:r>
+        <w:t>Unity</w:t>
+      </w:r>
+      <w:proofErr w:type="spellEnd"/>
+      <w:r>
+        <w:t xml:space="preserve"> </w:t>
       </w:r>
       <w:r>
         <w:t>in einem CAVE</w:t>
@@ -3794,13 +3962,29 @@
         <w:t xml:space="preserve"> deutlich vereinfachen sollte.</w:t>
       </w:r>
       <w:r>
-        <w:t xml:space="preserve"> Die dadurch entstehende Abhängigkeit der Software, die Anforderungen an die Unity-Applikationen</w:t>
+        <w:t xml:space="preserve"> Die dadurch entstehende Abhängigkeit der Software, die Anforderungen an die </w:t>
+      </w:r>
+      <w:proofErr w:type="spellStart"/>
+      <w:r>
+        <w:t>Unity</w:t>
+      </w:r>
+      <w:proofErr w:type="spellEnd"/>
+      <w:r>
+        <w:t>-Applikationen</w:t>
       </w:r>
       <w:r>
         <w:t xml:space="preserve"> (etliche Adaptionen am Code waren jeweils notwendig)</w:t>
       </w:r>
       <w:r>
-        <w:t xml:space="preserve"> und die nicht gebrauchte Fülle an Features waren der Grund, wieso eine eigene Umsetzung eines Unity-Plugins erfolgen sollte.</w:t>
+        <w:t xml:space="preserve"> und die nicht gebrauchte Fülle an Features waren der Grund, wieso eine eigene Umsetzung eines </w:t>
+      </w:r>
+      <w:proofErr w:type="spellStart"/>
+      <w:r>
+        <w:t>Unity-Plugins</w:t>
+      </w:r>
+      <w:proofErr w:type="spellEnd"/>
+      <w:r>
+        <w:t xml:space="preserve"> erfolgen sollte.</w:t>
       </w:r>
     </w:p>
     <w:p>
@@ -3837,7 +4021,15 @@
         <w:jc w:val="both"/>
       </w:pPr>
       <w:r>
-        <w:t>Mehrere Hosts / Mehrere GPUs / Mehrere Unity Instanzen</w:t>
+        <w:t xml:space="preserve">Mehrere Hosts / Mehrere GPUs / Mehrere </w:t>
+      </w:r>
+      <w:proofErr w:type="spellStart"/>
+      <w:r>
+        <w:t>Unity</w:t>
+      </w:r>
+      <w:proofErr w:type="spellEnd"/>
+      <w:r>
+        <w:t xml:space="preserve"> Instanzen</w:t>
       </w:r>
     </w:p>
     <w:p>
@@ -3850,7 +4042,15 @@
         <w:jc w:val="both"/>
       </w:pPr>
       <w:r>
-        <w:t>Ein Host / Mehrere GPUs / Mehrere Unity Instanzen</w:t>
+        <w:t xml:space="preserve">Ein Host / Mehrere GPUs / Mehrere </w:t>
+      </w:r>
+      <w:proofErr w:type="spellStart"/>
+      <w:r>
+        <w:t>Unity</w:t>
+      </w:r>
+      <w:proofErr w:type="spellEnd"/>
+      <w:r>
+        <w:t xml:space="preserve"> Instanzen</w:t>
       </w:r>
     </w:p>
     <w:p>
@@ -3863,7 +4063,15 @@
         <w:jc w:val="both"/>
       </w:pPr>
       <w:r>
-        <w:t>Ein Host / Mehrere GPUs / Eine Unity Instanz</w:t>
+        <w:t xml:space="preserve">Ein Host / Mehrere GPUs / Eine </w:t>
+      </w:r>
+      <w:proofErr w:type="spellStart"/>
+      <w:r>
+        <w:t>Unity</w:t>
+      </w:r>
+      <w:proofErr w:type="spellEnd"/>
+      <w:r>
+        <w:t xml:space="preserve"> Instanz</w:t>
       </w:r>
     </w:p>
     <w:p>
@@ -3876,31 +4084,65 @@
         <w:jc w:val="both"/>
       </w:pPr>
       <w:r>
-        <w:t>Ein Host / Mehrere GPUs / Eine Unity Instanz mit Mosaic Treiber</w:t>
-      </w:r>
-    </w:p>
-    <w:p>
-      <w:pPr>
-        <w:jc w:val="both"/>
-      </w:pPr>
-    </w:p>
-    <w:p>
-      <w:pPr>
-        <w:jc w:val="both"/>
-      </w:pPr>
-      <w:r>
-        <w:t>Basierend auf Prototypen der verschiedenen Systeme und theoretischer Abklärungen konnte sich Variante 4 (Ein Host / Mehrere GPUs / Eine Unity Instanz mit Mosaic Treiber) klar hervorheben. Die dadurch erreichte hohe Flexibilität, die obsolete Synchronisierung und die gute Performance durch Verteilung der Last auf verschiedene GPUs waren ausschlaggebend.</w:t>
+        <w:t xml:space="preserve">Ein Host / Mehrere GPUs / Eine </w:t>
+      </w:r>
+      <w:proofErr w:type="spellStart"/>
+      <w:r>
+        <w:t>Unity</w:t>
+      </w:r>
+      <w:proofErr w:type="spellEnd"/>
+      <w:r>
+        <w:t xml:space="preserve"> Instanz mit </w:t>
+      </w:r>
+      <w:proofErr w:type="spellStart"/>
+      <w:r>
+        <w:t>Mosaic</w:t>
+      </w:r>
+      <w:proofErr w:type="spellEnd"/>
+      <w:r>
+        <w:t xml:space="preserve"> Treiber</w:t>
+      </w:r>
+    </w:p>
+    <w:p>
+      <w:pPr>
+        <w:jc w:val="both"/>
+      </w:pPr>
+    </w:p>
+    <w:p>
+      <w:pPr>
+        <w:jc w:val="both"/>
+      </w:pPr>
+      <w:r>
+        <w:t xml:space="preserve">Basierend auf Prototypen der verschiedenen Systeme und theoretischer Abklärungen konnte sich Variante 4 (Ein Host / Mehrere GPUs / Eine </w:t>
+      </w:r>
+      <w:proofErr w:type="spellStart"/>
+      <w:r>
+        <w:t>Unity</w:t>
+      </w:r>
+      <w:proofErr w:type="spellEnd"/>
+      <w:r>
+        <w:t xml:space="preserve"> Instanz mit </w:t>
+      </w:r>
+      <w:proofErr w:type="spellStart"/>
+      <w:r>
+        <w:t>Mosaic</w:t>
+      </w:r>
+      <w:proofErr w:type="spellEnd"/>
+      <w:r>
+        <w:t xml:space="preserve"> Treiber) klar hervorheben. Die dadurch erreichte hohe Flexibilität, die obsolete Synchronisierung und die gute Performance durch Verteilung der Last auf verschiedene GPUs waren ausschlaggebend.</w:t>
       </w:r>
     </w:p>
     <w:p>
       <w:pPr>
         <w:pStyle w:val="berschrift2"/>
       </w:pPr>
-      <w:bookmarkStart w:id="8" w:name="_Toc431740445"/>
+      <w:bookmarkStart w:id="8" w:name="_Toc431752888"/>
+      <w:proofErr w:type="spellStart"/>
       <w:r>
         <w:t>Unity</w:t>
       </w:r>
       <w:bookmarkEnd w:id="8"/>
+      <w:proofErr w:type="spellEnd"/>
     </w:p>
     <w:p>
       <w:pPr>
@@ -3947,7 +4189,7 @@
       <w:pPr>
         <w:pStyle w:val="berschrift2"/>
       </w:pPr>
-      <w:bookmarkStart w:id="9" w:name="_Toc431740446"/>
+      <w:bookmarkStart w:id="9" w:name="_Toc431752889"/>
       <w:r>
         <w:lastRenderedPageBreak/>
         <w:t>Infrastruktur</w:t>
@@ -3959,7 +4201,15 @@
         <w:jc w:val="both"/>
       </w:pPr>
       <w:r>
-        <w:t>Nach Abschluss der Projekt 2 Arbeit wurden basierend auf den gewonnenen Erkenntnissen und den gestellten Anforderungen die Infrastruktur überarbeitet und erweitert. Konkret beinhaltet das folgende Punkte:</w:t>
+        <w:t xml:space="preserve">Nach Abschluss </w:t>
+      </w:r>
+      <w:proofErr w:type="gramStart"/>
+      <w:r>
+        <w:t>der Projekt</w:t>
+      </w:r>
+      <w:proofErr w:type="gramEnd"/>
+      <w:r>
+        <w:t xml:space="preserve"> 2 Arbeit wurden basierend auf den gewonnenen Erkenntnissen und den gestellten Anforderungen die Infrastruktur überarbeitet und erweitert. Konkret beinhaltet das folgende Punkte:</w:t>
       </w:r>
     </w:p>
     <w:p>
@@ -3977,7 +4227,15 @@
         <w:jc w:val="both"/>
       </w:pPr>
       <w:r>
-        <w:t>Ersetzen des Servers für das WorldViz Trackingsystem</w:t>
+        <w:t xml:space="preserve">Ersetzen des Servers für das </w:t>
+      </w:r>
+      <w:proofErr w:type="spellStart"/>
+      <w:r>
+        <w:t>WorldViz</w:t>
+      </w:r>
+      <w:proofErr w:type="spellEnd"/>
+      <w:r>
+        <w:t xml:space="preserve"> Trackingsystem</w:t>
       </w:r>
     </w:p>
     <w:p>
@@ -3993,7 +4251,15 @@
         <w:t xml:space="preserve">Beschaffung und </w:t>
       </w:r>
       <w:r>
-        <w:t>Inbetriebnahme des Unity Servers</w:t>
+        <w:t xml:space="preserve">Inbetriebnahme des </w:t>
+      </w:r>
+      <w:proofErr w:type="spellStart"/>
+      <w:r>
+        <w:t>Unity</w:t>
+      </w:r>
+      <w:proofErr w:type="spellEnd"/>
+      <w:r>
+        <w:t xml:space="preserve"> Servers</w:t>
       </w:r>
     </w:p>
     <w:p>
@@ -4019,7 +4285,13 @@
         <w:jc w:val="both"/>
       </w:pPr>
       <w:r>
-        <w:t>Neu gestaltet sich die Infrastruktur folgendermassen:</w:t>
+        <w:t xml:space="preserve">Neu gestaltet sich die Infrastruktur </w:t>
+      </w:r>
+      <w:r>
+        <w:t>wie folgt</w:t>
+      </w:r>
+      <w:r>
+        <w:t>:</w:t>
       </w:r>
     </w:p>
     <w:p>
@@ -4136,7 +4408,7 @@
       <w:pPr>
         <w:pStyle w:val="berschrift3"/>
       </w:pPr>
-      <w:bookmarkStart w:id="10" w:name="_Toc431740447"/>
+      <w:bookmarkStart w:id="10" w:name="_Toc431752890"/>
       <w:r>
         <w:t>Inputs und Tracking</w:t>
       </w:r>
@@ -4150,7 +4422,15 @@
         <w:t>Die beiden Tracking Devices (Eyes und Wand) werden durch 10 Infrarotkameras</w:t>
       </w:r>
       <w:r>
-        <w:t xml:space="preserve"> (WorldViz Tracking)</w:t>
+        <w:t xml:space="preserve"> (</w:t>
+      </w:r>
+      <w:proofErr w:type="spellStart"/>
+      <w:r>
+        <w:t>WorldViz</w:t>
+      </w:r>
+      <w:proofErr w:type="spellEnd"/>
+      <w:r>
+        <w:t xml:space="preserve"> Tracking)</w:t>
       </w:r>
       <w:r>
         <w:t xml:space="preserve"> geortet. Die Signale werden vom Tracking Server interpretiert und eine genaue Position und Rotation der beiden unabhängig</w:t>
@@ -4168,7 +4448,15 @@
         <w:t xml:space="preserve"> bestimmt.</w:t>
       </w:r>
       <w:r>
-        <w:t xml:space="preserve"> Auf diesem Server läuft die von WorldViz herausgegebene Software „PPT Studio 2013“, welche Einstellungen des Trackingsystems (Kalibrieren der Kameras, Überprüfen der Signale, Definition der Devices usw.) erlaubt. Zusätzlich wird, direkt im PPT Studio 2013 integriert, ein VRPN Server betrieben, welcher die berechneten Werte der Tracking Devices über einen Socket ins Netz liefert.</w:t>
+        <w:t xml:space="preserve"> Auf diesem Server läuft die von </w:t>
+      </w:r>
+      <w:proofErr w:type="spellStart"/>
+      <w:r>
+        <w:t>WorldViz</w:t>
+      </w:r>
+      <w:proofErr w:type="spellEnd"/>
+      <w:r>
+        <w:t xml:space="preserve"> herausgegebene Software „PPT Studio 2013“, welche Einstellungen des Trackingsystems (Kalibrieren der Kameras, Überprüfen der Signale, Definition der Devices usw.) erlaubt. Zusätzlich wird, direkt im PPT Studio 2013 integriert, ein VRPN Server betrieben, welcher die berechneten Werte der Tracking Devices über einen Socket ins Netz liefert.</w:t>
       </w:r>
     </w:p>
     <w:p>
@@ -4197,7 +4485,15 @@
         <w:t>Das Gamepad wird nicht durch das Tracking System geortet, sondern dient als Ersatz für standardmässige Inputs wie Maus und Tastatur.</w:t>
       </w:r>
       <w:r>
-        <w:t xml:space="preserve"> Das Signal wird direkt an den Unity Server übermittelt.</w:t>
+        <w:t xml:space="preserve"> Das Signal wird direkt an den </w:t>
+      </w:r>
+      <w:proofErr w:type="spellStart"/>
+      <w:r>
+        <w:t>Unity</w:t>
+      </w:r>
+      <w:proofErr w:type="spellEnd"/>
+      <w:r>
+        <w:t xml:space="preserve"> Server übermittelt.</w:t>
       </w:r>
     </w:p>
     <w:p>
@@ -4210,7 +4506,7 @@
         <w:pStyle w:val="berschrift3"/>
         <w:jc w:val="both"/>
       </w:pPr>
-      <w:bookmarkStart w:id="11" w:name="_Toc431740448"/>
+      <w:bookmarkStart w:id="11" w:name="_Toc431752891"/>
       <w:r>
         <w:t>Rendering</w:t>
       </w:r>
@@ -4221,7 +4517,23 @@
         <w:jc w:val="both"/>
       </w:pPr>
       <w:r>
-        <w:t>Auf dem Unity Server läuft die Unity Applikation und die über das VPRN</w:t>
+        <w:t xml:space="preserve">Auf dem </w:t>
+      </w:r>
+      <w:proofErr w:type="spellStart"/>
+      <w:r>
+        <w:t>Unity</w:t>
+      </w:r>
+      <w:proofErr w:type="spellEnd"/>
+      <w:r>
+        <w:t xml:space="preserve"> Server läuft die </w:t>
+      </w:r>
+      <w:proofErr w:type="spellStart"/>
+      <w:r>
+        <w:t>Unity</w:t>
+      </w:r>
+      <w:proofErr w:type="spellEnd"/>
+      <w:r>
+        <w:t xml:space="preserve"> Applikation und die über das VPRN</w:t>
       </w:r>
       <w:r>
         <w:t xml:space="preserve"> </w:t>
@@ -4233,10 +4545,50 @@
         <w:t>werden, mit Hilfe des e</w:t>
       </w:r>
       <w:r>
-        <w:t xml:space="preserve">ntwickelten Unity Plugins, interpretiert. </w:t>
-      </w:r>
-      <w:r>
-        <w:t xml:space="preserve">Dank des Mosaic Treibers von Nvidia wird das Output-Signal, welches von der Unity Applikation </w:t>
+        <w:t xml:space="preserve">ntwickelten </w:t>
+      </w:r>
+      <w:proofErr w:type="spellStart"/>
+      <w:r>
+        <w:t>Unity</w:t>
+      </w:r>
+      <w:proofErr w:type="spellEnd"/>
+      <w:r>
+        <w:t xml:space="preserve"> </w:t>
+      </w:r>
+      <w:proofErr w:type="spellStart"/>
+      <w:r>
+        <w:t>Plugins</w:t>
+      </w:r>
+      <w:proofErr w:type="spellEnd"/>
+      <w:r>
+        <w:t xml:space="preserve">, interpretiert. </w:t>
+      </w:r>
+      <w:r>
+        <w:t xml:space="preserve">Dank des </w:t>
+      </w:r>
+      <w:proofErr w:type="spellStart"/>
+      <w:r>
+        <w:t>Mosaic</w:t>
+      </w:r>
+      <w:proofErr w:type="spellEnd"/>
+      <w:r>
+        <w:t xml:space="preserve"> Treibers von </w:t>
+      </w:r>
+      <w:proofErr w:type="spellStart"/>
+      <w:r>
+        <w:t>Nvidia</w:t>
+      </w:r>
+      <w:proofErr w:type="spellEnd"/>
+      <w:r>
+        <w:t xml:space="preserve"> wird das Output-Signal, welches von der </w:t>
+      </w:r>
+      <w:proofErr w:type="spellStart"/>
+      <w:r>
+        <w:t>Unity</w:t>
+      </w:r>
+      <w:proofErr w:type="spellEnd"/>
+      <w:r>
+        <w:t xml:space="preserve"> Applikation </w:t>
       </w:r>
       <w:r>
         <w:t>gerendert</w:t>
@@ -4255,7 +4607,7 @@
         <w:pStyle w:val="berschrift3"/>
         <w:jc w:val="both"/>
       </w:pPr>
-      <w:bookmarkStart w:id="12" w:name="_Toc431740449"/>
+      <w:bookmarkStart w:id="12" w:name="_Toc431752892"/>
       <w:r>
         <w:t>Darstellung im CAVE</w:t>
       </w:r>
@@ -4289,6 +4641,9 @@
       <w:r>
         <w:t>Leinwand beleuchten.</w:t>
       </w:r>
+      <w:r>
+        <w:t xml:space="preserve"> Mittels Polfilter an den Projektoren und einer Polfilterbrille nimmt der Benutzer ein 3D-Bild wahr.</w:t>
+      </w:r>
     </w:p>
     <w:p>
       <w:pPr>
@@ -4296,7 +4651,7 @@
         <w:jc w:val="both"/>
       </w:pPr>
       <w:bookmarkStart w:id="13" w:name="_Toc414275593"/>
-      <w:bookmarkStart w:id="14" w:name="_Toc431740450"/>
+      <w:bookmarkStart w:id="14" w:name="_Toc431752893"/>
       <w:r>
         <w:t>Umfang</w:t>
       </w:r>
@@ -4336,10 +4691,34 @@
         <w:jc w:val="both"/>
       </w:pPr>
       <w:r>
-        <w:t>Unabhängiges Unity Plugin, welches die Konfigu</w:t>
-      </w:r>
-      <w:r>
-        <w:t>ration für den CAVE ermöglicht. Hier muss besonders auf die Konfiguration des Nvidia-Mosaic Rücksicht genommen werden.</w:t>
+        <w:t xml:space="preserve">Unabhängiges </w:t>
+      </w:r>
+      <w:proofErr w:type="spellStart"/>
+      <w:r>
+        <w:t>Unity</w:t>
+      </w:r>
+      <w:proofErr w:type="spellEnd"/>
+      <w:r>
+        <w:t xml:space="preserve"> </w:t>
+      </w:r>
+      <w:proofErr w:type="spellStart"/>
+      <w:r>
+        <w:t>Plugin</w:t>
+      </w:r>
+      <w:proofErr w:type="spellEnd"/>
+      <w:r>
+        <w:t>, welches die Konfigu</w:t>
+      </w:r>
+      <w:r>
+        <w:t xml:space="preserve">ration für den CAVE ermöglicht. Hier muss besonders auf die Konfiguration des </w:t>
+      </w:r>
+      <w:proofErr w:type="spellStart"/>
+      <w:r>
+        <w:t>Nvidia-Mosaic</w:t>
+      </w:r>
+      <w:proofErr w:type="spellEnd"/>
+      <w:r>
+        <w:t xml:space="preserve"> Rücksicht genommen werden.</w:t>
       </w:r>
     </w:p>
     <w:p>
@@ -4352,13 +4731,37 @@
         <w:jc w:val="both"/>
       </w:pPr>
       <w:r>
-        <w:t>Einbindung der bereits installierten Motion-Tracking Lösung von WorldViz ins Unity (</w:t>
+        <w:t xml:space="preserve">Einbindung der bereits installierten Motion-Tracking Lösung von </w:t>
+      </w:r>
+      <w:proofErr w:type="spellStart"/>
+      <w:r>
+        <w:t>WorldViz</w:t>
+      </w:r>
+      <w:proofErr w:type="spellEnd"/>
+      <w:r>
+        <w:t xml:space="preserve"> ins </w:t>
+      </w:r>
+      <w:proofErr w:type="spellStart"/>
+      <w:r>
+        <w:t>Unity</w:t>
+      </w:r>
+      <w:proofErr w:type="spellEnd"/>
+      <w:r>
+        <w:t xml:space="preserve"> (</w:t>
       </w:r>
       <w:r>
         <w:t>ü</w:t>
       </w:r>
       <w:r>
-        <w:t>ber das oben genannte Plugin)</w:t>
+        <w:t xml:space="preserve">ber das oben genannte </w:t>
+      </w:r>
+      <w:proofErr w:type="spellStart"/>
+      <w:r>
+        <w:t>Plugin</w:t>
+      </w:r>
+      <w:proofErr w:type="spellEnd"/>
+      <w:r>
+        <w:t>)</w:t>
       </w:r>
       <w:r>
         <w:t>.</w:t>
@@ -4374,7 +4777,15 @@
         <w:jc w:val="both"/>
       </w:pPr>
       <w:r>
-        <w:t>Implementierung einer Unity-Demoapplikation, welche die Fähigkeiten dieser Installation demonstriert</w:t>
+        <w:t xml:space="preserve">Implementierung einer </w:t>
+      </w:r>
+      <w:proofErr w:type="spellStart"/>
+      <w:r>
+        <w:t>Unity</w:t>
+      </w:r>
+      <w:proofErr w:type="spellEnd"/>
+      <w:r>
+        <w:t>-Demoapplikation, welche die Fähigkeiten dieser Installation demonstriert</w:t>
       </w:r>
       <w:r>
         <w:t>.</w:t>
@@ -4390,7 +4801,15 @@
         <w:jc w:val="both"/>
       </w:pPr>
       <w:r>
-        <w:t>Erstellen eines Handbuchs sowie ein Tutorial für kommende Unity Anw</w:t>
+        <w:t xml:space="preserve">Erstellen eines Handbuchs sowie ein Tutorial für kommende </w:t>
+      </w:r>
+      <w:proofErr w:type="spellStart"/>
+      <w:r>
+        <w:t>Unity</w:t>
+      </w:r>
+      <w:proofErr w:type="spellEnd"/>
+      <w:r>
+        <w:t xml:space="preserve"> Anw</w:t>
       </w:r>
       <w:r>
         <w:t>endungen (d</w:t>
@@ -4458,7 +4877,15 @@
         <w:t>gängige</w:t>
       </w:r>
       <w:r>
-        <w:t xml:space="preserve"> Unity-Applikation</w:t>
+        <w:t xml:space="preserve"> </w:t>
+      </w:r>
+      <w:proofErr w:type="spellStart"/>
+      <w:r>
+        <w:t>Unity</w:t>
+      </w:r>
+      <w:proofErr w:type="spellEnd"/>
+      <w:r>
+        <w:t>-Applikation</w:t>
       </w:r>
       <w:r>
         <w:rPr>
@@ -4479,7 +4906,7 @@
         <w:jc w:val="both"/>
       </w:pPr>
       <w:bookmarkStart w:id="15" w:name="_Toc414275595"/>
-      <w:bookmarkStart w:id="16" w:name="_Toc431740451"/>
+      <w:bookmarkStart w:id="16" w:name="_Toc431752894"/>
       <w:r>
         <w:t>Abgrenzungen</w:t>
       </w:r>
@@ -4492,7 +4919,7 @@
         <w:jc w:val="both"/>
       </w:pPr>
       <w:bookmarkStart w:id="17" w:name="_Toc414275596"/>
-      <w:bookmarkStart w:id="18" w:name="_Toc431740452"/>
+      <w:bookmarkStart w:id="18" w:name="_Toc431752895"/>
       <w:r>
         <w:t>Technische Abgrenzungen</w:t>
       </w:r>
@@ -4510,7 +4937,23 @@
         <w:t xml:space="preserve"> nur</w:t>
       </w:r>
       <w:r>
-        <w:t xml:space="preserve"> auf Unity, respektive C# gesetzt. Low-Level Implementationen in C, C++ (auch FreeGlut) werden keine vorgenommen.</w:t>
+        <w:t xml:space="preserve"> auf </w:t>
+      </w:r>
+      <w:proofErr w:type="spellStart"/>
+      <w:r>
+        <w:t>Unity</w:t>
+      </w:r>
+      <w:proofErr w:type="spellEnd"/>
+      <w:r>
+        <w:t xml:space="preserve">, respektive C# gesetzt. Low-Level Implementationen in C, C++ (auch </w:t>
+      </w:r>
+      <w:proofErr w:type="spellStart"/>
+      <w:r>
+        <w:t>FreeGlut</w:t>
+      </w:r>
+      <w:proofErr w:type="spellEnd"/>
+      <w:r>
+        <w:t>) werden keine vorgenommen.</w:t>
       </w:r>
     </w:p>
     <w:p>
@@ -4527,7 +4970,7 @@
         <w:jc w:val="both"/>
       </w:pPr>
       <w:bookmarkStart w:id="19" w:name="_Toc414275597"/>
-      <w:bookmarkStart w:id="20" w:name="_Toc431740453"/>
+      <w:bookmarkStart w:id="20" w:name="_Toc431752896"/>
       <w:r>
         <w:t>Weitere Abgrenzungen</w:t>
       </w:r>
@@ -4539,7 +4982,15 @@
         <w:jc w:val="both"/>
       </w:pPr>
       <w:r>
-        <w:t xml:space="preserve">Als Hardwarekonfiguration des Unityrechners wird die Empfehlung aus dem Projekt 2 </w:t>
+        <w:t xml:space="preserve">Als Hardwarekonfiguration des </w:t>
+      </w:r>
+      <w:proofErr w:type="spellStart"/>
+      <w:r>
+        <w:t>Unityrechners</w:t>
+      </w:r>
+      <w:proofErr w:type="spellEnd"/>
+      <w:r>
+        <w:t xml:space="preserve"> wird die Empfehlung aus dem Projekt 2 </w:t>
       </w:r>
       <w:r>
         <w:t>umgesetzt / übernommen</w:t>
@@ -4548,7 +4999,23 @@
         <w:t>. D</w:t>
       </w:r>
       <w:r>
-        <w:t>ie WorldViz Installation findet, ausser neuen Servern, wie anhin Verwendung. Es sind höchstens Kalibierungsarbeiten oder Softwarekonfigurationen vorgesehen.</w:t>
+        <w:t xml:space="preserve">ie </w:t>
+      </w:r>
+      <w:proofErr w:type="spellStart"/>
+      <w:r>
+        <w:t>WorldViz</w:t>
+      </w:r>
+      <w:proofErr w:type="spellEnd"/>
+      <w:r>
+        <w:t xml:space="preserve"> Installation findet, ausser neuen Servern, wie anhin Verwendung. Es sind höchstens </w:t>
+      </w:r>
+      <w:proofErr w:type="spellStart"/>
+      <w:r>
+        <w:t>Kalibierungsarbeiten</w:t>
+      </w:r>
+      <w:proofErr w:type="spellEnd"/>
+      <w:r>
+        <w:t xml:space="preserve"> oder Softwarekonfigurationen vorgesehen.</w:t>
       </w:r>
     </w:p>
     <w:p>
@@ -4557,7 +5024,7 @@
         <w:jc w:val="both"/>
       </w:pPr>
       <w:bookmarkStart w:id="21" w:name="_Toc414275598"/>
-      <w:bookmarkStart w:id="22" w:name="_Toc431740454"/>
+      <w:bookmarkStart w:id="22" w:name="_Toc431752897"/>
       <w:r>
         <w:t>Voraussetzungen und Ressourcen</w:t>
       </w:r>
@@ -4582,7 +5049,7 @@
       <w:pPr>
         <w:pStyle w:val="berschrift1"/>
       </w:pPr>
-      <w:bookmarkStart w:id="23" w:name="_Toc431740455"/>
+      <w:bookmarkStart w:id="23" w:name="_Toc431752898"/>
       <w:r>
         <w:lastRenderedPageBreak/>
         <w:t>Funktionale Anforderungen</w:t>
@@ -4595,9 +5062,17 @@
         <w:jc w:val="both"/>
       </w:pPr>
       <w:bookmarkStart w:id="24" w:name="_Toc414275616"/>
-      <w:bookmarkStart w:id="25" w:name="_Toc431740456"/>
-      <w:r>
-        <w:t>Adaption Unity Anwendung für den CAVE</w:t>
+      <w:bookmarkStart w:id="25" w:name="_Toc431752899"/>
+      <w:r>
+        <w:t xml:space="preserve">Adaption </w:t>
+      </w:r>
+      <w:proofErr w:type="spellStart"/>
+      <w:r>
+        <w:t>Unity</w:t>
+      </w:r>
+      <w:proofErr w:type="spellEnd"/>
+      <w:r>
+        <w:t xml:space="preserve"> Anwendung für den CAVE</w:t>
       </w:r>
       <w:bookmarkEnd w:id="24"/>
       <w:bookmarkEnd w:id="25"/>
@@ -4607,7 +5082,15 @@
         <w:jc w:val="both"/>
       </w:pPr>
       <w:r>
-        <w:t>Beliebige Spiele, Simulationen oder sonstige Anwendungen die mit Unity umgesetzt wurden, sollen so manipuliert werden, dass auf sämtlichen Leinwänden des CAVEs eine stereoskopische Projektion dargestellt wird.</w:t>
+        <w:t xml:space="preserve">Beliebige Spiele, Simulationen oder sonstige Anwendungen die mit </w:t>
+      </w:r>
+      <w:proofErr w:type="spellStart"/>
+      <w:r>
+        <w:t>Unity</w:t>
+      </w:r>
+      <w:proofErr w:type="spellEnd"/>
+      <w:r>
+        <w:t xml:space="preserve"> umgesetzt wurden, sollen so manipuliert werden, dass auf sämtlichen Leinwänden des CAVEs eine stereoskopische Projektion dargestellt wird.</w:t>
       </w:r>
     </w:p>
     <w:p>
@@ -4616,7 +5099,7 @@
         <w:jc w:val="both"/>
       </w:pPr>
       <w:bookmarkStart w:id="26" w:name="_Toc414275617"/>
-      <w:bookmarkStart w:id="27" w:name="_Toc431740457"/>
+      <w:bookmarkStart w:id="27" w:name="_Toc431752900"/>
       <w:r>
         <w:t>Kompatibilität</w:t>
       </w:r>
@@ -4628,7 +5111,15 @@
         <w:jc w:val="both"/>
       </w:pPr>
       <w:r>
-        <w:t xml:space="preserve">Sämtliche, quelloffene Unity Anwendungen </w:t>
+        <w:t xml:space="preserve">Sämtliche, quelloffene </w:t>
+      </w:r>
+      <w:proofErr w:type="spellStart"/>
+      <w:r>
+        <w:t>Unity</w:t>
+      </w:r>
+      <w:proofErr w:type="spellEnd"/>
+      <w:r>
+        <w:t xml:space="preserve"> Anwendungen </w:t>
       </w:r>
       <w:r>
         <w:t xml:space="preserve">ab </w:t>
@@ -4640,7 +5131,15 @@
         <w:t>5.0</w:t>
       </w:r>
       <w:r>
-        <w:t xml:space="preserve"> müssen mit dem umgesetzten System kompatibel sein. Der Export der Unity Anwendung muss für das spätere Einpflegen in den CAVE für Windows Desktop erfolgen.</w:t>
+        <w:t xml:space="preserve"> müssen mit dem umgesetzten System kompatibel sein. Der Export der </w:t>
+      </w:r>
+      <w:proofErr w:type="spellStart"/>
+      <w:r>
+        <w:t>Unity</w:t>
+      </w:r>
+      <w:proofErr w:type="spellEnd"/>
+      <w:r>
+        <w:t xml:space="preserve"> Anwendung muss für das spätere Einpflegen in den CAVE für Windows Desktop erfolgen.</w:t>
       </w:r>
     </w:p>
     <w:p>
@@ -4666,9 +5165,25 @@
         <w:pStyle w:val="berschrift3"/>
         <w:jc w:val="both"/>
       </w:pPr>
-      <w:bookmarkStart w:id="28" w:name="_Toc431740458"/>
-      <w:r>
-        <w:t>Dynamic Linked Library (.dll)</w:t>
+      <w:bookmarkStart w:id="28" w:name="_Toc431752901"/>
+      <w:r>
+        <w:t xml:space="preserve">Dynamic </w:t>
+      </w:r>
+      <w:proofErr w:type="spellStart"/>
+      <w:r>
+        <w:t>Linked</w:t>
+      </w:r>
+      <w:proofErr w:type="spellEnd"/>
+      <w:r>
+        <w:t xml:space="preserve"> Library (.</w:t>
+      </w:r>
+      <w:proofErr w:type="spellStart"/>
+      <w:r>
+        <w:t>dll</w:t>
+      </w:r>
+      <w:proofErr w:type="spellEnd"/>
+      <w:r>
+        <w:t>)</w:t>
       </w:r>
       <w:bookmarkEnd w:id="28"/>
     </w:p>
@@ -4677,7 +5192,47 @@
         <w:jc w:val="both"/>
       </w:pPr>
       <w:r>
-        <w:t>Unabhängig von Managed und Native Plugins, können sämtliche Funktionen über eine kompilierte .dll erfolgen, die ins Projekt integriert werden muss. Diese Methode hätte den Vorteil, dass der Code nicht eingesehen und modifiziert werden kann. Code Completion wird dank der .dll gewährleistet.</w:t>
+        <w:t xml:space="preserve">Unabhängig von </w:t>
+      </w:r>
+      <w:proofErr w:type="spellStart"/>
+      <w:r>
+        <w:t>Managed</w:t>
+      </w:r>
+      <w:proofErr w:type="spellEnd"/>
+      <w:r>
+        <w:t xml:space="preserve"> und Native </w:t>
+      </w:r>
+      <w:proofErr w:type="spellStart"/>
+      <w:r>
+        <w:t>Plugins</w:t>
+      </w:r>
+      <w:proofErr w:type="spellEnd"/>
+      <w:r>
+        <w:t>, können sämtliche Funktionen über eine kompilierte .</w:t>
+      </w:r>
+      <w:proofErr w:type="spellStart"/>
+      <w:r>
+        <w:t>dll</w:t>
+      </w:r>
+      <w:proofErr w:type="spellEnd"/>
+      <w:r>
+        <w:t xml:space="preserve"> erfolgen, die ins Projekt integriert werden muss. Diese Methode hätte den Vorteil, dass der Code nicht eingesehen und modifiziert werden kann. Code </w:t>
+      </w:r>
+      <w:proofErr w:type="spellStart"/>
+      <w:r>
+        <w:t>Completion</w:t>
+      </w:r>
+      <w:proofErr w:type="spellEnd"/>
+      <w:r>
+        <w:t xml:space="preserve"> wird dank der .</w:t>
+      </w:r>
+      <w:proofErr w:type="spellStart"/>
+      <w:r>
+        <w:t>dll</w:t>
+      </w:r>
+      <w:proofErr w:type="spellEnd"/>
+      <w:r>
+        <w:t xml:space="preserve"> gewährleistet.</w:t>
       </w:r>
     </w:p>
     <w:p>
@@ -4691,7 +5246,7 @@
         <w:jc w:val="both"/>
       </w:pPr>
       <w:bookmarkStart w:id="29" w:name="_Toc414275619"/>
-      <w:bookmarkStart w:id="30" w:name="_Toc431740459"/>
+      <w:bookmarkStart w:id="30" w:name="_Toc431752902"/>
       <w:r>
         <w:t>Asset Store (Packages)</w:t>
       </w:r>
@@ -4703,7 +5258,15 @@
         <w:jc w:val="both"/>
       </w:pPr>
       <w:r>
-        <w:t>Um das Integrieren einer Library zu vereinfachen, kann im Asset Store ein Package angeboten werden, welches direkt an den vorgesehenen Ort kopiert und mit dem Projekt verknüpft wird. Das Package kann unter anderem eine .dll oder offener Code beinhalten.</w:t>
+        <w:t>Um das Integrieren einer Library zu vereinfachen, kann im Asset Store ein Package angeboten werden, welches direkt an den vorgesehenen Ort kopiert und mit dem Projekt verknüpft wird. Das Package kann unter anderem eine .</w:t>
+      </w:r>
+      <w:proofErr w:type="spellStart"/>
+      <w:r>
+        <w:t>dll</w:t>
+      </w:r>
+      <w:proofErr w:type="spellEnd"/>
+      <w:r>
+        <w:t xml:space="preserve"> oder offener Code beinhalten.</w:t>
       </w:r>
     </w:p>
     <w:p>
@@ -4717,7 +5280,7 @@
         <w:jc w:val="both"/>
       </w:pPr>
       <w:bookmarkStart w:id="31" w:name="_Toc414275620"/>
-      <w:bookmarkStart w:id="32" w:name="_Toc431740460"/>
+      <w:bookmarkStart w:id="32" w:name="_Toc431752903"/>
       <w:r>
         <w:t>Source Code API</w:t>
       </w:r>
@@ -4729,7 +5292,15 @@
         <w:jc w:val="both"/>
       </w:pPr>
       <w:r>
-        <w:t>Die Schnittstelle kann über offenen Source Code erfolgen. Die entsprechenden Klassen werden ins Unity integriert und können bei Bedarf adaptiert werden. Maximale Flexibilität wird gewährleistet.</w:t>
+        <w:t xml:space="preserve">Die Schnittstelle kann über offenen Source Code erfolgen. Die entsprechenden Klassen werden ins </w:t>
+      </w:r>
+      <w:proofErr w:type="spellStart"/>
+      <w:r>
+        <w:t>Unity</w:t>
+      </w:r>
+      <w:proofErr w:type="spellEnd"/>
+      <w:r>
+        <w:t xml:space="preserve"> integriert und können bei Bedarf adaptiert werden. Maximale Flexibilität wird gewährleistet.</w:t>
       </w:r>
     </w:p>
     <w:p>
@@ -4738,7 +5309,7 @@
         <w:jc w:val="both"/>
       </w:pPr>
       <w:bookmarkStart w:id="33" w:name="_Toc414275621"/>
-      <w:bookmarkStart w:id="34" w:name="_Toc431740461"/>
+      <w:bookmarkStart w:id="34" w:name="_Toc431752904"/>
       <w:r>
         <w:t>Plattformunabhängigkeit</w:t>
       </w:r>
@@ -4750,19 +5321,40 @@
         <w:jc w:val="both"/>
       </w:pPr>
       <w:r>
-        <w:t>Durch die plattformunabhängige Architektur von Unity können die Anwendungen im Rahmen der Möglichkeiten von Unity umgesetzt werden.</w:t>
+        <w:t xml:space="preserve">Durch die plattformunabhängige Architektur von </w:t>
+      </w:r>
+      <w:proofErr w:type="spellStart"/>
+      <w:r>
+        <w:t>Unity</w:t>
+      </w:r>
+      <w:proofErr w:type="spellEnd"/>
+      <w:r>
+        <w:t xml:space="preserve"> können die Anwendungen im Rahmen der Möglichkeiten von </w:t>
+      </w:r>
+      <w:proofErr w:type="spellStart"/>
+      <w:r>
+        <w:t>Unity</w:t>
+      </w:r>
+      <w:proofErr w:type="spellEnd"/>
+      <w:r>
+        <w:t xml:space="preserve"> umgesetzt werden.</w:t>
       </w:r>
     </w:p>
     <w:p>
       <w:pPr>
         <w:pStyle w:val="berschrift2"/>
       </w:pPr>
-      <w:bookmarkStart w:id="35" w:name="_Toc431740462"/>
+      <w:bookmarkStart w:id="35" w:name="_Toc431752905"/>
+      <w:proofErr w:type="spellStart"/>
       <w:r>
         <w:t>WorldV</w:t>
       </w:r>
       <w:r>
-        <w:t>iz Tracking</w:t>
+        <w:t>iz</w:t>
+      </w:r>
+      <w:proofErr w:type="spellEnd"/>
+      <w:r>
+        <w:t xml:space="preserve"> Tracking</w:t>
       </w:r>
       <w:bookmarkEnd w:id="35"/>
     </w:p>
@@ -4770,7 +5362,7 @@
       <w:pPr>
         <w:pStyle w:val="berschrift3"/>
       </w:pPr>
-      <w:bookmarkStart w:id="36" w:name="_Toc431740463"/>
+      <w:bookmarkStart w:id="36" w:name="_Toc431752906"/>
       <w:r>
         <w:t>Head Tracking</w:t>
       </w:r>
@@ -4788,7 +5380,15 @@
         <w:t>Position und Rotation</w:t>
       </w:r>
       <w:r>
-        <w:t xml:space="preserve"> der Hauptkamera ist durch die Unity Anwendung </w:t>
+        <w:t xml:space="preserve"> der Hauptkamera ist durch die </w:t>
+      </w:r>
+      <w:proofErr w:type="spellStart"/>
+      <w:r>
+        <w:t>Unity</w:t>
+      </w:r>
+      <w:proofErr w:type="spellEnd"/>
+      <w:r>
+        <w:t xml:space="preserve"> Anwendung </w:t>
       </w:r>
       <w:r>
         <w:t xml:space="preserve">gegeben und kann </w:t>
@@ -4889,7 +5489,23 @@
         <w:t>Entscheidend ist, dass die zwei</w:t>
       </w:r>
       <w:r>
-        <w:t xml:space="preserve"> verschiedenen Inputs, Unity und WorldViz, klar getrennt werden. Sonst kann u.U. eine Situation entstehen, welche nicht definiert ist. (Kombinationen der jeweiligen Positionen und Rotationen). </w:t>
+        <w:t xml:space="preserve"> verschiedenen Inputs, </w:t>
+      </w:r>
+      <w:proofErr w:type="spellStart"/>
+      <w:r>
+        <w:t>Unity</w:t>
+      </w:r>
+      <w:proofErr w:type="spellEnd"/>
+      <w:r>
+        <w:t xml:space="preserve"> und </w:t>
+      </w:r>
+      <w:proofErr w:type="spellStart"/>
+      <w:r>
+        <w:t>WorldViz</w:t>
+      </w:r>
+      <w:proofErr w:type="spellEnd"/>
+      <w:r>
+        <w:t xml:space="preserve">, klar getrennt werden. Sonst kann u.U. eine Situation entstehen, welche nicht definiert ist. (Kombinationen der jeweiligen Positionen und Rotationen). </w:t>
       </w:r>
       <w:r>
         <w:t>Ansonsten wäre eine generische Lösung</w:t>
@@ -4945,7 +5561,23 @@
         <w:t xml:space="preserve"> des Head Tracking Devices</w:t>
       </w:r>
       <w:r>
-        <w:t xml:space="preserve"> werden vom Unity Plugin interpretiert:</w:t>
+        <w:t xml:space="preserve"> werden vom </w:t>
+      </w:r>
+      <w:proofErr w:type="spellStart"/>
+      <w:r>
+        <w:t>Unity</w:t>
+      </w:r>
+      <w:proofErr w:type="spellEnd"/>
+      <w:r>
+        <w:t xml:space="preserve"> </w:t>
+      </w:r>
+      <w:proofErr w:type="spellStart"/>
+      <w:r>
+        <w:t>Plugin</w:t>
+      </w:r>
+      <w:proofErr w:type="spellEnd"/>
+      <w:r>
+        <w:t xml:space="preserve"> interpretiert:</w:t>
       </w:r>
     </w:p>
     <w:p>
@@ -5017,7 +5649,15 @@
         <w:br/>
       </w:r>
       <w:r>
-        <w:t>Je nach Ausrichtung des Kopfes, bzw. des Head Trackings, dreht sich auch die Kamera im Spiel.</w:t>
+        <w:t xml:space="preserve">Je nach Ausrichtung des Kopfes, bzw. des Head </w:t>
+      </w:r>
+      <w:proofErr w:type="spellStart"/>
+      <w:r>
+        <w:t>Trackings</w:t>
+      </w:r>
+      <w:proofErr w:type="spellEnd"/>
+      <w:r>
+        <w:t>, dreht sich auch die Kamera im Spiel.</w:t>
       </w:r>
     </w:p>
     <w:p/>
@@ -5025,7 +5665,7 @@
       <w:pPr>
         <w:pStyle w:val="berschrift3"/>
       </w:pPr>
-      <w:bookmarkStart w:id="37" w:name="_Toc431740464"/>
+      <w:bookmarkStart w:id="37" w:name="_Toc431752907"/>
       <w:r>
         <w:t>Wand</w:t>
       </w:r>
@@ -5040,7 +5680,15 @@
         <w:jc w:val="both"/>
       </w:pPr>
       <w:r>
-        <w:t xml:space="preserve">Ein weiteres Input Device ist der Wand von WorldViz. Das Tracking dieses Gerätes bewirkt die </w:t>
+        <w:t xml:space="preserve">Ein weiteres Input Device ist der Wand von </w:t>
+      </w:r>
+      <w:proofErr w:type="spellStart"/>
+      <w:r>
+        <w:t>WorldViz</w:t>
+      </w:r>
+      <w:proofErr w:type="spellEnd"/>
+      <w:r>
+        <w:t xml:space="preserve">. Das Tracking dieses Gerätes bewirkt die </w:t>
       </w:r>
       <w:r>
         <w:t>Steuerung der Applikation</w:t>
@@ -5068,7 +5716,23 @@
         <w:t xml:space="preserve"> des Wand Tracking Devices</w:t>
       </w:r>
       <w:r>
-        <w:t xml:space="preserve"> werden vom Unity Plugin interpretiert</w:t>
+        <w:t xml:space="preserve"> werden vom </w:t>
+      </w:r>
+      <w:proofErr w:type="spellStart"/>
+      <w:r>
+        <w:t>Unity</w:t>
+      </w:r>
+      <w:proofErr w:type="spellEnd"/>
+      <w:r>
+        <w:t xml:space="preserve"> </w:t>
+      </w:r>
+      <w:proofErr w:type="spellStart"/>
+      <w:r>
+        <w:t>Plugin</w:t>
+      </w:r>
+      <w:proofErr w:type="spellEnd"/>
+      <w:r>
+        <w:t xml:space="preserve"> interpretiert</w:t>
       </w:r>
       <w:r>
         <w:t xml:space="preserve"> und auf die Applikationslogik so weit wie möglich angewandt</w:t>
@@ -5102,7 +5766,15 @@
         <w:br/>
       </w:r>
       <w:r>
-        <w:t>Die Rotation des Wands wird als Mausbewegung interpretiert.</w:t>
+        <w:t xml:space="preserve">Die Rotation des </w:t>
+      </w:r>
+      <w:proofErr w:type="spellStart"/>
+      <w:r>
+        <w:t>Wands</w:t>
+      </w:r>
+      <w:proofErr w:type="spellEnd"/>
+      <w:r>
+        <w:t xml:space="preserve"> wird als Mausbewegung interpretiert.</w:t>
       </w:r>
       <w:r>
         <w:rPr>
@@ -5167,13 +5839,45 @@
       </w:r>
       <w:r>
         <w:br/>
-        <w:t>Die verschiedenen Buttons des Wands sind auf die meistüblichen Tastatureingaben abgebildet, die in einem Spiel benutzt werden.</w:t>
-      </w:r>
-      <w:r>
-        <w:t xml:space="preserve"> (Linke Maustaste, rechte Maustaste, Leertaste, Control, usw.)</w:t>
-      </w:r>
-      <w:r>
-        <w:t xml:space="preserve"> Die Konfiguration des Unity Plugins lässt aber eine neue Zuordnung zu, um der aktuellen Applikation zu entsprechen.</w:t>
+        <w:t xml:space="preserve">Die verschiedenen Buttons des </w:t>
+      </w:r>
+      <w:proofErr w:type="spellStart"/>
+      <w:r>
+        <w:t>Wands</w:t>
+      </w:r>
+      <w:proofErr w:type="spellEnd"/>
+      <w:r>
+        <w:t xml:space="preserve"> sind auf die meistüblichen Tastatureingaben abgebildet, die in einem Spiel benutzt werden.</w:t>
+      </w:r>
+      <w:r>
+        <w:t xml:space="preserve"> (Linke Maustaste, rechte Maustaste, Leertaste, </w:t>
+      </w:r>
+      <w:proofErr w:type="spellStart"/>
+      <w:r>
+        <w:t>Control</w:t>
+      </w:r>
+      <w:proofErr w:type="spellEnd"/>
+      <w:r>
+        <w:t>, usw.)</w:t>
+      </w:r>
+      <w:r>
+        <w:t xml:space="preserve"> Die Konfiguration des </w:t>
+      </w:r>
+      <w:proofErr w:type="spellStart"/>
+      <w:r>
+        <w:t>Unity</w:t>
+      </w:r>
+      <w:proofErr w:type="spellEnd"/>
+      <w:r>
+        <w:t xml:space="preserve"> </w:t>
+      </w:r>
+      <w:proofErr w:type="spellStart"/>
+      <w:r>
+        <w:t>Plugins</w:t>
+      </w:r>
+      <w:proofErr w:type="spellEnd"/>
+      <w:r>
+        <w:t xml:space="preserve"> lässt aber eine neue Zuordnung zu, um der aktuellen Applikation zu entsprechen.</w:t>
       </w:r>
     </w:p>
     <w:p>
@@ -5207,16 +5911,40 @@
         <w:jc w:val="both"/>
       </w:pPr>
       <w:r>
-        <w:t>Da uns die WorldViz Ins</w:t>
+        <w:t xml:space="preserve">Da uns die </w:t>
+      </w:r>
+      <w:proofErr w:type="spellStart"/>
+      <w:r>
+        <w:t>WorldViz</w:t>
+      </w:r>
+      <w:proofErr w:type="spellEnd"/>
+      <w:r>
+        <w:t xml:space="preserve"> Ins</w:t>
       </w:r>
       <w:r>
         <w:t xml:space="preserve">tallation über das VRPN Protokoll die Positionen und Rotationen aller erkannten und verfolgbaren Objekte übermittelt, </w:t>
       </w:r>
       <w:r>
-        <w:t>kann alternativ statt des Head Trackings auch die Position des Wand</w:t>
-      </w:r>
-      <w:r>
-        <w:t>s verwendet wer</w:t>
+        <w:t xml:space="preserve">kann alternativ statt des Head </w:t>
+      </w:r>
+      <w:proofErr w:type="spellStart"/>
+      <w:r>
+        <w:t>Trackings</w:t>
+      </w:r>
+      <w:proofErr w:type="spellEnd"/>
+      <w:r>
+        <w:t xml:space="preserve"> auch die Position des </w:t>
+      </w:r>
+      <w:proofErr w:type="spellStart"/>
+      <w:r>
+        <w:t>Wand</w:t>
+      </w:r>
+      <w:r>
+        <w:t>s</w:t>
+      </w:r>
+      <w:proofErr w:type="spellEnd"/>
+      <w:r>
+        <w:t xml:space="preserve"> verwendet wer</w:t>
       </w:r>
       <w:r>
         <w:t>den.</w:t>
@@ -5226,7 +5954,7 @@
       <w:pPr>
         <w:pStyle w:val="berschrift2"/>
       </w:pPr>
-      <w:bookmarkStart w:id="38" w:name="_Toc431740465"/>
+      <w:bookmarkStart w:id="38" w:name="_Toc431752908"/>
       <w:r>
         <w:t>Setup</w:t>
       </w:r>
@@ -5260,8 +5988,29 @@
       <w:r>
         <w:t xml:space="preserve">das </w:t>
       </w:r>
-      <w:r>
-        <w:t xml:space="preserve">Unity Plugin problemlos, schnell und einfach mit ihrer eigenen Unity Anwendung benutzen können, wird eine Schritt für Schritt Anleitung </w:t>
+      <w:proofErr w:type="spellStart"/>
+      <w:r>
+        <w:t>Unity</w:t>
+      </w:r>
+      <w:proofErr w:type="spellEnd"/>
+      <w:r>
+        <w:t xml:space="preserve"> </w:t>
+      </w:r>
+      <w:proofErr w:type="spellStart"/>
+      <w:r>
+        <w:t>Plugin</w:t>
+      </w:r>
+      <w:proofErr w:type="spellEnd"/>
+      <w:r>
+        <w:t xml:space="preserve"> problemlos, schnell und einfach mit ihrer eigenen </w:t>
+      </w:r>
+      <w:proofErr w:type="spellStart"/>
+      <w:r>
+        <w:t>Unity</w:t>
+      </w:r>
+      <w:proofErr w:type="spellEnd"/>
+      <w:r>
+        <w:t xml:space="preserve"> Anwendung benutzen können, wird eine Schritt für Schritt Anleitung </w:t>
       </w:r>
       <w:r>
         <w:t xml:space="preserve">und ein Setup </w:t>
@@ -5275,7 +6024,7 @@
         <w:pStyle w:val="berschrift2"/>
         <w:jc w:val="both"/>
       </w:pPr>
-      <w:bookmarkStart w:id="39" w:name="_Toc431740466"/>
+      <w:bookmarkStart w:id="39" w:name="_Toc431752909"/>
       <w:r>
         <w:t>Demo</w:t>
       </w:r>
@@ -5289,7 +6038,15 @@
         <w:jc w:val="both"/>
       </w:pPr>
       <w:r>
-        <w:t>Um sämtliche umgesetzten Features und die Usability praktisch veranschaulichen zu können, werden Demoapplikationen erstellt, bzw. verwendet.</w:t>
+        <w:t xml:space="preserve">Um sämtliche umgesetzten Features und die </w:t>
+      </w:r>
+      <w:proofErr w:type="spellStart"/>
+      <w:r>
+        <w:t>Usability</w:t>
+      </w:r>
+      <w:proofErr w:type="spellEnd"/>
+      <w:r>
+        <w:t xml:space="preserve"> praktisch veranschaulichen zu können, werden Demoapplikationen erstellt, bzw. verwendet.</w:t>
       </w:r>
     </w:p>
     <w:p>
@@ -5326,7 +6083,23 @@
         <w:t>Diese eigens erstellte Applikation bietet</w:t>
       </w:r>
       <w:r>
-        <w:t xml:space="preserve"> optimale Voraussetzungen, um sämtliche Features des Unity Plugins veranschaulichen zu können.</w:t>
+        <w:t xml:space="preserve"> optimale Voraussetzungen, um sämtliche Features des </w:t>
+      </w:r>
+      <w:proofErr w:type="spellStart"/>
+      <w:r>
+        <w:t>Unity</w:t>
+      </w:r>
+      <w:proofErr w:type="spellEnd"/>
+      <w:r>
+        <w:t xml:space="preserve"> </w:t>
+      </w:r>
+      <w:proofErr w:type="spellStart"/>
+      <w:r>
+        <w:t>Plugins</w:t>
+      </w:r>
+      <w:proofErr w:type="spellEnd"/>
+      <w:r>
+        <w:t xml:space="preserve"> veranschaulichen zu können.</w:t>
       </w:r>
     </w:p>
     <w:p>
@@ -5346,10 +6119,26 @@
         <w:t>Das Setting dieses Demospiels ist eine Schiessbude, wie sie auf einem Jahrmarkt anzutreffen ist. Die Galerien mit den abzuschiessenden Zielen verteilen sich jedoch rund um den Spieler</w:t>
       </w:r>
       <w:r>
-        <w:t>. Mit Hilfe des Head Trackings kann sich der Spieler in der gesamten Szenerie umschauen, leichte Bewegungen ausführen und die abzuschiessenden Objekte aus verschiedenen Perspektiven betrachten. Das Wand Device steuert das Luftgewehr, um die Zielscheiben anzuvisieren und mit Hilfe des Joysticks kann sich der Spieler in der Schiessbude frei bewegen und Drehungen ausführen.</w:t>
-      </w:r>
-      <w:r>
-        <w:t xml:space="preserve"> Die Buttons des Wands werden gebraucht um das Gewehr abzufeuern und nachzuladen.</w:t>
+        <w:t xml:space="preserve">. Mit Hilfe des Head </w:t>
+      </w:r>
+      <w:proofErr w:type="spellStart"/>
+      <w:r>
+        <w:t>Trackings</w:t>
+      </w:r>
+      <w:proofErr w:type="spellEnd"/>
+      <w:r>
+        <w:t xml:space="preserve"> kann sich der Spieler in der gesamten Szenerie umschauen, leichte Bewegungen ausführen und die abzuschiessenden Objekte aus verschiedenen Perspektiven betrachten. Das Wand Device steuert das Luftgewehr, um die Zielscheiben anzuvisieren und mit Hilfe des Joysticks kann sich der Spieler in der Schiessbude frei bewegen und Drehungen ausführen.</w:t>
+      </w:r>
+      <w:r>
+        <w:t xml:space="preserve"> Die Buttons des </w:t>
+      </w:r>
+      <w:proofErr w:type="spellStart"/>
+      <w:r>
+        <w:t>Wands</w:t>
+      </w:r>
+      <w:proofErr w:type="spellEnd"/>
+      <w:r>
+        <w:t xml:space="preserve"> werden gebraucht um das Gewehr abzufeuern und nachzuladen.</w:t>
       </w:r>
     </w:p>
     <w:p>
@@ -5415,7 +6204,15 @@
         <w:jc w:val="both"/>
       </w:pPr>
       <w:r>
-        <w:t>Spezielles Setting hier ist, dass bspw. ein Körperquerschnitt, MRI- oder Röntgenbild als sekundäre Kamera angezeigt wird, welche über das Plugin konfigurierbar is</w:t>
+        <w:t xml:space="preserve">Spezielles Setting hier ist, dass bspw. ein Körperquerschnitt, MRI- oder Röntgenbild als sekundäre Kamera angezeigt wird, welche über das </w:t>
+      </w:r>
+      <w:proofErr w:type="spellStart"/>
+      <w:r>
+        <w:t>Plugin</w:t>
+      </w:r>
+      <w:proofErr w:type="spellEnd"/>
+      <w:r>
+        <w:t xml:space="preserve"> konfigurierbar is</w:t>
       </w:r>
       <w:r>
         <w:t>t. (Fix an einer Seite des CAVE</w:t>
@@ -5482,7 +6279,47 @@
         <w:jc w:val="both"/>
       </w:pPr>
       <w:r>
-        <w:t>Eine nicht von uns, spezifisch auf das Unity Plugin massgeschneiderte Applikation wird ausgewählt, um die Wiederverwendbarkeit und Kompatibilität des erstellten Unity Plugins zu demonstrieren. Möglicherweise können nicht alle Features, die das Plugin bieten würde, vom Spiel interpretiert werden, weil dies von der Spiellogik her nicht möglich ist.</w:t>
+        <w:t xml:space="preserve">Eine nicht von uns, spezifisch auf das </w:t>
+      </w:r>
+      <w:proofErr w:type="spellStart"/>
+      <w:r>
+        <w:t>Unity</w:t>
+      </w:r>
+      <w:proofErr w:type="spellEnd"/>
+      <w:r>
+        <w:t xml:space="preserve"> </w:t>
+      </w:r>
+      <w:proofErr w:type="spellStart"/>
+      <w:r>
+        <w:t>Plugin</w:t>
+      </w:r>
+      <w:proofErr w:type="spellEnd"/>
+      <w:r>
+        <w:t xml:space="preserve"> massgeschneiderte Applikation wird ausgewählt, um die Wiederverwendbarkeit und Kompatibilität des erstellten </w:t>
+      </w:r>
+      <w:proofErr w:type="spellStart"/>
+      <w:r>
+        <w:t>Unity</w:t>
+      </w:r>
+      <w:proofErr w:type="spellEnd"/>
+      <w:r>
+        <w:t xml:space="preserve"> </w:t>
+      </w:r>
+      <w:proofErr w:type="spellStart"/>
+      <w:r>
+        <w:t>Plugins</w:t>
+      </w:r>
+      <w:proofErr w:type="spellEnd"/>
+      <w:r>
+        <w:t xml:space="preserve"> zu demonstrieren. Möglicherweise können nicht alle Features, die das </w:t>
+      </w:r>
+      <w:proofErr w:type="spellStart"/>
+      <w:r>
+        <w:t>Plugin</w:t>
+      </w:r>
+      <w:proofErr w:type="spellEnd"/>
+      <w:r>
+        <w:t xml:space="preserve"> bieten würde, vom Spiel interpretiert werden, weil dies von der Spiellogik her nicht möglich ist.</w:t>
       </w:r>
     </w:p>
     <w:p>
@@ -5504,11 +6341,30 @@
         <w:t>Autorenn</w:t>
       </w:r>
       <w:r>
-        <w:t>spiel von Unity. Alternativ finden</w:t>
-      </w:r>
-      <w:r>
-        <w:t xml:space="preserve"> DEMO-Apps aus dem Appstore</w:t>
-      </w:r>
+        <w:t xml:space="preserve">spiel von </w:t>
+      </w:r>
+      <w:proofErr w:type="spellStart"/>
+      <w:r>
+        <w:t>Unity</w:t>
+      </w:r>
+      <w:proofErr w:type="spellEnd"/>
+      <w:r>
+        <w:t>. Alternativ finden</w:t>
+      </w:r>
+      <w:r>
+        <w:t xml:space="preserve"> </w:t>
+      </w:r>
+      <w:r>
+        <w:t>Demo</w:t>
+      </w:r>
+      <w:r>
+        <w:t xml:space="preserve">-Apps aus dem </w:t>
+      </w:r>
+      <w:proofErr w:type="spellStart"/>
+      <w:r>
+        <w:t>Appstore</w:t>
+      </w:r>
+      <w:proofErr w:type="spellEnd"/>
       <w:r>
         <w:t xml:space="preserve"> Verwend</w:t>
       </w:r>
@@ -5520,7 +6376,7 @@
       <w:pPr>
         <w:pStyle w:val="berschrift2"/>
       </w:pPr>
-      <w:bookmarkStart w:id="40" w:name="_Toc431740467"/>
+      <w:bookmarkStart w:id="40" w:name="_Toc431752910"/>
       <w:r>
         <w:t>Features</w:t>
       </w:r>
@@ -5528,16 +6384,43 @@
     </w:p>
     <w:p>
       <w:r>
-        <w:t xml:space="preserve">Alle diese Applikationen stellen verschiedene Anforderungen an das Unity Plugin. </w:t>
+        <w:t xml:space="preserve">Alle diese Applikationen stellen verschiedene Anforderungen an das </w:t>
+      </w:r>
+      <w:proofErr w:type="spellStart"/>
+      <w:r>
+        <w:t>Unity</w:t>
+      </w:r>
+      <w:proofErr w:type="spellEnd"/>
+      <w:r>
+        <w:t xml:space="preserve"> </w:t>
+      </w:r>
+      <w:proofErr w:type="spellStart"/>
+      <w:r>
+        <w:t>Plugin</w:t>
+      </w:r>
+      <w:proofErr w:type="spellEnd"/>
+      <w:r>
+        <w:t xml:space="preserve">. </w:t>
       </w:r>
       <w:r>
         <w:t>Die Apps wurden so gewählt, dass eine möglichst grosse Abdeckung der Features erfolgt.</w:t>
+      </w:r>
+      <w:r>
+        <w:t xml:space="preserve"> Abhängig vom Projektfortschritt werden möglicherweise nicht alle </w:t>
+      </w:r>
+      <w:proofErr w:type="spellStart"/>
+      <w:r>
+        <w:t>Demoapps</w:t>
+      </w:r>
+      <w:proofErr w:type="spellEnd"/>
+      <w:r>
+        <w:t xml:space="preserve"> umgesetzt.</w:t>
       </w:r>
     </w:p>
     <w:p/>
     <w:tbl>
       <w:tblPr>
-        <w:tblW w:w="9469" w:type="dxa"/>
+        <w:tblW w:w="9497" w:type="dxa"/>
         <w:tblInd w:w="85" w:type="dxa"/>
         <w:tblBorders>
           <w:top w:val="single" w:sz="8" w:space="0" w:color="FFFFFF"/>
@@ -5560,7 +6443,7 @@
         <w:gridCol w:w="1843"/>
         <w:gridCol w:w="2552"/>
         <w:gridCol w:w="2551"/>
-        <w:gridCol w:w="2523"/>
+        <w:gridCol w:w="2551"/>
       </w:tblGrid>
       <w:tr>
         <w:trPr>
@@ -5618,6 +6501,87 @@
               </w:rPr>
               <w:t>Schiessbude</w:t>
             </w:r>
+            <w:r>
+              <w:rPr>
+                <w:b/>
+                <w:sz w:val="16"/>
+                <w:szCs w:val="16"/>
+              </w:rPr>
+              <w:br/>
+              <w:t>(Prio</w:t>
+            </w:r>
+            <w:r>
+              <w:rPr>
+                <w:b/>
+                <w:sz w:val="16"/>
+                <w:szCs w:val="16"/>
+              </w:rPr>
+              <w:t>rität</w:t>
+            </w:r>
+            <w:r>
+              <w:rPr>
+                <w:b/>
+                <w:sz w:val="16"/>
+                <w:szCs w:val="16"/>
+              </w:rPr>
+              <w:t xml:space="preserve"> 1)</w:t>
+            </w:r>
+          </w:p>
+        </w:tc>
+        <w:tc>
+          <w:tcPr>
+            <w:tcW w:w="2551" w:type="dxa"/>
+            <w:tcBorders>
+              <w:top w:val="nil"/>
+              <w:left w:val="single" w:sz="8" w:space="0" w:color="FFFFFF"/>
+              <w:bottom w:val="single" w:sz="8" w:space="0" w:color="FFFFFF"/>
+              <w:right w:val="single" w:sz="8" w:space="0" w:color="FFFFFF"/>
+            </w:tcBorders>
+            <w:shd w:val="clear" w:color="auto" w:fill="A6A6A6"/>
+            <w:vAlign w:val="center"/>
+          </w:tcPr>
+          <w:p>
+            <w:pPr>
+              <w:jc w:val="center"/>
+              <w:rPr>
+                <w:b/>
+                <w:sz w:val="16"/>
+                <w:szCs w:val="16"/>
+              </w:rPr>
+            </w:pPr>
+            <w:r>
+              <w:rPr>
+                <w:b/>
+                <w:sz w:val="16"/>
+                <w:szCs w:val="16"/>
+              </w:rPr>
+              <w:t>Demoapp Drittpartei</w:t>
+            </w:r>
+            <w:r>
+              <w:rPr>
+                <w:b/>
+                <w:sz w:val="16"/>
+                <w:szCs w:val="16"/>
+              </w:rPr>
+              <w:br/>
+              <w:t>(</w:t>
+            </w:r>
+            <w:r>
+              <w:rPr>
+                <w:b/>
+                <w:sz w:val="16"/>
+                <w:szCs w:val="16"/>
+              </w:rPr>
+              <w:t xml:space="preserve">Priorität </w:t>
+            </w:r>
+            <w:r>
+              <w:rPr>
+                <w:b/>
+                <w:sz w:val="16"/>
+                <w:szCs w:val="16"/>
+              </w:rPr>
+              <w:t>2)</w:t>
+            </w:r>
           </w:p>
         </w:tc>
         <w:tc>
@@ -5649,36 +6613,38 @@
               </w:rPr>
               <w:t>Statische Welt</w:t>
             </w:r>
-          </w:p>
-        </w:tc>
-        <w:tc>
-          <w:tcPr>
-            <w:tcW w:w="2523" w:type="dxa"/>
-            <w:tcBorders>
-              <w:top w:val="nil"/>
-              <w:left w:val="single" w:sz="8" w:space="0" w:color="FFFFFF"/>
-              <w:bottom w:val="nil"/>
-              <w:right w:val="nil"/>
-            </w:tcBorders>
-            <w:shd w:val="clear" w:color="auto" w:fill="A6A6A6"/>
-            <w:vAlign w:val="center"/>
-          </w:tcPr>
-          <w:p>
-            <w:pPr>
-              <w:jc w:val="center"/>
-              <w:rPr>
-                <w:b/>
-                <w:sz w:val="16"/>
-                <w:szCs w:val="16"/>
-              </w:rPr>
-            </w:pPr>
             <w:r>
               <w:rPr>
                 <w:b/>
                 <w:sz w:val="16"/>
                 <w:szCs w:val="16"/>
               </w:rPr>
-              <w:t>Demoapp Drittpartei</w:t>
+              <w:br/>
+              <w:t>(</w:t>
+            </w:r>
+            <w:r>
+              <w:rPr>
+                <w:b/>
+                <w:sz w:val="16"/>
+                <w:szCs w:val="16"/>
+              </w:rPr>
+              <w:t xml:space="preserve">Priorität </w:t>
+            </w:r>
+            <w:r>
+              <w:rPr>
+                <w:b/>
+                <w:sz w:val="16"/>
+                <w:szCs w:val="16"/>
+              </w:rPr>
+              <w:t>3</w:t>
+            </w:r>
+            <w:r>
+              <w:rPr>
+                <w:b/>
+                <w:sz w:val="16"/>
+                <w:szCs w:val="16"/>
+              </w:rPr>
+              <w:t>)</w:t>
             </w:r>
           </w:p>
         </w:tc>
@@ -5748,7 +6714,10 @@
         </w:tc>
         <w:tc>
           <w:tcPr>
-            <w:tcW w:w="2523" w:type="dxa"/>
+            <w:tcW w:w="2551" w:type="dxa"/>
+            <w:tcBorders>
+              <w:top w:val="single" w:sz="8" w:space="0" w:color="FFFFFF"/>
+            </w:tcBorders>
             <w:shd w:val="clear" w:color="auto" w:fill="E6E6E6"/>
             <w:vAlign w:val="center"/>
           </w:tcPr>
@@ -5814,11 +6783,14 @@
             <w:pPr>
               <w:jc w:val="center"/>
             </w:pPr>
+            <w:r>
+              <w:t>?</w:t>
+            </w:r>
           </w:p>
         </w:tc>
         <w:tc>
           <w:tcPr>
-            <w:tcW w:w="2523" w:type="dxa"/>
+            <w:tcW w:w="2551" w:type="dxa"/>
             <w:shd w:val="clear" w:color="auto" w:fill="E6E6E6"/>
             <w:vAlign w:val="center"/>
           </w:tcPr>
@@ -5826,9 +6798,6 @@
             <w:pPr>
               <w:jc w:val="center"/>
             </w:pPr>
-            <w:r>
-              <w:t>?</w:t>
-            </w:r>
           </w:p>
         </w:tc>
       </w:tr>
@@ -5884,11 +6853,14 @@
             <w:pPr>
               <w:jc w:val="center"/>
             </w:pPr>
+            <w:r>
+              <w:t>?</w:t>
+            </w:r>
           </w:p>
         </w:tc>
         <w:tc>
           <w:tcPr>
-            <w:tcW w:w="2523" w:type="dxa"/>
+            <w:tcW w:w="2551" w:type="dxa"/>
             <w:shd w:val="clear" w:color="auto" w:fill="E6E6E6"/>
             <w:vAlign w:val="center"/>
           </w:tcPr>
@@ -5896,9 +6868,6 @@
             <w:pPr>
               <w:jc w:val="center"/>
             </w:pPr>
-            <w:r>
-              <w:t>?</w:t>
-            </w:r>
           </w:p>
         </w:tc>
       </w:tr>
@@ -5968,11 +6937,14 @@
             <w:pPr>
               <w:jc w:val="center"/>
             </w:pPr>
+            <w:r>
+              <w:t>X</w:t>
+            </w:r>
           </w:p>
         </w:tc>
         <w:tc>
           <w:tcPr>
-            <w:tcW w:w="2523" w:type="dxa"/>
+            <w:tcW w:w="2551" w:type="dxa"/>
             <w:shd w:val="clear" w:color="auto" w:fill="E6E6E6"/>
             <w:vAlign w:val="center"/>
           </w:tcPr>
@@ -5980,9 +6952,6 @@
             <w:pPr>
               <w:jc w:val="center"/>
             </w:pPr>
-            <w:r>
-              <w:t>X</w:t>
-            </w:r>
           </w:p>
         </w:tc>
       </w:tr>
@@ -6052,11 +7021,14 @@
             <w:pPr>
               <w:jc w:val="center"/>
             </w:pPr>
+            <w:r>
+              <w:t>X</w:t>
+            </w:r>
           </w:p>
         </w:tc>
         <w:tc>
           <w:tcPr>
-            <w:tcW w:w="2523" w:type="dxa"/>
+            <w:tcW w:w="2551" w:type="dxa"/>
             <w:shd w:val="clear" w:color="auto" w:fill="E6E6E6"/>
             <w:vAlign w:val="center"/>
           </w:tcPr>
@@ -6064,9 +7036,6 @@
             <w:pPr>
               <w:jc w:val="center"/>
             </w:pPr>
-            <w:r>
-              <w:t>X</w:t>
-            </w:r>
           </w:p>
         </w:tc>
       </w:tr>
@@ -6128,13 +7097,13 @@
               <w:jc w:val="center"/>
             </w:pPr>
             <w:r>
-              <w:t>X</w:t>
+              <w:t>?</w:t>
             </w:r>
           </w:p>
         </w:tc>
         <w:tc>
           <w:tcPr>
-            <w:tcW w:w="2523" w:type="dxa"/>
+            <w:tcW w:w="2551" w:type="dxa"/>
             <w:shd w:val="clear" w:color="auto" w:fill="E6E6E6"/>
             <w:vAlign w:val="center"/>
           </w:tcPr>
@@ -6143,7 +7112,7 @@
               <w:jc w:val="center"/>
             </w:pPr>
             <w:r>
-              <w:t>?</w:t>
+              <w:t>X</w:t>
             </w:r>
           </w:p>
         </w:tc>
@@ -6181,14 +7150,22 @@
       </w:r>
       <w:r>
         <w:tab/>
-        <w:t>Abhängig der Unity Applikation</w:t>
+        <w:t xml:space="preserve">Abhängig der </w:t>
+      </w:r>
+      <w:proofErr w:type="spellStart"/>
+      <w:r>
+        <w:t>Unity</w:t>
+      </w:r>
+      <w:proofErr w:type="spellEnd"/>
+      <w:r>
+        <w:t xml:space="preserve"> Applikation</w:t>
       </w:r>
     </w:p>
     <w:p>
       <w:pPr>
         <w:pStyle w:val="berschrift1"/>
       </w:pPr>
-      <w:bookmarkStart w:id="41" w:name="_Toc431740468"/>
+      <w:bookmarkStart w:id="41" w:name="_Toc431752911"/>
       <w:r>
         <w:t>Nicht funktionale Anforderungen</w:t>
       </w:r>
@@ -6198,7 +7175,7 @@
       <w:pPr>
         <w:pStyle w:val="berschrift2"/>
       </w:pPr>
-      <w:bookmarkStart w:id="42" w:name="_Toc431740469"/>
+      <w:bookmarkStart w:id="42" w:name="_Toc431752912"/>
       <w:r>
         <w:t>Wiederverwendbarkeit</w:t>
       </w:r>
@@ -6236,8 +7213,9 @@
       <w:pPr>
         <w:pStyle w:val="berschrift2"/>
       </w:pPr>
-      <w:bookmarkStart w:id="43" w:name="_Toc431740470"/>
-      <w:r>
+      <w:bookmarkStart w:id="43" w:name="_Toc431752913"/>
+      <w:r>
+        <w:lastRenderedPageBreak/>
         <w:t>Ergonomie</w:t>
       </w:r>
       <w:bookmarkEnd w:id="43"/>
@@ -6250,27 +7228,42 @@
         <w:rPr>
           <w:szCs w:val="19"/>
         </w:rPr>
-        <w:t>Im Rahmen eines kleinen Tutorials wird Schritt für Schritt erklärt, wie die eigene Unity Anwendung für den CAVE aufbereitet werden kann.</w:t>
+        <w:t xml:space="preserve">Im Rahmen eines kleinen Tutorials wird Schritt für Schritt erklärt, wie die eigene </w:t>
+      </w:r>
+      <w:proofErr w:type="spellStart"/>
+      <w:r>
+        <w:rPr>
+          <w:szCs w:val="19"/>
+        </w:rPr>
+        <w:t>Unity</w:t>
+      </w:r>
+      <w:proofErr w:type="spellEnd"/>
+      <w:r>
+        <w:rPr>
+          <w:szCs w:val="19"/>
+        </w:rPr>
+        <w:t xml:space="preserve"> Anwendung für den CAVE aufbereitet werden kann.</w:t>
       </w:r>
     </w:p>
     <w:p>
       <w:pPr>
         <w:pStyle w:val="berschrift1"/>
       </w:pPr>
-      <w:bookmarkStart w:id="44" w:name="_Toc431740471"/>
-      <w:r>
-        <w:lastRenderedPageBreak/>
+      <w:bookmarkStart w:id="44" w:name="_Toc431752914"/>
+      <w:proofErr w:type="spellStart"/>
+      <w:r>
         <w:t>Testing</w:t>
       </w:r>
       <w:bookmarkEnd w:id="44"/>
+      <w:proofErr w:type="spellEnd"/>
     </w:p>
     <w:p>
       <w:pPr>
         <w:pStyle w:val="berschrift2"/>
       </w:pPr>
-      <w:bookmarkStart w:id="45" w:name="_Toc431740472"/>
-      <w:r>
-        <w:t>6.1 Systemtests</w:t>
+      <w:bookmarkStart w:id="45" w:name="_Toc431752915"/>
+      <w:r>
+        <w:t>Systemtests</w:t>
       </w:r>
       <w:bookmarkEnd w:id="45"/>
       <w:r>
@@ -6291,7 +7284,23 @@
           <w:sz w:val="19"/>
           <w:szCs w:val="19"/>
         </w:rPr>
-        <w:t xml:space="preserve">Während der Prototypingphase werden laufend Tests auf unabhängigen Rechnern sowie im CAVE durchgeführt um sicherzustellen, dass während der Entwicklung mögliche Probleme sofort erkannt werden und Massnahmen ergriffen werden können. </w:t>
+        <w:t xml:space="preserve">Während der </w:t>
+      </w:r>
+      <w:proofErr w:type="spellStart"/>
+      <w:r>
+        <w:rPr>
+          <w:sz w:val="19"/>
+          <w:szCs w:val="19"/>
+        </w:rPr>
+        <w:t>Prototypingphase</w:t>
+      </w:r>
+      <w:proofErr w:type="spellEnd"/>
+      <w:r>
+        <w:rPr>
+          <w:sz w:val="19"/>
+          <w:szCs w:val="19"/>
+        </w:rPr>
+        <w:t xml:space="preserve"> werden laufend Tests auf unabhängigen Rechnern sowie im CAVE durchgeführt um sicherzustellen, dass während der Entwicklung mögliche Probleme sofort erkannt werden und Massnahmen ergriffen werden können. </w:t>
       </w:r>
     </w:p>
     <w:p>
@@ -6299,11 +7308,13 @@
         <w:pStyle w:val="berschrift2"/>
         <w:jc w:val="both"/>
       </w:pPr>
-      <w:bookmarkStart w:id="46" w:name="_Toc431740473"/>
-      <w:r>
-        <w:t>6.2 Usabilitytests</w:t>
+      <w:bookmarkStart w:id="46" w:name="_Toc431752916"/>
+      <w:proofErr w:type="spellStart"/>
+      <w:r>
+        <w:t>Usabilitytests</w:t>
       </w:r>
       <w:bookmarkEnd w:id="46"/>
+      <w:proofErr w:type="spellEnd"/>
       <w:r>
         <w:t xml:space="preserve"> </w:t>
       </w:r>
@@ -6311,36 +7322,108 @@
     <w:p>
       <w:pPr>
         <w:jc w:val="both"/>
-      </w:pPr>
-      <w:r>
         <w:rPr>
           <w:szCs w:val="19"/>
         </w:rPr>
-        <w:t>Abhängig vom Fortschritt der Prototypen werden Tests mit potenziellen Anwendern durchgeführt um die Usability der Lösung abschätzen und optimieren zu können. Sowohl die Inbetriebnahme des CAVEs wie auch die Adaption der eigenen Unity Anwendungen werden berücksichtigt.</w:t>
+      </w:pPr>
+      <w:r>
+        <w:rPr>
+          <w:szCs w:val="19"/>
+        </w:rPr>
+        <w:t xml:space="preserve">Abhängig vom Fortschritt der Prototypen werden Tests mit potenziellen Anwendern durchgeführt um die </w:t>
+      </w:r>
+      <w:proofErr w:type="spellStart"/>
+      <w:r>
+        <w:rPr>
+          <w:szCs w:val="19"/>
+        </w:rPr>
+        <w:t>Usability</w:t>
+      </w:r>
+      <w:proofErr w:type="spellEnd"/>
+      <w:r>
+        <w:rPr>
+          <w:szCs w:val="19"/>
+        </w:rPr>
+        <w:t xml:space="preserve"> der Lösung abschätzen und optimieren zu können. Sowohl die Inbetriebnahme des CAVEs wie auch die Adaption der eigenen </w:t>
+      </w:r>
+      <w:proofErr w:type="spellStart"/>
+      <w:r>
+        <w:rPr>
+          <w:szCs w:val="19"/>
+        </w:rPr>
+        <w:t>Unity</w:t>
+      </w:r>
+      <w:proofErr w:type="spellEnd"/>
+      <w:r>
+        <w:rPr>
+          <w:szCs w:val="19"/>
+        </w:rPr>
+        <w:t xml:space="preserve"> Anwendungen werden berücksichtigt.</w:t>
+      </w:r>
+    </w:p>
+    <w:p>
+      <w:pPr>
+        <w:pStyle w:val="berschrift2"/>
+      </w:pPr>
+      <w:bookmarkStart w:id="47" w:name="_Toc431752917"/>
+      <w:r>
+        <w:t>Szenarien</w:t>
+      </w:r>
+      <w:bookmarkEnd w:id="47"/>
+    </w:p>
+    <w:p>
+      <w:pPr>
+        <w:jc w:val="both"/>
+      </w:pPr>
+      <w:r>
+        <w:t xml:space="preserve">Als Testszenarien </w:t>
+      </w:r>
+      <w:r>
+        <w:t>kommen</w:t>
+      </w:r>
+      <w:r>
+        <w:t xml:space="preserve"> sämtliche umgesetzten </w:t>
+      </w:r>
+      <w:proofErr w:type="spellStart"/>
+      <w:r>
+        <w:t>Demoapps</w:t>
+      </w:r>
+      <w:proofErr w:type="spellEnd"/>
+      <w:r>
+        <w:t xml:space="preserve"> </w:t>
+      </w:r>
+      <w:r>
+        <w:t>zum Einsatz</w:t>
+      </w:r>
+      <w:r>
+        <w:t>.</w:t>
+      </w:r>
+      <w:r>
+        <w:t xml:space="preserve"> Somit kann der komplexe Sachverhalt weitgehend geprüft werden. Diese Szenarien erscheinen glaubwürdig, sind komplex und können leicht überprüft werden.</w:t>
       </w:r>
     </w:p>
     <w:p>
       <w:pPr>
         <w:pStyle w:val="berschrift1"/>
       </w:pPr>
-      <w:bookmarkStart w:id="47" w:name="_Toc431740474"/>
+      <w:bookmarkStart w:id="48" w:name="_Toc431752918"/>
       <w:r>
         <w:t>Administratives</w:t>
       </w:r>
-      <w:bookmarkEnd w:id="47"/>
+      <w:bookmarkEnd w:id="48"/>
     </w:p>
     <w:p>
       <w:pPr>
         <w:pStyle w:val="berschrift2"/>
         <w:jc w:val="both"/>
       </w:pPr>
-      <w:bookmarkStart w:id="48" w:name="_Toc414275630"/>
-      <w:bookmarkStart w:id="49" w:name="_Toc431740475"/>
+      <w:bookmarkStart w:id="49" w:name="_Toc414275630"/>
+      <w:bookmarkStart w:id="50" w:name="_Toc431752919"/>
       <w:r>
         <w:t>Projektorganisation</w:t>
       </w:r>
-      <w:bookmarkEnd w:id="48"/>
       <w:bookmarkEnd w:id="49"/>
+      <w:bookmarkEnd w:id="50"/>
     </w:p>
     <w:p>
       <w:pPr>
@@ -6360,26 +7443,31 @@
         <w:pStyle w:val="berschrift3"/>
         <w:jc w:val="both"/>
       </w:pPr>
-      <w:bookmarkStart w:id="50" w:name="_Toc414275631"/>
-      <w:bookmarkStart w:id="51" w:name="_Toc431740476"/>
+      <w:bookmarkStart w:id="51" w:name="_Toc414275631"/>
+      <w:bookmarkStart w:id="52" w:name="_Toc431752920"/>
       <w:r>
         <w:t>Projektteam</w:t>
       </w:r>
-      <w:bookmarkEnd w:id="50"/>
       <w:bookmarkEnd w:id="51"/>
-    </w:p>
-    <w:p>
-      <w:pPr>
-        <w:jc w:val="both"/>
-      </w:pPr>
-    </w:p>
-    <w:p>
-      <w:pPr>
-        <w:jc w:val="both"/>
-      </w:pPr>
-      <w:r>
-        <w:t>Daniel Inversini</w:t>
-      </w:r>
+      <w:bookmarkEnd w:id="52"/>
+    </w:p>
+    <w:p>
+      <w:pPr>
+        <w:jc w:val="both"/>
+      </w:pPr>
+    </w:p>
+    <w:p>
+      <w:pPr>
+        <w:jc w:val="both"/>
+      </w:pPr>
+      <w:r>
+        <w:t xml:space="preserve">Daniel </w:t>
+      </w:r>
+      <w:proofErr w:type="spellStart"/>
+      <w:r>
+        <w:t>Inversini</w:t>
+      </w:r>
+      <w:proofErr w:type="spellEnd"/>
       <w:r>
         <w:tab/>
       </w:r>
@@ -6427,13 +7515,13 @@
         <w:pStyle w:val="berschrift3"/>
         <w:jc w:val="both"/>
       </w:pPr>
-      <w:bookmarkStart w:id="52" w:name="_Toc414275632"/>
-      <w:bookmarkStart w:id="53" w:name="_Toc431740477"/>
+      <w:bookmarkStart w:id="53" w:name="_Toc414275632"/>
+      <w:bookmarkStart w:id="54" w:name="_Toc431752921"/>
       <w:r>
         <w:t>Betreuer</w:t>
       </w:r>
-      <w:bookmarkEnd w:id="52"/>
       <w:bookmarkEnd w:id="53"/>
+      <w:bookmarkEnd w:id="54"/>
     </w:p>
     <w:p>
       <w:pPr>
@@ -6448,8 +7536,13 @@
         </w:rPr>
       </w:pPr>
       <w:r>
-        <w:t>Prof. Urs Künzler</w:t>
-      </w:r>
+        <w:t xml:space="preserve">Prof. Urs </w:t>
+      </w:r>
+      <w:proofErr w:type="spellStart"/>
+      <w:r>
+        <w:t>Künzler</w:t>
+      </w:r>
+      <w:proofErr w:type="spellEnd"/>
       <w:r>
         <w:tab/>
       </w:r>
@@ -6481,12 +7574,12 @@
       <w:pPr>
         <w:pStyle w:val="berschrift3"/>
       </w:pPr>
-      <w:bookmarkStart w:id="54" w:name="_Toc414275633"/>
-      <w:bookmarkStart w:id="55" w:name="_Toc431740478"/>
+      <w:bookmarkStart w:id="55" w:name="_Toc414275633"/>
+      <w:bookmarkStart w:id="56" w:name="_Toc431752922"/>
       <w:r>
         <w:t>Experte</w:t>
       </w:r>
-      <w:bookmarkEnd w:id="55"/>
+      <w:bookmarkEnd w:id="56"/>
     </w:p>
     <w:p/>
     <w:p>
@@ -6499,13 +7592,13 @@
         <w:pStyle w:val="berschrift2"/>
         <w:jc w:val="both"/>
       </w:pPr>
-      <w:bookmarkStart w:id="56" w:name="_Toc431740479"/>
+      <w:bookmarkStart w:id="57" w:name="_Toc431752923"/>
       <w:r>
         <w:lastRenderedPageBreak/>
         <w:t>Projektplan</w:t>
       </w:r>
-      <w:bookmarkEnd w:id="54"/>
-      <w:bookmarkEnd w:id="56"/>
+      <w:bookmarkEnd w:id="55"/>
+      <w:bookmarkEnd w:id="57"/>
     </w:p>
     <w:p>
       <w:pPr>
@@ -6577,13 +7670,13 @@
         <w:pStyle w:val="berschrift2"/>
         <w:jc w:val="both"/>
       </w:pPr>
-      <w:bookmarkStart w:id="57" w:name="_Toc414275634"/>
-      <w:bookmarkStart w:id="58" w:name="_Toc431740480"/>
+      <w:bookmarkStart w:id="58" w:name="_Toc414275634"/>
+      <w:bookmarkStart w:id="59" w:name="_Toc431752924"/>
       <w:r>
         <w:t>Projektsitzungen</w:t>
       </w:r>
-      <w:bookmarkEnd w:id="57"/>
       <w:bookmarkEnd w:id="58"/>
+      <w:bookmarkEnd w:id="59"/>
     </w:p>
     <w:p>
       <w:pPr>
@@ -6619,13 +7712,13 @@
         <w:pStyle w:val="berschrift2"/>
         <w:jc w:val="both"/>
       </w:pPr>
-      <w:bookmarkStart w:id="59" w:name="_Toc414275635"/>
-      <w:bookmarkStart w:id="60" w:name="_Toc431740481"/>
+      <w:bookmarkStart w:id="60" w:name="_Toc414275635"/>
+      <w:bookmarkStart w:id="61" w:name="_Toc431752925"/>
       <w:r>
         <w:t>Meilensteine</w:t>
       </w:r>
-      <w:bookmarkEnd w:id="59"/>
       <w:bookmarkEnd w:id="60"/>
+      <w:bookmarkEnd w:id="61"/>
     </w:p>
     <w:p>
       <w:pPr>
@@ -6645,11 +7738,24 @@
         <w:pStyle w:val="berschrift3"/>
         <w:jc w:val="both"/>
       </w:pPr>
-      <w:bookmarkStart w:id="61" w:name="_Toc431740482"/>
-      <w:r>
-        <w:t>Prototyp Unity Plugin</w:t>
-      </w:r>
-      <w:bookmarkEnd w:id="61"/>
+      <w:bookmarkStart w:id="62" w:name="_Toc431752926"/>
+      <w:r>
+        <w:t xml:space="preserve">Prototyp </w:t>
+      </w:r>
+      <w:proofErr w:type="spellStart"/>
+      <w:r>
+        <w:t>Unity</w:t>
+      </w:r>
+      <w:proofErr w:type="spellEnd"/>
+      <w:r>
+        <w:t xml:space="preserve"> </w:t>
+      </w:r>
+      <w:proofErr w:type="spellStart"/>
+      <w:r>
+        <w:t>Plugin</w:t>
+      </w:r>
+      <w:bookmarkEnd w:id="62"/>
+      <w:proofErr w:type="spellEnd"/>
     </w:p>
     <w:p>
       <w:pPr>
@@ -6681,10 +7787,34 @@
         <w:t>e</w:t>
       </w:r>
       <w:r>
-        <w:t xml:space="preserve"> erste Implementierung des Unity Plugins mit grundlegender Funktionalität</w:t>
-      </w:r>
-      <w:r>
-        <w:t xml:space="preserve"> wurde umgesetzt, damit die Analysephase des Trackings gestartet werden kann.</w:t>
+        <w:t xml:space="preserve"> erste Implementierung des </w:t>
+      </w:r>
+      <w:proofErr w:type="spellStart"/>
+      <w:r>
+        <w:t>Unity</w:t>
+      </w:r>
+      <w:proofErr w:type="spellEnd"/>
+      <w:r>
+        <w:t xml:space="preserve"> </w:t>
+      </w:r>
+      <w:proofErr w:type="spellStart"/>
+      <w:r>
+        <w:t>Plugins</w:t>
+      </w:r>
+      <w:proofErr w:type="spellEnd"/>
+      <w:r>
+        <w:t xml:space="preserve"> mit grundlegender Funktionalität</w:t>
+      </w:r>
+      <w:r>
+        <w:t xml:space="preserve"> wurde umgesetzt, damit die Analysephase des </w:t>
+      </w:r>
+      <w:proofErr w:type="spellStart"/>
+      <w:r>
+        <w:t>Trackings</w:t>
+      </w:r>
+      <w:proofErr w:type="spellEnd"/>
+      <w:r>
+        <w:t xml:space="preserve"> gestartet werden kann.</w:t>
       </w:r>
     </w:p>
     <w:p>
@@ -6697,11 +7827,11 @@
         <w:pStyle w:val="berschrift3"/>
         <w:jc w:val="both"/>
       </w:pPr>
-      <w:bookmarkStart w:id="62" w:name="_Toc431740483"/>
+      <w:bookmarkStart w:id="63" w:name="_Toc431752927"/>
       <w:r>
         <w:t>Tracking</w:t>
       </w:r>
-      <w:bookmarkEnd w:id="62"/>
+      <w:bookmarkEnd w:id="63"/>
     </w:p>
     <w:p>
       <w:pPr>
@@ -6736,7 +7866,31 @@
         <w:t xml:space="preserve">Die Analysephase des VRPN Protokolls </w:t>
       </w:r>
       <w:r>
-        <w:t xml:space="preserve">wurde abgeschlossen, damit die Integration des WorldWiz Tracking Systems in das Unity Plugin </w:t>
+        <w:t xml:space="preserve">wurde abgeschlossen, damit die Integration des </w:t>
+      </w:r>
+      <w:proofErr w:type="spellStart"/>
+      <w:r>
+        <w:t>WorldWiz</w:t>
+      </w:r>
+      <w:proofErr w:type="spellEnd"/>
+      <w:r>
+        <w:t xml:space="preserve"> Tracking Systems in das </w:t>
+      </w:r>
+      <w:proofErr w:type="spellStart"/>
+      <w:r>
+        <w:t>Unity</w:t>
+      </w:r>
+      <w:proofErr w:type="spellEnd"/>
+      <w:r>
+        <w:t xml:space="preserve"> </w:t>
+      </w:r>
+      <w:proofErr w:type="spellStart"/>
+      <w:r>
+        <w:t>Plugin</w:t>
+      </w:r>
+      <w:proofErr w:type="spellEnd"/>
+      <w:r>
+        <w:t xml:space="preserve"> </w:t>
       </w:r>
       <w:r>
         <w:t>erfolgen</w:t>
@@ -6758,12 +7912,22 @@
         <w:pStyle w:val="berschrift3"/>
         <w:jc w:val="both"/>
       </w:pPr>
-      <w:bookmarkStart w:id="63" w:name="_Toc414275638"/>
-      <w:bookmarkStart w:id="64" w:name="_Toc431740484"/>
-      <w:r>
-        <w:t>Unity Plugin</w:t>
-      </w:r>
-      <w:bookmarkEnd w:id="63"/>
+      <w:bookmarkStart w:id="64" w:name="_Toc414275638"/>
+      <w:bookmarkStart w:id="65" w:name="_Toc431752928"/>
+      <w:proofErr w:type="spellStart"/>
+      <w:r>
+        <w:t>Unity</w:t>
+      </w:r>
+      <w:proofErr w:type="spellEnd"/>
+      <w:r>
+        <w:t xml:space="preserve"> </w:t>
+      </w:r>
+      <w:proofErr w:type="spellStart"/>
+      <w:r>
+        <w:t>Plugin</w:t>
+      </w:r>
+      <w:bookmarkEnd w:id="64"/>
+      <w:proofErr w:type="spellEnd"/>
       <w:r>
         <w:t xml:space="preserve"> / </w:t>
       </w:r>
@@ -6773,7 +7937,7 @@
       <w:r>
         <w:t>Dokumentation</w:t>
       </w:r>
-      <w:bookmarkEnd w:id="64"/>
+      <w:bookmarkEnd w:id="65"/>
     </w:p>
     <w:p>
       <w:pPr>
@@ -6800,7 +7964,39 @@
       </w:pPr>
       <w:r>
         <w:lastRenderedPageBreak/>
-        <w:t>Das Unity Plugin wurde fertiggestellt und getestet. Kleinere Anpassungen und die Finalisierung erfolgen noch. Zusätzlich wurde ein Handbuch / Anleitung erstellt, um die Verwendung des Plugins zu vereinfachen. Die Dokumentation ist an dieser Stelle ebenfalls möglichst weit fertiggestellt.</w:t>
+        <w:t xml:space="preserve">Das </w:t>
+      </w:r>
+      <w:proofErr w:type="spellStart"/>
+      <w:r>
+        <w:t>Unity</w:t>
+      </w:r>
+      <w:proofErr w:type="spellEnd"/>
+      <w:r>
+        <w:t xml:space="preserve"> </w:t>
+      </w:r>
+      <w:proofErr w:type="spellStart"/>
+      <w:r>
+        <w:t>Plugin</w:t>
+      </w:r>
+      <w:proofErr w:type="spellEnd"/>
+      <w:r>
+        <w:t xml:space="preserve"> wurde fertiggestellt und getestet. Kleinere Anpassungen und die </w:t>
+      </w:r>
+      <w:proofErr w:type="spellStart"/>
+      <w:r>
+        <w:t>Finalisierung</w:t>
+      </w:r>
+      <w:proofErr w:type="spellEnd"/>
+      <w:r>
+        <w:t xml:space="preserve"> erfolgen noch. Zusätzlich wurde ein Handbuch / Anleitung erstellt, um die Verwendung des </w:t>
+      </w:r>
+      <w:proofErr w:type="spellStart"/>
+      <w:r>
+        <w:t>Plugins</w:t>
+      </w:r>
+      <w:proofErr w:type="spellEnd"/>
+      <w:r>
+        <w:t xml:space="preserve"> zu vereinfachen. Die Dokumentation ist an dieser Stelle ebenfalls möglichst weit fertiggestellt.</w:t>
       </w:r>
     </w:p>
     <w:p>
@@ -6812,11 +8008,11 @@
       <w:pPr>
         <w:pStyle w:val="berschrift3"/>
       </w:pPr>
-      <w:bookmarkStart w:id="65" w:name="_Toc431740485"/>
+      <w:bookmarkStart w:id="66" w:name="_Toc431752929"/>
       <w:r>
         <w:t>Präsentation</w:t>
       </w:r>
-      <w:bookmarkEnd w:id="65"/>
+      <w:bookmarkEnd w:id="66"/>
     </w:p>
     <w:p/>
     <w:p>
@@ -6837,13 +8033,13 @@
         <w:pStyle w:val="berschrift1"/>
         <w:jc w:val="both"/>
       </w:pPr>
-      <w:bookmarkStart w:id="66" w:name="_Toc414275639"/>
-      <w:bookmarkStart w:id="67" w:name="_Toc431740486"/>
+      <w:bookmarkStart w:id="67" w:name="_Toc414275639"/>
+      <w:bookmarkStart w:id="68" w:name="_Toc431752930"/>
       <w:r>
         <w:t>Versionskontrolle</w:t>
       </w:r>
-      <w:bookmarkEnd w:id="66"/>
       <w:bookmarkEnd w:id="67"/>
+      <w:bookmarkEnd w:id="68"/>
     </w:p>
     <w:tbl>
       <w:tblPr>
@@ -7052,8 +8248,13 @@
               <w:jc w:val="both"/>
             </w:pPr>
             <w:r>
-              <w:t>Daniel Inversini</w:t>
+              <w:t xml:space="preserve">Daniel </w:t>
             </w:r>
+            <w:proofErr w:type="spellStart"/>
+            <w:r>
+              <w:t>Inversini</w:t>
+            </w:r>
+            <w:proofErr w:type="spellEnd"/>
           </w:p>
           <w:p>
             <w:pPr>
@@ -7139,6 +8340,9 @@
             <w:pPr>
               <w:jc w:val="both"/>
             </w:pPr>
+            <w:r>
+              <w:t>0.3</w:t>
+            </w:r>
           </w:p>
         </w:tc>
         <w:tc>
@@ -7150,6 +8354,9 @@
             <w:pPr>
               <w:jc w:val="both"/>
             </w:pPr>
+            <w:r>
+              <w:t>01.10.2015</w:t>
+            </w:r>
           </w:p>
         </w:tc>
         <w:tc>
@@ -7161,6 +8368,9 @@
             <w:pPr>
               <w:jc w:val="both"/>
             </w:pPr>
+            <w:r>
+              <w:t>Infrastruktur / Ausgangslage / allgemeines Updates</w:t>
+            </w:r>
           </w:p>
         </w:tc>
         <w:tc>
@@ -7172,6 +8382,9 @@
             <w:pPr>
               <w:jc w:val="both"/>
             </w:pPr>
+            <w:r>
+              <w:t>Julien Villiger</w:t>
+            </w:r>
           </w:p>
         </w:tc>
       </w:tr>
@@ -7279,7 +8492,7 @@
                       </a:ln>
                       <a:extLst>
                         <a:ext uri="{91240B29-F687-4f45-9708-019B960494DF}">
-                          <a14:hiddenLine xmlns:a14="http://schemas.microsoft.com/office/drawing/2010/main" xmlns:w="http://schemas.openxmlformats.org/wordprocessingml/2006/main" xmlns:w10="urn:schemas-microsoft-com:office:word" xmlns:v="urn:schemas-microsoft-com:vml" xmlns:o="urn:schemas-microsoft-com:office:office" xmlns:mv="urn:schemas-microsoft-com:mac:vml" xmlns:mo="http://schemas.microsoft.com/office/mac/office/2008/main" xmlns="" w="9525">
+                          <a14:hiddenLine xmlns="" xmlns:mo="http://schemas.microsoft.com/office/mac/office/2008/main" xmlns:mv="urn:schemas-microsoft-com:mac:vml" xmlns:o="urn:schemas-microsoft-com:office:office" xmlns:v="urn:schemas-microsoft-com:vml" xmlns:w10="urn:schemas-microsoft-com:office:word" xmlns:w="http://schemas.openxmlformats.org/wordprocessingml/2006/main" xmlns:a14="http://schemas.microsoft.com/office/drawing/2010/main" w="9525">
                             <a:solidFill>
                               <a:srgbClr val="000000"/>
                             </a:solidFill>
@@ -7327,7 +8540,7 @@
                               <w:sz w:val="16"/>
                               <w:szCs w:val="16"/>
                             </w:rPr>
-                            <w:t>2</w:t>
+                            <w:t>4</w:t>
                           </w:r>
                           <w:r>
                             <w:rPr>
@@ -7398,7 +8611,7 @@
                         <w:sz w:val="16"/>
                         <w:szCs w:val="16"/>
                       </w:rPr>
-                      <w:t>2</w:t>
+                      <w:t>4</w:t>
                     </w:r>
                     <w:r>
                       <w:rPr>
@@ -7421,7 +8634,55 @@
         <w:color w:val="697D91"/>
         <w:lang w:val="fr-CH"/>
       </w:rPr>
-      <w:t>Berner Fachhochschule | Haute école spécialisée bernoise | Bern University of Applied Sciences</w:t>
+      <w:t xml:space="preserve">Berner </w:t>
+    </w:r>
+    <w:proofErr w:type="spellStart"/>
+    <w:r>
+      <w:rPr>
+        <w:color w:val="697D91"/>
+        <w:lang w:val="fr-CH"/>
+      </w:rPr>
+      <w:t>Fachhochschule</w:t>
+    </w:r>
+    <w:proofErr w:type="spellEnd"/>
+    <w:r>
+      <w:rPr>
+        <w:color w:val="697D91"/>
+        <w:lang w:val="fr-CH"/>
+      </w:rPr>
+      <w:t xml:space="preserve"> | Haute école spécialisée bernoise | Bern </w:t>
+    </w:r>
+    <w:proofErr w:type="spellStart"/>
+    <w:r>
+      <w:rPr>
+        <w:color w:val="697D91"/>
+        <w:lang w:val="fr-CH"/>
+      </w:rPr>
+      <w:t>University</w:t>
+    </w:r>
+    <w:proofErr w:type="spellEnd"/>
+    <w:r>
+      <w:rPr>
+        <w:color w:val="697D91"/>
+        <w:lang w:val="fr-CH"/>
+      </w:rPr>
+      <w:t xml:space="preserve"> of </w:t>
+    </w:r>
+    <w:proofErr w:type="spellStart"/>
+    <w:r>
+      <w:rPr>
+        <w:color w:val="697D91"/>
+        <w:lang w:val="fr-CH"/>
+      </w:rPr>
+      <w:t>Applied</w:t>
+    </w:r>
+    <w:proofErr w:type="spellEnd"/>
+    <w:r>
+      <w:rPr>
+        <w:color w:val="697D91"/>
+        <w:lang w:val="fr-CH"/>
+      </w:rPr>
+      <w:t xml:space="preserve"> Sciences</w:t>
     </w:r>
   </w:p>
 </w:ftr>
@@ -13268,7 +14529,7 @@
 </file>
 
 <file path=customXml/itemProps1.xml><?xml version="1.0" encoding="utf-8"?>
-<ds:datastoreItem xmlns:ds="http://schemas.openxmlformats.org/officeDocument/2006/customXml" ds:itemID="{D99D3941-B7A6-431D-AEAD-D7C247BC3642}">
+<ds:datastoreItem xmlns:ds="http://schemas.openxmlformats.org/officeDocument/2006/customXml" ds:itemID="{C7B69D76-2BAD-4637-8F97-CB6CD1634DF9}">
   <ds:schemaRefs>
     <ds:schemaRef ds:uri="http://schemas.openxmlformats.org/officeDocument/2006/bibliography"/>
   </ds:schemaRefs>

</xml_diff>